<commit_message>
outlier check for walleye, update project rubric skill list
</commit_message>
<xml_diff>
--- a/_project/projectRubric.docx
+++ b/_project/projectRubric.docx
@@ -3,8 +3,6 @@
 <w:document xmlns:wpc="http://schemas.microsoft.com/office/word/2010/wordprocessingCanvas" xmlns:cx="http://schemas.microsoft.com/office/drawing/2014/chartex" xmlns:cx1="http://schemas.microsoft.com/office/drawing/2015/9/8/chartex" xmlns:cx2="http://schemas.microsoft.com/office/drawing/2015/10/21/chartex" xmlns:cx3="http://schemas.microsoft.com/office/drawing/2016/5/9/chartex" xmlns:cx4="http://schemas.microsoft.com/office/drawing/2016/5/10/chartex" xmlns:cx5="http://schemas.microsoft.com/office/drawing/2016/5/11/chartex" xmlns:cx6="http://schemas.microsoft.com/office/drawing/2016/5/12/chartex" xmlns:cx7="http://schemas.microsoft.com/office/drawing/2016/5/13/chartex" xmlns:cx8="http://schemas.microsoft.com/office/drawing/2016/5/14/chartex" xmlns:mc="http://schemas.openxmlformats.org/markup-compatibility/2006" xmlns:aink="http://schemas.microsoft.com/office/drawing/2016/ink" xmlns:am3d="http://schemas.microsoft.com/office/drawing/2017/model3d" xmlns:o="urn:schemas-microsoft-com:office:office" xmlns:r="http://schemas.openxmlformats.org/officeDocument/2006/relationships" xmlns:m="http://schemas.openxmlformats.org/officeDocument/2006/math" xmlns:v="urn:schemas-microsoft-com:vml" xmlns:wp14="http://schemas.microsoft.com/office/word/2010/wordprocessingDrawing" xmlns:wp="http://schemas.openxmlformats.org/drawingml/2006/wordprocessingDrawing" xmlns:w10="urn:schemas-microsoft-com:office:word" xmlns:w="http://schemas.openxmlformats.org/wordprocessingml/2006/main" xmlns:w14="http://schemas.microsoft.com/office/word/2010/wordml" xmlns:w15="http://schemas.microsoft.com/office/word/2012/wordml" xmlns:w16cid="http://schemas.microsoft.com/office/word/2016/wordml/cid" xmlns:w16se="http://schemas.microsoft.com/office/word/2015/wordml/symex" xmlns:wpg="http://schemas.microsoft.com/office/word/2010/wordprocessingGroup" xmlns:wpi="http://schemas.microsoft.com/office/word/2010/wordprocessingInk" xmlns:wne="http://schemas.microsoft.com/office/word/2006/wordml" xmlns:wps="http://schemas.microsoft.com/office/word/2010/wordprocessingShape" mc:Ignorable="w14 w15 w16se w16cid wp14">
   <w:body>
     <w:p>
-      <w:bookmarkStart w:id="0" w:name="_GoBack"/>
-      <w:bookmarkEnd w:id="0"/>
       <w:r>
         <w:rPr>
           <w:color w:val="C00000"/>
@@ -699,11 +697,11 @@
         <w:tblLook w:val="04A0" w:firstRow="1" w:lastRow="0" w:firstColumn="1" w:lastColumn="0" w:noHBand="0" w:noVBand="1"/>
       </w:tblPr>
       <w:tblGrid>
-        <w:gridCol w:w="5394"/>
+        <w:gridCol w:w="5392"/>
         <w:gridCol w:w="970"/>
         <w:gridCol w:w="860"/>
         <w:gridCol w:w="788"/>
-        <w:gridCol w:w="5740"/>
+        <w:gridCol w:w="5742"/>
       </w:tblGrid>
       <w:tr>
         <w:trPr>
@@ -2386,7 +2384,19 @@
           <w:tcPr>
             <w:tcW w:w="5972" w:type="dxa"/>
           </w:tcPr>
-          <w:p/>
+          <w:p>
+            <w:r>
+              <w:t xml:space="preserve">Walleye summary statistics; mean, </w:t>
+            </w:r>
+            <w:proofErr w:type="spellStart"/>
+            <w:r>
+              <w:t>sd</w:t>
+            </w:r>
+            <w:proofErr w:type="spellEnd"/>
+            <w:r>
+              <w:t>, se length/weight</w:t>
+            </w:r>
+          </w:p>
         </w:tc>
       </w:tr>
       <w:tr>
@@ -3175,6 +3185,8 @@
           </w:tcPr>
           <w:p/>
         </w:tc>
+        <w:bookmarkStart w:id="0" w:name="_GoBack"/>
+        <w:bookmarkEnd w:id="0"/>
       </w:tr>
       <w:tr>
         <w:trPr>
@@ -3289,7 +3301,16 @@
           <w:tcPr>
             <w:tcW w:w="5972" w:type="dxa"/>
           </w:tcPr>
-          <w:p/>
+          <w:p>
+            <w:proofErr w:type="gramStart"/>
+            <w:r>
+              <w:t>Select(</w:t>
+            </w:r>
+            <w:proofErr w:type="gramEnd"/>
+            <w:r>
+              <w:t xml:space="preserve">), rename(), and pipe function </w:t>
+            </w:r>
+          </w:p>
         </w:tc>
       </w:tr>
       <w:tr>
@@ -3347,7 +3368,19 @@
           <w:tcPr>
             <w:tcW w:w="5972" w:type="dxa"/>
           </w:tcPr>
-          <w:p/>
+          <w:p>
+            <w:r>
+              <w:t xml:space="preserve">Walleye summary statistics; mean, </w:t>
+            </w:r>
+            <w:proofErr w:type="spellStart"/>
+            <w:r>
+              <w:t>sd</w:t>
+            </w:r>
+            <w:proofErr w:type="spellEnd"/>
+            <w:r>
+              <w:t>, se length/weight</w:t>
+            </w:r>
+          </w:p>
         </w:tc>
       </w:tr>
       <w:tr>
@@ -3521,7 +3554,22 @@
           <w:tcPr>
             <w:tcW w:w="5972" w:type="dxa"/>
           </w:tcPr>
-          <w:p/>
+          <w:p>
+            <w:r>
+              <w:t>Walleye summary statistics</w:t>
+            </w:r>
+            <w:r>
+              <w:t xml:space="preserve">; mean, </w:t>
+            </w:r>
+            <w:proofErr w:type="spellStart"/>
+            <w:r>
+              <w:t>sd</w:t>
+            </w:r>
+            <w:proofErr w:type="spellEnd"/>
+            <w:r>
+              <w:t>, se length/weight</w:t>
+            </w:r>
+          </w:p>
         </w:tc>
       </w:tr>
       <w:tr>
@@ -3579,7 +3627,27 @@
           <w:tcPr>
             <w:tcW w:w="5972" w:type="dxa"/>
           </w:tcPr>
-          <w:p/>
+          <w:p>
+            <w:r>
+              <w:t xml:space="preserve">Use </w:t>
+            </w:r>
+            <w:proofErr w:type="spellStart"/>
+            <w:proofErr w:type="gramStart"/>
+            <w:r>
+              <w:t>dplyr</w:t>
+            </w:r>
+            <w:proofErr w:type="spellEnd"/>
+            <w:r>
+              <w:t>(</w:t>
+            </w:r>
+            <w:proofErr w:type="gramEnd"/>
+            <w:r>
+              <w:t>) to rename()</w:t>
+            </w:r>
+            <w:r>
+              <w:t xml:space="preserve"> columns with symbols (e.g. ‘Fish #’)</w:t>
+            </w:r>
+          </w:p>
         </w:tc>
       </w:tr>
       <w:tr>
@@ -6855,21 +6923,6 @@
 </file>
 
 <file path=customXml/item1.xml><?xml version="1.0" encoding="utf-8"?>
-<p:properties xmlns:p="http://schemas.microsoft.com/office/2006/metadata/properties" xmlns:xsi="http://www.w3.org/2001/XMLSchema-instance" xmlns:pc="http://schemas.microsoft.com/office/infopath/2007/PartnerControls">
-  <documentManagement/>
-</p:properties>
-</file>
-
-<file path=customXml/item2.xml><?xml version="1.0" encoding="utf-8"?>
-<?mso-contentType ?>
-<FormTemplates xmlns="http://schemas.microsoft.com/sharepoint/v3/contenttype/forms">
-  <Display>DocumentLibraryForm</Display>
-  <Edit>DocumentLibraryForm</Edit>
-  <New>DocumentLibraryForm</New>
-</FormTemplates>
-</file>
-
-<file path=customXml/item3.xml><?xml version="1.0" encoding="utf-8"?>
 <ct:contentTypeSchema xmlns:ct="http://schemas.microsoft.com/office/2006/metadata/contentType" xmlns:ma="http://schemas.microsoft.com/office/2006/metadata/properties/metaAttributes" ct:_="" ma:_="" ma:contentTypeName="Document" ma:contentTypeID="0x010100AE890ABC70C43644BE630189FC0DA0C8" ma:contentTypeVersion="13" ma:contentTypeDescription="Create a new document." ma:contentTypeScope="" ma:versionID="70d02035c8cacabf9633a4f2c468f615">
   <xsd:schema xmlns:xsd="http://www.w3.org/2001/XMLSchema" xmlns:xs="http://www.w3.org/2001/XMLSchema" xmlns:p="http://schemas.microsoft.com/office/2006/metadata/properties" xmlns:ns3="fda4a1bb-2294-4b23-9e28-835e3ed4798f" xmlns:ns4="b011dd30-708a-4740-9307-778ca2ac323a" targetNamespace="http://schemas.microsoft.com/office/2006/metadata/properties" ma:root="true" ma:fieldsID="1fc316c31cbba68137ea0cec3d3359cd" ns3:_="" ns4:_="">
     <xsd:import namespace="fda4a1bb-2294-4b23-9e28-835e3ed4798f"/>
@@ -7092,32 +7145,22 @@
 </ct:contentTypeSchema>
 </file>
 
-<file path=customXml/itemProps1.xml><?xml version="1.0" encoding="utf-8"?>
-<ds:datastoreItem xmlns:ds="http://schemas.openxmlformats.org/officeDocument/2006/customXml" ds:itemID="{124440A9-6BEA-4F74-BE69-91C0B998B5E1}">
-  <ds:schemaRefs>
-    <ds:schemaRef ds:uri="http://purl.org/dc/elements/1.1/"/>
-    <ds:schemaRef ds:uri="b011dd30-708a-4740-9307-778ca2ac323a"/>
-    <ds:schemaRef ds:uri="http://schemas.microsoft.com/office/2006/metadata/properties"/>
-    <ds:schemaRef ds:uri="fda4a1bb-2294-4b23-9e28-835e3ed4798f"/>
-    <ds:schemaRef ds:uri="http://purl.org/dc/terms/"/>
-    <ds:schemaRef ds:uri="http://schemas.microsoft.com/office/2006/documentManagement/types"/>
-    <ds:schemaRef ds:uri="http://schemas.openxmlformats.org/package/2006/metadata/core-properties"/>
-    <ds:schemaRef ds:uri="http://schemas.microsoft.com/office/infopath/2007/PartnerControls"/>
-    <ds:schemaRef ds:uri="http://www.w3.org/XML/1998/namespace"/>
-    <ds:schemaRef ds:uri="http://purl.org/dc/dcmitype/"/>
-  </ds:schemaRefs>
-</ds:datastoreItem>
+<file path=customXml/item2.xml><?xml version="1.0" encoding="utf-8"?>
+<?mso-contentType ?>
+<FormTemplates xmlns="http://schemas.microsoft.com/sharepoint/v3/contenttype/forms">
+  <Display>DocumentLibraryForm</Display>
+  <Edit>DocumentLibraryForm</Edit>
+  <New>DocumentLibraryForm</New>
+</FormTemplates>
 </file>
 
-<file path=customXml/itemProps2.xml><?xml version="1.0" encoding="utf-8"?>
-<ds:datastoreItem xmlns:ds="http://schemas.openxmlformats.org/officeDocument/2006/customXml" ds:itemID="{8C9120B2-1F33-4364-BC70-C21C141FEC02}">
-  <ds:schemaRefs>
-    <ds:schemaRef ds:uri="http://schemas.microsoft.com/sharepoint/v3/contenttype/forms"/>
-  </ds:schemaRefs>
-</ds:datastoreItem>
+<file path=customXml/item3.xml><?xml version="1.0" encoding="utf-8"?>
+<p:properties xmlns:p="http://schemas.microsoft.com/office/2006/metadata/properties" xmlns:xsi="http://www.w3.org/2001/XMLSchema-instance" xmlns:pc="http://schemas.microsoft.com/office/infopath/2007/PartnerControls">
+  <documentManagement/>
+</p:properties>
 </file>
 
-<file path=customXml/itemProps3.xml><?xml version="1.0" encoding="utf-8"?>
+<file path=customXml/itemProps1.xml><?xml version="1.0" encoding="utf-8"?>
 <ds:datastoreItem xmlns:ds="http://schemas.openxmlformats.org/officeDocument/2006/customXml" ds:itemID="{E06B8172-0F25-4177-9629-C128B901C0BF}">
   <ds:schemaRefs>
     <ds:schemaRef ds:uri="http://schemas.microsoft.com/office/2006/metadata/contentType"/>
@@ -7134,4 +7177,21 @@
     <ds:schemaRef ds:uri="http://schemas.microsoft.com/internal/obd"/>
   </ds:schemaRefs>
 </ds:datastoreItem>
+</file>
+
+<file path=customXml/itemProps2.xml><?xml version="1.0" encoding="utf-8"?>
+<ds:datastoreItem xmlns:ds="http://schemas.openxmlformats.org/officeDocument/2006/customXml" ds:itemID="{8C9120B2-1F33-4364-BC70-C21C141FEC02}">
+  <ds:schemaRefs>
+    <ds:schemaRef ds:uri="http://schemas.microsoft.com/sharepoint/v3/contenttype/forms"/>
+  </ds:schemaRefs>
+</ds:datastoreItem>
+</file>
+
+<file path=customXml/itemProps3.xml><?xml version="1.0" encoding="utf-8"?>
+<ds:datastoreItem xmlns:ds="http://schemas.openxmlformats.org/officeDocument/2006/customXml" ds:itemID="{124440A9-6BEA-4F74-BE69-91C0B998B5E1}">
+  <ds:schemaRefs>
+    <ds:schemaRef ds:uri="http://schemas.microsoft.com/office/2006/metadata/properties"/>
+    <ds:schemaRef ds:uri="http://schemas.microsoft.com/office/infopath/2007/PartnerControls"/>
+  </ds:schemaRefs>
+</ds:datastoreItem>
 </file>
</xml_diff>

<commit_message>
modify project script and rubric
</commit_message>
<xml_diff>
--- a/_project/projectRubric.docx
+++ b/_project/projectRubric.docx
@@ -25,7 +25,7 @@
           <w:sz w:val="22"/>
           <w:shd w:fill="auto" w:val="clear"/>
         </w:rPr>
-        <w:t xml:space="preserve">This document needs to be saved to your Root Folder.</w:t>
+        <w:t xml:space="preserve">aThis document needs to be saved to your Root Folder.</w:t>
       </w:r>
     </w:p>
     <w:p>
@@ -2068,7 +2068,6 @@
                 <w:spacing w:val="0"/>
                 <w:position w:val="0"/>
                 <w:sz w:val="22"/>
-                <w:shd w:fill="auto" w:val="clear"/>
               </w:rPr>
             </w:pPr>
             <w:r>
@@ -2317,7 +2316,6 @@
                 <w:spacing w:val="0"/>
                 <w:position w:val="0"/>
                 <w:sz w:val="22"/>
-                <w:shd w:fill="auto" w:val="clear"/>
               </w:rPr>
             </w:pPr>
             <w:r>
@@ -3194,7 +3192,6 @@
                 <w:spacing w:val="0"/>
                 <w:position w:val="0"/>
                 <w:sz w:val="22"/>
-                <w:shd w:fill="auto" w:val="clear"/>
               </w:rPr>
             </w:pPr>
             <w:r>
@@ -6514,7 +6511,6 @@
                 <w:spacing w:val="0"/>
                 <w:position w:val="0"/>
                 <w:sz w:val="22"/>
-                <w:shd w:fill="auto" w:val="clear"/>
               </w:rPr>
             </w:pPr>
             <w:r>
@@ -6997,7 +6993,6 @@
                 <w:spacing w:val="0"/>
                 <w:position w:val="0"/>
                 <w:sz w:val="22"/>
-                <w:shd w:fill="auto" w:val="clear"/>
               </w:rPr>
             </w:pPr>
             <w:r>
@@ -7397,7 +7392,7 @@
                 <w:sz w:val="22"/>
                 <w:shd w:fill="auto" w:val="clear"/>
               </w:rPr>
-              <w:t xml:space="preserve">0</w:t>
+              <w:t xml:space="preserve">1</w:t>
             </w:r>
           </w:p>
         </w:tc>
@@ -7431,6 +7426,43 @@
                 <w:shd w:fill="auto" w:val="clear"/>
               </w:rPr>
             </w:pPr>
+            <w:r>
+              <w:rPr>
+                <w:rFonts w:ascii="Calibri" w:hAnsi="Calibri" w:cs="Calibri" w:eastAsia="Calibri"/>
+                <w:color w:val="auto"/>
+                <w:spacing w:val="0"/>
+                <w:position w:val="0"/>
+                <w:sz w:val="22"/>
+                <w:shd w:fill="auto" w:val="clear"/>
+              </w:rPr>
+              <w:t xml:space="preserve">walleye summary statistics;</w:t>
+            </w:r>
+          </w:p>
+          <w:p>
+            <w:pPr>
+              <w:spacing w:before="0" w:after="0" w:line="240"/>
+              <w:ind w:right="0" w:left="0" w:firstLine="0"/>
+              <w:jc w:val="left"/>
+              <w:rPr>
+                <w:rFonts w:ascii="Calibri" w:hAnsi="Calibri" w:cs="Calibri" w:eastAsia="Calibri"/>
+                <w:color w:val="auto"/>
+                <w:spacing w:val="0"/>
+                <w:position w:val="0"/>
+                <w:sz w:val="22"/>
+                <w:shd w:fill="auto" w:val="clear"/>
+              </w:rPr>
+            </w:pPr>
+            <w:r>
+              <w:rPr>
+                <w:rFonts w:ascii="Calibri" w:hAnsi="Calibri" w:cs="Calibri" w:eastAsia="Calibri"/>
+                <w:color w:val="auto"/>
+                <w:spacing w:val="0"/>
+                <w:position w:val="0"/>
+                <w:sz w:val="22"/>
+                <w:shd w:fill="auto" w:val="clear"/>
+              </w:rPr>
+              <w:t xml:space="preserve">mn, sd, and se length</w:t>
+            </w:r>
           </w:p>
         </w:tc>
       </w:tr>
@@ -8058,7 +8090,6 @@
                 <w:spacing w:val="0"/>
                 <w:position w:val="0"/>
                 <w:sz w:val="22"/>
-                <w:shd w:fill="auto" w:val="clear"/>
               </w:rPr>
             </w:pPr>
             <w:r>
@@ -8305,7 +8336,6 @@
                 <w:spacing w:val="0"/>
                 <w:position w:val="0"/>
                 <w:sz w:val="22"/>
-                <w:shd w:fill="auto" w:val="clear"/>
               </w:rPr>
             </w:pPr>
             <w:r>
@@ -8552,7 +8582,6 @@
                 <w:spacing w:val="0"/>
                 <w:position w:val="0"/>
                 <w:sz w:val="22"/>
-                <w:shd w:fill="auto" w:val="clear"/>
               </w:rPr>
             </w:pPr>
             <w:r>
@@ -8825,7 +8854,6 @@
                 <w:spacing w:val="0"/>
                 <w:position w:val="0"/>
                 <w:sz w:val="22"/>
-                <w:shd w:fill="auto" w:val="clear"/>
               </w:rPr>
             </w:pPr>
             <w:r>
@@ -9015,7 +9043,7 @@
                 <w:sz w:val="22"/>
                 <w:shd w:fill="auto" w:val="clear"/>
               </w:rPr>
-              <w:t xml:space="preserve">0</w:t>
+              <w:t xml:space="preserve">1   </w:t>
             </w:r>
           </w:p>
         </w:tc>
@@ -9049,6 +9077,69 @@
                 <w:shd w:fill="auto" w:val="clear"/>
               </w:rPr>
             </w:pPr>
+            <w:r>
+              <w:rPr>
+                <w:rFonts w:ascii="Calibri" w:hAnsi="Calibri" w:cs="Calibri" w:eastAsia="Calibri"/>
+                <w:color w:val="auto"/>
+                <w:spacing w:val="0"/>
+                <w:position w:val="0"/>
+                <w:sz w:val="22"/>
+                <w:shd w:fill="auto" w:val="clear"/>
+              </w:rPr>
+              <w:t xml:space="preserve">condition analysis;</w:t>
+            </w:r>
+          </w:p>
+          <w:p>
+            <w:pPr>
+              <w:spacing w:before="0" w:after="0" w:line="240"/>
+              <w:ind w:right="0" w:left="0" w:firstLine="0"/>
+              <w:jc w:val="left"/>
+              <w:rPr>
+                <w:rFonts w:ascii="Calibri" w:hAnsi="Calibri" w:cs="Calibri" w:eastAsia="Calibri"/>
+                <w:color w:val="auto"/>
+                <w:spacing w:val="0"/>
+                <w:position w:val="0"/>
+                <w:sz w:val="22"/>
+                <w:shd w:fill="auto" w:val="clear"/>
+              </w:rPr>
+            </w:pPr>
+            <w:r>
+              <w:rPr>
+                <w:rFonts w:ascii="Calibri" w:hAnsi="Calibri" w:cs="Calibri" w:eastAsia="Calibri"/>
+                <w:color w:val="auto"/>
+                <w:spacing w:val="0"/>
+                <w:position w:val="0"/>
+                <w:sz w:val="22"/>
+                <w:shd w:fill="auto" w:val="clear"/>
+              </w:rPr>
+              <w:t xml:space="preserve">geom_point() and geom_smooth();</w:t>
+            </w:r>
+          </w:p>
+          <w:p>
+            <w:pPr>
+              <w:spacing w:before="0" w:after="0" w:line="240"/>
+              <w:ind w:right="0" w:left="0" w:firstLine="0"/>
+              <w:jc w:val="left"/>
+              <w:rPr>
+                <w:rFonts w:ascii="Calibri" w:hAnsi="Calibri" w:cs="Calibri" w:eastAsia="Calibri"/>
+                <w:color w:val="auto"/>
+                <w:spacing w:val="0"/>
+                <w:position w:val="0"/>
+                <w:sz w:val="22"/>
+                <w:shd w:fill="auto" w:val="clear"/>
+              </w:rPr>
+            </w:pPr>
+            <w:r>
+              <w:rPr>
+                <w:rFonts w:ascii="Calibri" w:hAnsi="Calibri" w:cs="Calibri" w:eastAsia="Calibri"/>
+                <w:color w:val="auto"/>
+                <w:spacing w:val="0"/>
+                <w:position w:val="0"/>
+                <w:sz w:val="22"/>
+                <w:shd w:fill="auto" w:val="clear"/>
+              </w:rPr>
+              <w:t xml:space="preserve">plotted linear regression (condition ~ weight)</w:t>
+            </w:r>
           </w:p>
         </w:tc>
       </w:tr>
@@ -9225,7 +9316,7 @@
                 <w:sz w:val="22"/>
                 <w:shd w:fill="auto" w:val="clear"/>
               </w:rPr>
-              <w:t xml:space="preserve">0</w:t>
+              <w:t xml:space="preserve">1</w:t>
             </w:r>
           </w:p>
         </w:tc>
@@ -9259,6 +9350,43 @@
                 <w:shd w:fill="auto" w:val="clear"/>
               </w:rPr>
             </w:pPr>
+            <w:r>
+              <w:rPr>
+                <w:rFonts w:ascii="Calibri" w:hAnsi="Calibri" w:cs="Calibri" w:eastAsia="Calibri"/>
+                <w:color w:val="auto"/>
+                <w:spacing w:val="0"/>
+                <w:position w:val="0"/>
+                <w:sz w:val="22"/>
+                <w:shd w:fill="auto" w:val="clear"/>
+              </w:rPr>
+              <w:t xml:space="preserve">walleye age distribution by sample year;</w:t>
+            </w:r>
+          </w:p>
+          <w:p>
+            <w:pPr>
+              <w:spacing w:before="0" w:after="0" w:line="240"/>
+              <w:ind w:right="0" w:left="0" w:firstLine="0"/>
+              <w:jc w:val="left"/>
+              <w:rPr>
+                <w:rFonts w:ascii="Calibri" w:hAnsi="Calibri" w:cs="Calibri" w:eastAsia="Calibri"/>
+                <w:color w:val="auto"/>
+                <w:spacing w:val="0"/>
+                <w:position w:val="0"/>
+                <w:sz w:val="22"/>
+                <w:shd w:fill="auto" w:val="clear"/>
+              </w:rPr>
+            </w:pPr>
+            <w:r>
+              <w:rPr>
+                <w:rFonts w:ascii="Calibri" w:hAnsi="Calibri" w:cs="Calibri" w:eastAsia="Calibri"/>
+                <w:color w:val="auto"/>
+                <w:spacing w:val="0"/>
+                <w:position w:val="0"/>
+                <w:sz w:val="22"/>
+                <w:shd w:fill="auto" w:val="clear"/>
+              </w:rPr>
+              <w:t xml:space="preserve">geom_histogram()</w:t>
+            </w:r>
           </w:p>
         </w:tc>
       </w:tr>
@@ -9435,7 +9563,7 @@
                 <w:sz w:val="22"/>
                 <w:shd w:fill="auto" w:val="clear"/>
               </w:rPr>
-              <w:t xml:space="preserve">0</w:t>
+              <w:t xml:space="preserve">1</w:t>
             </w:r>
           </w:p>
         </w:tc>
@@ -9469,6 +9597,43 @@
                 <w:shd w:fill="auto" w:val="clear"/>
               </w:rPr>
             </w:pPr>
+            <w:r>
+              <w:rPr>
+                <w:rFonts w:ascii="Calibri" w:hAnsi="Calibri" w:cs="Calibri" w:eastAsia="Calibri"/>
+                <w:color w:val="auto"/>
+                <w:spacing w:val="0"/>
+                <w:position w:val="0"/>
+                <w:sz w:val="22"/>
+                <w:shd w:fill="auto" w:val="clear"/>
+              </w:rPr>
+              <w:t xml:space="preserve">walleye barplot by sample year and sex;</w:t>
+            </w:r>
+          </w:p>
+          <w:p>
+            <w:pPr>
+              <w:spacing w:before="0" w:after="0" w:line="240"/>
+              <w:ind w:right="0" w:left="0" w:firstLine="0"/>
+              <w:jc w:val="left"/>
+              <w:rPr>
+                <w:rFonts w:ascii="Calibri" w:hAnsi="Calibri" w:cs="Calibri" w:eastAsia="Calibri"/>
+                <w:color w:val="auto"/>
+                <w:spacing w:val="0"/>
+                <w:position w:val="0"/>
+                <w:sz w:val="22"/>
+                <w:shd w:fill="auto" w:val="clear"/>
+              </w:rPr>
+            </w:pPr>
+            <w:r>
+              <w:rPr>
+                <w:rFonts w:ascii="Calibri" w:hAnsi="Calibri" w:cs="Calibri" w:eastAsia="Calibri"/>
+                <w:color w:val="auto"/>
+                <w:spacing w:val="0"/>
+                <w:position w:val="0"/>
+                <w:sz w:val="22"/>
+                <w:shd w:fill="auto" w:val="clear"/>
+              </w:rPr>
+              <w:t xml:space="preserve">geom_bar()</w:t>
+            </w:r>
           </w:p>
         </w:tc>
       </w:tr>
@@ -10524,7 +10689,7 @@
       </w:tr>
       <w:tr>
         <w:trPr>
-          <w:trHeight w:val="333" w:hRule="auto"/>
+          <w:trHeight w:val="600" w:hRule="auto"/>
           <w:jc w:val="left"/>
         </w:trPr>
         <w:tc>
@@ -10547,7 +10712,7 @@
             <w:pPr>
               <w:numPr>
                 <w:ilvl w:val="0"/>
-                <w:numId w:val="157"/>
+                <w:numId w:val="158"/>
               </w:numPr>
               <w:spacing w:before="0" w:after="0" w:line="240"/>
               <w:ind w:right="0" w:left="360" w:hanging="360"/>
@@ -10757,7 +10922,7 @@
             <w:pPr>
               <w:numPr>
                 <w:ilvl w:val="0"/>
-                <w:numId w:val="160"/>
+                <w:numId w:val="162"/>
               </w:numPr>
               <w:spacing w:before="0" w:after="0" w:line="240"/>
               <w:ind w:right="0" w:left="360" w:hanging="360"/>
@@ -10905,7 +11070,7 @@
                 <w:sz w:val="22"/>
                 <w:shd w:fill="auto" w:val="clear"/>
               </w:rPr>
-              <w:t xml:space="preserve">0</w:t>
+              <w:t xml:space="preserve">2</w:t>
             </w:r>
           </w:p>
         </w:tc>
@@ -10939,6 +11104,95 @@
                 <w:shd w:fill="auto" w:val="clear"/>
               </w:rPr>
             </w:pPr>
+            <w:r>
+              <w:rPr>
+                <w:rFonts w:ascii="Calibri" w:hAnsi="Calibri" w:cs="Calibri" w:eastAsia="Calibri"/>
+                <w:color w:val="auto"/>
+                <w:spacing w:val="0"/>
+                <w:position w:val="0"/>
+                <w:sz w:val="22"/>
+                <w:shd w:fill="auto" w:val="clear"/>
+              </w:rPr>
+              <w:t xml:space="preserve">length/weight summary statistics;</w:t>
+            </w:r>
+          </w:p>
+          <w:p>
+            <w:pPr>
+              <w:spacing w:before="0" w:after="0" w:line="240"/>
+              <w:ind w:right="0" w:left="0" w:firstLine="0"/>
+              <w:jc w:val="left"/>
+              <w:rPr>
+                <w:rFonts w:ascii="Calibri" w:hAnsi="Calibri" w:cs="Calibri" w:eastAsia="Calibri"/>
+                <w:color w:val="auto"/>
+                <w:spacing w:val="0"/>
+                <w:position w:val="0"/>
+                <w:sz w:val="22"/>
+                <w:shd w:fill="auto" w:val="clear"/>
+              </w:rPr>
+            </w:pPr>
+            <w:r>
+              <w:rPr>
+                <w:rFonts w:ascii="Calibri" w:hAnsi="Calibri" w:cs="Calibri" w:eastAsia="Calibri"/>
+                <w:color w:val="auto"/>
+                <w:spacing w:val="0"/>
+                <w:position w:val="0"/>
+                <w:sz w:val="22"/>
+                <w:shd w:fill="auto" w:val="clear"/>
+              </w:rPr>
+              <w:t xml:space="preserve">use group_by() and summarise() within dplyr();</w:t>
+            </w:r>
+          </w:p>
+          <w:p>
+            <w:pPr>
+              <w:spacing w:before="0" w:after="0" w:line="240"/>
+              <w:ind w:right="0" w:left="0" w:firstLine="0"/>
+              <w:jc w:val="left"/>
+              <w:rPr>
+                <w:rFonts w:ascii="Calibri" w:hAnsi="Calibri" w:cs="Calibri" w:eastAsia="Calibri"/>
+                <w:color w:val="auto"/>
+                <w:spacing w:val="0"/>
+                <w:position w:val="0"/>
+                <w:sz w:val="22"/>
+                <w:shd w:fill="auto" w:val="clear"/>
+              </w:rPr>
+            </w:pPr>
+            <w:r>
+              <w:rPr>
+                <w:rFonts w:ascii="Calibri" w:hAnsi="Calibri" w:cs="Calibri" w:eastAsia="Calibri"/>
+                <w:color w:val="auto"/>
+                <w:spacing w:val="0"/>
+                <w:position w:val="0"/>
+                <w:sz w:val="22"/>
+                <w:shd w:fill="auto" w:val="clear"/>
+              </w:rPr>
+              <w:t xml:space="preserve">estimate mn, sd, and se of length by year;</w:t>
+            </w:r>
+          </w:p>
+          <w:p>
+            <w:pPr>
+              <w:spacing w:before="0" w:after="0" w:line="240"/>
+              <w:ind w:right="0" w:left="0" w:firstLine="0"/>
+              <w:jc w:val="left"/>
+              <w:rPr>
+                <w:rFonts w:ascii="Calibri" w:hAnsi="Calibri" w:cs="Calibri" w:eastAsia="Calibri"/>
+                <w:color w:val="auto"/>
+                <w:spacing w:val="0"/>
+                <w:position w:val="0"/>
+                <w:sz w:val="22"/>
+                <w:shd w:fill="auto" w:val="clear"/>
+              </w:rPr>
+            </w:pPr>
+            <w:r>
+              <w:rPr>
+                <w:rFonts w:ascii="Calibri" w:hAnsi="Calibri" w:cs="Calibri" w:eastAsia="Calibri"/>
+                <w:color w:val="auto"/>
+                <w:spacing w:val="0"/>
+                <w:position w:val="0"/>
+                <w:sz w:val="22"/>
+                <w:shd w:fill="auto" w:val="clear"/>
+              </w:rPr>
+              <w:t xml:space="preserve">reshape age data to plot mean length </w:t>
+            </w:r>
           </w:p>
         </w:tc>
       </w:tr>
@@ -10967,7 +11221,7 @@
             <w:pPr>
               <w:numPr>
                 <w:ilvl w:val="0"/>
-                <w:numId w:val="163"/>
+                <w:numId w:val="165"/>
               </w:numPr>
               <w:spacing w:before="0" w:after="0" w:line="240"/>
               <w:ind w:right="0" w:left="360" w:hanging="360"/>
@@ -11177,7 +11431,7 @@
             <w:pPr>
               <w:numPr>
                 <w:ilvl w:val="0"/>
-                <w:numId w:val="166"/>
+                <w:numId w:val="168"/>
               </w:numPr>
               <w:spacing w:before="0" w:after="0" w:line="240"/>
               <w:ind w:right="0" w:left="360" w:hanging="360"/>
@@ -11387,7 +11641,7 @@
             <w:pPr>
               <w:numPr>
                 <w:ilvl w:val="0"/>
-                <w:numId w:val="169"/>
+                <w:numId w:val="171"/>
               </w:numPr>
               <w:spacing w:before="0" w:after="0" w:line="240"/>
               <w:ind w:right="0" w:left="360" w:hanging="360"/>
@@ -11592,7 +11846,6 @@
                 <w:spacing w:val="0"/>
                 <w:position w:val="0"/>
                 <w:sz w:val="22"/>
-                <w:shd w:fill="auto" w:val="clear"/>
               </w:rPr>
             </w:pPr>
             <w:r>
@@ -11634,7 +11887,7 @@
             <w:pPr>
               <w:numPr>
                 <w:ilvl w:val="0"/>
-                <w:numId w:val="172"/>
+                <w:numId w:val="174"/>
               </w:numPr>
               <w:spacing w:before="0" w:after="0" w:line="240"/>
               <w:ind w:right="0" w:left="360" w:hanging="360"/>
@@ -11839,7 +12092,6 @@
                 <w:spacing w:val="0"/>
                 <w:position w:val="0"/>
                 <w:sz w:val="22"/>
-                <w:shd w:fill="auto" w:val="clear"/>
               </w:rPr>
             </w:pPr>
             <w:r>
@@ -11881,7 +12133,7 @@
             <w:pPr>
               <w:numPr>
                 <w:ilvl w:val="0"/>
-                <w:numId w:val="175"/>
+                <w:numId w:val="177"/>
               </w:numPr>
               <w:spacing w:before="0" w:after="0" w:line="240"/>
               <w:ind w:right="0" w:left="360" w:hanging="360"/>
@@ -12091,7 +12343,7 @@
             <w:pPr>
               <w:numPr>
                 <w:ilvl w:val="0"/>
-                <w:numId w:val="178"/>
+                <w:numId w:val="180"/>
               </w:numPr>
               <w:spacing w:before="0" w:after="0" w:line="240"/>
               <w:ind w:right="0" w:left="360" w:hanging="360"/>
@@ -12301,7 +12553,7 @@
             <w:pPr>
               <w:numPr>
                 <w:ilvl w:val="0"/>
-                <w:numId w:val="181"/>
+                <w:numId w:val="183"/>
               </w:numPr>
               <w:spacing w:before="0" w:after="0" w:line="240"/>
               <w:ind w:right="0" w:left="360" w:hanging="360"/>
@@ -12511,7 +12763,7 @@
             <w:pPr>
               <w:numPr>
                 <w:ilvl w:val="0"/>
-                <w:numId w:val="184"/>
+                <w:numId w:val="186"/>
               </w:numPr>
               <w:spacing w:before="0" w:after="0" w:line="240"/>
               <w:ind w:right="0" w:left="360" w:hanging="360"/>
@@ -12732,7 +12984,7 @@
             <w:pPr>
               <w:numPr>
                 <w:ilvl w:val="0"/>
-                <w:numId w:val="187"/>
+                <w:numId w:val="189"/>
               </w:numPr>
               <w:spacing w:before="0" w:after="0" w:line="240"/>
               <w:ind w:right="0" w:left="360" w:hanging="360"/>
@@ -12953,7 +13205,7 @@
             <w:pPr>
               <w:numPr>
                 <w:ilvl w:val="0"/>
-                <w:numId w:val="190"/>
+                <w:numId w:val="192"/>
               </w:numPr>
               <w:spacing w:before="0" w:after="0" w:line="240"/>
               <w:ind w:right="0" w:left="360" w:hanging="360"/>
@@ -13158,7 +13410,6 @@
                 <w:spacing w:val="0"/>
                 <w:position w:val="0"/>
                 <w:sz w:val="22"/>
-                <w:shd w:fill="auto" w:val="clear"/>
               </w:rPr>
             </w:pPr>
             <w:r>
@@ -13200,7 +13451,7 @@
             <w:pPr>
               <w:numPr>
                 <w:ilvl w:val="0"/>
-                <w:numId w:val="193"/>
+                <w:numId w:val="195"/>
               </w:numPr>
               <w:spacing w:before="0" w:after="0" w:line="240"/>
               <w:ind w:right="0" w:left="360" w:hanging="360"/>
@@ -13410,7 +13661,7 @@
             <w:pPr>
               <w:numPr>
                 <w:ilvl w:val="0"/>
-                <w:numId w:val="196"/>
+                <w:numId w:val="198"/>
               </w:numPr>
               <w:spacing w:before="0" w:after="0" w:line="240"/>
               <w:ind w:right="0" w:left="360" w:hanging="360"/>
@@ -13558,7 +13809,7 @@
                 <w:sz w:val="22"/>
                 <w:shd w:fill="auto" w:val="clear"/>
               </w:rPr>
-              <w:t xml:space="preserve">0</w:t>
+              <w:t xml:space="preserve">1</w:t>
             </w:r>
           </w:p>
         </w:tc>
@@ -13592,6 +13843,43 @@
                 <w:shd w:fill="auto" w:val="clear"/>
               </w:rPr>
             </w:pPr>
+            <w:r>
+              <w:rPr>
+                <w:rFonts w:ascii="Calibri" w:hAnsi="Calibri" w:cs="Calibri" w:eastAsia="Calibri"/>
+                <w:color w:val="auto"/>
+                <w:spacing w:val="0"/>
+                <w:position w:val="0"/>
+                <w:sz w:val="22"/>
+                <w:shd w:fill="auto" w:val="clear"/>
+              </w:rPr>
+              <w:t xml:space="preserve">random number generation;</w:t>
+            </w:r>
+          </w:p>
+          <w:p>
+            <w:pPr>
+              <w:spacing w:before="0" w:after="0" w:line="240"/>
+              <w:ind w:right="0" w:left="0" w:firstLine="0"/>
+              <w:jc w:val="left"/>
+              <w:rPr>
+                <w:rFonts w:ascii="Calibri" w:hAnsi="Calibri" w:cs="Calibri" w:eastAsia="Calibri"/>
+                <w:color w:val="auto"/>
+                <w:spacing w:val="0"/>
+                <w:position w:val="0"/>
+                <w:sz w:val="22"/>
+                <w:shd w:fill="auto" w:val="clear"/>
+              </w:rPr>
+            </w:pPr>
+            <w:r>
+              <w:rPr>
+                <w:rFonts w:ascii="Calibri" w:hAnsi="Calibri" w:cs="Calibri" w:eastAsia="Calibri"/>
+                <w:color w:val="auto"/>
+                <w:spacing w:val="0"/>
+                <w:position w:val="0"/>
+                <w:sz w:val="22"/>
+                <w:shd w:fill="auto" w:val="clear"/>
+              </w:rPr>
+              <w:t xml:space="preserve">add set.seed to beginning of script</w:t>
+            </w:r>
           </w:p>
         </w:tc>
       </w:tr>
@@ -13620,7 +13908,7 @@
             <w:pPr>
               <w:numPr>
                 <w:ilvl w:val="0"/>
-                <w:numId w:val="199"/>
+                <w:numId w:val="201"/>
               </w:numPr>
               <w:spacing w:before="0" w:after="0" w:line="240"/>
               <w:ind w:right="0" w:left="360" w:hanging="360"/>
@@ -13830,7 +14118,7 @@
             <w:pPr>
               <w:numPr>
                 <w:ilvl w:val="0"/>
-                <w:numId w:val="202"/>
+                <w:numId w:val="204"/>
               </w:numPr>
               <w:spacing w:before="0" w:after="0" w:line="240"/>
               <w:ind w:right="0" w:left="360" w:hanging="360"/>
@@ -14035,7 +14323,6 @@
                 <w:spacing w:val="0"/>
                 <w:position w:val="0"/>
                 <w:sz w:val="22"/>
-                <w:shd w:fill="auto" w:val="clear"/>
               </w:rPr>
             </w:pPr>
             <w:r>
@@ -14077,7 +14364,7 @@
             <w:pPr>
               <w:numPr>
                 <w:ilvl w:val="0"/>
-                <w:numId w:val="205"/>
+                <w:numId w:val="207"/>
               </w:numPr>
               <w:spacing w:before="0" w:after="0" w:line="240"/>
               <w:ind w:right="0" w:left="360" w:hanging="360"/>
@@ -14298,7 +14585,7 @@
             <w:pPr>
               <w:numPr>
                 <w:ilvl w:val="0"/>
-                <w:numId w:val="208"/>
+                <w:numId w:val="210"/>
               </w:numPr>
               <w:spacing w:before="0" w:after="0" w:line="240"/>
               <w:ind w:right="0" w:left="360" w:hanging="360"/>
@@ -14446,7 +14733,7 @@
                 <w:sz w:val="22"/>
                 <w:shd w:fill="auto" w:val="clear"/>
               </w:rPr>
-              <w:t xml:space="preserve">0</w:t>
+              <w:t xml:space="preserve">1</w:t>
             </w:r>
           </w:p>
         </w:tc>
@@ -14480,6 +14767,69 @@
                 <w:shd w:fill="auto" w:val="clear"/>
               </w:rPr>
             </w:pPr>
+            <w:r>
+              <w:rPr>
+                <w:rFonts w:ascii="Calibri" w:hAnsi="Calibri" w:cs="Calibri" w:eastAsia="Calibri"/>
+                <w:color w:val="auto"/>
+                <w:spacing w:val="0"/>
+                <w:position w:val="0"/>
+                <w:sz w:val="22"/>
+                <w:shd w:fill="auto" w:val="clear"/>
+              </w:rPr>
+              <w:t xml:space="preserve">condition analysis;</w:t>
+            </w:r>
+          </w:p>
+          <w:p>
+            <w:pPr>
+              <w:spacing w:before="0" w:after="0" w:line="240"/>
+              <w:ind w:right="0" w:left="0" w:firstLine="0"/>
+              <w:jc w:val="left"/>
+              <w:rPr>
+                <w:rFonts w:ascii="Calibri" w:hAnsi="Calibri" w:cs="Calibri" w:eastAsia="Calibri"/>
+                <w:color w:val="auto"/>
+                <w:spacing w:val="0"/>
+                <w:position w:val="0"/>
+                <w:sz w:val="22"/>
+                <w:shd w:fill="auto" w:val="clear"/>
+              </w:rPr>
+            </w:pPr>
+            <w:r>
+              <w:rPr>
+                <w:rFonts w:ascii="Calibri" w:hAnsi="Calibri" w:cs="Calibri" w:eastAsia="Calibri"/>
+                <w:color w:val="auto"/>
+                <w:spacing w:val="0"/>
+                <w:position w:val="0"/>
+                <w:sz w:val="22"/>
+                <w:shd w:fill="auto" w:val="clear"/>
+              </w:rPr>
+              <w:t xml:space="preserve">2018 linear regression (condition ~ lenght)</w:t>
+            </w:r>
+          </w:p>
+          <w:p>
+            <w:pPr>
+              <w:spacing w:before="0" w:after="0" w:line="240"/>
+              <w:ind w:right="0" w:left="0" w:firstLine="0"/>
+              <w:jc w:val="left"/>
+              <w:rPr>
+                <w:rFonts w:ascii="Calibri" w:hAnsi="Calibri" w:cs="Calibri" w:eastAsia="Calibri"/>
+                <w:color w:val="auto"/>
+                <w:spacing w:val="0"/>
+                <w:position w:val="0"/>
+                <w:sz w:val="22"/>
+                <w:shd w:fill="auto" w:val="clear"/>
+              </w:rPr>
+            </w:pPr>
+            <w:r>
+              <w:rPr>
+                <w:rFonts w:ascii="Calibri" w:hAnsi="Calibri" w:cs="Calibri" w:eastAsia="Calibri"/>
+                <w:color w:val="auto"/>
+                <w:spacing w:val="0"/>
+                <w:position w:val="0"/>
+                <w:sz w:val="22"/>
+                <w:shd w:fill="auto" w:val="clear"/>
+              </w:rPr>
+              <w:t xml:space="preserve">geom_smooth()</w:t>
+            </w:r>
           </w:p>
         </w:tc>
       </w:tr>
@@ -14508,7 +14858,7 @@
             <w:pPr>
               <w:numPr>
                 <w:ilvl w:val="0"/>
-                <w:numId w:val="211"/>
+                <w:numId w:val="213"/>
               </w:numPr>
               <w:spacing w:before="0" w:after="0" w:line="240"/>
               <w:ind w:right="0" w:left="360" w:hanging="360"/>
@@ -14729,7 +15079,7 @@
             <w:pPr>
               <w:numPr>
                 <w:ilvl w:val="0"/>
-                <w:numId w:val="214"/>
+                <w:numId w:val="216"/>
               </w:numPr>
               <w:spacing w:before="0" w:after="0" w:line="240"/>
               <w:ind w:right="0" w:left="360" w:hanging="360"/>
@@ -14908,7 +15258,6 @@
                 <w:spacing w:val="0"/>
                 <w:position w:val="0"/>
                 <w:sz w:val="22"/>
-                <w:shd w:fill="auto" w:val="clear"/>
               </w:rPr>
             </w:pPr>
             <w:r>
@@ -14950,7 +15299,7 @@
             <w:pPr>
               <w:numPr>
                 <w:ilvl w:val="0"/>
-                <w:numId w:val="217"/>
+                <w:numId w:val="219"/>
               </w:numPr>
               <w:spacing w:before="0" w:after="0" w:line="240"/>
               <w:ind w:right="0" w:left="360" w:hanging="360"/>
@@ -15182,7 +15531,7 @@
             <w:pPr>
               <w:numPr>
                 <w:ilvl w:val="0"/>
-                <w:numId w:val="221"/>
+                <w:numId w:val="223"/>
               </w:numPr>
               <w:spacing w:before="0" w:after="0" w:line="240"/>
               <w:ind w:right="0" w:left="360" w:hanging="360"/>
@@ -15392,7 +15741,7 @@
             <w:pPr>
               <w:numPr>
                 <w:ilvl w:val="0"/>
-                <w:numId w:val="225"/>
+                <w:numId w:val="227"/>
               </w:numPr>
               <w:spacing w:before="0" w:after="0" w:line="240"/>
               <w:ind w:right="0" w:left="360" w:hanging="360"/>
@@ -15602,7 +15951,7 @@
             <w:pPr>
               <w:numPr>
                 <w:ilvl w:val="0"/>
-                <w:numId w:val="228"/>
+                <w:numId w:val="230"/>
               </w:numPr>
               <w:spacing w:before="0" w:after="0" w:line="240"/>
               <w:ind w:right="0" w:left="360" w:hanging="360"/>
@@ -15812,7 +16161,7 @@
             <w:pPr>
               <w:numPr>
                 <w:ilvl w:val="0"/>
-                <w:numId w:val="231"/>
+                <w:numId w:val="233"/>
               </w:numPr>
               <w:spacing w:before="0" w:after="0" w:line="240"/>
               <w:ind w:right="0" w:left="360" w:hanging="360"/>
@@ -16033,7 +16382,7 @@
             <w:pPr>
               <w:numPr>
                 <w:ilvl w:val="0"/>
-                <w:numId w:val="234"/>
+                <w:numId w:val="236"/>
               </w:numPr>
               <w:spacing w:before="0" w:after="0" w:line="240"/>
               <w:ind w:right="0" w:left="360" w:hanging="360"/>
@@ -17190,82 +17539,82 @@
   <w:num w:numId="154">
     <w:abstractNumId w:val="156"/>
   </w:num>
-  <w:num w:numId="157">
+  <w:num w:numId="158">
     <w:abstractNumId w:val="150"/>
   </w:num>
-  <w:num w:numId="160">
+  <w:num w:numId="162">
     <w:abstractNumId w:val="144"/>
   </w:num>
-  <w:num w:numId="163">
+  <w:num w:numId="165">
     <w:abstractNumId w:val="138"/>
   </w:num>
-  <w:num w:numId="166">
+  <w:num w:numId="168">
     <w:abstractNumId w:val="132"/>
   </w:num>
-  <w:num w:numId="169">
+  <w:num w:numId="171">
     <w:abstractNumId w:val="126"/>
   </w:num>
-  <w:num w:numId="172">
+  <w:num w:numId="174">
     <w:abstractNumId w:val="120"/>
   </w:num>
-  <w:num w:numId="175">
+  <w:num w:numId="177">
     <w:abstractNumId w:val="114"/>
   </w:num>
-  <w:num w:numId="178">
+  <w:num w:numId="180">
     <w:abstractNumId w:val="108"/>
   </w:num>
-  <w:num w:numId="181">
+  <w:num w:numId="183">
     <w:abstractNumId w:val="102"/>
   </w:num>
-  <w:num w:numId="184">
+  <w:num w:numId="186">
     <w:abstractNumId w:val="96"/>
   </w:num>
-  <w:num w:numId="187">
+  <w:num w:numId="189">
     <w:abstractNumId w:val="90"/>
   </w:num>
-  <w:num w:numId="190">
+  <w:num w:numId="192">
     <w:abstractNumId w:val="84"/>
   </w:num>
-  <w:num w:numId="193">
+  <w:num w:numId="195">
     <w:abstractNumId w:val="78"/>
   </w:num>
-  <w:num w:numId="196">
+  <w:num w:numId="198">
     <w:abstractNumId w:val="72"/>
   </w:num>
-  <w:num w:numId="199">
+  <w:num w:numId="201">
     <w:abstractNumId w:val="66"/>
   </w:num>
-  <w:num w:numId="202">
+  <w:num w:numId="204">
     <w:abstractNumId w:val="60"/>
   </w:num>
-  <w:num w:numId="205">
+  <w:num w:numId="207">
     <w:abstractNumId w:val="54"/>
   </w:num>
-  <w:num w:numId="208">
+  <w:num w:numId="210">
     <w:abstractNumId w:val="48"/>
   </w:num>
-  <w:num w:numId="211">
+  <w:num w:numId="213">
     <w:abstractNumId w:val="42"/>
   </w:num>
-  <w:num w:numId="214">
+  <w:num w:numId="216">
     <w:abstractNumId w:val="36"/>
   </w:num>
-  <w:num w:numId="217">
+  <w:num w:numId="219">
     <w:abstractNumId w:val="30"/>
   </w:num>
-  <w:num w:numId="221">
+  <w:num w:numId="223">
     <w:abstractNumId w:val="24"/>
   </w:num>
-  <w:num w:numId="225">
+  <w:num w:numId="227">
     <w:abstractNumId w:val="18"/>
   </w:num>
-  <w:num w:numId="228">
+  <w:num w:numId="230">
     <w:abstractNumId w:val="12"/>
   </w:num>
-  <w:num w:numId="231">
+  <w:num w:numId="233">
     <w:abstractNumId w:val="6"/>
   </w:num>
-  <w:num w:numId="234">
+  <w:num w:numId="236">
     <w:abstractNumId w:val="0"/>
   </w:num>
 </w:numbering>

</xml_diff>

<commit_message>
update final project script and rubric
</commit_message>
<xml_diff>
--- a/_project/projectRubric.docx
+++ b/_project/projectRubric.docx
@@ -2749,6 +2749,43 @@
                 <w:shd w:fill="auto" w:val="clear"/>
               </w:rPr>
             </w:pPr>
+            <w:r>
+              <w:rPr>
+                <w:rFonts w:ascii="Calibri" w:hAnsi="Calibri" w:cs="Calibri" w:eastAsia="Calibri"/>
+                <w:color w:val="auto"/>
+                <w:spacing w:val="0"/>
+                <w:position w:val="0"/>
+                <w:sz w:val="22"/>
+                <w:shd w:fill="auto" w:val="clear"/>
+              </w:rPr>
+              <w:t xml:space="preserve">ask user to input their favorite fish species;</w:t>
+            </w:r>
+          </w:p>
+          <w:p>
+            <w:pPr>
+              <w:spacing w:before="0" w:after="0" w:line="240"/>
+              <w:ind w:right="0" w:left="0" w:firstLine="0"/>
+              <w:jc w:val="left"/>
+              <w:rPr>
+                <w:rFonts w:ascii="Calibri" w:hAnsi="Calibri" w:cs="Calibri" w:eastAsia="Calibri"/>
+                <w:color w:val="auto"/>
+                <w:spacing w:val="0"/>
+                <w:position w:val="0"/>
+                <w:sz w:val="22"/>
+                <w:shd w:fill="auto" w:val="clear"/>
+              </w:rPr>
+            </w:pPr>
+            <w:r>
+              <w:rPr>
+                <w:rFonts w:ascii="Calibri" w:hAnsi="Calibri" w:cs="Calibri" w:eastAsia="Calibri"/>
+                <w:color w:val="auto"/>
+                <w:spacing w:val="0"/>
+                <w:position w:val="0"/>
+                <w:sz w:val="22"/>
+                <w:shd w:fill="auto" w:val="clear"/>
+              </w:rPr>
+              <w:t xml:space="preserve">user will confirm if their favorite fish was caught from the unique($) fishList;</w:t>
+            </w:r>
           </w:p>
         </w:tc>
       </w:tr>
@@ -6700,7 +6737,7 @@
                 <w:sz w:val="22"/>
                 <w:shd w:fill="auto" w:val="clear"/>
               </w:rPr>
-              <w:t xml:space="preserve">0</w:t>
+              <w:t xml:space="preserve">1</w:t>
             </w:r>
           </w:p>
         </w:tc>
@@ -6734,6 +6771,43 @@
                 <w:shd w:fill="auto" w:val="clear"/>
               </w:rPr>
             </w:pPr>
+            <w:r>
+              <w:rPr>
+                <w:rFonts w:ascii="Calibri" w:hAnsi="Calibri" w:cs="Calibri" w:eastAsia="Calibri"/>
+                <w:color w:val="auto"/>
+                <w:spacing w:val="0"/>
+                <w:position w:val="0"/>
+                <w:sz w:val="22"/>
+                <w:shd w:fill="auto" w:val="clear"/>
+              </w:rPr>
+              <w:t xml:space="preserve">cohort analysis;</w:t>
+            </w:r>
+          </w:p>
+          <w:p>
+            <w:pPr>
+              <w:spacing w:before="0" w:after="0" w:line="240"/>
+              <w:ind w:right="0" w:left="0" w:firstLine="0"/>
+              <w:jc w:val="left"/>
+              <w:rPr>
+                <w:rFonts w:ascii="Calibri" w:hAnsi="Calibri" w:cs="Calibri" w:eastAsia="Calibri"/>
+                <w:color w:val="auto"/>
+                <w:spacing w:val="0"/>
+                <w:position w:val="0"/>
+                <w:sz w:val="22"/>
+                <w:shd w:fill="auto" w:val="clear"/>
+              </w:rPr>
+            </w:pPr>
+            <w:r>
+              <w:rPr>
+                <w:rFonts w:ascii="Calibri" w:hAnsi="Calibri" w:cs="Calibri" w:eastAsia="Calibri"/>
+                <w:color w:val="auto"/>
+                <w:spacing w:val="0"/>
+                <w:position w:val="0"/>
+                <w:sz w:val="22"/>
+                <w:shd w:fill="auto" w:val="clear"/>
+              </w:rPr>
+              <w:t xml:space="preserve">check/replace ageMin/ageMax and ageSum state variables</w:t>
+            </w:r>
           </w:p>
         </w:tc>
       </w:tr>
@@ -7182,7 +7256,7 @@
                 <w:sz w:val="22"/>
                 <w:shd w:fill="auto" w:val="clear"/>
               </w:rPr>
-              <w:t xml:space="preserve">0</w:t>
+              <w:t xml:space="preserve">2</w:t>
             </w:r>
           </w:p>
         </w:tc>
@@ -7216,6 +7290,43 @@
                 <w:shd w:fill="auto" w:val="clear"/>
               </w:rPr>
             </w:pPr>
+            <w:r>
+              <w:rPr>
+                <w:rFonts w:ascii="Calibri" w:hAnsi="Calibri" w:cs="Calibri" w:eastAsia="Calibri"/>
+                <w:color w:val="auto"/>
+                <w:spacing w:val="0"/>
+                <w:position w:val="0"/>
+                <w:sz w:val="22"/>
+                <w:shd w:fill="auto" w:val="clear"/>
+              </w:rPr>
+              <w:t xml:space="preserve">loop over lengthageVector;</w:t>
+            </w:r>
+          </w:p>
+          <w:p>
+            <w:pPr>
+              <w:spacing w:before="0" w:after="0" w:line="240"/>
+              <w:ind w:right="0" w:left="0" w:firstLine="0"/>
+              <w:jc w:val="left"/>
+              <w:rPr>
+                <w:rFonts w:ascii="Calibri" w:hAnsi="Calibri" w:cs="Calibri" w:eastAsia="Calibri"/>
+                <w:color w:val="auto"/>
+                <w:spacing w:val="0"/>
+                <w:position w:val="0"/>
+                <w:sz w:val="22"/>
+                <w:shd w:fill="auto" w:val="clear"/>
+              </w:rPr>
+            </w:pPr>
+            <w:r>
+              <w:rPr>
+                <w:rFonts w:ascii="Calibri" w:hAnsi="Calibri" w:cs="Calibri" w:eastAsia="Calibri"/>
+                <w:color w:val="auto"/>
+                <w:spacing w:val="0"/>
+                <w:position w:val="0"/>
+                <w:sz w:val="22"/>
+                <w:shd w:fill="auto" w:val="clear"/>
+              </w:rPr>
+              <w:t xml:space="preserve">replace state/boolean variables for min/max/sum</w:t>
+            </w:r>
           </w:p>
         </w:tc>
       </w:tr>
@@ -7449,7 +7560,6 @@
                 <w:spacing w:val="0"/>
                 <w:position w:val="0"/>
                 <w:sz w:val="22"/>
-                <w:shd w:fill="auto" w:val="clear"/>
               </w:rPr>
             </w:pPr>
             <w:r>
@@ -9126,7 +9236,6 @@
                 <w:spacing w:val="0"/>
                 <w:position w:val="0"/>
                 <w:sz w:val="22"/>
-                <w:shd w:fill="auto" w:val="clear"/>
               </w:rPr>
             </w:pPr>
             <w:r>
@@ -9373,7 +9482,6 @@
                 <w:spacing w:val="0"/>
                 <w:position w:val="0"/>
                 <w:sz w:val="22"/>
-                <w:shd w:fill="auto" w:val="clear"/>
               </w:rPr>
             </w:pPr>
             <w:r>
@@ -9620,7 +9728,6 @@
                 <w:spacing w:val="0"/>
                 <w:position w:val="0"/>
                 <w:sz w:val="22"/>
-                <w:shd w:fill="auto" w:val="clear"/>
               </w:rPr>
             </w:pPr>
             <w:r>
@@ -11179,7 +11286,6 @@
                 <w:spacing w:val="0"/>
                 <w:position w:val="0"/>
                 <w:sz w:val="22"/>
-                <w:shd w:fill="auto" w:val="clear"/>
               </w:rPr>
             </w:pPr>
             <w:r>
@@ -12956,6 +13062,43 @@
                 <w:shd w:fill="auto" w:val="clear"/>
               </w:rPr>
             </w:pPr>
+            <w:r>
+              <w:rPr>
+                <w:rFonts w:ascii="Calibri" w:hAnsi="Calibri" w:cs="Calibri" w:eastAsia="Calibri"/>
+                <w:color w:val="auto"/>
+                <w:spacing w:val="0"/>
+                <w:position w:val="0"/>
+                <w:sz w:val="22"/>
+                <w:shd w:fill="auto" w:val="clear"/>
+              </w:rPr>
+              <w:t xml:space="preserve">i) aov(length ~ year)</w:t>
+            </w:r>
+          </w:p>
+          <w:p>
+            <w:pPr>
+              <w:spacing w:before="0" w:after="0" w:line="240"/>
+              <w:ind w:right="0" w:left="0" w:firstLine="0"/>
+              <w:jc w:val="left"/>
+              <w:rPr>
+                <w:rFonts w:ascii="Calibri" w:hAnsi="Calibri" w:cs="Calibri" w:eastAsia="Calibri"/>
+                <w:color w:val="auto"/>
+                <w:spacing w:val="0"/>
+                <w:position w:val="0"/>
+                <w:sz w:val="22"/>
+                <w:shd w:fill="auto" w:val="clear"/>
+              </w:rPr>
+            </w:pPr>
+            <w:r>
+              <w:rPr>
+                <w:rFonts w:ascii="Calibri" w:hAnsi="Calibri" w:cs="Calibri" w:eastAsia="Calibri"/>
+                <w:color w:val="auto"/>
+                <w:spacing w:val="0"/>
+                <w:position w:val="0"/>
+                <w:sz w:val="22"/>
+                <w:shd w:fill="auto" w:val="clear"/>
+              </w:rPr>
+              <w:t xml:space="preserve">ii) aov(weight ~ year)</w:t>
+            </w:r>
           </w:p>
         </w:tc>
       </w:tr>
@@ -13866,7 +14009,6 @@
                 <w:spacing w:val="0"/>
                 <w:position w:val="0"/>
                 <w:sz w:val="22"/>
-                <w:shd w:fill="auto" w:val="clear"/>
               </w:rPr>
             </w:pPr>
             <w:r>
@@ -14816,7 +14958,6 @@
                 <w:spacing w:val="0"/>
                 <w:position w:val="0"/>
                 <w:sz w:val="22"/>
-                <w:shd w:fill="auto" w:val="clear"/>
               </w:rPr>
             </w:pPr>
             <w:r>

</xml_diff>

<commit_message>
remove growth analyses, update rubric
</commit_message>
<xml_diff>
--- a/_project/projectRubric.docx
+++ b/_project/projectRubric.docx
@@ -2772,7 +2772,6 @@
                 <w:spacing w:val="0"/>
                 <w:position w:val="0"/>
                 <w:sz w:val="22"/>
-                <w:shd w:fill="auto" w:val="clear"/>
               </w:rPr>
             </w:pPr>
             <w:r>
@@ -6794,7 +6793,6 @@
                 <w:spacing w:val="0"/>
                 <w:position w:val="0"/>
                 <w:sz w:val="22"/>
-                <w:shd w:fill="auto" w:val="clear"/>
               </w:rPr>
             </w:pPr>
             <w:r>
@@ -7313,7 +7311,6 @@
                 <w:spacing w:val="0"/>
                 <w:position w:val="0"/>
                 <w:sz w:val="22"/>
-                <w:shd w:fill="auto" w:val="clear"/>
               </w:rPr>
             </w:pPr>
             <w:r>
@@ -9917,7 +9914,7 @@
                 <w:sz w:val="22"/>
                 <w:shd w:fill="auto" w:val="clear"/>
               </w:rPr>
-              <w:t xml:space="preserve">0</w:t>
+              <w:t xml:space="preserve">1</w:t>
             </w:r>
           </w:p>
         </w:tc>
@@ -9951,6 +9948,43 @@
                 <w:shd w:fill="auto" w:val="clear"/>
               </w:rPr>
             </w:pPr>
+            <w:r>
+              <w:rPr>
+                <w:rFonts w:ascii="Calibri" w:hAnsi="Calibri" w:cs="Calibri" w:eastAsia="Calibri"/>
+                <w:color w:val="auto"/>
+                <w:spacing w:val="0"/>
+                <w:position w:val="0"/>
+                <w:sz w:val="22"/>
+                <w:shd w:fill="auto" w:val="clear"/>
+              </w:rPr>
+              <w:t xml:space="preserve">walleye overview of different measurable variables</w:t>
+            </w:r>
+          </w:p>
+          <w:p>
+            <w:pPr>
+              <w:spacing w:before="0" w:after="0" w:line="240"/>
+              <w:ind w:right="0" w:left="0" w:firstLine="0"/>
+              <w:jc w:val="left"/>
+              <w:rPr>
+                <w:rFonts w:ascii="Calibri" w:hAnsi="Calibri" w:cs="Calibri" w:eastAsia="Calibri"/>
+                <w:color w:val="auto"/>
+                <w:spacing w:val="0"/>
+                <w:position w:val="0"/>
+                <w:sz w:val="22"/>
+                <w:shd w:fill="auto" w:val="clear"/>
+              </w:rPr>
+            </w:pPr>
+            <w:r>
+              <w:rPr>
+                <w:rFonts w:ascii="Calibri" w:hAnsi="Calibri" w:cs="Calibri" w:eastAsia="Calibri"/>
+                <w:color w:val="auto"/>
+                <w:spacing w:val="0"/>
+                <w:position w:val="0"/>
+                <w:sz w:val="22"/>
+                <w:shd w:fill="auto" w:val="clear"/>
+              </w:rPr>
+              <w:t xml:space="preserve">~ Weight + Length + Age + condition</w:t>
+            </w:r>
           </w:p>
         </w:tc>
       </w:tr>
@@ -13085,7 +13119,6 @@
                 <w:spacing w:val="0"/>
                 <w:position w:val="0"/>
                 <w:sz w:val="22"/>
-                <w:shd w:fill="auto" w:val="clear"/>
               </w:rPr>
             </w:pPr>
             <w:r>

</xml_diff>

<commit_message>
update proj rub, edit mort, pickup S/Z calcs
</commit_message>
<xml_diff>
--- a/_project/projectRubric.docx
+++ b/_project/projectRubric.docx
@@ -10447,7 +10447,6 @@
                 <w:spacing w:val="0"/>
                 <w:position w:val="0"/>
                 <w:sz w:val="22"/>
-                <w:shd w:fill="auto" w:val="clear"/>
               </w:rPr>
             </w:pPr>
             <w:r>
@@ -10668,7 +10667,6 @@
                 <w:spacing w:val="0"/>
                 <w:position w:val="0"/>
                 <w:sz w:val="22"/>
-                <w:shd w:fill="auto" w:val="clear"/>
               </w:rPr>
             </w:pPr>
             <w:r>
@@ -11125,7 +11123,6 @@
                 <w:spacing w:val="0"/>
                 <w:position w:val="0"/>
                 <w:sz w:val="22"/>
-                <w:shd w:fill="auto" w:val="clear"/>
               </w:rPr>
             </w:pPr>
             <w:r>
@@ -15295,7 +15292,7 @@
                 <w:sz w:val="22"/>
                 <w:shd w:fill="auto" w:val="clear"/>
               </w:rPr>
-              <w:t xml:space="preserve">0</w:t>
+              <w:t xml:space="preserve">2</w:t>
             </w:r>
           </w:p>
         </w:tc>
@@ -15329,6 +15326,43 @@
                 <w:shd w:fill="auto" w:val="clear"/>
               </w:rPr>
             </w:pPr>
+            <w:r>
+              <w:rPr>
+                <w:rFonts w:ascii="Calibri" w:hAnsi="Calibri" w:cs="Calibri" w:eastAsia="Calibri"/>
+                <w:color w:val="auto"/>
+                <w:spacing w:val="0"/>
+                <w:position w:val="0"/>
+                <w:sz w:val="22"/>
+                <w:shd w:fill="auto" w:val="clear"/>
+              </w:rPr>
+              <w:t xml:space="preserve">proportional size distribution;</w:t>
+            </w:r>
+          </w:p>
+          <w:p>
+            <w:pPr>
+              <w:spacing w:before="0" w:after="0" w:line="240"/>
+              <w:ind w:right="0" w:left="0" w:firstLine="0"/>
+              <w:jc w:val="left"/>
+              <w:rPr>
+                <w:rFonts w:ascii="Calibri" w:hAnsi="Calibri" w:cs="Calibri" w:eastAsia="Calibri"/>
+                <w:color w:val="auto"/>
+                <w:spacing w:val="0"/>
+                <w:position w:val="0"/>
+                <w:sz w:val="22"/>
+                <w:shd w:fill="auto" w:val="clear"/>
+              </w:rPr>
+            </w:pPr>
+            <w:r>
+              <w:rPr>
+                <w:rFonts w:ascii="Calibri" w:hAnsi="Calibri" w:cs="Calibri" w:eastAsia="Calibri"/>
+                <w:color w:val="auto"/>
+                <w:spacing w:val="0"/>
+                <w:position w:val="0"/>
+                <w:sz w:val="22"/>
+                <w:shd w:fill="auto" w:val="clear"/>
+              </w:rPr>
+              <w:t xml:space="preserve">which() to separate walleye into size categories.</w:t>
+            </w:r>
           </w:p>
         </w:tc>
       </w:tr>

</xml_diff>

<commit_message>
update proj script rubric
</commit_message>
<xml_diff>
--- a/_project/projectRubric.docx
+++ b/_project/projectRubric.docx
@@ -1855,7 +1855,7 @@
       </w:tr>
       <w:tr>
         <w:trPr>
-          <w:trHeight w:val="333" w:hRule="auto"/>
+          <w:trHeight w:val="570" w:hRule="auto"/>
           <w:jc w:val="left"/>
         </w:trPr>
         <w:tc>
@@ -2111,7 +2111,7 @@
             <w:pPr>
               <w:numPr>
                 <w:ilvl w:val="0"/>
-                <w:numId w:val="40"/>
+                <w:numId w:val="41"/>
               </w:numPr>
               <w:spacing w:before="0" w:after="0" w:line="240"/>
               <w:ind w:right="0" w:left="360" w:hanging="360"/>
@@ -2357,7 +2357,7 @@
             <w:pPr>
               <w:numPr>
                 <w:ilvl w:val="0"/>
-                <w:numId w:val="43"/>
+                <w:numId w:val="44"/>
               </w:numPr>
               <w:spacing w:before="0" w:after="0" w:line="240"/>
               <w:ind w:right="0" w:left="360" w:hanging="360"/>
@@ -2567,7 +2567,7 @@
             <w:pPr>
               <w:numPr>
                 <w:ilvl w:val="0"/>
-                <w:numId w:val="47"/>
+                <w:numId w:val="48"/>
               </w:numPr>
               <w:spacing w:before="0" w:after="0" w:line="240"/>
               <w:ind w:right="0" w:left="360" w:hanging="360"/>
@@ -2813,7 +2813,7 @@
             <w:pPr>
               <w:numPr>
                 <w:ilvl w:val="0"/>
-                <w:numId w:val="51"/>
+                <w:numId w:val="52"/>
               </w:numPr>
               <w:spacing w:before="0" w:after="0" w:line="240"/>
               <w:ind w:right="0" w:left="360" w:hanging="360"/>
@@ -3059,7 +3059,7 @@
             <w:pPr>
               <w:numPr>
                 <w:ilvl w:val="0"/>
-                <w:numId w:val="54"/>
+                <w:numId w:val="55"/>
               </w:numPr>
               <w:spacing w:before="0" w:after="0" w:line="240"/>
               <w:ind w:right="0" w:left="360" w:hanging="360"/>
@@ -3305,7 +3305,7 @@
             <w:pPr>
               <w:numPr>
                 <w:ilvl w:val="0"/>
-                <w:numId w:val="57"/>
+                <w:numId w:val="58"/>
               </w:numPr>
               <w:spacing w:before="0" w:after="0" w:line="240"/>
               <w:ind w:right="0" w:left="360" w:hanging="360"/>
@@ -3541,7 +3541,7 @@
             <w:pPr>
               <w:numPr>
                 <w:ilvl w:val="0"/>
-                <w:numId w:val="61"/>
+                <w:numId w:val="62"/>
               </w:numPr>
               <w:spacing w:before="0" w:after="0" w:line="240"/>
               <w:ind w:right="0" w:left="360" w:hanging="360"/>
@@ -3751,7 +3751,7 @@
             <w:pPr>
               <w:numPr>
                 <w:ilvl w:val="0"/>
-                <w:numId w:val="64"/>
+                <w:numId w:val="65"/>
               </w:numPr>
               <w:spacing w:before="0" w:after="0" w:line="240"/>
               <w:ind w:right="0" w:left="360" w:hanging="360"/>
@@ -3961,7 +3961,7 @@
             <w:pPr>
               <w:numPr>
                 <w:ilvl w:val="0"/>
-                <w:numId w:val="67"/>
+                <w:numId w:val="68"/>
               </w:numPr>
               <w:spacing w:before="0" w:after="0" w:line="240"/>
               <w:ind w:right="0" w:left="360" w:hanging="360"/>
@@ -4171,7 +4171,7 @@
             <w:pPr>
               <w:numPr>
                 <w:ilvl w:val="0"/>
-                <w:numId w:val="70"/>
+                <w:numId w:val="71"/>
               </w:numPr>
               <w:spacing w:before="0" w:after="0" w:line="240"/>
               <w:ind w:right="0" w:left="360" w:hanging="360"/>
@@ -4417,7 +4417,7 @@
             <w:pPr>
               <w:numPr>
                 <w:ilvl w:val="0"/>
-                <w:numId w:val="73"/>
+                <w:numId w:val="74"/>
               </w:numPr>
               <w:spacing w:before="0" w:after="0" w:line="240"/>
               <w:ind w:right="0" w:left="360" w:hanging="360"/>
@@ -4663,7 +4663,7 @@
             <w:pPr>
               <w:numPr>
                 <w:ilvl w:val="0"/>
-                <w:numId w:val="76"/>
+                <w:numId w:val="77"/>
               </w:numPr>
               <w:spacing w:before="0" w:after="0" w:line="240"/>
               <w:ind w:right="0" w:left="360" w:hanging="360"/>
@@ -4909,7 +4909,7 @@
             <w:pPr>
               <w:numPr>
                 <w:ilvl w:val="0"/>
-                <w:numId w:val="79"/>
+                <w:numId w:val="80"/>
               </w:numPr>
               <w:spacing w:before="0" w:after="0" w:line="240"/>
               <w:ind w:right="0" w:left="360" w:hanging="360"/>
@@ -5119,7 +5119,7 @@
             <w:pPr>
               <w:numPr>
                 <w:ilvl w:val="0"/>
-                <w:numId w:val="82"/>
+                <w:numId w:val="83"/>
               </w:numPr>
               <w:spacing w:before="0" w:after="0" w:line="240"/>
               <w:ind w:right="0" w:left="360" w:hanging="360"/>
@@ -5346,7 +5346,6 @@
                 <w:spacing w:val="0"/>
                 <w:position w:val="0"/>
                 <w:sz w:val="22"/>
-                <w:shd w:fill="auto" w:val="clear"/>
               </w:rPr>
             </w:pPr>
             <w:r>
@@ -5388,7 +5387,7 @@
             <w:pPr>
               <w:numPr>
                 <w:ilvl w:val="0"/>
-                <w:numId w:val="85"/>
+                <w:numId w:val="86"/>
               </w:numPr>
               <w:spacing w:before="0" w:after="0" w:line="240"/>
               <w:ind w:right="0" w:left="360" w:hanging="360"/>
@@ -5620,7 +5619,7 @@
             <w:pPr>
               <w:numPr>
                 <w:ilvl w:val="0"/>
-                <w:numId w:val="89"/>
+                <w:numId w:val="90"/>
               </w:numPr>
               <w:spacing w:before="0" w:after="0" w:line="240"/>
               <w:ind w:right="0" w:left="360" w:hanging="360"/>
@@ -5830,7 +5829,7 @@
             <w:pPr>
               <w:numPr>
                 <w:ilvl w:val="0"/>
-                <w:numId w:val="93"/>
+                <w:numId w:val="94"/>
               </w:numPr>
               <w:spacing w:before="0" w:after="0" w:line="240"/>
               <w:ind w:right="0" w:left="360" w:hanging="360"/>
@@ -6102,7 +6101,7 @@
             <w:pPr>
               <w:numPr>
                 <w:ilvl w:val="0"/>
-                <w:numId w:val="97"/>
+                <w:numId w:val="98"/>
               </w:numPr>
               <w:spacing w:before="0" w:after="0" w:line="240"/>
               <w:ind w:right="0" w:left="360" w:hanging="360"/>
@@ -6312,7 +6311,7 @@
             <w:pPr>
               <w:numPr>
                 <w:ilvl w:val="0"/>
-                <w:numId w:val="100"/>
+                <w:numId w:val="101"/>
               </w:numPr>
               <w:spacing w:before="0" w:after="0" w:line="240"/>
               <w:ind w:right="0" w:left="360" w:hanging="360"/>
@@ -6522,7 +6521,7 @@
             <w:pPr>
               <w:numPr>
                 <w:ilvl w:val="0"/>
-                <w:numId w:val="103"/>
+                <w:numId w:val="104"/>
               </w:numPr>
               <w:spacing w:before="0" w:after="0" w:line="240"/>
               <w:ind w:right="0" w:left="360" w:hanging="360"/>
@@ -6831,7 +6830,7 @@
             <w:pPr>
               <w:numPr>
                 <w:ilvl w:val="0"/>
-                <w:numId w:val="106"/>
+                <w:numId w:val="107"/>
               </w:numPr>
               <w:spacing w:before="0" w:after="0" w:line="240"/>
               <w:ind w:right="0" w:left="360" w:hanging="360"/>
@@ -7077,7 +7076,7 @@
             <w:pPr>
               <w:numPr>
                 <w:ilvl w:val="0"/>
-                <w:numId w:val="109"/>
+                <w:numId w:val="110"/>
               </w:numPr>
               <w:spacing w:before="0" w:after="0" w:line="240"/>
               <w:ind w:right="0" w:left="360" w:hanging="360"/>
@@ -7349,7 +7348,7 @@
             <w:pPr>
               <w:numPr>
                 <w:ilvl w:val="0"/>
-                <w:numId w:val="112"/>
+                <w:numId w:val="113"/>
               </w:numPr>
               <w:spacing w:before="0" w:after="0" w:line="240"/>
               <w:ind w:right="0" w:left="360" w:hanging="360"/>
@@ -7595,7 +7594,7 @@
             <w:pPr>
               <w:numPr>
                 <w:ilvl w:val="0"/>
-                <w:numId w:val="115"/>
+                <w:numId w:val="116"/>
               </w:numPr>
               <w:spacing w:before="0" w:after="0" w:line="240"/>
               <w:ind w:right="0" w:left="360" w:hanging="360"/>
@@ -7841,7 +7840,7 @@
             <w:pPr>
               <w:numPr>
                 <w:ilvl w:val="0"/>
-                <w:numId w:val="118"/>
+                <w:numId w:val="119"/>
               </w:numPr>
               <w:spacing w:before="0" w:after="0" w:line="240"/>
               <w:ind w:right="0" w:left="360" w:hanging="360"/>
@@ -8061,7 +8060,7 @@
             <w:pPr>
               <w:numPr>
                 <w:ilvl w:val="0"/>
-                <w:numId w:val="121"/>
+                <w:numId w:val="122"/>
               </w:numPr>
               <w:spacing w:before="0" w:after="0" w:line="240"/>
               <w:ind w:right="0" w:left="360" w:hanging="360"/>
@@ -8271,7 +8270,7 @@
             <w:pPr>
               <w:numPr>
                 <w:ilvl w:val="0"/>
-                <w:numId w:val="124"/>
+                <w:numId w:val="125"/>
               </w:numPr>
               <w:spacing w:before="0" w:after="0" w:line="240"/>
               <w:ind w:right="0" w:left="360" w:hanging="360"/>
@@ -8491,7 +8490,7 @@
             <w:pPr>
               <w:numPr>
                 <w:ilvl w:val="0"/>
-                <w:numId w:val="127"/>
+                <w:numId w:val="128"/>
               </w:numPr>
               <w:spacing w:before="0" w:after="0" w:line="240"/>
               <w:ind w:right="0" w:left="360" w:hanging="360"/>
@@ -8737,7 +8736,7 @@
             <w:pPr>
               <w:numPr>
                 <w:ilvl w:val="0"/>
-                <w:numId w:val="130"/>
+                <w:numId w:val="131"/>
               </w:numPr>
               <w:spacing w:before="0" w:after="0" w:line="240"/>
               <w:ind w:right="0" w:left="360" w:hanging="360"/>
@@ -8983,7 +8982,7 @@
             <w:pPr>
               <w:numPr>
                 <w:ilvl w:val="0"/>
-                <w:numId w:val="133"/>
+                <w:numId w:val="134"/>
               </w:numPr>
               <w:spacing w:before="0" w:after="0" w:line="240"/>
               <w:ind w:right="0" w:left="360" w:hanging="360"/>
@@ -9255,7 +9254,7 @@
             <w:pPr>
               <w:numPr>
                 <w:ilvl w:val="0"/>
-                <w:numId w:val="136"/>
+                <w:numId w:val="137"/>
               </w:numPr>
               <w:spacing w:before="0" w:after="0" w:line="240"/>
               <w:ind w:right="0" w:left="360" w:hanging="360"/>
@@ -9527,7 +9526,7 @@
             <w:pPr>
               <w:numPr>
                 <w:ilvl w:val="0"/>
-                <w:numId w:val="139"/>
+                <w:numId w:val="140"/>
               </w:numPr>
               <w:spacing w:before="0" w:after="0" w:line="240"/>
               <w:ind w:right="0" w:left="360" w:hanging="360"/>
@@ -9773,7 +9772,7 @@
             <w:pPr>
               <w:numPr>
                 <w:ilvl w:val="0"/>
-                <w:numId w:val="142"/>
+                <w:numId w:val="143"/>
               </w:numPr>
               <w:spacing w:before="0" w:after="0" w:line="240"/>
               <w:ind w:right="0" w:left="360" w:hanging="360"/>
@@ -10019,7 +10018,7 @@
             <w:pPr>
               <w:numPr>
                 <w:ilvl w:val="0"/>
-                <w:numId w:val="145"/>
+                <w:numId w:val="146"/>
               </w:numPr>
               <w:spacing w:before="0" w:after="0" w:line="240"/>
               <w:ind w:right="0" w:left="360" w:hanging="360"/>
@@ -10265,7 +10264,7 @@
             <w:pPr>
               <w:numPr>
                 <w:ilvl w:val="0"/>
-                <w:numId w:val="148"/>
+                <w:numId w:val="149"/>
               </w:numPr>
               <w:spacing w:before="0" w:after="0" w:line="240"/>
               <w:ind w:right="0" w:left="360" w:hanging="360"/>
@@ -10444,7 +10443,6 @@
                 <w:spacing w:val="0"/>
                 <w:position w:val="0"/>
                 <w:sz w:val="22"/>
-                <w:shd w:fill="auto" w:val="clear"/>
               </w:rPr>
             </w:pPr>
             <w:r>
@@ -10486,7 +10484,7 @@
             <w:pPr>
               <w:numPr>
                 <w:ilvl w:val="0"/>
-                <w:numId w:val="151"/>
+                <w:numId w:val="152"/>
               </w:numPr>
               <w:spacing w:before="0" w:after="0" w:line="240"/>
               <w:ind w:right="0" w:left="360" w:hanging="360"/>
@@ -10706,7 +10704,7 @@
             <w:pPr>
               <w:numPr>
                 <w:ilvl w:val="0"/>
-                <w:numId w:val="154"/>
+                <w:numId w:val="155"/>
               </w:numPr>
               <w:spacing w:before="0" w:after="0" w:line="240"/>
               <w:ind w:right="0" w:left="360" w:hanging="360"/>
@@ -10926,7 +10924,7 @@
             <w:pPr>
               <w:numPr>
                 <w:ilvl w:val="0"/>
-                <w:numId w:val="157"/>
+                <w:numId w:val="158"/>
               </w:numPr>
               <w:spacing w:before="0" w:after="0" w:line="240"/>
               <w:ind w:right="0" w:left="360" w:hanging="360"/>
@@ -11074,7 +11072,7 @@
                 <w:sz w:val="22"/>
                 <w:shd w:fill="auto" w:val="clear"/>
               </w:rPr>
-              <w:t xml:space="preserve">0</w:t>
+              <w:t xml:space="preserve">1</w:t>
             </w:r>
           </w:p>
         </w:tc>
@@ -11108,6 +11106,17 @@
                 <w:shd w:fill="auto" w:val="clear"/>
               </w:rPr>
             </w:pPr>
+            <w:r>
+              <w:rPr>
+                <w:rFonts w:ascii="Calibri" w:hAnsi="Calibri" w:cs="Calibri" w:eastAsia="Calibri"/>
+                <w:color w:val="auto"/>
+                <w:spacing w:val="0"/>
+                <w:position w:val="0"/>
+                <w:sz w:val="22"/>
+                <w:shd w:fill="auto" w:val="clear"/>
+              </w:rPr>
+              <w:t xml:space="preserve">predict age at 350 mm</w:t>
+            </w:r>
           </w:p>
         </w:tc>
       </w:tr>
@@ -11136,7 +11145,7 @@
             <w:pPr>
               <w:numPr>
                 <w:ilvl w:val="0"/>
-                <w:numId w:val="161"/>
+                <w:numId w:val="162"/>
               </w:numPr>
               <w:spacing w:before="0" w:after="0" w:line="240"/>
               <w:ind w:right="0" w:left="360" w:hanging="360"/>
@@ -11382,7 +11391,7 @@
             <w:pPr>
               <w:numPr>
                 <w:ilvl w:val="0"/>
-                <w:numId w:val="165"/>
+                <w:numId w:val="166"/>
               </w:numPr>
               <w:spacing w:before="0" w:after="0" w:line="240"/>
               <w:ind w:right="0" w:left="360" w:hanging="360"/>
@@ -11680,7 +11689,7 @@
             <w:pPr>
               <w:numPr>
                 <w:ilvl w:val="0"/>
-                <w:numId w:val="168"/>
+                <w:numId w:val="169"/>
               </w:numPr>
               <w:spacing w:before="0" w:after="0" w:line="240"/>
               <w:ind w:right="0" w:left="360" w:hanging="360"/>
@@ -11890,7 +11899,7 @@
             <w:pPr>
               <w:numPr>
                 <w:ilvl w:val="0"/>
-                <w:numId w:val="171"/>
+                <w:numId w:val="172"/>
               </w:numPr>
               <w:spacing w:before="0" w:after="0" w:line="240"/>
               <w:ind w:right="0" w:left="360" w:hanging="360"/>
@@ -12100,7 +12109,7 @@
             <w:pPr>
               <w:numPr>
                 <w:ilvl w:val="0"/>
-                <w:numId w:val="174"/>
+                <w:numId w:val="175"/>
               </w:numPr>
               <w:spacing w:before="0" w:after="0" w:line="240"/>
               <w:ind w:right="0" w:left="360" w:hanging="360"/>
@@ -12346,7 +12355,7 @@
             <w:pPr>
               <w:numPr>
                 <w:ilvl w:val="0"/>
-                <w:numId w:val="177"/>
+                <w:numId w:val="178"/>
               </w:numPr>
               <w:spacing w:before="0" w:after="0" w:line="240"/>
               <w:ind w:right="0" w:left="360" w:hanging="360"/>
@@ -12592,7 +12601,7 @@
             <w:pPr>
               <w:numPr>
                 <w:ilvl w:val="0"/>
-                <w:numId w:val="180"/>
+                <w:numId w:val="181"/>
               </w:numPr>
               <w:spacing w:before="0" w:after="0" w:line="240"/>
               <w:ind w:right="0" w:left="360" w:hanging="360"/>
@@ -12802,7 +12811,7 @@
             <w:pPr>
               <w:numPr>
                 <w:ilvl w:val="0"/>
-                <w:numId w:val="183"/>
+                <w:numId w:val="184"/>
               </w:numPr>
               <w:spacing w:before="0" w:after="0" w:line="240"/>
               <w:ind w:right="0" w:left="360" w:hanging="360"/>
@@ -13012,7 +13021,7 @@
             <w:pPr>
               <w:numPr>
                 <w:ilvl w:val="0"/>
-                <w:numId w:val="186"/>
+                <w:numId w:val="187"/>
               </w:numPr>
               <w:spacing w:before="0" w:after="0" w:line="240"/>
               <w:ind w:right="0" w:left="360" w:hanging="360"/>
@@ -13222,7 +13231,7 @@
             <w:pPr>
               <w:numPr>
                 <w:ilvl w:val="0"/>
-                <w:numId w:val="189"/>
+                <w:numId w:val="190"/>
               </w:numPr>
               <w:spacing w:before="0" w:after="0" w:line="240"/>
               <w:ind w:right="0" w:left="360" w:hanging="360"/>
@@ -13479,7 +13488,7 @@
             <w:pPr>
               <w:numPr>
                 <w:ilvl w:val="0"/>
-                <w:numId w:val="192"/>
+                <w:numId w:val="193"/>
               </w:numPr>
               <w:spacing w:before="0" w:after="0" w:line="240"/>
               <w:ind w:right="0" w:left="360" w:hanging="360"/>
@@ -13700,7 +13709,7 @@
             <w:pPr>
               <w:numPr>
                 <w:ilvl w:val="0"/>
-                <w:numId w:val="195"/>
+                <w:numId w:val="196"/>
               </w:numPr>
               <w:spacing w:before="0" w:after="0" w:line="240"/>
               <w:ind w:right="0" w:left="360" w:hanging="360"/>
@@ -13946,7 +13955,7 @@
             <w:pPr>
               <w:numPr>
                 <w:ilvl w:val="0"/>
-                <w:numId w:val="198"/>
+                <w:numId w:val="199"/>
               </w:numPr>
               <w:spacing w:before="0" w:after="0" w:line="240"/>
               <w:ind w:right="0" w:left="360" w:hanging="360"/>
@@ -14094,7 +14103,7 @@
                 <w:sz w:val="22"/>
                 <w:shd w:fill="auto" w:val="clear"/>
               </w:rPr>
-              <w:t xml:space="preserve">0</w:t>
+              <w:t xml:space="preserve">1</w:t>
             </w:r>
           </w:p>
         </w:tc>
@@ -14128,6 +14137,17 @@
                 <w:shd w:fill="auto" w:val="clear"/>
               </w:rPr>
             </w:pPr>
+            <w:r>
+              <w:rPr>
+                <w:rFonts w:ascii="Calibri" w:hAnsi="Calibri" w:cs="Calibri" w:eastAsia="Calibri"/>
+                <w:color w:val="auto"/>
+                <w:spacing w:val="0"/>
+                <w:position w:val="0"/>
+                <w:sz w:val="22"/>
+                <w:shd w:fill="auto" w:val="clear"/>
+              </w:rPr>
+              <w:t xml:space="preserve">randomly sample() ageData and plot hist()</w:t>
+            </w:r>
           </w:p>
         </w:tc>
       </w:tr>
@@ -14156,7 +14176,7 @@
             <w:pPr>
               <w:numPr>
                 <w:ilvl w:val="0"/>
-                <w:numId w:val="201"/>
+                <w:numId w:val="202"/>
               </w:numPr>
               <w:spacing w:before="0" w:after="0" w:line="240"/>
               <w:ind w:right="0" w:left="360" w:hanging="360"/>
@@ -14402,7 +14422,7 @@
             <w:pPr>
               <w:numPr>
                 <w:ilvl w:val="0"/>
-                <w:numId w:val="204"/>
+                <w:numId w:val="205"/>
               </w:numPr>
               <w:spacing w:before="0" w:after="0" w:line="240"/>
               <w:ind w:right="0" w:left="360" w:hanging="360"/>
@@ -14612,7 +14632,7 @@
             <w:pPr>
               <w:numPr>
                 <w:ilvl w:val="0"/>
-                <w:numId w:val="207"/>
+                <w:numId w:val="208"/>
               </w:numPr>
               <w:spacing w:before="0" w:after="0" w:line="240"/>
               <w:ind w:right="0" w:left="360" w:hanging="360"/>
@@ -14858,7 +14878,7 @@
             <w:pPr>
               <w:numPr>
                 <w:ilvl w:val="0"/>
-                <w:numId w:val="210"/>
+                <w:numId w:val="211"/>
               </w:numPr>
               <w:spacing w:before="0" w:after="0" w:line="240"/>
               <w:ind w:right="0" w:left="360" w:hanging="360"/>
@@ -15074,7 +15094,6 @@
                 <w:spacing w:val="0"/>
                 <w:position w:val="0"/>
                 <w:sz w:val="22"/>
-                <w:shd w:fill="auto" w:val="clear"/>
               </w:rPr>
             </w:pPr>
             <w:r>
@@ -15116,7 +15135,7 @@
             <w:pPr>
               <w:numPr>
                 <w:ilvl w:val="0"/>
-                <w:numId w:val="213"/>
+                <w:numId w:val="214"/>
               </w:numPr>
               <w:spacing w:before="0" w:after="0" w:line="240"/>
               <w:ind w:right="0" w:left="360" w:hanging="360"/>
@@ -15388,7 +15407,7 @@
             <w:pPr>
               <w:numPr>
                 <w:ilvl w:val="0"/>
-                <w:numId w:val="216"/>
+                <w:numId w:val="217"/>
               </w:numPr>
               <w:spacing w:before="0" w:after="0" w:line="240"/>
               <w:ind w:right="0" w:left="360" w:hanging="360"/>
@@ -15645,7 +15664,7 @@
             <w:pPr>
               <w:numPr>
                 <w:ilvl w:val="0"/>
-                <w:numId w:val="219"/>
+                <w:numId w:val="220"/>
               </w:numPr>
               <w:spacing w:before="0" w:after="0" w:line="240"/>
               <w:ind w:right="0" w:left="360" w:hanging="360"/>
@@ -15865,7 +15884,7 @@
             <w:pPr>
               <w:numPr>
                 <w:ilvl w:val="0"/>
-                <w:numId w:val="222"/>
+                <w:numId w:val="223"/>
               </w:numPr>
               <w:spacing w:before="0" w:after="0" w:line="240"/>
               <w:ind w:right="0" w:left="360" w:hanging="360"/>
@@ -16097,7 +16116,7 @@
             <w:pPr>
               <w:numPr>
                 <w:ilvl w:val="0"/>
-                <w:numId w:val="226"/>
+                <w:numId w:val="227"/>
               </w:numPr>
               <w:spacing w:before="0" w:after="0" w:line="240"/>
               <w:ind w:right="0" w:left="360" w:hanging="360"/>
@@ -16307,7 +16326,7 @@
             <w:pPr>
               <w:numPr>
                 <w:ilvl w:val="0"/>
-                <w:numId w:val="230"/>
+                <w:numId w:val="231"/>
               </w:numPr>
               <w:spacing w:before="0" w:after="0" w:line="240"/>
               <w:ind w:right="0" w:left="360" w:hanging="360"/>
@@ -16517,7 +16536,7 @@
             <w:pPr>
               <w:numPr>
                 <w:ilvl w:val="0"/>
-                <w:numId w:val="233"/>
+                <w:numId w:val="234"/>
               </w:numPr>
               <w:spacing w:before="0" w:after="0" w:line="240"/>
               <w:ind w:right="0" w:left="360" w:hanging="360"/>
@@ -16727,7 +16746,7 @@
             <w:pPr>
               <w:numPr>
                 <w:ilvl w:val="0"/>
-                <w:numId w:val="236"/>
+                <w:numId w:val="237"/>
               </w:numPr>
               <w:spacing w:before="0" w:after="0" w:line="240"/>
               <w:ind w:right="0" w:left="360" w:hanging="360"/>
@@ -16948,7 +16967,7 @@
             <w:pPr>
               <w:numPr>
                 <w:ilvl w:val="0"/>
-                <w:numId w:val="239"/>
+                <w:numId w:val="240"/>
               </w:numPr>
               <w:spacing w:before="0" w:after="0" w:line="240"/>
               <w:ind w:right="0" w:left="360" w:hanging="360"/>
@@ -17991,196 +18010,196 @@
   <w:num w:numId="37">
     <w:abstractNumId w:val="384"/>
   </w:num>
-  <w:num w:numId="40">
+  <w:num w:numId="41">
     <w:abstractNumId w:val="378"/>
   </w:num>
-  <w:num w:numId="43">
+  <w:num w:numId="44">
     <w:abstractNumId w:val="372"/>
   </w:num>
-  <w:num w:numId="47">
+  <w:num w:numId="48">
     <w:abstractNumId w:val="366"/>
   </w:num>
-  <w:num w:numId="51">
+  <w:num w:numId="52">
     <w:abstractNumId w:val="360"/>
   </w:num>
-  <w:num w:numId="54">
+  <w:num w:numId="55">
     <w:abstractNumId w:val="354"/>
   </w:num>
-  <w:num w:numId="57">
+  <w:num w:numId="58">
     <w:abstractNumId w:val="348"/>
   </w:num>
-  <w:num w:numId="61">
+  <w:num w:numId="62">
     <w:abstractNumId w:val="342"/>
   </w:num>
-  <w:num w:numId="64">
+  <w:num w:numId="65">
     <w:abstractNumId w:val="336"/>
   </w:num>
-  <w:num w:numId="67">
+  <w:num w:numId="68">
     <w:abstractNumId w:val="330"/>
   </w:num>
-  <w:num w:numId="70">
+  <w:num w:numId="71">
     <w:abstractNumId w:val="324"/>
   </w:num>
-  <w:num w:numId="73">
+  <w:num w:numId="74">
     <w:abstractNumId w:val="318"/>
   </w:num>
-  <w:num w:numId="76">
+  <w:num w:numId="77">
     <w:abstractNumId w:val="312"/>
   </w:num>
-  <w:num w:numId="79">
+  <w:num w:numId="80">
     <w:abstractNumId w:val="306"/>
   </w:num>
-  <w:num w:numId="82">
+  <w:num w:numId="83">
     <w:abstractNumId w:val="300"/>
   </w:num>
-  <w:num w:numId="85">
+  <w:num w:numId="86">
     <w:abstractNumId w:val="294"/>
   </w:num>
-  <w:num w:numId="89">
+  <w:num w:numId="90">
     <w:abstractNumId w:val="288"/>
   </w:num>
-  <w:num w:numId="93">
+  <w:num w:numId="94">
     <w:abstractNumId w:val="282"/>
   </w:num>
-  <w:num w:numId="97">
+  <w:num w:numId="98">
     <w:abstractNumId w:val="276"/>
   </w:num>
-  <w:num w:numId="100">
+  <w:num w:numId="101">
     <w:abstractNumId w:val="270"/>
   </w:num>
-  <w:num w:numId="103">
+  <w:num w:numId="104">
     <w:abstractNumId w:val="264"/>
   </w:num>
-  <w:num w:numId="106">
+  <w:num w:numId="107">
     <w:abstractNumId w:val="258"/>
   </w:num>
-  <w:num w:numId="109">
+  <w:num w:numId="110">
     <w:abstractNumId w:val="252"/>
   </w:num>
-  <w:num w:numId="112">
+  <w:num w:numId="113">
     <w:abstractNumId w:val="246"/>
   </w:num>
-  <w:num w:numId="115">
+  <w:num w:numId="116">
     <w:abstractNumId w:val="240"/>
   </w:num>
-  <w:num w:numId="118">
+  <w:num w:numId="119">
     <w:abstractNumId w:val="234"/>
   </w:num>
-  <w:num w:numId="121">
+  <w:num w:numId="122">
     <w:abstractNumId w:val="228"/>
   </w:num>
-  <w:num w:numId="124">
+  <w:num w:numId="125">
     <w:abstractNumId w:val="222"/>
   </w:num>
-  <w:num w:numId="127">
+  <w:num w:numId="128">
     <w:abstractNumId w:val="216"/>
   </w:num>
-  <w:num w:numId="130">
+  <w:num w:numId="131">
     <w:abstractNumId w:val="210"/>
   </w:num>
-  <w:num w:numId="133">
+  <w:num w:numId="134">
     <w:abstractNumId w:val="204"/>
   </w:num>
-  <w:num w:numId="136">
+  <w:num w:numId="137">
     <w:abstractNumId w:val="198"/>
   </w:num>
-  <w:num w:numId="139">
+  <w:num w:numId="140">
     <w:abstractNumId w:val="192"/>
   </w:num>
-  <w:num w:numId="142">
+  <w:num w:numId="143">
     <w:abstractNumId w:val="186"/>
   </w:num>
-  <w:num w:numId="145">
+  <w:num w:numId="146">
     <w:abstractNumId w:val="180"/>
   </w:num>
-  <w:num w:numId="148">
+  <w:num w:numId="149">
     <w:abstractNumId w:val="174"/>
   </w:num>
-  <w:num w:numId="151">
+  <w:num w:numId="152">
     <w:abstractNumId w:val="168"/>
   </w:num>
-  <w:num w:numId="154">
+  <w:num w:numId="155">
     <w:abstractNumId w:val="162"/>
   </w:num>
-  <w:num w:numId="157">
+  <w:num w:numId="158">
     <w:abstractNumId w:val="156"/>
   </w:num>
-  <w:num w:numId="161">
+  <w:num w:numId="162">
     <w:abstractNumId w:val="150"/>
   </w:num>
-  <w:num w:numId="165">
+  <w:num w:numId="166">
     <w:abstractNumId w:val="144"/>
   </w:num>
-  <w:num w:numId="168">
+  <w:num w:numId="169">
     <w:abstractNumId w:val="138"/>
   </w:num>
-  <w:num w:numId="171">
+  <w:num w:numId="172">
     <w:abstractNumId w:val="132"/>
   </w:num>
-  <w:num w:numId="174">
+  <w:num w:numId="175">
     <w:abstractNumId w:val="126"/>
   </w:num>
-  <w:num w:numId="177">
+  <w:num w:numId="178">
     <w:abstractNumId w:val="120"/>
   </w:num>
-  <w:num w:numId="180">
+  <w:num w:numId="181">
     <w:abstractNumId w:val="114"/>
   </w:num>
-  <w:num w:numId="183">
+  <w:num w:numId="184">
     <w:abstractNumId w:val="108"/>
   </w:num>
-  <w:num w:numId="186">
+  <w:num w:numId="187">
     <w:abstractNumId w:val="102"/>
   </w:num>
-  <w:num w:numId="189">
+  <w:num w:numId="190">
     <w:abstractNumId w:val="96"/>
   </w:num>
-  <w:num w:numId="192">
+  <w:num w:numId="193">
     <w:abstractNumId w:val="90"/>
   </w:num>
-  <w:num w:numId="195">
+  <w:num w:numId="196">
     <w:abstractNumId w:val="84"/>
   </w:num>
-  <w:num w:numId="198">
+  <w:num w:numId="199">
     <w:abstractNumId w:val="78"/>
   </w:num>
-  <w:num w:numId="201">
+  <w:num w:numId="202">
     <w:abstractNumId w:val="72"/>
   </w:num>
-  <w:num w:numId="204">
+  <w:num w:numId="205">
     <w:abstractNumId w:val="66"/>
   </w:num>
-  <w:num w:numId="207">
+  <w:num w:numId="208">
     <w:abstractNumId w:val="60"/>
   </w:num>
-  <w:num w:numId="210">
+  <w:num w:numId="211">
     <w:abstractNumId w:val="54"/>
   </w:num>
-  <w:num w:numId="213">
+  <w:num w:numId="214">
     <w:abstractNumId w:val="48"/>
   </w:num>
-  <w:num w:numId="216">
+  <w:num w:numId="217">
     <w:abstractNumId w:val="42"/>
   </w:num>
-  <w:num w:numId="219">
+  <w:num w:numId="220">
     <w:abstractNumId w:val="36"/>
   </w:num>
-  <w:num w:numId="222">
+  <w:num w:numId="223">
     <w:abstractNumId w:val="30"/>
   </w:num>
-  <w:num w:numId="226">
+  <w:num w:numId="227">
     <w:abstractNumId w:val="24"/>
   </w:num>
-  <w:num w:numId="230">
+  <w:num w:numId="231">
     <w:abstractNumId w:val="18"/>
   </w:num>
-  <w:num w:numId="233">
+  <w:num w:numId="234">
     <w:abstractNumId w:val="12"/>
   </w:num>
-  <w:num w:numId="236">
+  <w:num w:numId="237">
     <w:abstractNumId w:val="6"/>
   </w:num>
-  <w:num w:numId="239">
+  <w:num w:numId="240">
     <w:abstractNumId w:val="0"/>
   </w:num>
 </w:numbering>

</xml_diff>

<commit_message>
update rubric with if else if statements
</commit_message>
<xml_diff>
--- a/_project/projectRubric.docx
+++ b/_project/projectRubric.docx
@@ -3899,7 +3899,7 @@
                 <w:sz w:val="22"/>
                 <w:shd w:fill="auto" w:val="clear"/>
               </w:rPr>
-              <w:t xml:space="preserve">0</w:t>
+              <w:t xml:space="preserve">1</w:t>
             </w:r>
           </w:p>
         </w:tc>
@@ -3933,6 +3933,17 @@
                 <w:shd w:fill="auto" w:val="clear"/>
               </w:rPr>
             </w:pPr>
+            <w:r>
+              <w:rPr>
+                <w:rFonts w:ascii="Calibri" w:hAnsi="Calibri" w:cs="Calibri" w:eastAsia="Calibri"/>
+                <w:color w:val="auto"/>
+                <w:spacing w:val="0"/>
+                <w:position w:val="0"/>
+                <w:sz w:val="22"/>
+                <w:shd w:fill="auto" w:val="clear"/>
+              </w:rPr>
+              <w:t xml:space="preserve">Check user favorite species</w:t>
+            </w:r>
           </w:p>
         </w:tc>
       </w:tr>
@@ -4109,7 +4120,7 @@
                 <w:sz w:val="22"/>
                 <w:shd w:fill="auto" w:val="clear"/>
               </w:rPr>
-              <w:t xml:space="preserve">0</w:t>
+              <w:t xml:space="preserve">1</w:t>
             </w:r>
           </w:p>
         </w:tc>
@@ -4143,6 +4154,17 @@
                 <w:shd w:fill="auto" w:val="clear"/>
               </w:rPr>
             </w:pPr>
+            <w:r>
+              <w:rPr>
+                <w:rFonts w:ascii="Calibri" w:hAnsi="Calibri" w:cs="Calibri" w:eastAsia="Calibri"/>
+                <w:color w:val="auto"/>
+                <w:spacing w:val="0"/>
+                <w:position w:val="0"/>
+                <w:sz w:val="22"/>
+                <w:shd w:fill="auto" w:val="clear"/>
+              </w:rPr>
+              <w:t xml:space="preserve">Give error condition if user favorite species not recognized</w:t>
+            </w:r>
           </w:p>
         </w:tc>
       </w:tr>
@@ -4565,7 +4587,7 @@
                 <w:sz w:val="22"/>
                 <w:shd w:fill="auto" w:val="clear"/>
               </w:rPr>
-              <w:t xml:space="preserve">0</w:t>
+              <w:t xml:space="preserve">1</w:t>
             </w:r>
           </w:p>
         </w:tc>
@@ -4811,7 +4833,7 @@
                 <w:sz w:val="22"/>
                 <w:shd w:fill="auto" w:val="clear"/>
               </w:rPr>
-              <w:t xml:space="preserve">0</w:t>
+              <w:t xml:space="preserve">1</w:t>
             </w:r>
           </w:p>
         </w:tc>
@@ -5289,7 +5311,7 @@
                 <w:sz w:val="22"/>
                 <w:shd w:fill="auto" w:val="clear"/>
               </w:rPr>
-              <w:t xml:space="preserve">0</w:t>
+              <w:t xml:space="preserve">1</w:t>
             </w:r>
           </w:p>
         </w:tc>

</xml_diff>

<commit_message>
push most recent updates to remote
</commit_message>
<xml_diff>
--- a/_project/projectRubric.docx
+++ b/_project/projectRubric.docx
@@ -3629,7 +3629,6 @@
                 <w:spacing w:val="0"/>
                 <w:position w:val="0"/>
                 <w:sz w:val="22"/>
-                <w:shd w:fill="auto" w:val="clear"/>
               </w:rPr>
             </w:pPr>
           </w:p>
@@ -16652,7 +16651,6 @@
                 <w:spacing w:val="0"/>
                 <w:position w:val="0"/>
                 <w:sz w:val="22"/>
-                <w:shd w:fill="auto" w:val="clear"/>
               </w:rPr>
             </w:pPr>
             <w:r>
@@ -16842,7 +16840,7 @@
                 <w:sz w:val="22"/>
                 <w:shd w:fill="auto" w:val="clear"/>
               </w:rPr>
-              <w:t xml:space="preserve">0</w:t>
+              <w:t xml:space="preserve">1</w:t>
             </w:r>
           </w:p>
         </w:tc>
@@ -16876,6 +16874,17 @@
                 <w:shd w:fill="auto" w:val="clear"/>
               </w:rPr>
             </w:pPr>
+            <w:r>
+              <w:rPr>
+                <w:rFonts w:ascii="Calibri" w:hAnsi="Calibri" w:cs="Calibri" w:eastAsia="Calibri"/>
+                <w:color w:val="auto"/>
+                <w:spacing w:val="0"/>
+                <w:position w:val="0"/>
+                <w:sz w:val="22"/>
+                <w:shd w:fill="auto" w:val="clear"/>
+              </w:rPr>
+              <w:t xml:space="preserve">insersect(); determine if ageMax appears in consencutive sampling years (2009, 2010)</w:t>
+            </w:r>
           </w:p>
         </w:tc>
       </w:tr>

</xml_diff>

<commit_message>
modify proj rubr and rdata skill
</commit_message>
<xml_diff>
--- a/_project/projectRubric.docx
+++ b/_project/projectRubric.docx
@@ -16871,7 +16871,6 @@
                 <w:spacing w:val="0"/>
                 <w:position w:val="0"/>
                 <w:sz w:val="22"/>
-                <w:shd w:fill="auto" w:val="clear"/>
               </w:rPr>
             </w:pPr>
             <w:r>
@@ -17282,7 +17281,7 @@
                 <w:sz w:val="22"/>
                 <w:shd w:fill="auto" w:val="clear"/>
               </w:rPr>
-              <w:t xml:space="preserve">0</w:t>
+              <w:t xml:space="preserve">2</w:t>
             </w:r>
           </w:p>
         </w:tc>
@@ -17316,6 +17315,17 @@
                 <w:shd w:fill="auto" w:val="clear"/>
               </w:rPr>
             </w:pPr>
+            <w:r>
+              <w:rPr>
+                <w:rFonts w:ascii="Calibri" w:hAnsi="Calibri" w:cs="Calibri" w:eastAsia="Calibri"/>
+                <w:color w:val="auto"/>
+                <w:spacing w:val="0"/>
+                <w:position w:val="0"/>
+                <w:sz w:val="22"/>
+                <w:shd w:fill="auto" w:val="clear"/>
+              </w:rPr>
+              <w:t xml:space="preserve">save 2009 &amp;&amp; 2010 walleye age data</w:t>
+            </w:r>
           </w:p>
         </w:tc>
       </w:tr>

</xml_diff>

<commit_message>
modify final proj, rubric and save rdata file to root
</commit_message>
<xml_diff>
--- a/_project/projectRubric.docx
+++ b/_project/projectRubric.docx
@@ -1885,15 +1885,16 @@
               <w:jc w:val="left"/>
               <w:rPr>
                 <w:rFonts w:ascii="Calibri" w:hAnsi="Calibri" w:cs="Calibri" w:eastAsia="Calibri"/>
-                <w:spacing w:val="0"/>
-                <w:position w:val="0"/>
-                <w:sz w:val="22"/>
-              </w:rPr>
-            </w:pPr>
-            <w:r>
-              <w:rPr>
-                <w:rFonts w:ascii="Calibri" w:hAnsi="Calibri" w:cs="Calibri" w:eastAsia="Calibri"/>
-                <w:color w:val="auto"/>
+                <w:color w:val="004DBB"/>
+                <w:spacing w:val="0"/>
+                <w:position w:val="0"/>
+                <w:sz w:val="22"/>
+              </w:rPr>
+            </w:pPr>
+            <w:r>
+              <w:rPr>
+                <w:rFonts w:ascii="Calibri" w:hAnsi="Calibri" w:cs="Calibri" w:eastAsia="Calibri"/>
+                <w:color w:val="004DBB"/>
                 <w:spacing w:val="0"/>
                 <w:position w:val="0"/>
                 <w:sz w:val="22"/>
@@ -1905,7 +1906,7 @@
               <w:rPr>
                 <w:rFonts w:ascii="Calibri" w:hAnsi="Calibri" w:cs="Calibri" w:eastAsia="Calibri"/>
                 <w:i/>
-                <w:color w:val="1F4E79"/>
+                <w:color w:val="004DBB"/>
                 <w:spacing w:val="0"/>
                 <w:position w:val="0"/>
                 <w:sz w:val="22"/>
@@ -1938,16 +1939,16 @@
               <w:jc w:val="left"/>
               <w:rPr>
                 <w:rFonts w:ascii="Calibri" w:hAnsi="Calibri" w:cs="Calibri" w:eastAsia="Calibri"/>
-                <w:color w:val="auto"/>
-                <w:spacing w:val="0"/>
-                <w:position w:val="0"/>
-                <w:sz w:val="22"/>
-              </w:rPr>
-            </w:pPr>
-            <w:r>
-              <w:rPr>
-                <w:rFonts w:ascii="Calibri" w:hAnsi="Calibri" w:cs="Calibri" w:eastAsia="Calibri"/>
-                <w:color w:val="auto"/>
+                <w:color w:val="004DBB"/>
+                <w:spacing w:val="0"/>
+                <w:position w:val="0"/>
+                <w:sz w:val="22"/>
+              </w:rPr>
+            </w:pPr>
+            <w:r>
+              <w:rPr>
+                <w:rFonts w:ascii="Calibri" w:hAnsi="Calibri" w:cs="Calibri" w:eastAsia="Calibri"/>
+                <w:color w:val="004DBB"/>
                 <w:spacing w:val="0"/>
                 <w:position w:val="0"/>
                 <w:sz w:val="22"/>
@@ -1980,16 +1981,16 @@
               <w:jc w:val="left"/>
               <w:rPr>
                 <w:rFonts w:ascii="Calibri" w:hAnsi="Calibri" w:cs="Calibri" w:eastAsia="Calibri"/>
-                <w:color w:val="auto"/>
-                <w:spacing w:val="0"/>
-                <w:position w:val="0"/>
-                <w:sz w:val="22"/>
-              </w:rPr>
-            </w:pPr>
-            <w:r>
-              <w:rPr>
-                <w:rFonts w:ascii="Calibri" w:hAnsi="Calibri" w:cs="Calibri" w:eastAsia="Calibri"/>
-                <w:color w:val="auto"/>
+                <w:color w:val="004DBB"/>
+                <w:spacing w:val="0"/>
+                <w:position w:val="0"/>
+                <w:sz w:val="22"/>
+              </w:rPr>
+            </w:pPr>
+            <w:r>
+              <w:rPr>
+                <w:rFonts w:ascii="Calibri" w:hAnsi="Calibri" w:cs="Calibri" w:eastAsia="Calibri"/>
+                <w:color w:val="004DBB"/>
                 <w:spacing w:val="0"/>
                 <w:position w:val="0"/>
                 <w:sz w:val="22"/>
@@ -2022,16 +2023,16 @@
               <w:jc w:val="left"/>
               <w:rPr>
                 <w:rFonts w:ascii="Calibri" w:hAnsi="Calibri" w:cs="Calibri" w:eastAsia="Calibri"/>
-                <w:color w:val="auto"/>
-                <w:spacing w:val="0"/>
-                <w:position w:val="0"/>
-                <w:sz w:val="22"/>
-              </w:rPr>
-            </w:pPr>
-            <w:r>
-              <w:rPr>
-                <w:rFonts w:ascii="Calibri" w:hAnsi="Calibri" w:cs="Calibri" w:eastAsia="Calibri"/>
-                <w:color w:val="auto"/>
+                <w:color w:val="004DBB"/>
+                <w:spacing w:val="0"/>
+                <w:position w:val="0"/>
+                <w:sz w:val="22"/>
+              </w:rPr>
+            </w:pPr>
+            <w:r>
+              <w:rPr>
+                <w:rFonts w:ascii="Calibri" w:hAnsi="Calibri" w:cs="Calibri" w:eastAsia="Calibri"/>
+                <w:color w:val="004DBB"/>
                 <w:spacing w:val="0"/>
                 <w:position w:val="0"/>
                 <w:sz w:val="22"/>
@@ -2064,16 +2065,16 @@
               <w:jc w:val="left"/>
               <w:rPr>
                 <w:rFonts w:ascii="Calibri" w:hAnsi="Calibri" w:cs="Calibri" w:eastAsia="Calibri"/>
-                <w:color w:val="auto"/>
-                <w:spacing w:val="0"/>
-                <w:position w:val="0"/>
-                <w:sz w:val="22"/>
-              </w:rPr>
-            </w:pPr>
-            <w:r>
-              <w:rPr>
-                <w:rFonts w:ascii="Calibri" w:hAnsi="Calibri" w:cs="Calibri" w:eastAsia="Calibri"/>
-                <w:color w:val="auto"/>
+                <w:color w:val="004DBB"/>
+                <w:spacing w:val="0"/>
+                <w:position w:val="0"/>
+                <w:sz w:val="22"/>
+              </w:rPr>
+            </w:pPr>
+            <w:r>
+              <w:rPr>
+                <w:rFonts w:ascii="Calibri" w:hAnsi="Calibri" w:cs="Calibri" w:eastAsia="Calibri"/>
+                <w:color w:val="004DBB"/>
                 <w:spacing w:val="0"/>
                 <w:position w:val="0"/>
                 <w:sz w:val="22"/>
@@ -2118,16 +2119,16 @@
               <w:jc w:val="left"/>
               <w:rPr>
                 <w:rFonts w:ascii="Calibri" w:hAnsi="Calibri" w:cs="Calibri" w:eastAsia="Calibri"/>
-                <w:color w:val="auto"/>
-                <w:spacing w:val="0"/>
-                <w:position w:val="0"/>
-                <w:sz w:val="22"/>
-              </w:rPr>
-            </w:pPr>
-            <w:r>
-              <w:rPr>
-                <w:rFonts w:ascii="Calibri" w:hAnsi="Calibri" w:cs="Calibri" w:eastAsia="Calibri"/>
-                <w:color w:val="auto"/>
+                <w:color w:val="FF0000"/>
+                <w:spacing w:val="0"/>
+                <w:position w:val="0"/>
+                <w:sz w:val="22"/>
+              </w:rPr>
+            </w:pPr>
+            <w:r>
+              <w:rPr>
+                <w:rFonts w:ascii="Calibri" w:hAnsi="Calibri" w:cs="Calibri" w:eastAsia="Calibri"/>
+                <w:color w:val="FF0000"/>
                 <w:spacing w:val="0"/>
                 <w:position w:val="0"/>
                 <w:sz w:val="22"/>
@@ -2160,16 +2161,16 @@
               <w:jc w:val="left"/>
               <w:rPr>
                 <w:rFonts w:ascii="Calibri" w:hAnsi="Calibri" w:cs="Calibri" w:eastAsia="Calibri"/>
-                <w:color w:val="auto"/>
-                <w:spacing w:val="0"/>
-                <w:position w:val="0"/>
-                <w:sz w:val="22"/>
-              </w:rPr>
-            </w:pPr>
-            <w:r>
-              <w:rPr>
-                <w:rFonts w:ascii="Calibri" w:hAnsi="Calibri" w:cs="Calibri" w:eastAsia="Calibri"/>
-                <w:color w:val="auto"/>
+                <w:color w:val="FF0000"/>
+                <w:spacing w:val="0"/>
+                <w:position w:val="0"/>
+                <w:sz w:val="22"/>
+              </w:rPr>
+            </w:pPr>
+            <w:r>
+              <w:rPr>
+                <w:rFonts w:ascii="Calibri" w:hAnsi="Calibri" w:cs="Calibri" w:eastAsia="Calibri"/>
+                <w:color w:val="FF0000"/>
                 <w:spacing w:val="0"/>
                 <w:position w:val="0"/>
                 <w:sz w:val="22"/>
@@ -2202,16 +2203,16 @@
               <w:jc w:val="left"/>
               <w:rPr>
                 <w:rFonts w:ascii="Calibri" w:hAnsi="Calibri" w:cs="Calibri" w:eastAsia="Calibri"/>
-                <w:color w:val="auto"/>
-                <w:spacing w:val="0"/>
-                <w:position w:val="0"/>
-                <w:sz w:val="22"/>
-              </w:rPr>
-            </w:pPr>
-            <w:r>
-              <w:rPr>
-                <w:rFonts w:ascii="Calibri" w:hAnsi="Calibri" w:cs="Calibri" w:eastAsia="Calibri"/>
-                <w:color w:val="auto"/>
+                <w:color w:val="FF0000"/>
+                <w:spacing w:val="0"/>
+                <w:position w:val="0"/>
+                <w:sz w:val="22"/>
+              </w:rPr>
+            </w:pPr>
+            <w:r>
+              <w:rPr>
+                <w:rFonts w:ascii="Calibri" w:hAnsi="Calibri" w:cs="Calibri" w:eastAsia="Calibri"/>
+                <w:color w:val="FF0000"/>
                 <w:spacing w:val="0"/>
                 <w:position w:val="0"/>
                 <w:sz w:val="22"/>
@@ -2244,16 +2245,16 @@
               <w:jc w:val="left"/>
               <w:rPr>
                 <w:rFonts w:ascii="Calibri" w:hAnsi="Calibri" w:cs="Calibri" w:eastAsia="Calibri"/>
-                <w:color w:val="auto"/>
-                <w:spacing w:val="0"/>
-                <w:position w:val="0"/>
-                <w:sz w:val="22"/>
-              </w:rPr>
-            </w:pPr>
-            <w:r>
-              <w:rPr>
-                <w:rFonts w:ascii="Calibri" w:hAnsi="Calibri" w:cs="Calibri" w:eastAsia="Calibri"/>
-                <w:color w:val="auto"/>
+                <w:color w:val="FF0000"/>
+                <w:spacing w:val="0"/>
+                <w:position w:val="0"/>
+                <w:sz w:val="22"/>
+              </w:rPr>
+            </w:pPr>
+            <w:r>
+              <w:rPr>
+                <w:rFonts w:ascii="Calibri" w:hAnsi="Calibri" w:cs="Calibri" w:eastAsia="Calibri"/>
+                <w:color w:val="FF0000"/>
                 <w:spacing w:val="0"/>
                 <w:position w:val="0"/>
                 <w:sz w:val="22"/>
@@ -2286,17 +2287,17 @@
               <w:jc w:val="left"/>
               <w:rPr>
                 <w:rFonts w:ascii="Calibri" w:hAnsi="Calibri" w:cs="Calibri" w:eastAsia="Calibri"/>
-                <w:color w:val="auto"/>
-                <w:spacing w:val="0"/>
-                <w:position w:val="0"/>
-                <w:sz w:val="22"/>
-                <w:shd w:fill="auto" w:val="clear"/>
-              </w:rPr>
-            </w:pPr>
-            <w:r>
-              <w:rPr>
-                <w:rFonts w:ascii="Calibri" w:hAnsi="Calibri" w:cs="Calibri" w:eastAsia="Calibri"/>
-                <w:color w:val="auto"/>
+                <w:color w:val="FF0000"/>
+                <w:spacing w:val="0"/>
+                <w:position w:val="0"/>
+                <w:sz w:val="22"/>
+                <w:shd w:fill="auto" w:val="clear"/>
+              </w:rPr>
+            </w:pPr>
+            <w:r>
+              <w:rPr>
+                <w:rFonts w:ascii="Calibri" w:hAnsi="Calibri" w:cs="Calibri" w:eastAsia="Calibri"/>
+                <w:color w:val="FF0000"/>
                 <w:spacing w:val="0"/>
                 <w:position w:val="0"/>
                 <w:sz w:val="22"/>
@@ -2312,16 +2313,16 @@
               <w:jc w:val="left"/>
               <w:rPr>
                 <w:rFonts w:ascii="Calibri" w:hAnsi="Calibri" w:cs="Calibri" w:eastAsia="Calibri"/>
-                <w:color w:val="auto"/>
-                <w:spacing w:val="0"/>
-                <w:position w:val="0"/>
-                <w:sz w:val="22"/>
-              </w:rPr>
-            </w:pPr>
-            <w:r>
-              <w:rPr>
-                <w:rFonts w:ascii="Calibri" w:hAnsi="Calibri" w:cs="Calibri" w:eastAsia="Calibri"/>
-                <w:color w:val="auto"/>
+                <w:color w:val="FF0000"/>
+                <w:spacing w:val="0"/>
+                <w:position w:val="0"/>
+                <w:sz w:val="22"/>
+              </w:rPr>
+            </w:pPr>
+            <w:r>
+              <w:rPr>
+                <w:rFonts w:ascii="Calibri" w:hAnsi="Calibri" w:cs="Calibri" w:eastAsia="Calibri"/>
+                <w:color w:val="FF0000"/>
                 <w:spacing w:val="0"/>
                 <w:position w:val="0"/>
                 <w:sz w:val="22"/>
@@ -2364,16 +2365,16 @@
               <w:jc w:val="left"/>
               <w:rPr>
                 <w:rFonts w:ascii="Calibri" w:hAnsi="Calibri" w:cs="Calibri" w:eastAsia="Calibri"/>
-                <w:color w:val="auto"/>
-                <w:spacing w:val="0"/>
-                <w:position w:val="0"/>
-                <w:sz w:val="22"/>
-              </w:rPr>
-            </w:pPr>
-            <w:r>
-              <w:rPr>
-                <w:rFonts w:ascii="Calibri" w:hAnsi="Calibri" w:cs="Calibri" w:eastAsia="Calibri"/>
-                <w:color w:val="auto"/>
+                <w:color w:val="FF0000"/>
+                <w:spacing w:val="0"/>
+                <w:position w:val="0"/>
+                <w:sz w:val="22"/>
+              </w:rPr>
+            </w:pPr>
+            <w:r>
+              <w:rPr>
+                <w:rFonts w:ascii="Calibri" w:hAnsi="Calibri" w:cs="Calibri" w:eastAsia="Calibri"/>
+                <w:color w:val="FF0000"/>
                 <w:spacing w:val="0"/>
                 <w:position w:val="0"/>
                 <w:sz w:val="22"/>
@@ -2406,16 +2407,16 @@
               <w:jc w:val="left"/>
               <w:rPr>
                 <w:rFonts w:ascii="Calibri" w:hAnsi="Calibri" w:cs="Calibri" w:eastAsia="Calibri"/>
-                <w:color w:val="auto"/>
-                <w:spacing w:val="0"/>
-                <w:position w:val="0"/>
-                <w:sz w:val="22"/>
-              </w:rPr>
-            </w:pPr>
-            <w:r>
-              <w:rPr>
-                <w:rFonts w:ascii="Calibri" w:hAnsi="Calibri" w:cs="Calibri" w:eastAsia="Calibri"/>
-                <w:color w:val="auto"/>
+                <w:color w:val="FF0000"/>
+                <w:spacing w:val="0"/>
+                <w:position w:val="0"/>
+                <w:sz w:val="22"/>
+              </w:rPr>
+            </w:pPr>
+            <w:r>
+              <w:rPr>
+                <w:rFonts w:ascii="Calibri" w:hAnsi="Calibri" w:cs="Calibri" w:eastAsia="Calibri"/>
+                <w:color w:val="FF0000"/>
                 <w:spacing w:val="0"/>
                 <w:position w:val="0"/>
                 <w:sz w:val="22"/>
@@ -2448,16 +2449,16 @@
               <w:jc w:val="left"/>
               <w:rPr>
                 <w:rFonts w:ascii="Calibri" w:hAnsi="Calibri" w:cs="Calibri" w:eastAsia="Calibri"/>
-                <w:color w:val="auto"/>
-                <w:spacing w:val="0"/>
-                <w:position w:val="0"/>
-                <w:sz w:val="22"/>
-              </w:rPr>
-            </w:pPr>
-            <w:r>
-              <w:rPr>
-                <w:rFonts w:ascii="Calibri" w:hAnsi="Calibri" w:cs="Calibri" w:eastAsia="Calibri"/>
-                <w:color w:val="auto"/>
+                <w:color w:val="FF0000"/>
+                <w:spacing w:val="0"/>
+                <w:position w:val="0"/>
+                <w:sz w:val="22"/>
+              </w:rPr>
+            </w:pPr>
+            <w:r>
+              <w:rPr>
+                <w:rFonts w:ascii="Calibri" w:hAnsi="Calibri" w:cs="Calibri" w:eastAsia="Calibri"/>
+                <w:color w:val="FF0000"/>
                 <w:spacing w:val="0"/>
                 <w:position w:val="0"/>
                 <w:sz w:val="22"/>
@@ -2490,16 +2491,16 @@
               <w:jc w:val="left"/>
               <w:rPr>
                 <w:rFonts w:ascii="Calibri" w:hAnsi="Calibri" w:cs="Calibri" w:eastAsia="Calibri"/>
-                <w:color w:val="auto"/>
-                <w:spacing w:val="0"/>
-                <w:position w:val="0"/>
-                <w:sz w:val="22"/>
-              </w:rPr>
-            </w:pPr>
-            <w:r>
-              <w:rPr>
-                <w:rFonts w:ascii="Calibri" w:hAnsi="Calibri" w:cs="Calibri" w:eastAsia="Calibri"/>
-                <w:color w:val="auto"/>
+                <w:color w:val="FF0000"/>
+                <w:spacing w:val="0"/>
+                <w:position w:val="0"/>
+                <w:sz w:val="22"/>
+              </w:rPr>
+            </w:pPr>
+            <w:r>
+              <w:rPr>
+                <w:rFonts w:ascii="Calibri" w:hAnsi="Calibri" w:cs="Calibri" w:eastAsia="Calibri"/>
+                <w:color w:val="FF0000"/>
                 <w:spacing w:val="0"/>
                 <w:position w:val="0"/>
                 <w:sz w:val="22"/>
@@ -2532,7 +2533,7 @@
               <w:jc w:val="left"/>
               <w:rPr>
                 <w:rFonts w:ascii="Calibri" w:hAnsi="Calibri" w:cs="Calibri" w:eastAsia="Calibri"/>
-                <w:color w:val="auto"/>
+                <w:color w:val="FF0000"/>
                 <w:spacing w:val="0"/>
                 <w:position w:val="0"/>
                 <w:sz w:val="22"/>
@@ -2574,16 +2575,16 @@
               <w:jc w:val="left"/>
               <w:rPr>
                 <w:rFonts w:ascii="Calibri" w:hAnsi="Calibri" w:cs="Calibri" w:eastAsia="Calibri"/>
-                <w:color w:val="auto"/>
-                <w:spacing w:val="0"/>
-                <w:position w:val="0"/>
-                <w:sz w:val="22"/>
-              </w:rPr>
-            </w:pPr>
-            <w:r>
-              <w:rPr>
-                <w:rFonts w:ascii="Calibri" w:hAnsi="Calibri" w:cs="Calibri" w:eastAsia="Calibri"/>
-                <w:color w:val="auto"/>
+                <w:color w:val="004DBB"/>
+                <w:spacing w:val="0"/>
+                <w:position w:val="0"/>
+                <w:sz w:val="22"/>
+              </w:rPr>
+            </w:pPr>
+            <w:r>
+              <w:rPr>
+                <w:rFonts w:ascii="Calibri" w:hAnsi="Calibri" w:cs="Calibri" w:eastAsia="Calibri"/>
+                <w:color w:val="004DBB"/>
                 <w:spacing w:val="0"/>
                 <w:position w:val="0"/>
                 <w:sz w:val="22"/>
@@ -2616,16 +2617,16 @@
               <w:jc w:val="left"/>
               <w:rPr>
                 <w:rFonts w:ascii="Calibri" w:hAnsi="Calibri" w:cs="Calibri" w:eastAsia="Calibri"/>
-                <w:color w:val="auto"/>
-                <w:spacing w:val="0"/>
-                <w:position w:val="0"/>
-                <w:sz w:val="22"/>
-              </w:rPr>
-            </w:pPr>
-            <w:r>
-              <w:rPr>
-                <w:rFonts w:ascii="Calibri" w:hAnsi="Calibri" w:cs="Calibri" w:eastAsia="Calibri"/>
-                <w:color w:val="auto"/>
+                <w:color w:val="004DBB"/>
+                <w:spacing w:val="0"/>
+                <w:position w:val="0"/>
+                <w:sz w:val="22"/>
+              </w:rPr>
+            </w:pPr>
+            <w:r>
+              <w:rPr>
+                <w:rFonts w:ascii="Calibri" w:hAnsi="Calibri" w:cs="Calibri" w:eastAsia="Calibri"/>
+                <w:color w:val="004DBB"/>
                 <w:spacing w:val="0"/>
                 <w:position w:val="0"/>
                 <w:sz w:val="22"/>
@@ -2658,16 +2659,16 @@
               <w:jc w:val="left"/>
               <w:rPr>
                 <w:rFonts w:ascii="Calibri" w:hAnsi="Calibri" w:cs="Calibri" w:eastAsia="Calibri"/>
-                <w:color w:val="auto"/>
-                <w:spacing w:val="0"/>
-                <w:position w:val="0"/>
-                <w:sz w:val="22"/>
-              </w:rPr>
-            </w:pPr>
-            <w:r>
-              <w:rPr>
-                <w:rFonts w:ascii="Calibri" w:hAnsi="Calibri" w:cs="Calibri" w:eastAsia="Calibri"/>
-                <w:color w:val="auto"/>
+                <w:color w:val="004DBB"/>
+                <w:spacing w:val="0"/>
+                <w:position w:val="0"/>
+                <w:sz w:val="22"/>
+              </w:rPr>
+            </w:pPr>
+            <w:r>
+              <w:rPr>
+                <w:rFonts w:ascii="Calibri" w:hAnsi="Calibri" w:cs="Calibri" w:eastAsia="Calibri"/>
+                <w:color w:val="004DBB"/>
                 <w:spacing w:val="0"/>
                 <w:position w:val="0"/>
                 <w:sz w:val="22"/>
@@ -2700,16 +2701,16 @@
               <w:jc w:val="left"/>
               <w:rPr>
                 <w:rFonts w:ascii="Calibri" w:hAnsi="Calibri" w:cs="Calibri" w:eastAsia="Calibri"/>
-                <w:color w:val="auto"/>
-                <w:spacing w:val="0"/>
-                <w:position w:val="0"/>
-                <w:sz w:val="22"/>
-              </w:rPr>
-            </w:pPr>
-            <w:r>
-              <w:rPr>
-                <w:rFonts w:ascii="Calibri" w:hAnsi="Calibri" w:cs="Calibri" w:eastAsia="Calibri"/>
-                <w:color w:val="auto"/>
+                <w:color w:val="004DBB"/>
+                <w:spacing w:val="0"/>
+                <w:position w:val="0"/>
+                <w:sz w:val="22"/>
+              </w:rPr>
+            </w:pPr>
+            <w:r>
+              <w:rPr>
+                <w:rFonts w:ascii="Calibri" w:hAnsi="Calibri" w:cs="Calibri" w:eastAsia="Calibri"/>
+                <w:color w:val="004DBB"/>
                 <w:spacing w:val="0"/>
                 <w:position w:val="0"/>
                 <w:sz w:val="22"/>
@@ -2742,17 +2743,17 @@
               <w:jc w:val="left"/>
               <w:rPr>
                 <w:rFonts w:ascii="Calibri" w:hAnsi="Calibri" w:cs="Calibri" w:eastAsia="Calibri"/>
-                <w:color w:val="auto"/>
-                <w:spacing w:val="0"/>
-                <w:position w:val="0"/>
-                <w:sz w:val="22"/>
-                <w:shd w:fill="auto" w:val="clear"/>
-              </w:rPr>
-            </w:pPr>
-            <w:r>
-              <w:rPr>
-                <w:rFonts w:ascii="Calibri" w:hAnsi="Calibri" w:cs="Calibri" w:eastAsia="Calibri"/>
-                <w:color w:val="auto"/>
+                <w:color w:val="004DBB"/>
+                <w:spacing w:val="0"/>
+                <w:position w:val="0"/>
+                <w:sz w:val="22"/>
+                <w:shd w:fill="auto" w:val="clear"/>
+              </w:rPr>
+            </w:pPr>
+            <w:r>
+              <w:rPr>
+                <w:rFonts w:ascii="Calibri" w:hAnsi="Calibri" w:cs="Calibri" w:eastAsia="Calibri"/>
+                <w:color w:val="004DBB"/>
                 <w:spacing w:val="0"/>
                 <w:position w:val="0"/>
                 <w:sz w:val="22"/>
@@ -2768,16 +2769,16 @@
               <w:jc w:val="left"/>
               <w:rPr>
                 <w:rFonts w:ascii="Calibri" w:hAnsi="Calibri" w:cs="Calibri" w:eastAsia="Calibri"/>
-                <w:color w:val="auto"/>
-                <w:spacing w:val="0"/>
-                <w:position w:val="0"/>
-                <w:sz w:val="22"/>
-              </w:rPr>
-            </w:pPr>
-            <w:r>
-              <w:rPr>
-                <w:rFonts w:ascii="Calibri" w:hAnsi="Calibri" w:cs="Calibri" w:eastAsia="Calibri"/>
-                <w:color w:val="auto"/>
+                <w:color w:val="004DBB"/>
+                <w:spacing w:val="0"/>
+                <w:position w:val="0"/>
+                <w:sz w:val="22"/>
+              </w:rPr>
+            </w:pPr>
+            <w:r>
+              <w:rPr>
+                <w:rFonts w:ascii="Calibri" w:hAnsi="Calibri" w:cs="Calibri" w:eastAsia="Calibri"/>
+                <w:color w:val="004DBB"/>
                 <w:spacing w:val="0"/>
                 <w:position w:val="0"/>
                 <w:sz w:val="22"/>
@@ -2820,16 +2821,16 @@
               <w:jc w:val="left"/>
               <w:rPr>
                 <w:rFonts w:ascii="Calibri" w:hAnsi="Calibri" w:cs="Calibri" w:eastAsia="Calibri"/>
-                <w:color w:val="auto"/>
-                <w:spacing w:val="0"/>
-                <w:position w:val="0"/>
-                <w:sz w:val="22"/>
-              </w:rPr>
-            </w:pPr>
-            <w:r>
-              <w:rPr>
-                <w:rFonts w:ascii="Calibri" w:hAnsi="Calibri" w:cs="Calibri" w:eastAsia="Calibri"/>
-                <w:color w:val="auto"/>
+                <w:color w:val="004DBB"/>
+                <w:spacing w:val="0"/>
+                <w:position w:val="0"/>
+                <w:sz w:val="22"/>
+              </w:rPr>
+            </w:pPr>
+            <w:r>
+              <w:rPr>
+                <w:rFonts w:ascii="Calibri" w:hAnsi="Calibri" w:cs="Calibri" w:eastAsia="Calibri"/>
+                <w:color w:val="004DBB"/>
                 <w:spacing w:val="0"/>
                 <w:position w:val="0"/>
                 <w:sz w:val="22"/>
@@ -2862,16 +2863,16 @@
               <w:jc w:val="left"/>
               <w:rPr>
                 <w:rFonts w:ascii="Calibri" w:hAnsi="Calibri" w:cs="Calibri" w:eastAsia="Calibri"/>
-                <w:color w:val="auto"/>
-                <w:spacing w:val="0"/>
-                <w:position w:val="0"/>
-                <w:sz w:val="22"/>
-              </w:rPr>
-            </w:pPr>
-            <w:r>
-              <w:rPr>
-                <w:rFonts w:ascii="Calibri" w:hAnsi="Calibri" w:cs="Calibri" w:eastAsia="Calibri"/>
-                <w:color w:val="auto"/>
+                <w:color w:val="004DBB"/>
+                <w:spacing w:val="0"/>
+                <w:position w:val="0"/>
+                <w:sz w:val="22"/>
+              </w:rPr>
+            </w:pPr>
+            <w:r>
+              <w:rPr>
+                <w:rFonts w:ascii="Calibri" w:hAnsi="Calibri" w:cs="Calibri" w:eastAsia="Calibri"/>
+                <w:color w:val="004DBB"/>
                 <w:spacing w:val="0"/>
                 <w:position w:val="0"/>
                 <w:sz w:val="22"/>
@@ -2904,16 +2905,16 @@
               <w:jc w:val="left"/>
               <w:rPr>
                 <w:rFonts w:ascii="Calibri" w:hAnsi="Calibri" w:cs="Calibri" w:eastAsia="Calibri"/>
-                <w:color w:val="auto"/>
-                <w:spacing w:val="0"/>
-                <w:position w:val="0"/>
-                <w:sz w:val="22"/>
-              </w:rPr>
-            </w:pPr>
-            <w:r>
-              <w:rPr>
-                <w:rFonts w:ascii="Calibri" w:hAnsi="Calibri" w:cs="Calibri" w:eastAsia="Calibri"/>
-                <w:color w:val="auto"/>
+                <w:color w:val="004DBB"/>
+                <w:spacing w:val="0"/>
+                <w:position w:val="0"/>
+                <w:sz w:val="22"/>
+              </w:rPr>
+            </w:pPr>
+            <w:r>
+              <w:rPr>
+                <w:rFonts w:ascii="Calibri" w:hAnsi="Calibri" w:cs="Calibri" w:eastAsia="Calibri"/>
+                <w:color w:val="004DBB"/>
                 <w:spacing w:val="0"/>
                 <w:position w:val="0"/>
                 <w:sz w:val="22"/>
@@ -2946,16 +2947,16 @@
               <w:jc w:val="left"/>
               <w:rPr>
                 <w:rFonts w:ascii="Calibri" w:hAnsi="Calibri" w:cs="Calibri" w:eastAsia="Calibri"/>
-                <w:color w:val="auto"/>
-                <w:spacing w:val="0"/>
-                <w:position w:val="0"/>
-                <w:sz w:val="22"/>
-              </w:rPr>
-            </w:pPr>
-            <w:r>
-              <w:rPr>
-                <w:rFonts w:ascii="Calibri" w:hAnsi="Calibri" w:cs="Calibri" w:eastAsia="Calibri"/>
-                <w:color w:val="auto"/>
+                <w:color w:val="004DBB"/>
+                <w:spacing w:val="0"/>
+                <w:position w:val="0"/>
+                <w:sz w:val="22"/>
+              </w:rPr>
+            </w:pPr>
+            <w:r>
+              <w:rPr>
+                <w:rFonts w:ascii="Calibri" w:hAnsi="Calibri" w:cs="Calibri" w:eastAsia="Calibri"/>
+                <w:color w:val="004DBB"/>
                 <w:spacing w:val="0"/>
                 <w:position w:val="0"/>
                 <w:sz w:val="22"/>
@@ -2988,48 +2989,48 @@
               <w:jc w:val="left"/>
               <w:rPr>
                 <w:rFonts w:ascii="Calibri" w:hAnsi="Calibri" w:cs="Calibri" w:eastAsia="Calibri"/>
-                <w:color w:val="auto"/>
-                <w:spacing w:val="0"/>
-                <w:position w:val="0"/>
-                <w:sz w:val="22"/>
-                <w:shd w:fill="auto" w:val="clear"/>
-              </w:rPr>
-            </w:pPr>
-            <w:r>
-              <w:rPr>
-                <w:rFonts w:ascii="Calibri" w:hAnsi="Calibri" w:cs="Calibri" w:eastAsia="Calibri"/>
-                <w:color w:val="auto"/>
-                <w:spacing w:val="0"/>
-                <w:position w:val="0"/>
-                <w:sz w:val="22"/>
-                <w:shd w:fill="auto" w:val="clear"/>
-              </w:rPr>
-              <w:t xml:space="preserve">paste unique fish species caught in Lake Winnipeg;</w:t>
-            </w:r>
-          </w:p>
-          <w:p>
-            <w:pPr>
-              <w:spacing w:before="0" w:after="0" w:line="240"/>
-              <w:ind w:right="0" w:left="0" w:firstLine="0"/>
-              <w:jc w:val="left"/>
-              <w:rPr>
-                <w:rFonts w:ascii="Calibri" w:hAnsi="Calibri" w:cs="Calibri" w:eastAsia="Calibri"/>
-                <w:color w:val="auto"/>
-                <w:spacing w:val="0"/>
-                <w:position w:val="0"/>
-                <w:sz w:val="22"/>
-              </w:rPr>
-            </w:pPr>
-            <w:r>
-              <w:rPr>
-                <w:rFonts w:ascii="Calibri" w:hAnsi="Calibri" w:cs="Calibri" w:eastAsia="Calibri"/>
-                <w:color w:val="auto"/>
-                <w:spacing w:val="0"/>
-                <w:position w:val="0"/>
-                <w:sz w:val="22"/>
-                <w:shd w:fill="auto" w:val="clear"/>
-              </w:rPr>
-              <w:t xml:space="preserve">confirm whether users fav. fish was captured.</w:t>
+                <w:color w:val="004DBB"/>
+                <w:spacing w:val="0"/>
+                <w:position w:val="0"/>
+                <w:sz w:val="22"/>
+                <w:shd w:fill="auto" w:val="clear"/>
+              </w:rPr>
+            </w:pPr>
+            <w:r>
+              <w:rPr>
+                <w:rFonts w:ascii="Calibri" w:hAnsi="Calibri" w:cs="Calibri" w:eastAsia="Calibri"/>
+                <w:color w:val="004DBB"/>
+                <w:spacing w:val="0"/>
+                <w:position w:val="0"/>
+                <w:sz w:val="22"/>
+                <w:shd w:fill="auto" w:val="clear"/>
+              </w:rPr>
+              <w:t xml:space="preserve">output mixed message of the users</w:t>
+            </w:r>
+          </w:p>
+          <w:p>
+            <w:pPr>
+              <w:spacing w:before="0" w:after="0" w:line="240"/>
+              <w:ind w:right="0" w:left="0" w:firstLine="0"/>
+              <w:jc w:val="left"/>
+              <w:rPr>
+                <w:rFonts w:ascii="Calibri" w:hAnsi="Calibri" w:cs="Calibri" w:eastAsia="Calibri"/>
+                <w:color w:val="004DBB"/>
+                <w:spacing w:val="0"/>
+                <w:position w:val="0"/>
+                <w:sz w:val="22"/>
+              </w:rPr>
+            </w:pPr>
+            <w:r>
+              <w:rPr>
+                <w:rFonts w:ascii="Calibri" w:hAnsi="Calibri" w:cs="Calibri" w:eastAsia="Calibri"/>
+                <w:color w:val="004DBB"/>
+                <w:spacing w:val="0"/>
+                <w:position w:val="0"/>
+                <w:sz w:val="22"/>
+                <w:shd w:fill="auto" w:val="clear"/>
+              </w:rPr>
+              <w:t xml:space="preserve">'favFish'</w:t>
             </w:r>
           </w:p>
         </w:tc>
@@ -3066,16 +3067,16 @@
               <w:jc w:val="left"/>
               <w:rPr>
                 <w:rFonts w:ascii="Calibri" w:hAnsi="Calibri" w:cs="Calibri" w:eastAsia="Calibri"/>
-                <w:color w:val="auto"/>
-                <w:spacing w:val="0"/>
-                <w:position w:val="0"/>
-                <w:sz w:val="22"/>
-              </w:rPr>
-            </w:pPr>
-            <w:r>
-              <w:rPr>
-                <w:rFonts w:ascii="Calibri" w:hAnsi="Calibri" w:cs="Calibri" w:eastAsia="Calibri"/>
-                <w:color w:val="auto"/>
+                <w:color w:val="004DBB"/>
+                <w:spacing w:val="0"/>
+                <w:position w:val="0"/>
+                <w:sz w:val="22"/>
+              </w:rPr>
+            </w:pPr>
+            <w:r>
+              <w:rPr>
+                <w:rFonts w:ascii="Calibri" w:hAnsi="Calibri" w:cs="Calibri" w:eastAsia="Calibri"/>
+                <w:color w:val="004DBB"/>
                 <w:spacing w:val="0"/>
                 <w:position w:val="0"/>
                 <w:sz w:val="22"/>
@@ -3108,16 +3109,16 @@
               <w:jc w:val="left"/>
               <w:rPr>
                 <w:rFonts w:ascii="Calibri" w:hAnsi="Calibri" w:cs="Calibri" w:eastAsia="Calibri"/>
-                <w:color w:val="auto"/>
-                <w:spacing w:val="0"/>
-                <w:position w:val="0"/>
-                <w:sz w:val="22"/>
-              </w:rPr>
-            </w:pPr>
-            <w:r>
-              <w:rPr>
-                <w:rFonts w:ascii="Calibri" w:hAnsi="Calibri" w:cs="Calibri" w:eastAsia="Calibri"/>
-                <w:color w:val="auto"/>
+                <w:color w:val="004DBB"/>
+                <w:spacing w:val="0"/>
+                <w:position w:val="0"/>
+                <w:sz w:val="22"/>
+              </w:rPr>
+            </w:pPr>
+            <w:r>
+              <w:rPr>
+                <w:rFonts w:ascii="Calibri" w:hAnsi="Calibri" w:cs="Calibri" w:eastAsia="Calibri"/>
+                <w:color w:val="004DBB"/>
                 <w:spacing w:val="0"/>
                 <w:position w:val="0"/>
                 <w:sz w:val="22"/>
@@ -3150,16 +3151,16 @@
               <w:jc w:val="left"/>
               <w:rPr>
                 <w:rFonts w:ascii="Calibri" w:hAnsi="Calibri" w:cs="Calibri" w:eastAsia="Calibri"/>
-                <w:color w:val="auto"/>
-                <w:spacing w:val="0"/>
-                <w:position w:val="0"/>
-                <w:sz w:val="22"/>
-              </w:rPr>
-            </w:pPr>
-            <w:r>
-              <w:rPr>
-                <w:rFonts w:ascii="Calibri" w:hAnsi="Calibri" w:cs="Calibri" w:eastAsia="Calibri"/>
-                <w:color w:val="auto"/>
+                <w:color w:val="004DBB"/>
+                <w:spacing w:val="0"/>
+                <w:position w:val="0"/>
+                <w:sz w:val="22"/>
+              </w:rPr>
+            </w:pPr>
+            <w:r>
+              <w:rPr>
+                <w:rFonts w:ascii="Calibri" w:hAnsi="Calibri" w:cs="Calibri" w:eastAsia="Calibri"/>
+                <w:color w:val="004DBB"/>
                 <w:spacing w:val="0"/>
                 <w:position w:val="0"/>
                 <w:sz w:val="22"/>
@@ -3192,16 +3193,16 @@
               <w:jc w:val="left"/>
               <w:rPr>
                 <w:rFonts w:ascii="Calibri" w:hAnsi="Calibri" w:cs="Calibri" w:eastAsia="Calibri"/>
-                <w:color w:val="auto"/>
-                <w:spacing w:val="0"/>
-                <w:position w:val="0"/>
-                <w:sz w:val="22"/>
-              </w:rPr>
-            </w:pPr>
-            <w:r>
-              <w:rPr>
-                <w:rFonts w:ascii="Calibri" w:hAnsi="Calibri" w:cs="Calibri" w:eastAsia="Calibri"/>
-                <w:color w:val="auto"/>
+                <w:color w:val="004DBB"/>
+                <w:spacing w:val="0"/>
+                <w:position w:val="0"/>
+                <w:sz w:val="22"/>
+              </w:rPr>
+            </w:pPr>
+            <w:r>
+              <w:rPr>
+                <w:rFonts w:ascii="Calibri" w:hAnsi="Calibri" w:cs="Calibri" w:eastAsia="Calibri"/>
+                <w:color w:val="004DBB"/>
                 <w:spacing w:val="0"/>
                 <w:position w:val="0"/>
                 <w:sz w:val="22"/>
@@ -3234,17 +3235,17 @@
               <w:jc w:val="left"/>
               <w:rPr>
                 <w:rFonts w:ascii="Calibri" w:hAnsi="Calibri" w:cs="Calibri" w:eastAsia="Calibri"/>
-                <w:color w:val="auto"/>
-                <w:spacing w:val="0"/>
-                <w:position w:val="0"/>
-                <w:sz w:val="22"/>
-                <w:shd w:fill="auto" w:val="clear"/>
-              </w:rPr>
-            </w:pPr>
-            <w:r>
-              <w:rPr>
-                <w:rFonts w:ascii="Calibri" w:hAnsi="Calibri" w:cs="Calibri" w:eastAsia="Calibri"/>
-                <w:color w:val="auto"/>
+                <w:color w:val="004DBB"/>
+                <w:spacing w:val="0"/>
+                <w:position w:val="0"/>
+                <w:sz w:val="22"/>
+                <w:shd w:fill="auto" w:val="clear"/>
+              </w:rPr>
+            </w:pPr>
+            <w:r>
+              <w:rPr>
+                <w:rFonts w:ascii="Calibri" w:hAnsi="Calibri" w:cs="Calibri" w:eastAsia="Calibri"/>
+                <w:color w:val="004DBB"/>
                 <w:spacing w:val="0"/>
                 <w:position w:val="0"/>
                 <w:sz w:val="22"/>
@@ -3260,16 +3261,16 @@
               <w:jc w:val="left"/>
               <w:rPr>
                 <w:rFonts w:ascii="Calibri" w:hAnsi="Calibri" w:cs="Calibri" w:eastAsia="Calibri"/>
-                <w:color w:val="auto"/>
-                <w:spacing w:val="0"/>
-                <w:position w:val="0"/>
-                <w:sz w:val="22"/>
-              </w:rPr>
-            </w:pPr>
-            <w:r>
-              <w:rPr>
-                <w:rFonts w:ascii="Calibri" w:hAnsi="Calibri" w:cs="Calibri" w:eastAsia="Calibri"/>
-                <w:color w:val="auto"/>
+                <w:color w:val="004DBB"/>
+                <w:spacing w:val="0"/>
+                <w:position w:val="0"/>
+                <w:sz w:val="22"/>
+              </w:rPr>
+            </w:pPr>
+            <w:r>
+              <w:rPr>
+                <w:rFonts w:ascii="Calibri" w:hAnsi="Calibri" w:cs="Calibri" w:eastAsia="Calibri"/>
+                <w:color w:val="004DBB"/>
                 <w:spacing w:val="0"/>
                 <w:position w:val="0"/>
                 <w:sz w:val="22"/>
@@ -3312,17 +3313,17 @@
               <w:jc w:val="left"/>
               <w:rPr>
                 <w:rFonts w:ascii="Calibri" w:hAnsi="Calibri" w:cs="Calibri" w:eastAsia="Calibri"/>
-                <w:color w:val="auto"/>
-                <w:spacing w:val="0"/>
-                <w:position w:val="0"/>
-                <w:sz w:val="22"/>
-                <w:shd w:fill="auto" w:val="clear"/>
-              </w:rPr>
-            </w:pPr>
-            <w:r>
-              <w:rPr>
-                <w:rFonts w:ascii="Calibri" w:hAnsi="Calibri" w:cs="Calibri" w:eastAsia="Calibri"/>
-                <w:color w:val="auto"/>
+                <w:color w:val="00B050"/>
+                <w:spacing w:val="0"/>
+                <w:position w:val="0"/>
+                <w:sz w:val="22"/>
+                <w:shd w:fill="auto" w:val="clear"/>
+              </w:rPr>
+            </w:pPr>
+            <w:r>
+              <w:rPr>
+                <w:rFonts w:ascii="Calibri" w:hAnsi="Calibri" w:cs="Calibri" w:eastAsia="Calibri"/>
+                <w:color w:val="00B050"/>
                 <w:spacing w:val="0"/>
                 <w:position w:val="0"/>
                 <w:sz w:val="22"/>
@@ -3338,6 +3339,7 @@
               <w:jc w:val="left"/>
               <w:rPr>
                 <w:rFonts w:ascii="Calibri" w:hAnsi="Calibri" w:cs="Calibri" w:eastAsia="Calibri"/>
+                <w:color w:val="00B050"/>
                 <w:spacing w:val="0"/>
                 <w:position w:val="0"/>
                 <w:sz w:val="22"/>
@@ -3347,7 +3349,7 @@
               <w:rPr>
                 <w:rFonts w:ascii="Calibri" w:hAnsi="Calibri" w:cs="Calibri" w:eastAsia="Calibri"/>
                 <w:i/>
-                <w:color w:val="1F4E79"/>
+                <w:color w:val="00B050"/>
                 <w:spacing w:val="0"/>
                 <w:position w:val="0"/>
                 <w:sz w:val="22"/>
@@ -3380,16 +3382,16 @@
               <w:jc w:val="left"/>
               <w:rPr>
                 <w:rFonts w:ascii="Calibri" w:hAnsi="Calibri" w:cs="Calibri" w:eastAsia="Calibri"/>
-                <w:color w:val="auto"/>
-                <w:spacing w:val="0"/>
-                <w:position w:val="0"/>
-                <w:sz w:val="22"/>
-              </w:rPr>
-            </w:pPr>
-            <w:r>
-              <w:rPr>
-                <w:rFonts w:ascii="Calibri" w:hAnsi="Calibri" w:cs="Calibri" w:eastAsia="Calibri"/>
-                <w:color w:val="auto"/>
+                <w:color w:val="00B050"/>
+                <w:spacing w:val="0"/>
+                <w:position w:val="0"/>
+                <w:sz w:val="22"/>
+              </w:rPr>
+            </w:pPr>
+            <w:r>
+              <w:rPr>
+                <w:rFonts w:ascii="Calibri" w:hAnsi="Calibri" w:cs="Calibri" w:eastAsia="Calibri"/>
+                <w:color w:val="00B050"/>
                 <w:spacing w:val="0"/>
                 <w:position w:val="0"/>
                 <w:sz w:val="22"/>
@@ -3422,16 +3424,16 @@
               <w:jc w:val="left"/>
               <w:rPr>
                 <w:rFonts w:ascii="Calibri" w:hAnsi="Calibri" w:cs="Calibri" w:eastAsia="Calibri"/>
-                <w:color w:val="auto"/>
-                <w:spacing w:val="0"/>
-                <w:position w:val="0"/>
-                <w:sz w:val="22"/>
-              </w:rPr>
-            </w:pPr>
-            <w:r>
-              <w:rPr>
-                <w:rFonts w:ascii="Calibri" w:hAnsi="Calibri" w:cs="Calibri" w:eastAsia="Calibri"/>
-                <w:color w:val="auto"/>
+                <w:color w:val="00B050"/>
+                <w:spacing w:val="0"/>
+                <w:position w:val="0"/>
+                <w:sz w:val="22"/>
+              </w:rPr>
+            </w:pPr>
+            <w:r>
+              <w:rPr>
+                <w:rFonts w:ascii="Calibri" w:hAnsi="Calibri" w:cs="Calibri" w:eastAsia="Calibri"/>
+                <w:color w:val="00B050"/>
                 <w:spacing w:val="0"/>
                 <w:position w:val="0"/>
                 <w:sz w:val="22"/>
@@ -3464,16 +3466,16 @@
               <w:jc w:val="left"/>
               <w:rPr>
                 <w:rFonts w:ascii="Calibri" w:hAnsi="Calibri" w:cs="Calibri" w:eastAsia="Calibri"/>
-                <w:color w:val="auto"/>
-                <w:spacing w:val="0"/>
-                <w:position w:val="0"/>
-                <w:sz w:val="22"/>
-              </w:rPr>
-            </w:pPr>
-            <w:r>
-              <w:rPr>
-                <w:rFonts w:ascii="Calibri" w:hAnsi="Calibri" w:cs="Calibri" w:eastAsia="Calibri"/>
-                <w:color w:val="auto"/>
+                <w:color w:val="00B050"/>
+                <w:spacing w:val="0"/>
+                <w:position w:val="0"/>
+                <w:sz w:val="22"/>
+              </w:rPr>
+            </w:pPr>
+            <w:r>
+              <w:rPr>
+                <w:rFonts w:ascii="Calibri" w:hAnsi="Calibri" w:cs="Calibri" w:eastAsia="Calibri"/>
+                <w:color w:val="00B050"/>
                 <w:spacing w:val="0"/>
                 <w:position w:val="0"/>
                 <w:sz w:val="22"/>
@@ -3506,17 +3508,17 @@
               <w:jc w:val="left"/>
               <w:rPr>
                 <w:rFonts w:ascii="Calibri" w:hAnsi="Calibri" w:cs="Calibri" w:eastAsia="Calibri"/>
-                <w:color w:val="auto"/>
-                <w:spacing w:val="0"/>
-                <w:position w:val="0"/>
-                <w:sz w:val="22"/>
-                <w:shd w:fill="auto" w:val="clear"/>
-              </w:rPr>
-            </w:pPr>
-            <w:r>
-              <w:rPr>
-                <w:rFonts w:ascii="Calibri" w:hAnsi="Calibri" w:cs="Calibri" w:eastAsia="Calibri"/>
-                <w:color w:val="auto"/>
+                <w:color w:val="00B050"/>
+                <w:spacing w:val="0"/>
+                <w:position w:val="0"/>
+                <w:sz w:val="22"/>
+                <w:shd w:fill="auto" w:val="clear"/>
+              </w:rPr>
+            </w:pPr>
+            <w:r>
+              <w:rPr>
+                <w:rFonts w:ascii="Calibri" w:hAnsi="Calibri" w:cs="Calibri" w:eastAsia="Calibri"/>
+                <w:color w:val="00B050"/>
                 <w:spacing w:val="0"/>
                 <w:position w:val="0"/>
                 <w:sz w:val="22"/>
@@ -3532,32 +3534,32 @@
               <w:jc w:val="left"/>
               <w:rPr>
                 <w:rFonts w:ascii="Calibri" w:hAnsi="Calibri" w:cs="Calibri" w:eastAsia="Calibri"/>
-                <w:color w:val="auto"/>
-                <w:spacing w:val="0"/>
-                <w:position w:val="0"/>
-                <w:sz w:val="22"/>
-                <w:shd w:fill="auto" w:val="clear"/>
-              </w:rPr>
-            </w:pPr>
-          </w:p>
-          <w:p>
-            <w:pPr>
-              <w:spacing w:before="0" w:after="0" w:line="240"/>
-              <w:ind w:right="0" w:left="0" w:firstLine="0"/>
-              <w:jc w:val="left"/>
-              <w:rPr>
-                <w:rFonts w:ascii="Calibri" w:hAnsi="Calibri" w:cs="Calibri" w:eastAsia="Calibri"/>
-                <w:color w:val="auto"/>
-                <w:spacing w:val="0"/>
-                <w:position w:val="0"/>
-                <w:sz w:val="22"/>
-                <w:shd w:fill="auto" w:val="clear"/>
-              </w:rPr>
-            </w:pPr>
-            <w:r>
-              <w:rPr>
-                <w:rFonts w:ascii="Calibri" w:hAnsi="Calibri" w:cs="Calibri" w:eastAsia="Calibri"/>
-                <w:color w:val="auto"/>
+                <w:color w:val="00B050"/>
+                <w:spacing w:val="0"/>
+                <w:position w:val="0"/>
+                <w:sz w:val="22"/>
+                <w:shd w:fill="auto" w:val="clear"/>
+              </w:rPr>
+            </w:pPr>
+          </w:p>
+          <w:p>
+            <w:pPr>
+              <w:spacing w:before="0" w:after="0" w:line="240"/>
+              <w:ind w:right="0" w:left="0" w:firstLine="0"/>
+              <w:jc w:val="left"/>
+              <w:rPr>
+                <w:rFonts w:ascii="Calibri" w:hAnsi="Calibri" w:cs="Calibri" w:eastAsia="Calibri"/>
+                <w:color w:val="00B050"/>
+                <w:spacing w:val="0"/>
+                <w:position w:val="0"/>
+                <w:sz w:val="22"/>
+                <w:shd w:fill="auto" w:val="clear"/>
+              </w:rPr>
+            </w:pPr>
+            <w:r>
+              <w:rPr>
+                <w:rFonts w:ascii="Calibri" w:hAnsi="Calibri" w:cs="Calibri" w:eastAsia="Calibri"/>
+                <w:color w:val="00B050"/>
                 <w:spacing w:val="0"/>
                 <w:position w:val="0"/>
                 <w:sz w:val="22"/>
@@ -3573,17 +3575,17 @@
               <w:jc w:val="left"/>
               <w:rPr>
                 <w:rFonts w:ascii="Calibri" w:hAnsi="Calibri" w:cs="Calibri" w:eastAsia="Calibri"/>
-                <w:color w:val="auto"/>
-                <w:spacing w:val="0"/>
-                <w:position w:val="0"/>
-                <w:sz w:val="22"/>
-                <w:shd w:fill="auto" w:val="clear"/>
-              </w:rPr>
-            </w:pPr>
-            <w:r>
-              <w:rPr>
-                <w:rFonts w:ascii="Calibri" w:hAnsi="Calibri" w:cs="Calibri" w:eastAsia="Calibri"/>
-                <w:color w:val="auto"/>
+                <w:color w:val="00B050"/>
+                <w:spacing w:val="0"/>
+                <w:position w:val="0"/>
+                <w:sz w:val="22"/>
+                <w:shd w:fill="auto" w:val="clear"/>
+              </w:rPr>
+            </w:pPr>
+            <w:r>
+              <w:rPr>
+                <w:rFonts w:ascii="Calibri" w:hAnsi="Calibri" w:cs="Calibri" w:eastAsia="Calibri"/>
+                <w:color w:val="00B050"/>
                 <w:spacing w:val="0"/>
                 <w:position w:val="0"/>
                 <w:sz w:val="22"/>
@@ -3599,17 +3601,17 @@
               <w:jc w:val="left"/>
               <w:rPr>
                 <w:rFonts w:ascii="Calibri" w:hAnsi="Calibri" w:cs="Calibri" w:eastAsia="Calibri"/>
-                <w:color w:val="auto"/>
-                <w:spacing w:val="0"/>
-                <w:position w:val="0"/>
-                <w:sz w:val="22"/>
-                <w:shd w:fill="auto" w:val="clear"/>
-              </w:rPr>
-            </w:pPr>
-            <w:r>
-              <w:rPr>
-                <w:rFonts w:ascii="Calibri" w:hAnsi="Calibri" w:cs="Calibri" w:eastAsia="Calibri"/>
-                <w:color w:val="auto"/>
+                <w:color w:val="00B050"/>
+                <w:spacing w:val="0"/>
+                <w:position w:val="0"/>
+                <w:sz w:val="22"/>
+                <w:shd w:fill="auto" w:val="clear"/>
+              </w:rPr>
+            </w:pPr>
+            <w:r>
+              <w:rPr>
+                <w:rFonts w:ascii="Calibri" w:hAnsi="Calibri" w:cs="Calibri" w:eastAsia="Calibri"/>
+                <w:color w:val="00B050"/>
                 <w:spacing w:val="0"/>
                 <w:position w:val="0"/>
                 <w:sz w:val="22"/>
@@ -3625,7 +3627,7 @@
               <w:jc w:val="left"/>
               <w:rPr>
                 <w:rFonts w:ascii="Calibri" w:hAnsi="Calibri" w:cs="Calibri" w:eastAsia="Calibri"/>
-                <w:color w:val="auto"/>
+                <w:color w:val="00B050"/>
                 <w:spacing w:val="0"/>
                 <w:position w:val="0"/>
                 <w:sz w:val="22"/>
@@ -3666,16 +3668,16 @@
               <w:jc w:val="left"/>
               <w:rPr>
                 <w:rFonts w:ascii="Calibri" w:hAnsi="Calibri" w:cs="Calibri" w:eastAsia="Calibri"/>
-                <w:color w:val="auto"/>
-                <w:spacing w:val="0"/>
-                <w:position w:val="0"/>
-                <w:sz w:val="22"/>
-              </w:rPr>
-            </w:pPr>
-            <w:r>
-              <w:rPr>
-                <w:rFonts w:ascii="Calibri" w:hAnsi="Calibri" w:cs="Calibri" w:eastAsia="Calibri"/>
-                <w:color w:val="auto"/>
+                <w:color w:val="004DBB"/>
+                <w:spacing w:val="0"/>
+                <w:position w:val="0"/>
+                <w:sz w:val="22"/>
+              </w:rPr>
+            </w:pPr>
+            <w:r>
+              <w:rPr>
+                <w:rFonts w:ascii="Calibri" w:hAnsi="Calibri" w:cs="Calibri" w:eastAsia="Calibri"/>
+                <w:color w:val="004DBB"/>
                 <w:spacing w:val="0"/>
                 <w:position w:val="0"/>
                 <w:sz w:val="22"/>
@@ -3708,16 +3710,16 @@
               <w:jc w:val="left"/>
               <w:rPr>
                 <w:rFonts w:ascii="Calibri" w:hAnsi="Calibri" w:cs="Calibri" w:eastAsia="Calibri"/>
-                <w:color w:val="auto"/>
-                <w:spacing w:val="0"/>
-                <w:position w:val="0"/>
-                <w:sz w:val="22"/>
-              </w:rPr>
-            </w:pPr>
-            <w:r>
-              <w:rPr>
-                <w:rFonts w:ascii="Calibri" w:hAnsi="Calibri" w:cs="Calibri" w:eastAsia="Calibri"/>
-                <w:color w:val="auto"/>
+                <w:color w:val="004DBB"/>
+                <w:spacing w:val="0"/>
+                <w:position w:val="0"/>
+                <w:sz w:val="22"/>
+              </w:rPr>
+            </w:pPr>
+            <w:r>
+              <w:rPr>
+                <w:rFonts w:ascii="Calibri" w:hAnsi="Calibri" w:cs="Calibri" w:eastAsia="Calibri"/>
+                <w:color w:val="004DBB"/>
                 <w:spacing w:val="0"/>
                 <w:position w:val="0"/>
                 <w:sz w:val="22"/>
@@ -3750,16 +3752,16 @@
               <w:jc w:val="left"/>
               <w:rPr>
                 <w:rFonts w:ascii="Calibri" w:hAnsi="Calibri" w:cs="Calibri" w:eastAsia="Calibri"/>
-                <w:color w:val="auto"/>
-                <w:spacing w:val="0"/>
-                <w:position w:val="0"/>
-                <w:sz w:val="22"/>
-              </w:rPr>
-            </w:pPr>
-            <w:r>
-              <w:rPr>
-                <w:rFonts w:ascii="Calibri" w:hAnsi="Calibri" w:cs="Calibri" w:eastAsia="Calibri"/>
-                <w:color w:val="auto"/>
+                <w:color w:val="004DBB"/>
+                <w:spacing w:val="0"/>
+                <w:position w:val="0"/>
+                <w:sz w:val="22"/>
+              </w:rPr>
+            </w:pPr>
+            <w:r>
+              <w:rPr>
+                <w:rFonts w:ascii="Calibri" w:hAnsi="Calibri" w:cs="Calibri" w:eastAsia="Calibri"/>
+                <w:color w:val="004DBB"/>
                 <w:spacing w:val="0"/>
                 <w:position w:val="0"/>
                 <w:sz w:val="22"/>
@@ -3792,16 +3794,16 @@
               <w:jc w:val="left"/>
               <w:rPr>
                 <w:rFonts w:ascii="Calibri" w:hAnsi="Calibri" w:cs="Calibri" w:eastAsia="Calibri"/>
-                <w:color w:val="auto"/>
-                <w:spacing w:val="0"/>
-                <w:position w:val="0"/>
-                <w:sz w:val="22"/>
-              </w:rPr>
-            </w:pPr>
-            <w:r>
-              <w:rPr>
-                <w:rFonts w:ascii="Calibri" w:hAnsi="Calibri" w:cs="Calibri" w:eastAsia="Calibri"/>
-                <w:color w:val="auto"/>
+                <w:color w:val="004DBB"/>
+                <w:spacing w:val="0"/>
+                <w:position w:val="0"/>
+                <w:sz w:val="22"/>
+              </w:rPr>
+            </w:pPr>
+            <w:r>
+              <w:rPr>
+                <w:rFonts w:ascii="Calibri" w:hAnsi="Calibri" w:cs="Calibri" w:eastAsia="Calibri"/>
+                <w:color w:val="004DBB"/>
                 <w:spacing w:val="0"/>
                 <w:position w:val="0"/>
                 <w:sz w:val="22"/>
@@ -3834,16 +3836,16 @@
               <w:jc w:val="left"/>
               <w:rPr>
                 <w:rFonts w:ascii="Calibri" w:hAnsi="Calibri" w:cs="Calibri" w:eastAsia="Calibri"/>
-                <w:color w:val="auto"/>
-                <w:spacing w:val="0"/>
-                <w:position w:val="0"/>
-                <w:sz w:val="22"/>
-              </w:rPr>
-            </w:pPr>
-            <w:r>
-              <w:rPr>
-                <w:rFonts w:ascii="Calibri" w:hAnsi="Calibri" w:cs="Calibri" w:eastAsia="Calibri"/>
-                <w:color w:val="auto"/>
+                <w:color w:val="004DBB"/>
+                <w:spacing w:val="0"/>
+                <w:position w:val="0"/>
+                <w:sz w:val="22"/>
+              </w:rPr>
+            </w:pPr>
+            <w:r>
+              <w:rPr>
+                <w:rFonts w:ascii="Calibri" w:hAnsi="Calibri" w:cs="Calibri" w:eastAsia="Calibri"/>
+                <w:color w:val="004DBB"/>
                 <w:spacing w:val="0"/>
                 <w:position w:val="0"/>
                 <w:sz w:val="22"/>
@@ -3886,16 +3888,16 @@
               <w:jc w:val="left"/>
               <w:rPr>
                 <w:rFonts w:ascii="Calibri" w:hAnsi="Calibri" w:cs="Calibri" w:eastAsia="Calibri"/>
-                <w:color w:val="auto"/>
-                <w:spacing w:val="0"/>
-                <w:position w:val="0"/>
-                <w:sz w:val="22"/>
-              </w:rPr>
-            </w:pPr>
-            <w:r>
-              <w:rPr>
-                <w:rFonts w:ascii="Calibri" w:hAnsi="Calibri" w:cs="Calibri" w:eastAsia="Calibri"/>
-                <w:color w:val="auto"/>
+                <w:color w:val="004DBB"/>
+                <w:spacing w:val="0"/>
+                <w:position w:val="0"/>
+                <w:sz w:val="22"/>
+              </w:rPr>
+            </w:pPr>
+            <w:r>
+              <w:rPr>
+                <w:rFonts w:ascii="Calibri" w:hAnsi="Calibri" w:cs="Calibri" w:eastAsia="Calibri"/>
+                <w:color w:val="004DBB"/>
                 <w:spacing w:val="0"/>
                 <w:position w:val="0"/>
                 <w:sz w:val="22"/>
@@ -3928,16 +3930,16 @@
               <w:jc w:val="left"/>
               <w:rPr>
                 <w:rFonts w:ascii="Calibri" w:hAnsi="Calibri" w:cs="Calibri" w:eastAsia="Calibri"/>
-                <w:color w:val="auto"/>
-                <w:spacing w:val="0"/>
-                <w:position w:val="0"/>
-                <w:sz w:val="22"/>
-              </w:rPr>
-            </w:pPr>
-            <w:r>
-              <w:rPr>
-                <w:rFonts w:ascii="Calibri" w:hAnsi="Calibri" w:cs="Calibri" w:eastAsia="Calibri"/>
-                <w:color w:val="auto"/>
+                <w:color w:val="004DBB"/>
+                <w:spacing w:val="0"/>
+                <w:position w:val="0"/>
+                <w:sz w:val="22"/>
+              </w:rPr>
+            </w:pPr>
+            <w:r>
+              <w:rPr>
+                <w:rFonts w:ascii="Calibri" w:hAnsi="Calibri" w:cs="Calibri" w:eastAsia="Calibri"/>
+                <w:color w:val="004DBB"/>
                 <w:spacing w:val="0"/>
                 <w:position w:val="0"/>
                 <w:sz w:val="22"/>
@@ -3970,16 +3972,16 @@
               <w:jc w:val="left"/>
               <w:rPr>
                 <w:rFonts w:ascii="Calibri" w:hAnsi="Calibri" w:cs="Calibri" w:eastAsia="Calibri"/>
-                <w:color w:val="auto"/>
-                <w:spacing w:val="0"/>
-                <w:position w:val="0"/>
-                <w:sz w:val="22"/>
-              </w:rPr>
-            </w:pPr>
-            <w:r>
-              <w:rPr>
-                <w:rFonts w:ascii="Calibri" w:hAnsi="Calibri" w:cs="Calibri" w:eastAsia="Calibri"/>
-                <w:color w:val="auto"/>
+                <w:color w:val="004DBB"/>
+                <w:spacing w:val="0"/>
+                <w:position w:val="0"/>
+                <w:sz w:val="22"/>
+              </w:rPr>
+            </w:pPr>
+            <w:r>
+              <w:rPr>
+                <w:rFonts w:ascii="Calibri" w:hAnsi="Calibri" w:cs="Calibri" w:eastAsia="Calibri"/>
+                <w:color w:val="004DBB"/>
                 <w:spacing w:val="0"/>
                 <w:position w:val="0"/>
                 <w:sz w:val="22"/>
@@ -4012,16 +4014,16 @@
               <w:jc w:val="left"/>
               <w:rPr>
                 <w:rFonts w:ascii="Calibri" w:hAnsi="Calibri" w:cs="Calibri" w:eastAsia="Calibri"/>
-                <w:color w:val="auto"/>
-                <w:spacing w:val="0"/>
-                <w:position w:val="0"/>
-                <w:sz w:val="22"/>
-              </w:rPr>
-            </w:pPr>
-            <w:r>
-              <w:rPr>
-                <w:rFonts w:ascii="Calibri" w:hAnsi="Calibri" w:cs="Calibri" w:eastAsia="Calibri"/>
-                <w:color w:val="auto"/>
+                <w:color w:val="004DBB"/>
+                <w:spacing w:val="0"/>
+                <w:position w:val="0"/>
+                <w:sz w:val="22"/>
+              </w:rPr>
+            </w:pPr>
+            <w:r>
+              <w:rPr>
+                <w:rFonts w:ascii="Calibri" w:hAnsi="Calibri" w:cs="Calibri" w:eastAsia="Calibri"/>
+                <w:color w:val="004DBB"/>
                 <w:spacing w:val="0"/>
                 <w:position w:val="0"/>
                 <w:sz w:val="22"/>
@@ -4054,16 +4056,16 @@
               <w:jc w:val="left"/>
               <w:rPr>
                 <w:rFonts w:ascii="Calibri" w:hAnsi="Calibri" w:cs="Calibri" w:eastAsia="Calibri"/>
-                <w:color w:val="auto"/>
-                <w:spacing w:val="0"/>
-                <w:position w:val="0"/>
-                <w:sz w:val="22"/>
-              </w:rPr>
-            </w:pPr>
-            <w:r>
-              <w:rPr>
-                <w:rFonts w:ascii="Calibri" w:hAnsi="Calibri" w:cs="Calibri" w:eastAsia="Calibri"/>
-                <w:color w:val="auto"/>
+                <w:color w:val="004DBB"/>
+                <w:spacing w:val="0"/>
+                <w:position w:val="0"/>
+                <w:sz w:val="22"/>
+              </w:rPr>
+            </w:pPr>
+            <w:r>
+              <w:rPr>
+                <w:rFonts w:ascii="Calibri" w:hAnsi="Calibri" w:cs="Calibri" w:eastAsia="Calibri"/>
+                <w:color w:val="004DBB"/>
                 <w:spacing w:val="0"/>
                 <w:position w:val="0"/>
                 <w:sz w:val="22"/>
@@ -4106,16 +4108,16 @@
               <w:jc w:val="left"/>
               <w:rPr>
                 <w:rFonts w:ascii="Calibri" w:hAnsi="Calibri" w:cs="Calibri" w:eastAsia="Calibri"/>
-                <w:color w:val="auto"/>
-                <w:spacing w:val="0"/>
-                <w:position w:val="0"/>
-                <w:sz w:val="22"/>
-              </w:rPr>
-            </w:pPr>
-            <w:r>
-              <w:rPr>
-                <w:rFonts w:ascii="Calibri" w:hAnsi="Calibri" w:cs="Calibri" w:eastAsia="Calibri"/>
-                <w:color w:val="auto"/>
+                <w:color w:val="004DBB"/>
+                <w:spacing w:val="0"/>
+                <w:position w:val="0"/>
+                <w:sz w:val="22"/>
+              </w:rPr>
+            </w:pPr>
+            <w:r>
+              <w:rPr>
+                <w:rFonts w:ascii="Calibri" w:hAnsi="Calibri" w:cs="Calibri" w:eastAsia="Calibri"/>
+                <w:color w:val="004DBB"/>
                 <w:spacing w:val="0"/>
                 <w:position w:val="0"/>
                 <w:sz w:val="22"/>
@@ -4148,16 +4150,16 @@
               <w:jc w:val="left"/>
               <w:rPr>
                 <w:rFonts w:ascii="Calibri" w:hAnsi="Calibri" w:cs="Calibri" w:eastAsia="Calibri"/>
-                <w:color w:val="auto"/>
-                <w:spacing w:val="0"/>
-                <w:position w:val="0"/>
-                <w:sz w:val="22"/>
-              </w:rPr>
-            </w:pPr>
-            <w:r>
-              <w:rPr>
-                <w:rFonts w:ascii="Calibri" w:hAnsi="Calibri" w:cs="Calibri" w:eastAsia="Calibri"/>
-                <w:color w:val="auto"/>
+                <w:color w:val="004DBB"/>
+                <w:spacing w:val="0"/>
+                <w:position w:val="0"/>
+                <w:sz w:val="22"/>
+              </w:rPr>
+            </w:pPr>
+            <w:r>
+              <w:rPr>
+                <w:rFonts w:ascii="Calibri" w:hAnsi="Calibri" w:cs="Calibri" w:eastAsia="Calibri"/>
+                <w:color w:val="004DBB"/>
                 <w:spacing w:val="0"/>
                 <w:position w:val="0"/>
                 <w:sz w:val="22"/>
@@ -4190,16 +4192,16 @@
               <w:jc w:val="left"/>
               <w:rPr>
                 <w:rFonts w:ascii="Calibri" w:hAnsi="Calibri" w:cs="Calibri" w:eastAsia="Calibri"/>
-                <w:color w:val="auto"/>
-                <w:spacing w:val="0"/>
-                <w:position w:val="0"/>
-                <w:sz w:val="22"/>
-              </w:rPr>
-            </w:pPr>
-            <w:r>
-              <w:rPr>
-                <w:rFonts w:ascii="Calibri" w:hAnsi="Calibri" w:cs="Calibri" w:eastAsia="Calibri"/>
-                <w:color w:val="auto"/>
+                <w:color w:val="004DBB"/>
+                <w:spacing w:val="0"/>
+                <w:position w:val="0"/>
+                <w:sz w:val="22"/>
+              </w:rPr>
+            </w:pPr>
+            <w:r>
+              <w:rPr>
+                <w:rFonts w:ascii="Calibri" w:hAnsi="Calibri" w:cs="Calibri" w:eastAsia="Calibri"/>
+                <w:color w:val="004DBB"/>
                 <w:spacing w:val="0"/>
                 <w:position w:val="0"/>
                 <w:sz w:val="22"/>
@@ -4232,16 +4234,16 @@
               <w:jc w:val="left"/>
               <w:rPr>
                 <w:rFonts w:ascii="Calibri" w:hAnsi="Calibri" w:cs="Calibri" w:eastAsia="Calibri"/>
-                <w:color w:val="auto"/>
-                <w:spacing w:val="0"/>
-                <w:position w:val="0"/>
-                <w:sz w:val="22"/>
-              </w:rPr>
-            </w:pPr>
-            <w:r>
-              <w:rPr>
-                <w:rFonts w:ascii="Calibri" w:hAnsi="Calibri" w:cs="Calibri" w:eastAsia="Calibri"/>
-                <w:color w:val="auto"/>
+                <w:color w:val="004DBB"/>
+                <w:spacing w:val="0"/>
+                <w:position w:val="0"/>
+                <w:sz w:val="22"/>
+              </w:rPr>
+            </w:pPr>
+            <w:r>
+              <w:rPr>
+                <w:rFonts w:ascii="Calibri" w:hAnsi="Calibri" w:cs="Calibri" w:eastAsia="Calibri"/>
+                <w:color w:val="004DBB"/>
                 <w:spacing w:val="0"/>
                 <w:position w:val="0"/>
                 <w:sz w:val="22"/>
@@ -4274,16 +4276,16 @@
               <w:jc w:val="left"/>
               <w:rPr>
                 <w:rFonts w:ascii="Calibri" w:hAnsi="Calibri" w:cs="Calibri" w:eastAsia="Calibri"/>
-                <w:color w:val="auto"/>
-                <w:spacing w:val="0"/>
-                <w:position w:val="0"/>
-                <w:sz w:val="22"/>
-              </w:rPr>
-            </w:pPr>
-            <w:r>
-              <w:rPr>
-                <w:rFonts w:ascii="Calibri" w:hAnsi="Calibri" w:cs="Calibri" w:eastAsia="Calibri"/>
-                <w:color w:val="auto"/>
+                <w:color w:val="004DBB"/>
+                <w:spacing w:val="0"/>
+                <w:position w:val="0"/>
+                <w:sz w:val="22"/>
+              </w:rPr>
+            </w:pPr>
+            <w:r>
+              <w:rPr>
+                <w:rFonts w:ascii="Calibri" w:hAnsi="Calibri" w:cs="Calibri" w:eastAsia="Calibri"/>
+                <w:color w:val="004DBB"/>
                 <w:spacing w:val="0"/>
                 <w:position w:val="0"/>
                 <w:sz w:val="22"/>
@@ -4326,16 +4328,16 @@
               <w:jc w:val="left"/>
               <w:rPr>
                 <w:rFonts w:ascii="Calibri" w:hAnsi="Calibri" w:cs="Calibri" w:eastAsia="Calibri"/>
-                <w:color w:val="auto"/>
-                <w:spacing w:val="0"/>
-                <w:position w:val="0"/>
-                <w:sz w:val="22"/>
-              </w:rPr>
-            </w:pPr>
-            <w:r>
-              <w:rPr>
-                <w:rFonts w:ascii="Calibri" w:hAnsi="Calibri" w:cs="Calibri" w:eastAsia="Calibri"/>
-                <w:color w:val="auto"/>
+                <w:color w:val="004DBB"/>
+                <w:spacing w:val="0"/>
+                <w:position w:val="0"/>
+                <w:sz w:val="22"/>
+              </w:rPr>
+            </w:pPr>
+            <w:r>
+              <w:rPr>
+                <w:rFonts w:ascii="Calibri" w:hAnsi="Calibri" w:cs="Calibri" w:eastAsia="Calibri"/>
+                <w:color w:val="004DBB"/>
                 <w:spacing w:val="0"/>
                 <w:position w:val="0"/>
                 <w:sz w:val="22"/>
@@ -4368,16 +4370,16 @@
               <w:jc w:val="left"/>
               <w:rPr>
                 <w:rFonts w:ascii="Calibri" w:hAnsi="Calibri" w:cs="Calibri" w:eastAsia="Calibri"/>
-                <w:color w:val="auto"/>
-                <w:spacing w:val="0"/>
-                <w:position w:val="0"/>
-                <w:sz w:val="22"/>
-              </w:rPr>
-            </w:pPr>
-            <w:r>
-              <w:rPr>
-                <w:rFonts w:ascii="Calibri" w:hAnsi="Calibri" w:cs="Calibri" w:eastAsia="Calibri"/>
-                <w:color w:val="auto"/>
+                <w:color w:val="004DBB"/>
+                <w:spacing w:val="0"/>
+                <w:position w:val="0"/>
+                <w:sz w:val="22"/>
+              </w:rPr>
+            </w:pPr>
+            <w:r>
+              <w:rPr>
+                <w:rFonts w:ascii="Calibri" w:hAnsi="Calibri" w:cs="Calibri" w:eastAsia="Calibri"/>
+                <w:color w:val="004DBB"/>
                 <w:spacing w:val="0"/>
                 <w:position w:val="0"/>
                 <w:sz w:val="22"/>
@@ -4410,16 +4412,16 @@
               <w:jc w:val="left"/>
               <w:rPr>
                 <w:rFonts w:ascii="Calibri" w:hAnsi="Calibri" w:cs="Calibri" w:eastAsia="Calibri"/>
-                <w:color w:val="auto"/>
-                <w:spacing w:val="0"/>
-                <w:position w:val="0"/>
-                <w:sz w:val="22"/>
-              </w:rPr>
-            </w:pPr>
-            <w:r>
-              <w:rPr>
-                <w:rFonts w:ascii="Calibri" w:hAnsi="Calibri" w:cs="Calibri" w:eastAsia="Calibri"/>
-                <w:color w:val="auto"/>
+                <w:color w:val="004DBB"/>
+                <w:spacing w:val="0"/>
+                <w:position w:val="0"/>
+                <w:sz w:val="22"/>
+              </w:rPr>
+            </w:pPr>
+            <w:r>
+              <w:rPr>
+                <w:rFonts w:ascii="Calibri" w:hAnsi="Calibri" w:cs="Calibri" w:eastAsia="Calibri"/>
+                <w:color w:val="004DBB"/>
                 <w:spacing w:val="0"/>
                 <w:position w:val="0"/>
                 <w:sz w:val="22"/>
@@ -4452,16 +4454,16 @@
               <w:jc w:val="left"/>
               <w:rPr>
                 <w:rFonts w:ascii="Calibri" w:hAnsi="Calibri" w:cs="Calibri" w:eastAsia="Calibri"/>
-                <w:color w:val="auto"/>
-                <w:spacing w:val="0"/>
-                <w:position w:val="0"/>
-                <w:sz w:val="22"/>
-              </w:rPr>
-            </w:pPr>
-            <w:r>
-              <w:rPr>
-                <w:rFonts w:ascii="Calibri" w:hAnsi="Calibri" w:cs="Calibri" w:eastAsia="Calibri"/>
-                <w:color w:val="auto"/>
+                <w:color w:val="004DBB"/>
+                <w:spacing w:val="0"/>
+                <w:position w:val="0"/>
+                <w:sz w:val="22"/>
+              </w:rPr>
+            </w:pPr>
+            <w:r>
+              <w:rPr>
+                <w:rFonts w:ascii="Calibri" w:hAnsi="Calibri" w:cs="Calibri" w:eastAsia="Calibri"/>
+                <w:color w:val="004DBB"/>
                 <w:spacing w:val="0"/>
                 <w:position w:val="0"/>
                 <w:sz w:val="22"/>
@@ -4494,17 +4496,17 @@
               <w:jc w:val="left"/>
               <w:rPr>
                 <w:rFonts w:ascii="Calibri" w:hAnsi="Calibri" w:cs="Calibri" w:eastAsia="Calibri"/>
-                <w:color w:val="auto"/>
-                <w:spacing w:val="0"/>
-                <w:position w:val="0"/>
-                <w:sz w:val="22"/>
-                <w:shd w:fill="auto" w:val="clear"/>
-              </w:rPr>
-            </w:pPr>
-            <w:r>
-              <w:rPr>
-                <w:rFonts w:ascii="Calibri" w:hAnsi="Calibri" w:cs="Calibri" w:eastAsia="Calibri"/>
-                <w:color w:val="auto"/>
+                <w:color w:val="004DBB"/>
+                <w:spacing w:val="0"/>
+                <w:position w:val="0"/>
+                <w:sz w:val="22"/>
+                <w:shd w:fill="auto" w:val="clear"/>
+              </w:rPr>
+            </w:pPr>
+            <w:r>
+              <w:rPr>
+                <w:rFonts w:ascii="Calibri" w:hAnsi="Calibri" w:cs="Calibri" w:eastAsia="Calibri"/>
+                <w:color w:val="004DBB"/>
                 <w:spacing w:val="0"/>
                 <w:position w:val="0"/>
                 <w:sz w:val="22"/>
@@ -4520,16 +4522,16 @@
               <w:jc w:val="left"/>
               <w:rPr>
                 <w:rFonts w:ascii="Calibri" w:hAnsi="Calibri" w:cs="Calibri" w:eastAsia="Calibri"/>
-                <w:color w:val="auto"/>
-                <w:spacing w:val="0"/>
-                <w:position w:val="0"/>
-                <w:sz w:val="22"/>
-              </w:rPr>
-            </w:pPr>
-            <w:r>
-              <w:rPr>
-                <w:rFonts w:ascii="Calibri" w:hAnsi="Calibri" w:cs="Calibri" w:eastAsia="Calibri"/>
-                <w:color w:val="auto"/>
+                <w:color w:val="004DBB"/>
+                <w:spacing w:val="0"/>
+                <w:position w:val="0"/>
+                <w:sz w:val="22"/>
+              </w:rPr>
+            </w:pPr>
+            <w:r>
+              <w:rPr>
+                <w:rFonts w:ascii="Calibri" w:hAnsi="Calibri" w:cs="Calibri" w:eastAsia="Calibri"/>
+                <w:color w:val="004DBB"/>
                 <w:spacing w:val="0"/>
                 <w:position w:val="0"/>
                 <w:sz w:val="22"/>
@@ -4572,16 +4574,16 @@
               <w:jc w:val="left"/>
               <w:rPr>
                 <w:rFonts w:ascii="Calibri" w:hAnsi="Calibri" w:cs="Calibri" w:eastAsia="Calibri"/>
-                <w:color w:val="auto"/>
-                <w:spacing w:val="0"/>
-                <w:position w:val="0"/>
-                <w:sz w:val="22"/>
-              </w:rPr>
-            </w:pPr>
-            <w:r>
-              <w:rPr>
-                <w:rFonts w:ascii="Calibri" w:hAnsi="Calibri" w:cs="Calibri" w:eastAsia="Calibri"/>
-                <w:color w:val="auto"/>
+                <w:color w:val="004DBB"/>
+                <w:spacing w:val="0"/>
+                <w:position w:val="0"/>
+                <w:sz w:val="22"/>
+              </w:rPr>
+            </w:pPr>
+            <w:r>
+              <w:rPr>
+                <w:rFonts w:ascii="Calibri" w:hAnsi="Calibri" w:cs="Calibri" w:eastAsia="Calibri"/>
+                <w:color w:val="004DBB"/>
                 <w:spacing w:val="0"/>
                 <w:position w:val="0"/>
                 <w:sz w:val="22"/>
@@ -4614,16 +4616,16 @@
               <w:jc w:val="left"/>
               <w:rPr>
                 <w:rFonts w:ascii="Calibri" w:hAnsi="Calibri" w:cs="Calibri" w:eastAsia="Calibri"/>
-                <w:color w:val="auto"/>
-                <w:spacing w:val="0"/>
-                <w:position w:val="0"/>
-                <w:sz w:val="22"/>
-              </w:rPr>
-            </w:pPr>
-            <w:r>
-              <w:rPr>
-                <w:rFonts w:ascii="Calibri" w:hAnsi="Calibri" w:cs="Calibri" w:eastAsia="Calibri"/>
-                <w:color w:val="auto"/>
+                <w:color w:val="004DBB"/>
+                <w:spacing w:val="0"/>
+                <w:position w:val="0"/>
+                <w:sz w:val="22"/>
+              </w:rPr>
+            </w:pPr>
+            <w:r>
+              <w:rPr>
+                <w:rFonts w:ascii="Calibri" w:hAnsi="Calibri" w:cs="Calibri" w:eastAsia="Calibri"/>
+                <w:color w:val="004DBB"/>
                 <w:spacing w:val="0"/>
                 <w:position w:val="0"/>
                 <w:sz w:val="22"/>
@@ -4656,16 +4658,16 @@
               <w:jc w:val="left"/>
               <w:rPr>
                 <w:rFonts w:ascii="Calibri" w:hAnsi="Calibri" w:cs="Calibri" w:eastAsia="Calibri"/>
-                <w:color w:val="auto"/>
-                <w:spacing w:val="0"/>
-                <w:position w:val="0"/>
-                <w:sz w:val="22"/>
-              </w:rPr>
-            </w:pPr>
-            <w:r>
-              <w:rPr>
-                <w:rFonts w:ascii="Calibri" w:hAnsi="Calibri" w:cs="Calibri" w:eastAsia="Calibri"/>
-                <w:color w:val="auto"/>
+                <w:color w:val="004DBB"/>
+                <w:spacing w:val="0"/>
+                <w:position w:val="0"/>
+                <w:sz w:val="22"/>
+              </w:rPr>
+            </w:pPr>
+            <w:r>
+              <w:rPr>
+                <w:rFonts w:ascii="Calibri" w:hAnsi="Calibri" w:cs="Calibri" w:eastAsia="Calibri"/>
+                <w:color w:val="004DBB"/>
                 <w:spacing w:val="0"/>
                 <w:position w:val="0"/>
                 <w:sz w:val="22"/>
@@ -4698,16 +4700,16 @@
               <w:jc w:val="left"/>
               <w:rPr>
                 <w:rFonts w:ascii="Calibri" w:hAnsi="Calibri" w:cs="Calibri" w:eastAsia="Calibri"/>
-                <w:color w:val="auto"/>
-                <w:spacing w:val="0"/>
-                <w:position w:val="0"/>
-                <w:sz w:val="22"/>
-              </w:rPr>
-            </w:pPr>
-            <w:r>
-              <w:rPr>
-                <w:rFonts w:ascii="Calibri" w:hAnsi="Calibri" w:cs="Calibri" w:eastAsia="Calibri"/>
-                <w:color w:val="auto"/>
+                <w:color w:val="004DBB"/>
+                <w:spacing w:val="0"/>
+                <w:position w:val="0"/>
+                <w:sz w:val="22"/>
+              </w:rPr>
+            </w:pPr>
+            <w:r>
+              <w:rPr>
+                <w:rFonts w:ascii="Calibri" w:hAnsi="Calibri" w:cs="Calibri" w:eastAsia="Calibri"/>
+                <w:color w:val="004DBB"/>
                 <w:spacing w:val="0"/>
                 <w:position w:val="0"/>
                 <w:sz w:val="22"/>
@@ -4740,17 +4742,17 @@
               <w:jc w:val="left"/>
               <w:rPr>
                 <w:rFonts w:ascii="Calibri" w:hAnsi="Calibri" w:cs="Calibri" w:eastAsia="Calibri"/>
-                <w:color w:val="auto"/>
-                <w:spacing w:val="0"/>
-                <w:position w:val="0"/>
-                <w:sz w:val="22"/>
-                <w:shd w:fill="auto" w:val="clear"/>
-              </w:rPr>
-            </w:pPr>
-            <w:r>
-              <w:rPr>
-                <w:rFonts w:ascii="Calibri" w:hAnsi="Calibri" w:cs="Calibri" w:eastAsia="Calibri"/>
-                <w:color w:val="auto"/>
+                <w:color w:val="004DBB"/>
+                <w:spacing w:val="0"/>
+                <w:position w:val="0"/>
+                <w:sz w:val="22"/>
+                <w:shd w:fill="auto" w:val="clear"/>
+              </w:rPr>
+            </w:pPr>
+            <w:r>
+              <w:rPr>
+                <w:rFonts w:ascii="Calibri" w:hAnsi="Calibri" w:cs="Calibri" w:eastAsia="Calibri"/>
+                <w:color w:val="004DBB"/>
                 <w:spacing w:val="0"/>
                 <w:position w:val="0"/>
                 <w:sz w:val="22"/>
@@ -4766,16 +4768,16 @@
               <w:jc w:val="left"/>
               <w:rPr>
                 <w:rFonts w:ascii="Calibri" w:hAnsi="Calibri" w:cs="Calibri" w:eastAsia="Calibri"/>
-                <w:color w:val="auto"/>
-                <w:spacing w:val="0"/>
-                <w:position w:val="0"/>
-                <w:sz w:val="22"/>
-              </w:rPr>
-            </w:pPr>
-            <w:r>
-              <w:rPr>
-                <w:rFonts w:ascii="Calibri" w:hAnsi="Calibri" w:cs="Calibri" w:eastAsia="Calibri"/>
-                <w:color w:val="auto"/>
+                <w:color w:val="004DBB"/>
+                <w:spacing w:val="0"/>
+                <w:position w:val="0"/>
+                <w:sz w:val="22"/>
+              </w:rPr>
+            </w:pPr>
+            <w:r>
+              <w:rPr>
+                <w:rFonts w:ascii="Calibri" w:hAnsi="Calibri" w:cs="Calibri" w:eastAsia="Calibri"/>
+                <w:color w:val="004DBB"/>
                 <w:spacing w:val="0"/>
                 <w:position w:val="0"/>
                 <w:sz w:val="22"/>
@@ -4818,16 +4820,16 @@
               <w:jc w:val="left"/>
               <w:rPr>
                 <w:rFonts w:ascii="Calibri" w:hAnsi="Calibri" w:cs="Calibri" w:eastAsia="Calibri"/>
-                <w:color w:val="auto"/>
-                <w:spacing w:val="0"/>
-                <w:position w:val="0"/>
-                <w:sz w:val="22"/>
-              </w:rPr>
-            </w:pPr>
-            <w:r>
-              <w:rPr>
-                <w:rFonts w:ascii="Calibri" w:hAnsi="Calibri" w:cs="Calibri" w:eastAsia="Calibri"/>
-                <w:color w:val="auto"/>
+                <w:color w:val="004DBB"/>
+                <w:spacing w:val="0"/>
+                <w:position w:val="0"/>
+                <w:sz w:val="22"/>
+              </w:rPr>
+            </w:pPr>
+            <w:r>
+              <w:rPr>
+                <w:rFonts w:ascii="Calibri" w:hAnsi="Calibri" w:cs="Calibri" w:eastAsia="Calibri"/>
+                <w:color w:val="004DBB"/>
                 <w:spacing w:val="0"/>
                 <w:position w:val="0"/>
                 <w:sz w:val="22"/>
@@ -4860,16 +4862,16 @@
               <w:jc w:val="left"/>
               <w:rPr>
                 <w:rFonts w:ascii="Calibri" w:hAnsi="Calibri" w:cs="Calibri" w:eastAsia="Calibri"/>
-                <w:color w:val="auto"/>
-                <w:spacing w:val="0"/>
-                <w:position w:val="0"/>
-                <w:sz w:val="22"/>
-              </w:rPr>
-            </w:pPr>
-            <w:r>
-              <w:rPr>
-                <w:rFonts w:ascii="Calibri" w:hAnsi="Calibri" w:cs="Calibri" w:eastAsia="Calibri"/>
-                <w:color w:val="auto"/>
+                <w:color w:val="004DBB"/>
+                <w:spacing w:val="0"/>
+                <w:position w:val="0"/>
+                <w:sz w:val="22"/>
+              </w:rPr>
+            </w:pPr>
+            <w:r>
+              <w:rPr>
+                <w:rFonts w:ascii="Calibri" w:hAnsi="Calibri" w:cs="Calibri" w:eastAsia="Calibri"/>
+                <w:color w:val="004DBB"/>
                 <w:spacing w:val="0"/>
                 <w:position w:val="0"/>
                 <w:sz w:val="22"/>
@@ -4902,16 +4904,16 @@
               <w:jc w:val="left"/>
               <w:rPr>
                 <w:rFonts w:ascii="Calibri" w:hAnsi="Calibri" w:cs="Calibri" w:eastAsia="Calibri"/>
-                <w:color w:val="auto"/>
-                <w:spacing w:val="0"/>
-                <w:position w:val="0"/>
-                <w:sz w:val="22"/>
-              </w:rPr>
-            </w:pPr>
-            <w:r>
-              <w:rPr>
-                <w:rFonts w:ascii="Calibri" w:hAnsi="Calibri" w:cs="Calibri" w:eastAsia="Calibri"/>
-                <w:color w:val="auto"/>
+                <w:color w:val="004DBB"/>
+                <w:spacing w:val="0"/>
+                <w:position w:val="0"/>
+                <w:sz w:val="22"/>
+              </w:rPr>
+            </w:pPr>
+            <w:r>
+              <w:rPr>
+                <w:rFonts w:ascii="Calibri" w:hAnsi="Calibri" w:cs="Calibri" w:eastAsia="Calibri"/>
+                <w:color w:val="004DBB"/>
                 <w:spacing w:val="0"/>
                 <w:position w:val="0"/>
                 <w:sz w:val="22"/>
@@ -4944,16 +4946,16 @@
               <w:jc w:val="left"/>
               <w:rPr>
                 <w:rFonts w:ascii="Calibri" w:hAnsi="Calibri" w:cs="Calibri" w:eastAsia="Calibri"/>
-                <w:color w:val="auto"/>
-                <w:spacing w:val="0"/>
-                <w:position w:val="0"/>
-                <w:sz w:val="22"/>
-              </w:rPr>
-            </w:pPr>
-            <w:r>
-              <w:rPr>
-                <w:rFonts w:ascii="Calibri" w:hAnsi="Calibri" w:cs="Calibri" w:eastAsia="Calibri"/>
-                <w:color w:val="auto"/>
+                <w:color w:val="004DBB"/>
+                <w:spacing w:val="0"/>
+                <w:position w:val="0"/>
+                <w:sz w:val="22"/>
+              </w:rPr>
+            </w:pPr>
+            <w:r>
+              <w:rPr>
+                <w:rFonts w:ascii="Calibri" w:hAnsi="Calibri" w:cs="Calibri" w:eastAsia="Calibri"/>
+                <w:color w:val="004DBB"/>
                 <w:spacing w:val="0"/>
                 <w:position w:val="0"/>
                 <w:sz w:val="22"/>
@@ -4986,48 +4988,48 @@
               <w:jc w:val="left"/>
               <w:rPr>
                 <w:rFonts w:ascii="Calibri" w:hAnsi="Calibri" w:cs="Calibri" w:eastAsia="Calibri"/>
-                <w:color w:val="auto"/>
-                <w:spacing w:val="0"/>
-                <w:position w:val="0"/>
-                <w:sz w:val="22"/>
-                <w:shd w:fill="auto" w:val="clear"/>
-              </w:rPr>
-            </w:pPr>
-            <w:r>
-              <w:rPr>
-                <w:rFonts w:ascii="Calibri" w:hAnsi="Calibri" w:cs="Calibri" w:eastAsia="Calibri"/>
-                <w:color w:val="auto"/>
-                <w:spacing w:val="0"/>
-                <w:position w:val="0"/>
-                <w:sz w:val="22"/>
-                <w:shd w:fill="auto" w:val="clear"/>
-              </w:rPr>
-              <w:t xml:space="preserve">subset individual fish with assigned sex (M|F)</w:t>
-            </w:r>
-          </w:p>
-          <w:p>
-            <w:pPr>
-              <w:spacing w:before="0" w:after="0" w:line="240"/>
-              <w:ind w:right="0" w:left="0" w:firstLine="0"/>
-              <w:jc w:val="left"/>
-              <w:rPr>
-                <w:rFonts w:ascii="Calibri" w:hAnsi="Calibri" w:cs="Calibri" w:eastAsia="Calibri"/>
-                <w:color w:val="auto"/>
-                <w:spacing w:val="0"/>
-                <w:position w:val="0"/>
-                <w:sz w:val="22"/>
-              </w:rPr>
-            </w:pPr>
-            <w:r>
-              <w:rPr>
-                <w:rFonts w:ascii="Calibri" w:hAnsi="Calibri" w:cs="Calibri" w:eastAsia="Calibri"/>
-                <w:color w:val="auto"/>
-                <w:spacing w:val="0"/>
-                <w:position w:val="0"/>
-                <w:sz w:val="22"/>
-                <w:shd w:fill="auto" w:val="clear"/>
-              </w:rPr>
-              <w:t xml:space="preserve">grep(M|F)</w:t>
+                <w:color w:val="004DBB"/>
+                <w:spacing w:val="0"/>
+                <w:position w:val="0"/>
+                <w:sz w:val="22"/>
+                <w:shd w:fill="auto" w:val="clear"/>
+              </w:rPr>
+            </w:pPr>
+            <w:r>
+              <w:rPr>
+                <w:rFonts w:ascii="Calibri" w:hAnsi="Calibri" w:cs="Calibri" w:eastAsia="Calibri"/>
+                <w:color w:val="004DBB"/>
+                <w:spacing w:val="0"/>
+                <w:position w:val="0"/>
+                <w:sz w:val="22"/>
+                <w:shd w:fill="auto" w:val="clear"/>
+              </w:rPr>
+              <w:t xml:space="preserve">subset female walleye &gt; age 4</w:t>
+            </w:r>
+          </w:p>
+          <w:p>
+            <w:pPr>
+              <w:spacing w:before="0" w:after="0" w:line="240"/>
+              <w:ind w:right="0" w:left="0" w:firstLine="0"/>
+              <w:jc w:val="left"/>
+              <w:rPr>
+                <w:rFonts w:ascii="Calibri" w:hAnsi="Calibri" w:cs="Calibri" w:eastAsia="Calibri"/>
+                <w:color w:val="004DBB"/>
+                <w:spacing w:val="0"/>
+                <w:position w:val="0"/>
+                <w:sz w:val="22"/>
+              </w:rPr>
+            </w:pPr>
+            <w:r>
+              <w:rPr>
+                <w:rFonts w:ascii="Calibri" w:hAnsi="Calibri" w:cs="Calibri" w:eastAsia="Calibri"/>
+                <w:color w:val="004DBB"/>
+                <w:spacing w:val="0"/>
+                <w:position w:val="0"/>
+                <w:sz w:val="22"/>
+                <w:shd w:fill="auto" w:val="clear"/>
+              </w:rPr>
+              <w:t xml:space="preserve">dataset for recruit-sized fish.</w:t>
             </w:r>
           </w:p>
         </w:tc>
@@ -5064,16 +5066,16 @@
               <w:jc w:val="left"/>
               <w:rPr>
                 <w:rFonts w:ascii="Calibri" w:hAnsi="Calibri" w:cs="Calibri" w:eastAsia="Calibri"/>
-                <w:color w:val="auto"/>
-                <w:spacing w:val="0"/>
-                <w:position w:val="0"/>
-                <w:sz w:val="22"/>
-              </w:rPr>
-            </w:pPr>
-            <w:r>
-              <w:rPr>
-                <w:rFonts w:ascii="Calibri" w:hAnsi="Calibri" w:cs="Calibri" w:eastAsia="Calibri"/>
-                <w:color w:val="auto"/>
+                <w:color w:val="004DBB"/>
+                <w:spacing w:val="0"/>
+                <w:position w:val="0"/>
+                <w:sz w:val="22"/>
+              </w:rPr>
+            </w:pPr>
+            <w:r>
+              <w:rPr>
+                <w:rFonts w:ascii="Calibri" w:hAnsi="Calibri" w:cs="Calibri" w:eastAsia="Calibri"/>
+                <w:color w:val="004DBB"/>
                 <w:spacing w:val="0"/>
                 <w:position w:val="0"/>
                 <w:sz w:val="22"/>
@@ -5106,16 +5108,16 @@
               <w:jc w:val="left"/>
               <w:rPr>
                 <w:rFonts w:ascii="Calibri" w:hAnsi="Calibri" w:cs="Calibri" w:eastAsia="Calibri"/>
-                <w:color w:val="auto"/>
-                <w:spacing w:val="0"/>
-                <w:position w:val="0"/>
-                <w:sz w:val="22"/>
-              </w:rPr>
-            </w:pPr>
-            <w:r>
-              <w:rPr>
-                <w:rFonts w:ascii="Calibri" w:hAnsi="Calibri" w:cs="Calibri" w:eastAsia="Calibri"/>
-                <w:color w:val="auto"/>
+                <w:color w:val="004DBB"/>
+                <w:spacing w:val="0"/>
+                <w:position w:val="0"/>
+                <w:sz w:val="22"/>
+              </w:rPr>
+            </w:pPr>
+            <w:r>
+              <w:rPr>
+                <w:rFonts w:ascii="Calibri" w:hAnsi="Calibri" w:cs="Calibri" w:eastAsia="Calibri"/>
+                <w:color w:val="004DBB"/>
                 <w:spacing w:val="0"/>
                 <w:position w:val="0"/>
                 <w:sz w:val="22"/>
@@ -5148,16 +5150,16 @@
               <w:jc w:val="left"/>
               <w:rPr>
                 <w:rFonts w:ascii="Calibri" w:hAnsi="Calibri" w:cs="Calibri" w:eastAsia="Calibri"/>
-                <w:color w:val="auto"/>
-                <w:spacing w:val="0"/>
-                <w:position w:val="0"/>
-                <w:sz w:val="22"/>
-              </w:rPr>
-            </w:pPr>
-            <w:r>
-              <w:rPr>
-                <w:rFonts w:ascii="Calibri" w:hAnsi="Calibri" w:cs="Calibri" w:eastAsia="Calibri"/>
-                <w:color w:val="auto"/>
+                <w:color w:val="004DBB"/>
+                <w:spacing w:val="0"/>
+                <w:position w:val="0"/>
+                <w:sz w:val="22"/>
+              </w:rPr>
+            </w:pPr>
+            <w:r>
+              <w:rPr>
+                <w:rFonts w:ascii="Calibri" w:hAnsi="Calibri" w:cs="Calibri" w:eastAsia="Calibri"/>
+                <w:color w:val="004DBB"/>
                 <w:spacing w:val="0"/>
                 <w:position w:val="0"/>
                 <w:sz w:val="22"/>
@@ -5190,22 +5192,22 @@
               <w:jc w:val="left"/>
               <w:rPr>
                 <w:rFonts w:ascii="Calibri" w:hAnsi="Calibri" w:cs="Calibri" w:eastAsia="Calibri"/>
-                <w:color w:val="auto"/>
-                <w:spacing w:val="0"/>
-                <w:position w:val="0"/>
-                <w:sz w:val="22"/>
-              </w:rPr>
-            </w:pPr>
-            <w:r>
-              <w:rPr>
-                <w:rFonts w:ascii="Calibri" w:hAnsi="Calibri" w:cs="Calibri" w:eastAsia="Calibri"/>
-                <w:color w:val="auto"/>
-                <w:spacing w:val="0"/>
-                <w:position w:val="0"/>
-                <w:sz w:val="22"/>
-                <w:shd w:fill="auto" w:val="clear"/>
-              </w:rPr>
-              <w:t xml:space="preserve">0</w:t>
+                <w:color w:val="004DBB"/>
+                <w:spacing w:val="0"/>
+                <w:position w:val="0"/>
+                <w:sz w:val="22"/>
+              </w:rPr>
+            </w:pPr>
+            <w:r>
+              <w:rPr>
+                <w:rFonts w:ascii="Calibri" w:hAnsi="Calibri" w:cs="Calibri" w:eastAsia="Calibri"/>
+                <w:color w:val="004DBB"/>
+                <w:spacing w:val="0"/>
+                <w:position w:val="0"/>
+                <w:sz w:val="22"/>
+                <w:shd w:fill="auto" w:val="clear"/>
+              </w:rPr>
+              <w:t xml:space="preserve">1</w:t>
             </w:r>
           </w:p>
         </w:tc>
@@ -5232,13 +5234,24 @@
               <w:jc w:val="left"/>
               <w:rPr>
                 <w:rFonts w:ascii="Calibri" w:hAnsi="Calibri" w:cs="Calibri" w:eastAsia="Calibri"/>
-                <w:color w:val="auto"/>
-                <w:spacing w:val="0"/>
-                <w:position w:val="0"/>
-                <w:sz w:val="22"/>
-                <w:shd w:fill="auto" w:val="clear"/>
-              </w:rPr>
-            </w:pPr>
+                <w:color w:val="004DBB"/>
+                <w:spacing w:val="0"/>
+                <w:position w:val="0"/>
+                <w:sz w:val="22"/>
+                <w:shd w:fill="auto" w:val="clear"/>
+              </w:rPr>
+            </w:pPr>
+            <w:r>
+              <w:rPr>
+                <w:rFonts w:ascii="Calibri" w:hAnsi="Calibri" w:cs="Calibri" w:eastAsia="Calibri"/>
+                <w:color w:val="004DBB"/>
+                <w:spacing w:val="0"/>
+                <w:position w:val="0"/>
+                <w:sz w:val="22"/>
+                <w:shd w:fill="auto" w:val="clear"/>
+              </w:rPr>
+              <w:t xml:space="preserve">import walleye dataframe, save as 'walleyeCSV'</w:t>
+            </w:r>
           </w:p>
         </w:tc>
       </w:tr>
@@ -5274,16 +5287,16 @@
               <w:jc w:val="left"/>
               <w:rPr>
                 <w:rFonts w:ascii="Calibri" w:hAnsi="Calibri" w:cs="Calibri" w:eastAsia="Calibri"/>
-                <w:color w:val="auto"/>
-                <w:spacing w:val="0"/>
-                <w:position w:val="0"/>
-                <w:sz w:val="22"/>
-              </w:rPr>
-            </w:pPr>
-            <w:r>
-              <w:rPr>
-                <w:rFonts w:ascii="Calibri" w:hAnsi="Calibri" w:cs="Calibri" w:eastAsia="Calibri"/>
-                <w:color w:val="auto"/>
+                <w:color w:val="FF0000"/>
+                <w:spacing w:val="0"/>
+                <w:position w:val="0"/>
+                <w:sz w:val="22"/>
+              </w:rPr>
+            </w:pPr>
+            <w:r>
+              <w:rPr>
+                <w:rFonts w:ascii="Calibri" w:hAnsi="Calibri" w:cs="Calibri" w:eastAsia="Calibri"/>
+                <w:color w:val="FF0000"/>
                 <w:spacing w:val="0"/>
                 <w:position w:val="0"/>
                 <w:sz w:val="22"/>
@@ -5294,7 +5307,7 @@
             <w:r>
               <w:rPr>
                 <w:rFonts w:ascii="Calibri" w:hAnsi="Calibri" w:cs="Calibri" w:eastAsia="Calibri"/>
-                <w:color w:val="auto"/>
+                <w:color w:val="FF0000"/>
                 <w:spacing w:val="0"/>
                 <w:position w:val="0"/>
                 <w:sz w:val="22"/>
@@ -5305,7 +5318,7 @@
             <w:r>
               <w:rPr>
                 <w:rFonts w:ascii="Calibri" w:hAnsi="Calibri" w:cs="Calibri" w:eastAsia="Calibri"/>
-                <w:color w:val="auto"/>
+                <w:color w:val="FF0000"/>
                 <w:spacing w:val="0"/>
                 <w:position w:val="0"/>
                 <w:sz w:val="22"/>
@@ -5338,16 +5351,16 @@
               <w:jc w:val="left"/>
               <w:rPr>
                 <w:rFonts w:ascii="Calibri" w:hAnsi="Calibri" w:cs="Calibri" w:eastAsia="Calibri"/>
-                <w:color w:val="auto"/>
-                <w:spacing w:val="0"/>
-                <w:position w:val="0"/>
-                <w:sz w:val="22"/>
-              </w:rPr>
-            </w:pPr>
-            <w:r>
-              <w:rPr>
-                <w:rFonts w:ascii="Calibri" w:hAnsi="Calibri" w:cs="Calibri" w:eastAsia="Calibri"/>
-                <w:color w:val="auto"/>
+                <w:color w:val="FF0000"/>
+                <w:spacing w:val="0"/>
+                <w:position w:val="0"/>
+                <w:sz w:val="22"/>
+              </w:rPr>
+            </w:pPr>
+            <w:r>
+              <w:rPr>
+                <w:rFonts w:ascii="Calibri" w:hAnsi="Calibri" w:cs="Calibri" w:eastAsia="Calibri"/>
+                <w:color w:val="FF0000"/>
                 <w:spacing w:val="0"/>
                 <w:position w:val="0"/>
                 <w:sz w:val="22"/>
@@ -5380,16 +5393,16 @@
               <w:jc w:val="left"/>
               <w:rPr>
                 <w:rFonts w:ascii="Calibri" w:hAnsi="Calibri" w:cs="Calibri" w:eastAsia="Calibri"/>
-                <w:color w:val="auto"/>
-                <w:spacing w:val="0"/>
-                <w:position w:val="0"/>
-                <w:sz w:val="22"/>
-              </w:rPr>
-            </w:pPr>
-            <w:r>
-              <w:rPr>
-                <w:rFonts w:ascii="Calibri" w:hAnsi="Calibri" w:cs="Calibri" w:eastAsia="Calibri"/>
-                <w:color w:val="auto"/>
+                <w:color w:val="FF0000"/>
+                <w:spacing w:val="0"/>
+                <w:position w:val="0"/>
+                <w:sz w:val="22"/>
+              </w:rPr>
+            </w:pPr>
+            <w:r>
+              <w:rPr>
+                <w:rFonts w:ascii="Calibri" w:hAnsi="Calibri" w:cs="Calibri" w:eastAsia="Calibri"/>
+                <w:color w:val="FF0000"/>
                 <w:spacing w:val="0"/>
                 <w:position w:val="0"/>
                 <w:sz w:val="22"/>
@@ -5422,16 +5435,16 @@
               <w:jc w:val="left"/>
               <w:rPr>
                 <w:rFonts w:ascii="Calibri" w:hAnsi="Calibri" w:cs="Calibri" w:eastAsia="Calibri"/>
-                <w:color w:val="auto"/>
-                <w:spacing w:val="0"/>
-                <w:position w:val="0"/>
-                <w:sz w:val="22"/>
-              </w:rPr>
-            </w:pPr>
-            <w:r>
-              <w:rPr>
-                <w:rFonts w:ascii="Calibri" w:hAnsi="Calibri" w:cs="Calibri" w:eastAsia="Calibri"/>
-                <w:color w:val="auto"/>
+                <w:color w:val="FF0000"/>
+                <w:spacing w:val="0"/>
+                <w:position w:val="0"/>
+                <w:sz w:val="22"/>
+              </w:rPr>
+            </w:pPr>
+            <w:r>
+              <w:rPr>
+                <w:rFonts w:ascii="Calibri" w:hAnsi="Calibri" w:cs="Calibri" w:eastAsia="Calibri"/>
+                <w:color w:val="FF0000"/>
                 <w:spacing w:val="0"/>
                 <w:position w:val="0"/>
                 <w:sz w:val="22"/>
@@ -5464,17 +5477,17 @@
               <w:jc w:val="left"/>
               <w:rPr>
                 <w:rFonts w:ascii="Calibri" w:hAnsi="Calibri" w:cs="Calibri" w:eastAsia="Calibri"/>
-                <w:color w:val="auto"/>
-                <w:spacing w:val="0"/>
-                <w:position w:val="0"/>
-                <w:sz w:val="22"/>
-                <w:shd w:fill="auto" w:val="clear"/>
-              </w:rPr>
-            </w:pPr>
-            <w:r>
-              <w:rPr>
-                <w:rFonts w:ascii="Calibri" w:hAnsi="Calibri" w:cs="Calibri" w:eastAsia="Calibri"/>
-                <w:color w:val="auto"/>
+                <w:color w:val="FF0000"/>
+                <w:spacing w:val="0"/>
+                <w:position w:val="0"/>
+                <w:sz w:val="22"/>
+                <w:shd w:fill="auto" w:val="clear"/>
+              </w:rPr>
+            </w:pPr>
+            <w:r>
+              <w:rPr>
+                <w:rFonts w:ascii="Calibri" w:hAnsi="Calibri" w:cs="Calibri" w:eastAsia="Calibri"/>
+                <w:color w:val="FF0000"/>
                 <w:spacing w:val="0"/>
                 <w:position w:val="0"/>
                 <w:sz w:val="22"/>
@@ -5490,16 +5503,16 @@
               <w:jc w:val="left"/>
               <w:rPr>
                 <w:rFonts w:ascii="Calibri" w:hAnsi="Calibri" w:cs="Calibri" w:eastAsia="Calibri"/>
-                <w:color w:val="auto"/>
-                <w:spacing w:val="0"/>
-                <w:position w:val="0"/>
-                <w:sz w:val="22"/>
-              </w:rPr>
-            </w:pPr>
-            <w:r>
-              <w:rPr>
-                <w:rFonts w:ascii="Calibri" w:hAnsi="Calibri" w:cs="Calibri" w:eastAsia="Calibri"/>
-                <w:color w:val="auto"/>
+                <w:color w:val="FF0000"/>
+                <w:spacing w:val="0"/>
+                <w:position w:val="0"/>
+                <w:sz w:val="22"/>
+              </w:rPr>
+            </w:pPr>
+            <w:r>
+              <w:rPr>
+                <w:rFonts w:ascii="Calibri" w:hAnsi="Calibri" w:cs="Calibri" w:eastAsia="Calibri"/>
+                <w:color w:val="FF0000"/>
                 <w:spacing w:val="0"/>
                 <w:position w:val="0"/>
                 <w:sz w:val="22"/>
@@ -5542,16 +5555,16 @@
               <w:jc w:val="left"/>
               <w:rPr>
                 <w:rFonts w:ascii="Calibri" w:hAnsi="Calibri" w:cs="Calibri" w:eastAsia="Calibri"/>
-                <w:color w:val="auto"/>
-                <w:spacing w:val="0"/>
-                <w:position w:val="0"/>
-                <w:sz w:val="22"/>
-              </w:rPr>
-            </w:pPr>
-            <w:r>
-              <w:rPr>
-                <w:rFonts w:ascii="Calibri" w:hAnsi="Calibri" w:cs="Calibri" w:eastAsia="Calibri"/>
-                <w:color w:val="auto"/>
+                <w:color w:val="004DBB"/>
+                <w:spacing w:val="0"/>
+                <w:position w:val="0"/>
+                <w:sz w:val="22"/>
+              </w:rPr>
+            </w:pPr>
+            <w:r>
+              <w:rPr>
+                <w:rFonts w:ascii="Calibri" w:hAnsi="Calibri" w:cs="Calibri" w:eastAsia="Calibri"/>
+                <w:color w:val="004DBB"/>
                 <w:spacing w:val="0"/>
                 <w:position w:val="0"/>
                 <w:sz w:val="22"/>
@@ -5562,7 +5575,7 @@
             <w:r>
               <w:rPr>
                 <w:rFonts w:ascii="Calibri" w:hAnsi="Calibri" w:cs="Calibri" w:eastAsia="Calibri"/>
-                <w:color w:val="auto"/>
+                <w:color w:val="004DBB"/>
                 <w:spacing w:val="0"/>
                 <w:position w:val="0"/>
                 <w:sz w:val="22"/>
@@ -5573,7 +5586,7 @@
             <w:r>
               <w:rPr>
                 <w:rFonts w:ascii="Calibri" w:hAnsi="Calibri" w:cs="Calibri" w:eastAsia="Calibri"/>
-                <w:color w:val="auto"/>
+                <w:color w:val="004DBB"/>
                 <w:spacing w:val="0"/>
                 <w:position w:val="0"/>
                 <w:sz w:val="22"/>
@@ -5606,16 +5619,16 @@
               <w:jc w:val="left"/>
               <w:rPr>
                 <w:rFonts w:ascii="Calibri" w:hAnsi="Calibri" w:cs="Calibri" w:eastAsia="Calibri"/>
-                <w:color w:val="auto"/>
-                <w:spacing w:val="0"/>
-                <w:position w:val="0"/>
-                <w:sz w:val="22"/>
-              </w:rPr>
-            </w:pPr>
-            <w:r>
-              <w:rPr>
-                <w:rFonts w:ascii="Calibri" w:hAnsi="Calibri" w:cs="Calibri" w:eastAsia="Calibri"/>
-                <w:color w:val="auto"/>
+                <w:color w:val="004DBB"/>
+                <w:spacing w:val="0"/>
+                <w:position w:val="0"/>
+                <w:sz w:val="22"/>
+              </w:rPr>
+            </w:pPr>
+            <w:r>
+              <w:rPr>
+                <w:rFonts w:ascii="Calibri" w:hAnsi="Calibri" w:cs="Calibri" w:eastAsia="Calibri"/>
+                <w:color w:val="004DBB"/>
                 <w:spacing w:val="0"/>
                 <w:position w:val="0"/>
                 <w:sz w:val="22"/>
@@ -5648,16 +5661,16 @@
               <w:jc w:val="left"/>
               <w:rPr>
                 <w:rFonts w:ascii="Calibri" w:hAnsi="Calibri" w:cs="Calibri" w:eastAsia="Calibri"/>
-                <w:color w:val="auto"/>
-                <w:spacing w:val="0"/>
-                <w:position w:val="0"/>
-                <w:sz w:val="22"/>
-              </w:rPr>
-            </w:pPr>
-            <w:r>
-              <w:rPr>
-                <w:rFonts w:ascii="Calibri" w:hAnsi="Calibri" w:cs="Calibri" w:eastAsia="Calibri"/>
-                <w:color w:val="auto"/>
+                <w:color w:val="004DBB"/>
+                <w:spacing w:val="0"/>
+                <w:position w:val="0"/>
+                <w:sz w:val="22"/>
+              </w:rPr>
+            </w:pPr>
+            <w:r>
+              <w:rPr>
+                <w:rFonts w:ascii="Calibri" w:hAnsi="Calibri" w:cs="Calibri" w:eastAsia="Calibri"/>
+                <w:color w:val="004DBB"/>
                 <w:spacing w:val="0"/>
                 <w:position w:val="0"/>
                 <w:sz w:val="22"/>
@@ -5690,22 +5703,22 @@
               <w:jc w:val="left"/>
               <w:rPr>
                 <w:rFonts w:ascii="Calibri" w:hAnsi="Calibri" w:cs="Calibri" w:eastAsia="Calibri"/>
-                <w:color w:val="auto"/>
-                <w:spacing w:val="0"/>
-                <w:position w:val="0"/>
-                <w:sz w:val="22"/>
-              </w:rPr>
-            </w:pPr>
-            <w:r>
-              <w:rPr>
-                <w:rFonts w:ascii="Calibri" w:hAnsi="Calibri" w:cs="Calibri" w:eastAsia="Calibri"/>
-                <w:color w:val="auto"/>
-                <w:spacing w:val="0"/>
-                <w:position w:val="0"/>
-                <w:sz w:val="22"/>
-                <w:shd w:fill="auto" w:val="clear"/>
-              </w:rPr>
-              <w:t xml:space="preserve">0</w:t>
+                <w:color w:val="004DBB"/>
+                <w:spacing w:val="0"/>
+                <w:position w:val="0"/>
+                <w:sz w:val="22"/>
+              </w:rPr>
+            </w:pPr>
+            <w:r>
+              <w:rPr>
+                <w:rFonts w:ascii="Calibri" w:hAnsi="Calibri" w:cs="Calibri" w:eastAsia="Calibri"/>
+                <w:color w:val="004DBB"/>
+                <w:spacing w:val="0"/>
+                <w:position w:val="0"/>
+                <w:sz w:val="22"/>
+                <w:shd w:fill="auto" w:val="clear"/>
+              </w:rPr>
+              <w:t xml:space="preserve">1</w:t>
             </w:r>
           </w:p>
         </w:tc>
@@ -5732,13 +5745,50 @@
               <w:jc w:val="left"/>
               <w:rPr>
                 <w:rFonts w:ascii="Calibri" w:hAnsi="Calibri" w:cs="Calibri" w:eastAsia="Calibri"/>
-                <w:color w:val="auto"/>
-                <w:spacing w:val="0"/>
-                <w:position w:val="0"/>
-                <w:sz w:val="22"/>
-                <w:shd w:fill="auto" w:val="clear"/>
-              </w:rPr>
-            </w:pPr>
+                <w:color w:val="004DBB"/>
+                <w:spacing w:val="0"/>
+                <w:position w:val="0"/>
+                <w:sz w:val="22"/>
+                <w:shd w:fill="auto" w:val="clear"/>
+              </w:rPr>
+            </w:pPr>
+            <w:r>
+              <w:rPr>
+                <w:rFonts w:ascii="Calibri" w:hAnsi="Calibri" w:cs="Calibri" w:eastAsia="Calibri"/>
+                <w:color w:val="004DBB"/>
+                <w:spacing w:val="0"/>
+                <w:position w:val="0"/>
+                <w:sz w:val="22"/>
+                <w:shd w:fill="auto" w:val="clear"/>
+              </w:rPr>
+              <w:t xml:space="preserve">save 2009 and 2010 age data to separate</w:t>
+            </w:r>
+          </w:p>
+          <w:p>
+            <w:pPr>
+              <w:spacing w:before="0" w:after="0" w:line="240"/>
+              <w:ind w:right="0" w:left="0" w:firstLine="0"/>
+              <w:jc w:val="left"/>
+              <w:rPr>
+                <w:rFonts w:ascii="Calibri" w:hAnsi="Calibri" w:cs="Calibri" w:eastAsia="Calibri"/>
+                <w:color w:val="004DBB"/>
+                <w:spacing w:val="0"/>
+                <w:position w:val="0"/>
+                <w:sz w:val="22"/>
+                <w:shd w:fill="auto" w:val="clear"/>
+              </w:rPr>
+            </w:pPr>
+            <w:r>
+              <w:rPr>
+                <w:rFonts w:ascii="Calibri" w:hAnsi="Calibri" w:cs="Calibri" w:eastAsia="Calibri"/>
+                <w:color w:val="004DBB"/>
+                <w:spacing w:val="0"/>
+                <w:position w:val="0"/>
+                <w:sz w:val="22"/>
+                <w:shd w:fill="auto" w:val="clear"/>
+              </w:rPr>
+              <w:t xml:space="preserve">variables; 'age2009' &amp; 'age2010' (dplyr())</w:t>
+            </w:r>
           </w:p>
         </w:tc>
       </w:tr>
@@ -17312,7 +17362,6 @@
                 <w:spacing w:val="0"/>
                 <w:position w:val="0"/>
                 <w:sz w:val="22"/>
-                <w:shd w:fill="auto" w:val="clear"/>
               </w:rPr>
             </w:pPr>
             <w:r>

</xml_diff>

<commit_message>
UPDATESgit add .git add .
</commit_message>
<xml_diff>
--- a/_project/projectRubric.docx
+++ b/_project/projectRubric.docx
@@ -6004,7 +6004,7 @@
       </w:tr>
       <w:tr>
         <w:trPr>
-          <w:trHeight w:val="555" w:hRule="auto"/>
+          <w:trHeight w:val="810" w:hRule="auto"/>
           <w:jc w:val="left"/>
         </w:trPr>
         <w:tc>
@@ -6034,16 +6034,16 @@
               <w:jc w:val="left"/>
               <w:rPr>
                 <w:rFonts w:ascii="Calibri" w:hAnsi="Calibri" w:cs="Calibri" w:eastAsia="Calibri"/>
-                <w:color w:val="auto"/>
-                <w:spacing w:val="0"/>
-                <w:position w:val="0"/>
-                <w:sz w:val="22"/>
-              </w:rPr>
-            </w:pPr>
-            <w:r>
-              <w:rPr>
-                <w:rFonts w:ascii="Calibri" w:hAnsi="Calibri" w:cs="Calibri" w:eastAsia="Calibri"/>
-                <w:color w:val="auto"/>
+                <w:color w:val="004DBB"/>
+                <w:spacing w:val="0"/>
+                <w:position w:val="0"/>
+                <w:sz w:val="22"/>
+              </w:rPr>
+            </w:pPr>
+            <w:r>
+              <w:rPr>
+                <w:rFonts w:ascii="Calibri" w:hAnsi="Calibri" w:cs="Calibri" w:eastAsia="Calibri"/>
+                <w:color w:val="004DBB"/>
                 <w:spacing w:val="0"/>
                 <w:position w:val="0"/>
                 <w:sz w:val="22"/>
@@ -6076,16 +6076,16 @@
               <w:jc w:val="left"/>
               <w:rPr>
                 <w:rFonts w:ascii="Calibri" w:hAnsi="Calibri" w:cs="Calibri" w:eastAsia="Calibri"/>
-                <w:color w:val="auto"/>
-                <w:spacing w:val="0"/>
-                <w:position w:val="0"/>
-                <w:sz w:val="22"/>
-              </w:rPr>
-            </w:pPr>
-            <w:r>
-              <w:rPr>
-                <w:rFonts w:ascii="Calibri" w:hAnsi="Calibri" w:cs="Calibri" w:eastAsia="Calibri"/>
-                <w:color w:val="auto"/>
+                <w:color w:val="004DBB"/>
+                <w:spacing w:val="0"/>
+                <w:position w:val="0"/>
+                <w:sz w:val="22"/>
+              </w:rPr>
+            </w:pPr>
+            <w:r>
+              <w:rPr>
+                <w:rFonts w:ascii="Calibri" w:hAnsi="Calibri" w:cs="Calibri" w:eastAsia="Calibri"/>
+                <w:color w:val="004DBB"/>
                 <w:spacing w:val="0"/>
                 <w:position w:val="0"/>
                 <w:sz w:val="22"/>
@@ -6118,16 +6118,16 @@
               <w:jc w:val="left"/>
               <w:rPr>
                 <w:rFonts w:ascii="Calibri" w:hAnsi="Calibri" w:cs="Calibri" w:eastAsia="Calibri"/>
-                <w:color w:val="auto"/>
-                <w:spacing w:val="0"/>
-                <w:position w:val="0"/>
-                <w:sz w:val="22"/>
-              </w:rPr>
-            </w:pPr>
-            <w:r>
-              <w:rPr>
-                <w:rFonts w:ascii="Calibri" w:hAnsi="Calibri" w:cs="Calibri" w:eastAsia="Calibri"/>
-                <w:color w:val="auto"/>
+                <w:color w:val="004DBB"/>
+                <w:spacing w:val="0"/>
+                <w:position w:val="0"/>
+                <w:sz w:val="22"/>
+              </w:rPr>
+            </w:pPr>
+            <w:r>
+              <w:rPr>
+                <w:rFonts w:ascii="Calibri" w:hAnsi="Calibri" w:cs="Calibri" w:eastAsia="Calibri"/>
+                <w:color w:val="004DBB"/>
                 <w:spacing w:val="0"/>
                 <w:position w:val="0"/>
                 <w:sz w:val="22"/>
@@ -6160,16 +6160,16 @@
               <w:jc w:val="left"/>
               <w:rPr>
                 <w:rFonts w:ascii="Calibri" w:hAnsi="Calibri" w:cs="Calibri" w:eastAsia="Calibri"/>
-                <w:color w:val="auto"/>
-                <w:spacing w:val="0"/>
-                <w:position w:val="0"/>
-                <w:sz w:val="22"/>
-              </w:rPr>
-            </w:pPr>
-            <w:r>
-              <w:rPr>
-                <w:rFonts w:ascii="Calibri" w:hAnsi="Calibri" w:cs="Calibri" w:eastAsia="Calibri"/>
-                <w:color w:val="auto"/>
+                <w:color w:val="004DBB"/>
+                <w:spacing w:val="0"/>
+                <w:position w:val="0"/>
+                <w:sz w:val="22"/>
+              </w:rPr>
+            </w:pPr>
+            <w:r>
+              <w:rPr>
+                <w:rFonts w:ascii="Calibri" w:hAnsi="Calibri" w:cs="Calibri" w:eastAsia="Calibri"/>
+                <w:color w:val="004DBB"/>
                 <w:spacing w:val="0"/>
                 <w:position w:val="0"/>
                 <w:sz w:val="22"/>
@@ -6202,17 +6202,17 @@
               <w:jc w:val="left"/>
               <w:rPr>
                 <w:rFonts w:ascii="Calibri" w:hAnsi="Calibri" w:cs="Calibri" w:eastAsia="Calibri"/>
-                <w:color w:val="auto"/>
-                <w:spacing w:val="0"/>
-                <w:position w:val="0"/>
-                <w:sz w:val="22"/>
-                <w:shd w:fill="auto" w:val="clear"/>
-              </w:rPr>
-            </w:pPr>
-            <w:r>
-              <w:rPr>
-                <w:rFonts w:ascii="Calibri" w:hAnsi="Calibri" w:cs="Calibri" w:eastAsia="Calibri"/>
-                <w:color w:val="auto"/>
+                <w:color w:val="004DBB"/>
+                <w:spacing w:val="0"/>
+                <w:position w:val="0"/>
+                <w:sz w:val="22"/>
+                <w:shd w:fill="auto" w:val="clear"/>
+              </w:rPr>
+            </w:pPr>
+            <w:r>
+              <w:rPr>
+                <w:rFonts w:ascii="Calibri" w:hAnsi="Calibri" w:cs="Calibri" w:eastAsia="Calibri"/>
+                <w:color w:val="004DBB"/>
                 <w:spacing w:val="0"/>
                 <w:position w:val="0"/>
                 <w:sz w:val="22"/>
@@ -6228,17 +6228,17 @@
               <w:jc w:val="left"/>
               <w:rPr>
                 <w:rFonts w:ascii="Calibri" w:hAnsi="Calibri" w:cs="Calibri" w:eastAsia="Calibri"/>
-                <w:color w:val="auto"/>
-                <w:spacing w:val="0"/>
-                <w:position w:val="0"/>
-                <w:sz w:val="22"/>
-                <w:shd w:fill="auto" w:val="clear"/>
-              </w:rPr>
-            </w:pPr>
-            <w:r>
-              <w:rPr>
-                <w:rFonts w:ascii="Calibri" w:hAnsi="Calibri" w:cs="Calibri" w:eastAsia="Calibri"/>
-                <w:color w:val="auto"/>
+                <w:color w:val="004DBB"/>
+                <w:spacing w:val="0"/>
+                <w:position w:val="0"/>
+                <w:sz w:val="22"/>
+                <w:shd w:fill="auto" w:val="clear"/>
+              </w:rPr>
+            </w:pPr>
+            <w:r>
+              <w:rPr>
+                <w:rFonts w:ascii="Calibri" w:hAnsi="Calibri" w:cs="Calibri" w:eastAsia="Calibri"/>
+                <w:color w:val="004DBB"/>
                 <w:spacing w:val="0"/>
                 <w:position w:val="0"/>
                 <w:sz w:val="22"/>
@@ -6254,16 +6254,16 @@
               <w:jc w:val="left"/>
               <w:rPr>
                 <w:rFonts w:ascii="Calibri" w:hAnsi="Calibri" w:cs="Calibri" w:eastAsia="Calibri"/>
-                <w:color w:val="auto"/>
-                <w:spacing w:val="0"/>
-                <w:position w:val="0"/>
-                <w:sz w:val="22"/>
-              </w:rPr>
-            </w:pPr>
-            <w:r>
-              <w:rPr>
-                <w:rFonts w:ascii="Calibri" w:hAnsi="Calibri" w:cs="Calibri" w:eastAsia="Calibri"/>
-                <w:color w:val="auto"/>
+                <w:color w:val="004DBB"/>
+                <w:spacing w:val="0"/>
+                <w:position w:val="0"/>
+                <w:sz w:val="22"/>
+              </w:rPr>
+            </w:pPr>
+            <w:r>
+              <w:rPr>
+                <w:rFonts w:ascii="Calibri" w:hAnsi="Calibri" w:cs="Calibri" w:eastAsia="Calibri"/>
+                <w:color w:val="004DBB"/>
                 <w:spacing w:val="0"/>
                 <w:position w:val="0"/>
                 <w:sz w:val="22"/>
@@ -6306,16 +6306,16 @@
               <w:jc w:val="left"/>
               <w:rPr>
                 <w:rFonts w:ascii="Calibri" w:hAnsi="Calibri" w:cs="Calibri" w:eastAsia="Calibri"/>
-                <w:color w:val="auto"/>
-                <w:spacing w:val="0"/>
-                <w:position w:val="0"/>
-                <w:sz w:val="22"/>
-              </w:rPr>
-            </w:pPr>
-            <w:r>
-              <w:rPr>
-                <w:rFonts w:ascii="Calibri" w:hAnsi="Calibri" w:cs="Calibri" w:eastAsia="Calibri"/>
-                <w:color w:val="auto"/>
+                <w:color w:val="FF0000"/>
+                <w:spacing w:val="0"/>
+                <w:position w:val="0"/>
+                <w:sz w:val="22"/>
+              </w:rPr>
+            </w:pPr>
+            <w:r>
+              <w:rPr>
+                <w:rFonts w:ascii="Calibri" w:hAnsi="Calibri" w:cs="Calibri" w:eastAsia="Calibri"/>
+                <w:color w:val="FF0000"/>
                 <w:spacing w:val="0"/>
                 <w:position w:val="0"/>
                 <w:sz w:val="22"/>
@@ -6348,16 +6348,16 @@
               <w:jc w:val="left"/>
               <w:rPr>
                 <w:rFonts w:ascii="Calibri" w:hAnsi="Calibri" w:cs="Calibri" w:eastAsia="Calibri"/>
-                <w:color w:val="auto"/>
-                <w:spacing w:val="0"/>
-                <w:position w:val="0"/>
-                <w:sz w:val="22"/>
-              </w:rPr>
-            </w:pPr>
-            <w:r>
-              <w:rPr>
-                <w:rFonts w:ascii="Calibri" w:hAnsi="Calibri" w:cs="Calibri" w:eastAsia="Calibri"/>
-                <w:color w:val="auto"/>
+                <w:color w:val="FF0000"/>
+                <w:spacing w:val="0"/>
+                <w:position w:val="0"/>
+                <w:sz w:val="22"/>
+              </w:rPr>
+            </w:pPr>
+            <w:r>
+              <w:rPr>
+                <w:rFonts w:ascii="Calibri" w:hAnsi="Calibri" w:cs="Calibri" w:eastAsia="Calibri"/>
+                <w:color w:val="FF0000"/>
                 <w:spacing w:val="0"/>
                 <w:position w:val="0"/>
                 <w:sz w:val="22"/>
@@ -6390,16 +6390,16 @@
               <w:jc w:val="left"/>
               <w:rPr>
                 <w:rFonts w:ascii="Calibri" w:hAnsi="Calibri" w:cs="Calibri" w:eastAsia="Calibri"/>
-                <w:color w:val="auto"/>
-                <w:spacing w:val="0"/>
-                <w:position w:val="0"/>
-                <w:sz w:val="22"/>
-              </w:rPr>
-            </w:pPr>
-            <w:r>
-              <w:rPr>
-                <w:rFonts w:ascii="Calibri" w:hAnsi="Calibri" w:cs="Calibri" w:eastAsia="Calibri"/>
-                <w:color w:val="auto"/>
+                <w:color w:val="FF0000"/>
+                <w:spacing w:val="0"/>
+                <w:position w:val="0"/>
+                <w:sz w:val="22"/>
+              </w:rPr>
+            </w:pPr>
+            <w:r>
+              <w:rPr>
+                <w:rFonts w:ascii="Calibri" w:hAnsi="Calibri" w:cs="Calibri" w:eastAsia="Calibri"/>
+                <w:color w:val="FF0000"/>
                 <w:spacing w:val="0"/>
                 <w:position w:val="0"/>
                 <w:sz w:val="22"/>
@@ -6432,16 +6432,16 @@
               <w:jc w:val="left"/>
               <w:rPr>
                 <w:rFonts w:ascii="Calibri" w:hAnsi="Calibri" w:cs="Calibri" w:eastAsia="Calibri"/>
-                <w:color w:val="auto"/>
-                <w:spacing w:val="0"/>
-                <w:position w:val="0"/>
-                <w:sz w:val="22"/>
-              </w:rPr>
-            </w:pPr>
-            <w:r>
-              <w:rPr>
-                <w:rFonts w:ascii="Calibri" w:hAnsi="Calibri" w:cs="Calibri" w:eastAsia="Calibri"/>
-                <w:color w:val="auto"/>
+                <w:color w:val="FF0000"/>
+                <w:spacing w:val="0"/>
+                <w:position w:val="0"/>
+                <w:sz w:val="22"/>
+              </w:rPr>
+            </w:pPr>
+            <w:r>
+              <w:rPr>
+                <w:rFonts w:ascii="Calibri" w:hAnsi="Calibri" w:cs="Calibri" w:eastAsia="Calibri"/>
+                <w:color w:val="FF0000"/>
                 <w:spacing w:val="0"/>
                 <w:position w:val="0"/>
                 <w:sz w:val="22"/>
@@ -6516,16 +6516,16 @@
               <w:jc w:val="left"/>
               <w:rPr>
                 <w:rFonts w:ascii="Calibri" w:hAnsi="Calibri" w:cs="Calibri" w:eastAsia="Calibri"/>
-                <w:color w:val="auto"/>
-                <w:spacing w:val="0"/>
-                <w:position w:val="0"/>
-                <w:sz w:val="22"/>
-              </w:rPr>
-            </w:pPr>
-            <w:r>
-              <w:rPr>
-                <w:rFonts w:ascii="Calibri" w:hAnsi="Calibri" w:cs="Calibri" w:eastAsia="Calibri"/>
-                <w:color w:val="auto"/>
+                <w:color w:val="FF0000"/>
+                <w:spacing w:val="0"/>
+                <w:position w:val="0"/>
+                <w:sz w:val="22"/>
+              </w:rPr>
+            </w:pPr>
+            <w:r>
+              <w:rPr>
+                <w:rFonts w:ascii="Calibri" w:hAnsi="Calibri" w:cs="Calibri" w:eastAsia="Calibri"/>
+                <w:color w:val="FF0000"/>
                 <w:spacing w:val="0"/>
                 <w:position w:val="0"/>
                 <w:sz w:val="22"/>
@@ -6558,16 +6558,16 @@
               <w:jc w:val="left"/>
               <w:rPr>
                 <w:rFonts w:ascii="Calibri" w:hAnsi="Calibri" w:cs="Calibri" w:eastAsia="Calibri"/>
-                <w:color w:val="auto"/>
-                <w:spacing w:val="0"/>
-                <w:position w:val="0"/>
-                <w:sz w:val="22"/>
-              </w:rPr>
-            </w:pPr>
-            <w:r>
-              <w:rPr>
-                <w:rFonts w:ascii="Calibri" w:hAnsi="Calibri" w:cs="Calibri" w:eastAsia="Calibri"/>
-                <w:color w:val="auto"/>
+                <w:color w:val="FF0000"/>
+                <w:spacing w:val="0"/>
+                <w:position w:val="0"/>
+                <w:sz w:val="22"/>
+              </w:rPr>
+            </w:pPr>
+            <w:r>
+              <w:rPr>
+                <w:rFonts w:ascii="Calibri" w:hAnsi="Calibri" w:cs="Calibri" w:eastAsia="Calibri"/>
+                <w:color w:val="FF0000"/>
                 <w:spacing w:val="0"/>
                 <w:position w:val="0"/>
                 <w:sz w:val="22"/>
@@ -6600,16 +6600,16 @@
               <w:jc w:val="left"/>
               <w:rPr>
                 <w:rFonts w:ascii="Calibri" w:hAnsi="Calibri" w:cs="Calibri" w:eastAsia="Calibri"/>
-                <w:color w:val="auto"/>
-                <w:spacing w:val="0"/>
-                <w:position w:val="0"/>
-                <w:sz w:val="22"/>
-              </w:rPr>
-            </w:pPr>
-            <w:r>
-              <w:rPr>
-                <w:rFonts w:ascii="Calibri" w:hAnsi="Calibri" w:cs="Calibri" w:eastAsia="Calibri"/>
-                <w:color w:val="auto"/>
+                <w:color w:val="FF0000"/>
+                <w:spacing w:val="0"/>
+                <w:position w:val="0"/>
+                <w:sz w:val="22"/>
+              </w:rPr>
+            </w:pPr>
+            <w:r>
+              <w:rPr>
+                <w:rFonts w:ascii="Calibri" w:hAnsi="Calibri" w:cs="Calibri" w:eastAsia="Calibri"/>
+                <w:color w:val="FF0000"/>
                 <w:spacing w:val="0"/>
                 <w:position w:val="0"/>
                 <w:sz w:val="22"/>
@@ -6642,16 +6642,16 @@
               <w:jc w:val="left"/>
               <w:rPr>
                 <w:rFonts w:ascii="Calibri" w:hAnsi="Calibri" w:cs="Calibri" w:eastAsia="Calibri"/>
-                <w:color w:val="auto"/>
-                <w:spacing w:val="0"/>
-                <w:position w:val="0"/>
-                <w:sz w:val="22"/>
-              </w:rPr>
-            </w:pPr>
-            <w:r>
-              <w:rPr>
-                <w:rFonts w:ascii="Calibri" w:hAnsi="Calibri" w:cs="Calibri" w:eastAsia="Calibri"/>
-                <w:color w:val="auto"/>
+                <w:color w:val="FF0000"/>
+                <w:spacing w:val="0"/>
+                <w:position w:val="0"/>
+                <w:sz w:val="22"/>
+              </w:rPr>
+            </w:pPr>
+            <w:r>
+              <w:rPr>
+                <w:rFonts w:ascii="Calibri" w:hAnsi="Calibri" w:cs="Calibri" w:eastAsia="Calibri"/>
+                <w:color w:val="FF0000"/>
                 <w:spacing w:val="0"/>
                 <w:position w:val="0"/>
                 <w:sz w:val="22"/>
@@ -6726,15 +6726,16 @@
               <w:jc w:val="left"/>
               <w:rPr>
                 <w:rFonts w:ascii="Calibri" w:hAnsi="Calibri" w:cs="Calibri" w:eastAsia="Calibri"/>
-                <w:spacing w:val="0"/>
-                <w:position w:val="0"/>
-                <w:sz w:val="22"/>
-              </w:rPr>
-            </w:pPr>
-            <w:r>
-              <w:rPr>
-                <w:rFonts w:ascii="Calibri" w:hAnsi="Calibri" w:cs="Calibri" w:eastAsia="Calibri"/>
-                <w:color w:val="auto"/>
+                <w:color w:val="004DBB"/>
+                <w:spacing w:val="0"/>
+                <w:position w:val="0"/>
+                <w:sz w:val="22"/>
+              </w:rPr>
+            </w:pPr>
+            <w:r>
+              <w:rPr>
+                <w:rFonts w:ascii="Calibri" w:hAnsi="Calibri" w:cs="Calibri" w:eastAsia="Calibri"/>
+                <w:color w:val="004DBB"/>
                 <w:spacing w:val="0"/>
                 <w:position w:val="0"/>
                 <w:sz w:val="22"/>
@@ -6746,7 +6747,7 @@
               <w:rPr>
                 <w:rFonts w:ascii="Calibri" w:hAnsi="Calibri" w:cs="Calibri" w:eastAsia="Calibri"/>
                 <w:i/>
-                <w:color w:val="1F4E79"/>
+                <w:color w:val="004DBB"/>
                 <w:spacing w:val="0"/>
                 <w:position w:val="0"/>
                 <w:sz w:val="22"/>
@@ -6779,16 +6780,16 @@
               <w:jc w:val="left"/>
               <w:rPr>
                 <w:rFonts w:ascii="Calibri" w:hAnsi="Calibri" w:cs="Calibri" w:eastAsia="Calibri"/>
-                <w:color w:val="auto"/>
-                <w:spacing w:val="0"/>
-                <w:position w:val="0"/>
-                <w:sz w:val="22"/>
-              </w:rPr>
-            </w:pPr>
-            <w:r>
-              <w:rPr>
-                <w:rFonts w:ascii="Calibri" w:hAnsi="Calibri" w:cs="Calibri" w:eastAsia="Calibri"/>
-                <w:color w:val="auto"/>
+                <w:color w:val="004DBB"/>
+                <w:spacing w:val="0"/>
+                <w:position w:val="0"/>
+                <w:sz w:val="22"/>
+              </w:rPr>
+            </w:pPr>
+            <w:r>
+              <w:rPr>
+                <w:rFonts w:ascii="Calibri" w:hAnsi="Calibri" w:cs="Calibri" w:eastAsia="Calibri"/>
+                <w:color w:val="004DBB"/>
                 <w:spacing w:val="0"/>
                 <w:position w:val="0"/>
                 <w:sz w:val="22"/>
@@ -6821,16 +6822,16 @@
               <w:jc w:val="left"/>
               <w:rPr>
                 <w:rFonts w:ascii="Calibri" w:hAnsi="Calibri" w:cs="Calibri" w:eastAsia="Calibri"/>
-                <w:color w:val="auto"/>
-                <w:spacing w:val="0"/>
-                <w:position w:val="0"/>
-                <w:sz w:val="22"/>
-              </w:rPr>
-            </w:pPr>
-            <w:r>
-              <w:rPr>
-                <w:rFonts w:ascii="Calibri" w:hAnsi="Calibri" w:cs="Calibri" w:eastAsia="Calibri"/>
-                <w:color w:val="auto"/>
+                <w:color w:val="004DBB"/>
+                <w:spacing w:val="0"/>
+                <w:position w:val="0"/>
+                <w:sz w:val="22"/>
+              </w:rPr>
+            </w:pPr>
+            <w:r>
+              <w:rPr>
+                <w:rFonts w:ascii="Calibri" w:hAnsi="Calibri" w:cs="Calibri" w:eastAsia="Calibri"/>
+                <w:color w:val="004DBB"/>
                 <w:spacing w:val="0"/>
                 <w:position w:val="0"/>
                 <w:sz w:val="22"/>
@@ -6863,16 +6864,16 @@
               <w:jc w:val="left"/>
               <w:rPr>
                 <w:rFonts w:ascii="Calibri" w:hAnsi="Calibri" w:cs="Calibri" w:eastAsia="Calibri"/>
-                <w:color w:val="auto"/>
-                <w:spacing w:val="0"/>
-                <w:position w:val="0"/>
-                <w:sz w:val="22"/>
-              </w:rPr>
-            </w:pPr>
-            <w:r>
-              <w:rPr>
-                <w:rFonts w:ascii="Calibri" w:hAnsi="Calibri" w:cs="Calibri" w:eastAsia="Calibri"/>
-                <w:color w:val="auto"/>
+                <w:color w:val="004DBB"/>
+                <w:spacing w:val="0"/>
+                <w:position w:val="0"/>
+                <w:sz w:val="22"/>
+              </w:rPr>
+            </w:pPr>
+            <w:r>
+              <w:rPr>
+                <w:rFonts w:ascii="Calibri" w:hAnsi="Calibri" w:cs="Calibri" w:eastAsia="Calibri"/>
+                <w:color w:val="004DBB"/>
                 <w:spacing w:val="0"/>
                 <w:position w:val="0"/>
                 <w:sz w:val="22"/>
@@ -6905,17 +6906,17 @@
               <w:jc w:val="left"/>
               <w:rPr>
                 <w:rFonts w:ascii="Calibri" w:hAnsi="Calibri" w:cs="Calibri" w:eastAsia="Calibri"/>
-                <w:color w:val="auto"/>
-                <w:spacing w:val="0"/>
-                <w:position w:val="0"/>
-                <w:sz w:val="22"/>
-                <w:shd w:fill="auto" w:val="clear"/>
-              </w:rPr>
-            </w:pPr>
-            <w:r>
-              <w:rPr>
-                <w:rFonts w:ascii="Calibri" w:hAnsi="Calibri" w:cs="Calibri" w:eastAsia="Calibri"/>
-                <w:color w:val="auto"/>
+                <w:color w:val="004DBB"/>
+                <w:spacing w:val="0"/>
+                <w:position w:val="0"/>
+                <w:sz w:val="22"/>
+                <w:shd w:fill="auto" w:val="clear"/>
+              </w:rPr>
+            </w:pPr>
+            <w:r>
+              <w:rPr>
+                <w:rFonts w:ascii="Calibri" w:hAnsi="Calibri" w:cs="Calibri" w:eastAsia="Calibri"/>
+                <w:color w:val="004DBB"/>
                 <w:spacing w:val="0"/>
                 <w:position w:val="0"/>
                 <w:sz w:val="22"/>
@@ -6931,17 +6932,17 @@
               <w:jc w:val="left"/>
               <w:rPr>
                 <w:rFonts w:ascii="Calibri" w:hAnsi="Calibri" w:cs="Calibri" w:eastAsia="Calibri"/>
-                <w:color w:val="auto"/>
-                <w:spacing w:val="0"/>
-                <w:position w:val="0"/>
-                <w:sz w:val="22"/>
-                <w:shd w:fill="auto" w:val="clear"/>
-              </w:rPr>
-            </w:pPr>
-            <w:r>
-              <w:rPr>
-                <w:rFonts w:ascii="Calibri" w:hAnsi="Calibri" w:cs="Calibri" w:eastAsia="Calibri"/>
-                <w:color w:val="auto"/>
+                <w:color w:val="004DBB"/>
+                <w:spacing w:val="0"/>
+                <w:position w:val="0"/>
+                <w:sz w:val="22"/>
+                <w:shd w:fill="auto" w:val="clear"/>
+              </w:rPr>
+            </w:pPr>
+            <w:r>
+              <w:rPr>
+                <w:rFonts w:ascii="Calibri" w:hAnsi="Calibri" w:cs="Calibri" w:eastAsia="Calibri"/>
+                <w:color w:val="004DBB"/>
                 <w:spacing w:val="0"/>
                 <w:position w:val="0"/>
                 <w:sz w:val="22"/>
@@ -6957,17 +6958,17 @@
               <w:jc w:val="left"/>
               <w:rPr>
                 <w:rFonts w:ascii="Calibri" w:hAnsi="Calibri" w:cs="Calibri" w:eastAsia="Calibri"/>
-                <w:color w:val="auto"/>
-                <w:spacing w:val="0"/>
-                <w:position w:val="0"/>
-                <w:sz w:val="22"/>
-                <w:shd w:fill="auto" w:val="clear"/>
-              </w:rPr>
-            </w:pPr>
-            <w:r>
-              <w:rPr>
-                <w:rFonts w:ascii="Calibri" w:hAnsi="Calibri" w:cs="Calibri" w:eastAsia="Calibri"/>
-                <w:color w:val="auto"/>
+                <w:color w:val="004DBB"/>
+                <w:spacing w:val="0"/>
+                <w:position w:val="0"/>
+                <w:sz w:val="22"/>
+                <w:shd w:fill="auto" w:val="clear"/>
+              </w:rPr>
+            </w:pPr>
+            <w:r>
+              <w:rPr>
+                <w:rFonts w:ascii="Calibri" w:hAnsi="Calibri" w:cs="Calibri" w:eastAsia="Calibri"/>
+                <w:color w:val="004DBB"/>
                 <w:spacing w:val="0"/>
                 <w:position w:val="0"/>
                 <w:sz w:val="22"/>
@@ -6983,16 +6984,16 @@
               <w:jc w:val="left"/>
               <w:rPr>
                 <w:rFonts w:ascii="Calibri" w:hAnsi="Calibri" w:cs="Calibri" w:eastAsia="Calibri"/>
-                <w:color w:val="auto"/>
-                <w:spacing w:val="0"/>
-                <w:position w:val="0"/>
-                <w:sz w:val="22"/>
-              </w:rPr>
-            </w:pPr>
-            <w:r>
-              <w:rPr>
-                <w:rFonts w:ascii="Calibri" w:hAnsi="Calibri" w:cs="Calibri" w:eastAsia="Calibri"/>
-                <w:color w:val="auto"/>
+                <w:color w:val="004DBB"/>
+                <w:spacing w:val="0"/>
+                <w:position w:val="0"/>
+                <w:sz w:val="22"/>
+              </w:rPr>
+            </w:pPr>
+            <w:r>
+              <w:rPr>
+                <w:rFonts w:ascii="Calibri" w:hAnsi="Calibri" w:cs="Calibri" w:eastAsia="Calibri"/>
+                <w:color w:val="004DBB"/>
                 <w:spacing w:val="0"/>
                 <w:position w:val="0"/>
                 <w:sz w:val="22"/>

</xml_diff>

<commit_message>
update proj rub to remote
</commit_message>
<xml_diff>
--- a/_project/projectRubric.docx
+++ b/_project/projectRubric.docx
@@ -13606,16 +13606,16 @@
               <w:jc w:val="left"/>
               <w:rPr>
                 <w:rFonts w:ascii="Calibri" w:hAnsi="Calibri" w:cs="Calibri" w:eastAsia="Calibri"/>
-                <w:color w:val="FF0000"/>
-                <w:spacing w:val="0"/>
-                <w:position w:val="0"/>
-                <w:sz w:val="22"/>
-              </w:rPr>
-            </w:pPr>
-            <w:r>
-              <w:rPr>
-                <w:rFonts w:ascii="Calibri" w:hAnsi="Calibri" w:cs="Calibri" w:eastAsia="Calibri"/>
-                <w:color w:val="FF0000"/>
+                <w:color w:val="004DBB"/>
+                <w:spacing w:val="0"/>
+                <w:position w:val="0"/>
+                <w:sz w:val="22"/>
+              </w:rPr>
+            </w:pPr>
+            <w:r>
+              <w:rPr>
+                <w:rFonts w:ascii="Calibri" w:hAnsi="Calibri" w:cs="Calibri" w:eastAsia="Calibri"/>
+                <w:color w:val="004DBB"/>
                 <w:spacing w:val="0"/>
                 <w:position w:val="0"/>
                 <w:sz w:val="22"/>
@@ -13627,7 +13627,7 @@
               <w:rPr>
                 <w:rFonts w:ascii="Calibri" w:hAnsi="Calibri" w:cs="Calibri" w:eastAsia="Calibri"/>
                 <w:i/>
-                <w:color w:val="FF0000"/>
+                <w:color w:val="004DBB"/>
                 <w:spacing w:val="0"/>
                 <w:position w:val="0"/>
                 <w:sz w:val="22"/>
@@ -13660,16 +13660,16 @@
               <w:jc w:val="left"/>
               <w:rPr>
                 <w:rFonts w:ascii="Calibri" w:hAnsi="Calibri" w:cs="Calibri" w:eastAsia="Calibri"/>
-                <w:color w:val="FF0000"/>
-                <w:spacing w:val="0"/>
-                <w:position w:val="0"/>
-                <w:sz w:val="22"/>
-              </w:rPr>
-            </w:pPr>
-            <w:r>
-              <w:rPr>
-                <w:rFonts w:ascii="Calibri" w:hAnsi="Calibri" w:cs="Calibri" w:eastAsia="Calibri"/>
-                <w:color w:val="FF0000"/>
+                <w:color w:val="004DBB"/>
+                <w:spacing w:val="0"/>
+                <w:position w:val="0"/>
+                <w:sz w:val="22"/>
+              </w:rPr>
+            </w:pPr>
+            <w:r>
+              <w:rPr>
+                <w:rFonts w:ascii="Calibri" w:hAnsi="Calibri" w:cs="Calibri" w:eastAsia="Calibri"/>
+                <w:color w:val="004DBB"/>
                 <w:spacing w:val="0"/>
                 <w:position w:val="0"/>
                 <w:sz w:val="22"/>
@@ -13702,16 +13702,16 @@
               <w:jc w:val="left"/>
               <w:rPr>
                 <w:rFonts w:ascii="Calibri" w:hAnsi="Calibri" w:cs="Calibri" w:eastAsia="Calibri"/>
-                <w:color w:val="FF0000"/>
-                <w:spacing w:val="0"/>
-                <w:position w:val="0"/>
-                <w:sz w:val="22"/>
-              </w:rPr>
-            </w:pPr>
-            <w:r>
-              <w:rPr>
-                <w:rFonts w:ascii="Calibri" w:hAnsi="Calibri" w:cs="Calibri" w:eastAsia="Calibri"/>
-                <w:color w:val="FF0000"/>
+                <w:color w:val="004DBB"/>
+                <w:spacing w:val="0"/>
+                <w:position w:val="0"/>
+                <w:sz w:val="22"/>
+              </w:rPr>
+            </w:pPr>
+            <w:r>
+              <w:rPr>
+                <w:rFonts w:ascii="Calibri" w:hAnsi="Calibri" w:cs="Calibri" w:eastAsia="Calibri"/>
+                <w:color w:val="004DBB"/>
                 <w:spacing w:val="0"/>
                 <w:position w:val="0"/>
                 <w:sz w:val="22"/>
@@ -13744,22 +13744,22 @@
               <w:jc w:val="left"/>
               <w:rPr>
                 <w:rFonts w:ascii="Calibri" w:hAnsi="Calibri" w:cs="Calibri" w:eastAsia="Calibri"/>
-                <w:color w:val="FF0000"/>
-                <w:spacing w:val="0"/>
-                <w:position w:val="0"/>
-                <w:sz w:val="22"/>
-              </w:rPr>
-            </w:pPr>
-            <w:r>
-              <w:rPr>
-                <w:rFonts w:ascii="Calibri" w:hAnsi="Calibri" w:cs="Calibri" w:eastAsia="Calibri"/>
-                <w:color w:val="FF0000"/>
-                <w:spacing w:val="0"/>
-                <w:position w:val="0"/>
-                <w:sz w:val="22"/>
-                <w:shd w:fill="auto" w:val="clear"/>
-              </w:rPr>
-              <w:t xml:space="preserve">0</w:t>
+                <w:color w:val="004DBB"/>
+                <w:spacing w:val="0"/>
+                <w:position w:val="0"/>
+                <w:sz w:val="22"/>
+              </w:rPr>
+            </w:pPr>
+            <w:r>
+              <w:rPr>
+                <w:rFonts w:ascii="Calibri" w:hAnsi="Calibri" w:cs="Calibri" w:eastAsia="Calibri"/>
+                <w:color w:val="004DBB"/>
+                <w:spacing w:val="0"/>
+                <w:position w:val="0"/>
+                <w:sz w:val="22"/>
+                <w:shd w:fill="auto" w:val="clear"/>
+              </w:rPr>
+              <w:t xml:space="preserve">2</w:t>
             </w:r>
           </w:p>
         </w:tc>
@@ -13786,13 +13786,50 @@
               <w:jc w:val="left"/>
               <w:rPr>
                 <w:rFonts w:ascii="Calibri" w:hAnsi="Calibri" w:cs="Calibri" w:eastAsia="Calibri"/>
-                <w:color w:val="auto"/>
-                <w:spacing w:val="0"/>
-                <w:position w:val="0"/>
-                <w:sz w:val="22"/>
-                <w:shd w:fill="auto" w:val="clear"/>
-              </w:rPr>
-            </w:pPr>
+                <w:color w:val="004DBB"/>
+                <w:spacing w:val="0"/>
+                <w:position w:val="0"/>
+                <w:sz w:val="22"/>
+                <w:shd w:fill="auto" w:val="clear"/>
+              </w:rPr>
+            </w:pPr>
+            <w:r>
+              <w:rPr>
+                <w:rFonts w:ascii="Calibri" w:hAnsi="Calibri" w:cs="Calibri" w:eastAsia="Calibri"/>
+                <w:color w:val="004DBB"/>
+                <w:spacing w:val="0"/>
+                <w:position w:val="0"/>
+                <w:sz w:val="22"/>
+                <w:shd w:fill="auto" w:val="clear"/>
+              </w:rPr>
+              <w:t xml:space="preserve">ttest1 and ttest2</w:t>
+            </w:r>
+          </w:p>
+          <w:p>
+            <w:pPr>
+              <w:spacing w:before="0" w:after="0" w:line="240"/>
+              <w:ind w:right="0" w:left="0" w:firstLine="0"/>
+              <w:jc w:val="left"/>
+              <w:rPr>
+                <w:rFonts w:ascii="Calibri" w:hAnsi="Calibri" w:cs="Calibri" w:eastAsia="Calibri"/>
+                <w:color w:val="004DBB"/>
+                <w:spacing w:val="0"/>
+                <w:position w:val="0"/>
+                <w:sz w:val="22"/>
+                <w:shd w:fill="auto" w:val="clear"/>
+              </w:rPr>
+            </w:pPr>
+            <w:r>
+              <w:rPr>
+                <w:rFonts w:ascii="Calibri" w:hAnsi="Calibri" w:cs="Calibri" w:eastAsia="Calibri"/>
+                <w:color w:val="004DBB"/>
+                <w:spacing w:val="0"/>
+                <w:position w:val="0"/>
+                <w:sz w:val="22"/>
+                <w:shd w:fill="auto" w:val="clear"/>
+              </w:rPr>
+              <w:t xml:space="preserve">comparing age (means) from separate sample years</w:t>
+            </w:r>
           </w:p>
         </w:tc>
       </w:tr>

</xml_diff>

<commit_message>
update version control, it has been a long time...
</commit_message>
<xml_diff>
--- a/_project/projectRubric.docx
+++ b/_project/projectRubric.docx
@@ -5217,15 +5217,16 @@
               <w:jc w:val="left"/>
               <w:rPr>
                 <w:rFonts w:ascii="Calibri" w:hAnsi="Calibri" w:cs="Calibri" w:eastAsia="Calibri"/>
-                <w:spacing w:val="0"/>
-                <w:position w:val="0"/>
-                <w:sz w:val="22"/>
-              </w:rPr>
-            </w:pPr>
-            <w:r>
-              <w:rPr>
-                <w:rFonts w:ascii="Calibri" w:hAnsi="Calibri" w:cs="Calibri" w:eastAsia="Calibri"/>
-                <w:color w:val="FF0000"/>
+                <w:color w:val="004DBB"/>
+                <w:spacing w:val="0"/>
+                <w:position w:val="0"/>
+                <w:sz w:val="22"/>
+              </w:rPr>
+            </w:pPr>
+            <w:r>
+              <w:rPr>
+                <w:rFonts w:ascii="Calibri" w:hAnsi="Calibri" w:cs="Calibri" w:eastAsia="Calibri"/>
+                <w:color w:val="004DBB"/>
                 <w:spacing w:val="0"/>
                 <w:position w:val="0"/>
                 <w:sz w:val="22"/>
@@ -5236,7 +5237,7 @@
             <w:r>
               <w:rPr>
                 <w:rFonts w:ascii="Calibri" w:hAnsi="Calibri" w:cs="Calibri" w:eastAsia="Calibri"/>
-                <w:color w:val="FF0000"/>
+                <w:color w:val="004DBB"/>
                 <w:spacing w:val="0"/>
                 <w:position w:val="0"/>
                 <w:sz w:val="22"/>
@@ -5247,7 +5248,7 @@
             <w:r>
               <w:rPr>
                 <w:rFonts w:ascii="Calibri" w:hAnsi="Calibri" w:cs="Calibri" w:eastAsia="Calibri"/>
-                <w:color w:val="FF0000"/>
+                <w:color w:val="004DBB"/>
                 <w:spacing w:val="0"/>
                 <w:position w:val="0"/>
                 <w:sz w:val="22"/>
@@ -5280,15 +5281,16 @@
               <w:jc w:val="left"/>
               <w:rPr>
                 <w:rFonts w:ascii="Calibri" w:hAnsi="Calibri" w:cs="Calibri" w:eastAsia="Calibri"/>
-                <w:spacing w:val="0"/>
-                <w:position w:val="0"/>
-                <w:sz w:val="22"/>
-              </w:rPr>
-            </w:pPr>
-            <w:r>
-              <w:rPr>
-                <w:rFonts w:ascii="Calibri" w:hAnsi="Calibri" w:cs="Calibri" w:eastAsia="Calibri"/>
-                <w:color w:val="FF0000"/>
+                <w:color w:val="004DBB"/>
+                <w:spacing w:val="0"/>
+                <w:position w:val="0"/>
+                <w:sz w:val="22"/>
+              </w:rPr>
+            </w:pPr>
+            <w:r>
+              <w:rPr>
+                <w:rFonts w:ascii="Calibri" w:hAnsi="Calibri" w:cs="Calibri" w:eastAsia="Calibri"/>
+                <w:color w:val="004DBB"/>
                 <w:spacing w:val="0"/>
                 <w:position w:val="0"/>
                 <w:sz w:val="22"/>
@@ -5321,15 +5323,16 @@
               <w:jc w:val="left"/>
               <w:rPr>
                 <w:rFonts w:ascii="Calibri" w:hAnsi="Calibri" w:cs="Calibri" w:eastAsia="Calibri"/>
-                <w:spacing w:val="0"/>
-                <w:position w:val="0"/>
-                <w:sz w:val="22"/>
-              </w:rPr>
-            </w:pPr>
-            <w:r>
-              <w:rPr>
-                <w:rFonts w:ascii="Calibri" w:hAnsi="Calibri" w:cs="Calibri" w:eastAsia="Calibri"/>
-                <w:color w:val="FF0000"/>
+                <w:color w:val="004DBB"/>
+                <w:spacing w:val="0"/>
+                <w:position w:val="0"/>
+                <w:sz w:val="22"/>
+              </w:rPr>
+            </w:pPr>
+            <w:r>
+              <w:rPr>
+                <w:rFonts w:ascii="Calibri" w:hAnsi="Calibri" w:cs="Calibri" w:eastAsia="Calibri"/>
+                <w:color w:val="004DBB"/>
                 <w:spacing w:val="0"/>
                 <w:position w:val="0"/>
                 <w:sz w:val="22"/>
@@ -5362,15 +5365,16 @@
               <w:jc w:val="left"/>
               <w:rPr>
                 <w:rFonts w:ascii="Calibri" w:hAnsi="Calibri" w:cs="Calibri" w:eastAsia="Calibri"/>
-                <w:spacing w:val="0"/>
-                <w:position w:val="0"/>
-                <w:sz w:val="22"/>
-              </w:rPr>
-            </w:pPr>
-            <w:r>
-              <w:rPr>
-                <w:rFonts w:ascii="Calibri" w:hAnsi="Calibri" w:cs="Calibri" w:eastAsia="Calibri"/>
-                <w:color w:val="FF0000"/>
+                <w:color w:val="004DBB"/>
+                <w:spacing w:val="0"/>
+                <w:position w:val="0"/>
+                <w:sz w:val="22"/>
+              </w:rPr>
+            </w:pPr>
+            <w:r>
+              <w:rPr>
+                <w:rFonts w:ascii="Calibri" w:hAnsi="Calibri" w:cs="Calibri" w:eastAsia="Calibri"/>
+                <w:color w:val="004DBB"/>
                 <w:spacing w:val="0"/>
                 <w:position w:val="0"/>
                 <w:sz w:val="22"/>
@@ -5403,47 +5407,22 @@
               <w:jc w:val="left"/>
               <w:rPr>
                 <w:rFonts w:ascii="Calibri" w:hAnsi="Calibri" w:cs="Calibri" w:eastAsia="Calibri"/>
-                <w:color w:val="FF0000"/>
-                <w:spacing w:val="0"/>
-                <w:position w:val="0"/>
-                <w:sz w:val="22"/>
-                <w:shd w:fill="auto" w:val="clear"/>
-              </w:rPr>
-            </w:pPr>
-            <w:r>
-              <w:rPr>
-                <w:rFonts w:ascii="Calibri" w:hAnsi="Calibri" w:cs="Calibri" w:eastAsia="Calibri"/>
-                <w:color w:val="FF0000"/>
-                <w:spacing w:val="0"/>
-                <w:position w:val="0"/>
-                <w:sz w:val="22"/>
-                <w:shd w:fill="auto" w:val="clear"/>
-              </w:rPr>
-              <w:t xml:space="preserve">check lengthageVec loop;</w:t>
-            </w:r>
-          </w:p>
-          <w:p>
-            <w:pPr>
-              <w:spacing w:before="0" w:after="0" w:line="240"/>
-              <w:ind w:right="0" w:left="0" w:firstLine="0"/>
-              <w:jc w:val="left"/>
-              <w:rPr>
-                <w:rFonts w:ascii="Calibri" w:hAnsi="Calibri" w:cs="Calibri" w:eastAsia="Calibri"/>
-                <w:spacing w:val="0"/>
-                <w:position w:val="0"/>
-                <w:sz w:val="22"/>
-              </w:rPr>
-            </w:pPr>
-            <w:r>
-              <w:rPr>
-                <w:rFonts w:ascii="Calibri" w:hAnsi="Calibri" w:cs="Calibri" w:eastAsia="Calibri"/>
-                <w:color w:val="FF0000"/>
-                <w:spacing w:val="0"/>
-                <w:position w:val="0"/>
-                <w:sz w:val="22"/>
-                <w:shd w:fill="auto" w:val="clear"/>
-              </w:rPr>
-              <w:t xml:space="preserve">ensure assigned max. age was correct</w:t>
+                <w:color w:val="004DBB"/>
+                <w:spacing w:val="0"/>
+                <w:position w:val="0"/>
+                <w:sz w:val="22"/>
+              </w:rPr>
+            </w:pPr>
+            <w:r>
+              <w:rPr>
+                <w:rFonts w:ascii="Calibri" w:hAnsi="Calibri" w:cs="Calibri" w:eastAsia="Calibri"/>
+                <w:color w:val="004DBB"/>
+                <w:spacing w:val="0"/>
+                <w:position w:val="0"/>
+                <w:sz w:val="22"/>
+                <w:shd w:fill="auto" w:val="clear"/>
+              </w:rPr>
+              <w:t xml:space="preserve">user grabs a random length from 'walleyeData'</w:t>
             </w:r>
           </w:p>
         </w:tc>
@@ -6937,7 +6916,6 @@
               <w:jc w:val="left"/>
               <w:rPr>
                 <w:rFonts w:ascii="Calibri" w:hAnsi="Calibri" w:cs="Calibri" w:eastAsia="Calibri"/>
-                <w:color w:val="004DBB"/>
                 <w:spacing w:val="0"/>
                 <w:position w:val="0"/>
                 <w:sz w:val="22"/>
@@ -6979,7 +6957,6 @@
               <w:jc w:val="left"/>
               <w:rPr>
                 <w:rFonts w:ascii="Calibri" w:hAnsi="Calibri" w:cs="Calibri" w:eastAsia="Calibri"/>
-                <w:color w:val="004DBB"/>
                 <w:spacing w:val="0"/>
                 <w:position w:val="0"/>
                 <w:sz w:val="22"/>
@@ -7021,7 +6998,6 @@
               <w:jc w:val="left"/>
               <w:rPr>
                 <w:rFonts w:ascii="Calibri" w:hAnsi="Calibri" w:cs="Calibri" w:eastAsia="Calibri"/>
-                <w:color w:val="004DBB"/>
                 <w:spacing w:val="0"/>
                 <w:position w:val="0"/>
                 <w:sz w:val="22"/>
@@ -7063,7 +7039,6 @@
               <w:jc w:val="left"/>
               <w:rPr>
                 <w:rFonts w:ascii="Calibri" w:hAnsi="Calibri" w:cs="Calibri" w:eastAsia="Calibri"/>
-                <w:color w:val="004DBB"/>
                 <w:spacing w:val="0"/>
                 <w:position w:val="0"/>
                 <w:sz w:val="22"/>
@@ -7131,7 +7106,6 @@
               <w:jc w:val="left"/>
               <w:rPr>
                 <w:rFonts w:ascii="Calibri" w:hAnsi="Calibri" w:cs="Calibri" w:eastAsia="Calibri"/>
-                <w:color w:val="004DBB"/>
                 <w:spacing w:val="0"/>
                 <w:position w:val="0"/>
                 <w:sz w:val="22"/>
@@ -7183,7 +7157,6 @@
               <w:jc w:val="left"/>
               <w:rPr>
                 <w:rFonts w:ascii="Calibri" w:hAnsi="Calibri" w:cs="Calibri" w:eastAsia="Calibri"/>
-                <w:color w:val="004DBB"/>
                 <w:spacing w:val="0"/>
                 <w:position w:val="0"/>
                 <w:sz w:val="22"/>
@@ -7225,7 +7198,6 @@
               <w:jc w:val="left"/>
               <w:rPr>
                 <w:rFonts w:ascii="Calibri" w:hAnsi="Calibri" w:cs="Calibri" w:eastAsia="Calibri"/>
-                <w:color w:val="004DBB"/>
                 <w:spacing w:val="0"/>
                 <w:position w:val="0"/>
                 <w:sz w:val="22"/>
@@ -7267,7 +7239,6 @@
               <w:jc w:val="left"/>
               <w:rPr>
                 <w:rFonts w:ascii="Calibri" w:hAnsi="Calibri" w:cs="Calibri" w:eastAsia="Calibri"/>
-                <w:color w:val="004DBB"/>
                 <w:spacing w:val="0"/>
                 <w:position w:val="0"/>
                 <w:sz w:val="22"/>
@@ -7309,7 +7280,6 @@
               <w:jc w:val="left"/>
               <w:rPr>
                 <w:rFonts w:ascii="Calibri" w:hAnsi="Calibri" w:cs="Calibri" w:eastAsia="Calibri"/>
-                <w:color w:val="004DBB"/>
                 <w:spacing w:val="0"/>
                 <w:position w:val="0"/>
                 <w:sz w:val="22"/>
@@ -7403,7 +7373,6 @@
               <w:jc w:val="left"/>
               <w:rPr>
                 <w:rFonts w:ascii="Calibri" w:hAnsi="Calibri" w:cs="Calibri" w:eastAsia="Calibri"/>
-                <w:color w:val="004DBB"/>
                 <w:spacing w:val="0"/>
                 <w:position w:val="0"/>
                 <w:sz w:val="22"/>
@@ -7455,7 +7424,6 @@
               <w:jc w:val="left"/>
               <w:rPr>
                 <w:rFonts w:ascii="Calibri" w:hAnsi="Calibri" w:cs="Calibri" w:eastAsia="Calibri"/>
-                <w:color w:val="004DBB"/>
                 <w:spacing w:val="0"/>
                 <w:position w:val="0"/>
                 <w:sz w:val="22"/>
@@ -7497,7 +7465,6 @@
               <w:jc w:val="left"/>
               <w:rPr>
                 <w:rFonts w:ascii="Calibri" w:hAnsi="Calibri" w:cs="Calibri" w:eastAsia="Calibri"/>
-                <w:color w:val="004DBB"/>
                 <w:spacing w:val="0"/>
                 <w:position w:val="0"/>
                 <w:sz w:val="22"/>
@@ -7539,7 +7506,6 @@
               <w:jc w:val="left"/>
               <w:rPr>
                 <w:rFonts w:ascii="Calibri" w:hAnsi="Calibri" w:cs="Calibri" w:eastAsia="Calibri"/>
-                <w:color w:val="004DBB"/>
                 <w:spacing w:val="0"/>
                 <w:position w:val="0"/>
                 <w:sz w:val="22"/>
@@ -7581,7 +7547,6 @@
               <w:jc w:val="left"/>
               <w:rPr>
                 <w:rFonts w:ascii="Calibri" w:hAnsi="Calibri" w:cs="Calibri" w:eastAsia="Calibri"/>
-                <w:color w:val="004DBB"/>
                 <w:spacing w:val="0"/>
                 <w:position w:val="0"/>
                 <w:sz w:val="22"/>
@@ -7649,7 +7614,6 @@
               <w:jc w:val="left"/>
               <w:rPr>
                 <w:rFonts w:ascii="Calibri" w:hAnsi="Calibri" w:cs="Calibri" w:eastAsia="Calibri"/>
-                <w:color w:val="004DBB"/>
                 <w:spacing w:val="0"/>
                 <w:position w:val="0"/>
                 <w:sz w:val="22"/>
@@ -7701,10 +7665,50 @@
               <w:jc w:val="left"/>
               <w:rPr>
                 <w:rFonts w:ascii="Calibri" w:hAnsi="Calibri" w:cs="Calibri" w:eastAsia="Calibri"/>
+                <w:spacing w:val="0"/>
+                <w:position w:val="0"/>
+                <w:sz w:val="22"/>
+              </w:rPr>
+            </w:pPr>
+            <w:r>
+              <w:rPr>
+                <w:rFonts w:ascii="Calibri" w:hAnsi="Calibri" w:cs="Calibri" w:eastAsia="Calibri"/>
                 <w:color w:val="00B050"/>
                 <w:spacing w:val="0"/>
                 <w:position w:val="0"/>
                 <w:sz w:val="22"/>
+                <w:shd w:fill="auto" w:val="clear"/>
+              </w:rPr>
+              <w:t xml:space="preserve">Ignoring NA values</w:t>
+            </w:r>
+          </w:p>
+        </w:tc>
+        <w:tc>
+          <w:tcPr>
+            <w:tcW w:w="985" w:type="dxa"/>
+            <w:tcBorders>
+              <w:top w:val="single" w:color="000000" w:sz="4"/>
+              <w:left w:val="single" w:color="000000" w:sz="4"/>
+              <w:bottom w:val="single" w:color="000000" w:sz="4"/>
+              <w:right w:val="single" w:color="000000" w:sz="4"/>
+            </w:tcBorders>
+            <w:shd w:color="000000" w:fill="ffffff" w:val="clear"/>
+            <w:tcMar>
+              <w:left w:w="108" w:type="dxa"/>
+              <w:right w:w="108" w:type="dxa"/>
+            </w:tcMar>
+            <w:vAlign w:val="top"/>
+          </w:tcPr>
+          <w:p>
+            <w:pPr>
+              <w:spacing w:before="0" w:after="0" w:line="240"/>
+              <w:ind w:right="0" w:left="0" w:firstLine="0"/>
+              <w:jc w:val="left"/>
+              <w:rPr>
+                <w:rFonts w:ascii="Calibri" w:hAnsi="Calibri" w:cs="Calibri" w:eastAsia="Calibri"/>
+                <w:spacing w:val="0"/>
+                <w:position w:val="0"/>
+                <w:sz w:val="22"/>
               </w:rPr>
             </w:pPr>
             <w:r>
@@ -7716,37 +7720,77 @@
                 <w:sz w:val="22"/>
                 <w:shd w:fill="auto" w:val="clear"/>
               </w:rPr>
-              <w:t xml:space="preserve">Ignoring NA values</w:t>
-            </w:r>
-          </w:p>
-        </w:tc>
-        <w:tc>
-          <w:tcPr>
-            <w:tcW w:w="985" w:type="dxa"/>
-            <w:tcBorders>
-              <w:top w:val="single" w:color="000000" w:sz="4"/>
-              <w:left w:val="single" w:color="000000" w:sz="4"/>
-              <w:bottom w:val="single" w:color="000000" w:sz="4"/>
-              <w:right w:val="single" w:color="000000" w:sz="4"/>
-            </w:tcBorders>
-            <w:shd w:color="000000" w:fill="ffffff" w:val="clear"/>
-            <w:tcMar>
-              <w:left w:w="108" w:type="dxa"/>
-              <w:right w:w="108" w:type="dxa"/>
-            </w:tcMar>
-            <w:vAlign w:val="top"/>
-          </w:tcPr>
-          <w:p>
-            <w:pPr>
-              <w:spacing w:before="0" w:after="0" w:line="240"/>
-              <w:ind w:right="0" w:left="0" w:firstLine="0"/>
-              <w:jc w:val="left"/>
+              <w:t xml:space="preserve">2.5</w:t>
+            </w:r>
+          </w:p>
+        </w:tc>
+        <w:tc>
+          <w:tcPr>
+            <w:tcW w:w="830" w:type="dxa"/>
+            <w:tcBorders>
+              <w:top w:val="single" w:color="000000" w:sz="4"/>
+              <w:left w:val="single" w:color="000000" w:sz="4"/>
+              <w:bottom w:val="single" w:color="000000" w:sz="4"/>
+              <w:right w:val="single" w:color="000000" w:sz="4"/>
+            </w:tcBorders>
+            <w:shd w:color="000000" w:fill="ffffff" w:val="clear"/>
+            <w:tcMar>
+              <w:left w:w="108" w:type="dxa"/>
+              <w:right w:w="108" w:type="dxa"/>
+            </w:tcMar>
+            <w:vAlign w:val="top"/>
+          </w:tcPr>
+          <w:p>
+            <w:pPr>
+              <w:spacing w:before="0" w:after="0" w:line="240"/>
+              <w:ind w:right="0" w:left="0" w:firstLine="0"/>
+              <w:jc w:val="left"/>
+              <w:rPr>
+                <w:rFonts w:ascii="Calibri" w:hAnsi="Calibri" w:cs="Calibri" w:eastAsia="Calibri"/>
+                <w:spacing w:val="0"/>
+                <w:position w:val="0"/>
+                <w:sz w:val="22"/>
+              </w:rPr>
+            </w:pPr>
+            <w:r>
               <w:rPr>
                 <w:rFonts w:ascii="Calibri" w:hAnsi="Calibri" w:cs="Calibri" w:eastAsia="Calibri"/>
                 <w:color w:val="00B050"/>
                 <w:spacing w:val="0"/>
                 <w:position w:val="0"/>
                 <w:sz w:val="22"/>
+                <w:shd w:fill="auto" w:val="clear"/>
+              </w:rPr>
+              <w:t xml:space="preserve">1</w:t>
+            </w:r>
+          </w:p>
+        </w:tc>
+        <w:tc>
+          <w:tcPr>
+            <w:tcW w:w="803" w:type="dxa"/>
+            <w:tcBorders>
+              <w:top w:val="single" w:color="000000" w:sz="4"/>
+              <w:left w:val="single" w:color="000000" w:sz="4"/>
+              <w:bottom w:val="single" w:color="000000" w:sz="4"/>
+              <w:right w:val="single" w:color="000000" w:sz="4"/>
+            </w:tcBorders>
+            <w:shd w:color="000000" w:fill="ffffff" w:val="clear"/>
+            <w:tcMar>
+              <w:left w:w="108" w:type="dxa"/>
+              <w:right w:w="108" w:type="dxa"/>
+            </w:tcMar>
+            <w:vAlign w:val="top"/>
+          </w:tcPr>
+          <w:p>
+            <w:pPr>
+              <w:spacing w:before="0" w:after="0" w:line="240"/>
+              <w:ind w:right="0" w:left="0" w:firstLine="0"/>
+              <w:jc w:val="left"/>
+              <w:rPr>
+                <w:rFonts w:ascii="Calibri" w:hAnsi="Calibri" w:cs="Calibri" w:eastAsia="Calibri"/>
+                <w:spacing w:val="0"/>
+                <w:position w:val="0"/>
+                <w:sz w:val="22"/>
               </w:rPr>
             </w:pPr>
             <w:r>
@@ -7758,13 +7802,13 @@
                 <w:sz w:val="22"/>
                 <w:shd w:fill="auto" w:val="clear"/>
               </w:rPr>
-              <w:t xml:space="preserve">2.5</w:t>
-            </w:r>
-          </w:p>
-        </w:tc>
-        <w:tc>
-          <w:tcPr>
-            <w:tcW w:w="830" w:type="dxa"/>
+              <w:t xml:space="preserve">1</w:t>
+            </w:r>
+          </w:p>
+        </w:tc>
+        <w:tc>
+          <w:tcPr>
+            <w:tcW w:w="5742" w:type="dxa"/>
             <w:tcBorders>
               <w:top w:val="single" w:color="000000" w:sz="4"/>
               <w:left w:val="single" w:color="000000" w:sz="4"/>
@@ -7789,6 +7833,7 @@
                 <w:spacing w:val="0"/>
                 <w:position w:val="0"/>
                 <w:sz w:val="22"/>
+                <w:shd w:fill="auto" w:val="clear"/>
               </w:rPr>
             </w:pPr>
             <w:r>
@@ -7800,91 +7845,6 @@
                 <w:sz w:val="22"/>
                 <w:shd w:fill="auto" w:val="clear"/>
               </w:rPr>
-              <w:t xml:space="preserve">1</w:t>
-            </w:r>
-          </w:p>
-        </w:tc>
-        <w:tc>
-          <w:tcPr>
-            <w:tcW w:w="803" w:type="dxa"/>
-            <w:tcBorders>
-              <w:top w:val="single" w:color="000000" w:sz="4"/>
-              <w:left w:val="single" w:color="000000" w:sz="4"/>
-              <w:bottom w:val="single" w:color="000000" w:sz="4"/>
-              <w:right w:val="single" w:color="000000" w:sz="4"/>
-            </w:tcBorders>
-            <w:shd w:color="000000" w:fill="ffffff" w:val="clear"/>
-            <w:tcMar>
-              <w:left w:w="108" w:type="dxa"/>
-              <w:right w:w="108" w:type="dxa"/>
-            </w:tcMar>
-            <w:vAlign w:val="top"/>
-          </w:tcPr>
-          <w:p>
-            <w:pPr>
-              <w:spacing w:before="0" w:after="0" w:line="240"/>
-              <w:ind w:right="0" w:left="0" w:firstLine="0"/>
-              <w:jc w:val="left"/>
-              <w:rPr>
-                <w:rFonts w:ascii="Calibri" w:hAnsi="Calibri" w:cs="Calibri" w:eastAsia="Calibri"/>
-                <w:color w:val="00B050"/>
-                <w:spacing w:val="0"/>
-                <w:position w:val="0"/>
-                <w:sz w:val="22"/>
-              </w:rPr>
-            </w:pPr>
-            <w:r>
-              <w:rPr>
-                <w:rFonts w:ascii="Calibri" w:hAnsi="Calibri" w:cs="Calibri" w:eastAsia="Calibri"/>
-                <w:color w:val="00B050"/>
-                <w:spacing w:val="0"/>
-                <w:position w:val="0"/>
-                <w:sz w:val="22"/>
-                <w:shd w:fill="auto" w:val="clear"/>
-              </w:rPr>
-              <w:t xml:space="preserve">1</w:t>
-            </w:r>
-          </w:p>
-        </w:tc>
-        <w:tc>
-          <w:tcPr>
-            <w:tcW w:w="5742" w:type="dxa"/>
-            <w:tcBorders>
-              <w:top w:val="single" w:color="000000" w:sz="4"/>
-              <w:left w:val="single" w:color="000000" w:sz="4"/>
-              <w:bottom w:val="single" w:color="000000" w:sz="4"/>
-              <w:right w:val="single" w:color="000000" w:sz="4"/>
-            </w:tcBorders>
-            <w:shd w:color="000000" w:fill="ffffff" w:val="clear"/>
-            <w:tcMar>
-              <w:left w:w="108" w:type="dxa"/>
-              <w:right w:w="108" w:type="dxa"/>
-            </w:tcMar>
-            <w:vAlign w:val="top"/>
-          </w:tcPr>
-          <w:p>
-            <w:pPr>
-              <w:spacing w:before="0" w:after="0" w:line="240"/>
-              <w:ind w:right="0" w:left="0" w:firstLine="0"/>
-              <w:jc w:val="left"/>
-              <w:rPr>
-                <w:rFonts w:ascii="Calibri" w:hAnsi="Calibri" w:cs="Calibri" w:eastAsia="Calibri"/>
-                <w:color w:val="00B050"/>
-                <w:spacing w:val="0"/>
-                <w:position w:val="0"/>
-                <w:sz w:val="22"/>
-                <w:shd w:fill="auto" w:val="clear"/>
-              </w:rPr>
-            </w:pPr>
-            <w:r>
-              <w:rPr>
-                <w:rFonts w:ascii="Calibri" w:hAnsi="Calibri" w:cs="Calibri" w:eastAsia="Calibri"/>
-                <w:color w:val="00B050"/>
-                <w:spacing w:val="0"/>
-                <w:position w:val="0"/>
-                <w:sz w:val="22"/>
-                <w:shd w:fill="auto" w:val="clear"/>
-              </w:rPr>
               <w:t xml:space="preserve">walleye summary statistics;</w:t>
             </w:r>
           </w:p>
@@ -7895,7 +7855,6 @@
               <w:jc w:val="left"/>
               <w:rPr>
                 <w:rFonts w:ascii="Calibri" w:hAnsi="Calibri" w:cs="Calibri" w:eastAsia="Calibri"/>
-                <w:color w:val="00B050"/>
                 <w:spacing w:val="0"/>
                 <w:position w:val="0"/>
                 <w:sz w:val="22"/>
@@ -7947,7 +7906,6 @@
               <w:jc w:val="left"/>
               <w:rPr>
                 <w:rFonts w:ascii="Calibri" w:hAnsi="Calibri" w:cs="Calibri" w:eastAsia="Calibri"/>
-                <w:color w:val="004DBB"/>
                 <w:spacing w:val="0"/>
                 <w:position w:val="0"/>
                 <w:sz w:val="22"/>
@@ -7989,7 +7947,6 @@
               <w:jc w:val="left"/>
               <w:rPr>
                 <w:rFonts w:ascii="Calibri" w:hAnsi="Calibri" w:cs="Calibri" w:eastAsia="Calibri"/>
-                <w:color w:val="004DBB"/>
                 <w:spacing w:val="0"/>
                 <w:position w:val="0"/>
                 <w:sz w:val="22"/>
@@ -8031,7 +7988,6 @@
               <w:jc w:val="left"/>
               <w:rPr>
                 <w:rFonts w:ascii="Calibri" w:hAnsi="Calibri" w:cs="Calibri" w:eastAsia="Calibri"/>
-                <w:color w:val="004DBB"/>
                 <w:spacing w:val="0"/>
                 <w:position w:val="0"/>
                 <w:sz w:val="22"/>
@@ -8073,7 +8029,6 @@
               <w:jc w:val="left"/>
               <w:rPr>
                 <w:rFonts w:ascii="Calibri" w:hAnsi="Calibri" w:cs="Calibri" w:eastAsia="Calibri"/>
-                <w:color w:val="004DBB"/>
                 <w:spacing w:val="0"/>
                 <w:position w:val="0"/>
                 <w:sz w:val="22"/>
@@ -8115,7 +8070,6 @@
               <w:jc w:val="left"/>
               <w:rPr>
                 <w:rFonts w:ascii="Calibri" w:hAnsi="Calibri" w:cs="Calibri" w:eastAsia="Calibri"/>
-                <w:color w:val="004DBB"/>
                 <w:spacing w:val="0"/>
                 <w:position w:val="0"/>
                 <w:sz w:val="22"/>
@@ -8167,7 +8121,6 @@
               <w:jc w:val="left"/>
               <w:rPr>
                 <w:rFonts w:ascii="Calibri" w:hAnsi="Calibri" w:cs="Calibri" w:eastAsia="Calibri"/>
-                <w:color w:val="004DBB"/>
                 <w:spacing w:val="0"/>
                 <w:position w:val="0"/>
                 <w:sz w:val="22"/>
@@ -8209,7 +8162,6 @@
               <w:jc w:val="left"/>
               <w:rPr>
                 <w:rFonts w:ascii="Calibri" w:hAnsi="Calibri" w:cs="Calibri" w:eastAsia="Calibri"/>
-                <w:color w:val="004DBB"/>
                 <w:spacing w:val="0"/>
                 <w:position w:val="0"/>
                 <w:sz w:val="22"/>
@@ -8251,7 +8203,6 @@
               <w:jc w:val="left"/>
               <w:rPr>
                 <w:rFonts w:ascii="Calibri" w:hAnsi="Calibri" w:cs="Calibri" w:eastAsia="Calibri"/>
-                <w:color w:val="004DBB"/>
                 <w:spacing w:val="0"/>
                 <w:position w:val="0"/>
                 <w:sz w:val="22"/>
@@ -8293,7 +8244,6 @@
               <w:jc w:val="left"/>
               <w:rPr>
                 <w:rFonts w:ascii="Calibri" w:hAnsi="Calibri" w:cs="Calibri" w:eastAsia="Calibri"/>
-                <w:color w:val="004DBB"/>
                 <w:spacing w:val="0"/>
                 <w:position w:val="0"/>
                 <w:sz w:val="22"/>
@@ -8335,11 +8285,9 @@
               <w:jc w:val="left"/>
               <w:rPr>
                 <w:rFonts w:ascii="Calibri" w:hAnsi="Calibri" w:cs="Calibri" w:eastAsia="Calibri"/>
-                <w:color w:val="004DBB"/>
-                <w:spacing w:val="0"/>
-                <w:position w:val="0"/>
-                <w:sz w:val="22"/>
-                <w:shd w:fill="auto" w:val="clear"/>
+                <w:spacing w:val="0"/>
+                <w:position w:val="0"/>
+                <w:sz w:val="22"/>
               </w:rPr>
             </w:pPr>
             <w:r>
@@ -8388,7 +8336,6 @@
               <w:jc w:val="left"/>
               <w:rPr>
                 <w:rFonts w:ascii="Calibri" w:hAnsi="Calibri" w:cs="Calibri" w:eastAsia="Calibri"/>
-                <w:color w:val="004DBB"/>
                 <w:spacing w:val="0"/>
                 <w:position w:val="0"/>
                 <w:sz w:val="22"/>
@@ -8430,7 +8377,6 @@
               <w:jc w:val="left"/>
               <w:rPr>
                 <w:rFonts w:ascii="Calibri" w:hAnsi="Calibri" w:cs="Calibri" w:eastAsia="Calibri"/>
-                <w:color w:val="004DBB"/>
                 <w:spacing w:val="0"/>
                 <w:position w:val="0"/>
                 <w:sz w:val="22"/>
@@ -8472,7 +8418,6 @@
               <w:jc w:val="left"/>
               <w:rPr>
                 <w:rFonts w:ascii="Calibri" w:hAnsi="Calibri" w:cs="Calibri" w:eastAsia="Calibri"/>
-                <w:color w:val="004DBB"/>
                 <w:spacing w:val="0"/>
                 <w:position w:val="0"/>
                 <w:sz w:val="22"/>
@@ -8514,7 +8459,6 @@
               <w:jc w:val="left"/>
               <w:rPr>
                 <w:rFonts w:ascii="Calibri" w:hAnsi="Calibri" w:cs="Calibri" w:eastAsia="Calibri"/>
-                <w:color w:val="004DBB"/>
                 <w:spacing w:val="0"/>
                 <w:position w:val="0"/>
                 <w:sz w:val="22"/>
@@ -8556,7 +8500,6 @@
               <w:jc w:val="left"/>
               <w:rPr>
                 <w:rFonts w:ascii="Calibri" w:hAnsi="Calibri" w:cs="Calibri" w:eastAsia="Calibri"/>
-                <w:color w:val="004DBB"/>
                 <w:spacing w:val="0"/>
                 <w:position w:val="0"/>
                 <w:sz w:val="22"/>
@@ -8608,7 +8551,6 @@
               <w:jc w:val="left"/>
               <w:rPr>
                 <w:rFonts w:ascii="Calibri" w:hAnsi="Calibri" w:cs="Calibri" w:eastAsia="Calibri"/>
-                <w:color w:val="004DBB"/>
                 <w:spacing w:val="0"/>
                 <w:position w:val="0"/>
                 <w:sz w:val="22"/>
@@ -8650,7 +8592,6 @@
               <w:jc w:val="left"/>
               <w:rPr>
                 <w:rFonts w:ascii="Calibri" w:hAnsi="Calibri" w:cs="Calibri" w:eastAsia="Calibri"/>
-                <w:color w:val="004DBB"/>
                 <w:spacing w:val="0"/>
                 <w:position w:val="0"/>
                 <w:sz w:val="22"/>
@@ -8692,7 +8633,6 @@
               <w:jc w:val="left"/>
               <w:rPr>
                 <w:rFonts w:ascii="Calibri" w:hAnsi="Calibri" w:cs="Calibri" w:eastAsia="Calibri"/>
-                <w:color w:val="004DBB"/>
                 <w:spacing w:val="0"/>
                 <w:position w:val="0"/>
                 <w:sz w:val="22"/>
@@ -8734,7 +8674,6 @@
               <w:jc w:val="left"/>
               <w:rPr>
                 <w:rFonts w:ascii="Calibri" w:hAnsi="Calibri" w:cs="Calibri" w:eastAsia="Calibri"/>
-                <w:color w:val="004DBB"/>
                 <w:spacing w:val="0"/>
                 <w:position w:val="0"/>
                 <w:sz w:val="22"/>
@@ -8802,7 +8741,6 @@
               <w:jc w:val="left"/>
               <w:rPr>
                 <w:rFonts w:ascii="Calibri" w:hAnsi="Calibri" w:cs="Calibri" w:eastAsia="Calibri"/>
-                <w:color w:val="004DBB"/>
                 <w:spacing w:val="0"/>
                 <w:position w:val="0"/>
                 <w:sz w:val="22"/>
@@ -8854,7 +8792,6 @@
               <w:jc w:val="left"/>
               <w:rPr>
                 <w:rFonts w:ascii="Calibri" w:hAnsi="Calibri" w:cs="Calibri" w:eastAsia="Calibri"/>
-                <w:color w:val="004DBB"/>
                 <w:spacing w:val="0"/>
                 <w:position w:val="0"/>
                 <w:sz w:val="22"/>
@@ -8896,7 +8833,6 @@
               <w:jc w:val="left"/>
               <w:rPr>
                 <w:rFonts w:ascii="Calibri" w:hAnsi="Calibri" w:cs="Calibri" w:eastAsia="Calibri"/>
-                <w:color w:val="004DBB"/>
                 <w:spacing w:val="0"/>
                 <w:position w:val="0"/>
                 <w:sz w:val="22"/>
@@ -8938,7 +8874,6 @@
               <w:jc w:val="left"/>
               <w:rPr>
                 <w:rFonts w:ascii="Calibri" w:hAnsi="Calibri" w:cs="Calibri" w:eastAsia="Calibri"/>
-                <w:color w:val="004DBB"/>
                 <w:spacing w:val="0"/>
                 <w:position w:val="0"/>
                 <w:sz w:val="22"/>
@@ -8980,7 +8915,6 @@
               <w:jc w:val="left"/>
               <w:rPr>
                 <w:rFonts w:ascii="Calibri" w:hAnsi="Calibri" w:cs="Calibri" w:eastAsia="Calibri"/>
-                <w:color w:val="004DBB"/>
                 <w:spacing w:val="0"/>
                 <w:position w:val="0"/>
                 <w:sz w:val="22"/>
@@ -9048,7 +8982,6 @@
               <w:jc w:val="left"/>
               <w:rPr>
                 <w:rFonts w:ascii="Calibri" w:hAnsi="Calibri" w:cs="Calibri" w:eastAsia="Calibri"/>
-                <w:color w:val="004DBB"/>
                 <w:spacing w:val="0"/>
                 <w:position w:val="0"/>
                 <w:sz w:val="22"/>
@@ -9100,7 +9033,6 @@
               <w:jc w:val="left"/>
               <w:rPr>
                 <w:rFonts w:ascii="Calibri" w:hAnsi="Calibri" w:cs="Calibri" w:eastAsia="Calibri"/>
-                <w:color w:val="004DBB"/>
                 <w:spacing w:val="0"/>
                 <w:position w:val="0"/>
                 <w:sz w:val="22"/>
@@ -9142,7 +9074,6 @@
               <w:jc w:val="left"/>
               <w:rPr>
                 <w:rFonts w:ascii="Calibri" w:hAnsi="Calibri" w:cs="Calibri" w:eastAsia="Calibri"/>
-                <w:color w:val="004DBB"/>
                 <w:spacing w:val="0"/>
                 <w:position w:val="0"/>
                 <w:sz w:val="22"/>
@@ -9184,7 +9115,6 @@
               <w:jc w:val="left"/>
               <w:rPr>
                 <w:rFonts w:ascii="Calibri" w:hAnsi="Calibri" w:cs="Calibri" w:eastAsia="Calibri"/>
-                <w:color w:val="004DBB"/>
                 <w:spacing w:val="0"/>
                 <w:position w:val="0"/>
                 <w:sz w:val="22"/>
@@ -9226,7 +9156,6 @@
               <w:jc w:val="left"/>
               <w:rPr>
                 <w:rFonts w:ascii="Calibri" w:hAnsi="Calibri" w:cs="Calibri" w:eastAsia="Calibri"/>
-                <w:color w:val="004DBB"/>
                 <w:spacing w:val="0"/>
                 <w:position w:val="0"/>
                 <w:sz w:val="22"/>
@@ -9320,7 +9249,6 @@
               <w:jc w:val="left"/>
               <w:rPr>
                 <w:rFonts w:ascii="Calibri" w:hAnsi="Calibri" w:cs="Calibri" w:eastAsia="Calibri"/>
-                <w:color w:val="004DBB"/>
                 <w:spacing w:val="0"/>
                 <w:position w:val="0"/>
                 <w:sz w:val="22"/>
@@ -9372,7 +9300,6 @@
               <w:jc w:val="left"/>
               <w:rPr>
                 <w:rFonts w:ascii="Calibri" w:hAnsi="Calibri" w:cs="Calibri" w:eastAsia="Calibri"/>
-                <w:color w:val="004DBB"/>
                 <w:spacing w:val="0"/>
                 <w:position w:val="0"/>
                 <w:sz w:val="22"/>
@@ -9414,7 +9341,6 @@
               <w:jc w:val="left"/>
               <w:rPr>
                 <w:rFonts w:ascii="Calibri" w:hAnsi="Calibri" w:cs="Calibri" w:eastAsia="Calibri"/>
-                <w:color w:val="004DBB"/>
                 <w:spacing w:val="0"/>
                 <w:position w:val="0"/>
                 <w:sz w:val="22"/>
@@ -9456,7 +9382,6 @@
               <w:jc w:val="left"/>
               <w:rPr>
                 <w:rFonts w:ascii="Calibri" w:hAnsi="Calibri" w:cs="Calibri" w:eastAsia="Calibri"/>
-                <w:color w:val="004DBB"/>
                 <w:spacing w:val="0"/>
                 <w:position w:val="0"/>
                 <w:sz w:val="22"/>
@@ -9498,7 +9423,6 @@
               <w:jc w:val="left"/>
               <w:rPr>
                 <w:rFonts w:ascii="Calibri" w:hAnsi="Calibri" w:cs="Calibri" w:eastAsia="Calibri"/>
-                <w:color w:val="004DBB"/>
                 <w:spacing w:val="0"/>
                 <w:position w:val="0"/>
                 <w:sz w:val="22"/>
@@ -9592,7 +9516,6 @@
               <w:jc w:val="left"/>
               <w:rPr>
                 <w:rFonts w:ascii="Calibri" w:hAnsi="Calibri" w:cs="Calibri" w:eastAsia="Calibri"/>
-                <w:color w:val="004DBB"/>
                 <w:spacing w:val="0"/>
                 <w:position w:val="0"/>
                 <w:sz w:val="22"/>
@@ -9644,7 +9567,6 @@
               <w:jc w:val="left"/>
               <w:rPr>
                 <w:rFonts w:ascii="Calibri" w:hAnsi="Calibri" w:cs="Calibri" w:eastAsia="Calibri"/>
-                <w:color w:val="004DBB"/>
                 <w:spacing w:val="0"/>
                 <w:position w:val="0"/>
                 <w:sz w:val="22"/>
@@ -9686,7 +9608,6 @@
               <w:jc w:val="left"/>
               <w:rPr>
                 <w:rFonts w:ascii="Calibri" w:hAnsi="Calibri" w:cs="Calibri" w:eastAsia="Calibri"/>
-                <w:color w:val="004DBB"/>
                 <w:spacing w:val="0"/>
                 <w:position w:val="0"/>
                 <w:sz w:val="22"/>
@@ -9728,7 +9649,6 @@
               <w:jc w:val="left"/>
               <w:rPr>
                 <w:rFonts w:ascii="Calibri" w:hAnsi="Calibri" w:cs="Calibri" w:eastAsia="Calibri"/>
-                <w:color w:val="004DBB"/>
                 <w:spacing w:val="0"/>
                 <w:position w:val="0"/>
                 <w:sz w:val="22"/>
@@ -9770,7 +9690,6 @@
               <w:jc w:val="left"/>
               <w:rPr>
                 <w:rFonts w:ascii="Calibri" w:hAnsi="Calibri" w:cs="Calibri" w:eastAsia="Calibri"/>
-                <w:color w:val="004DBB"/>
                 <w:spacing w:val="0"/>
                 <w:position w:val="0"/>
                 <w:sz w:val="22"/>
@@ -9838,7 +9757,6 @@
               <w:jc w:val="left"/>
               <w:rPr>
                 <w:rFonts w:ascii="Calibri" w:hAnsi="Calibri" w:cs="Calibri" w:eastAsia="Calibri"/>
-                <w:color w:val="004DBB"/>
                 <w:spacing w:val="0"/>
                 <w:position w:val="0"/>
                 <w:sz w:val="22"/>
@@ -9890,7 +9808,6 @@
               <w:jc w:val="left"/>
               <w:rPr>
                 <w:rFonts w:ascii="Calibri" w:hAnsi="Calibri" w:cs="Calibri" w:eastAsia="Calibri"/>
-                <w:color w:val="004DBB"/>
                 <w:spacing w:val="0"/>
                 <w:position w:val="0"/>
                 <w:sz w:val="22"/>
@@ -9932,7 +9849,6 @@
               <w:jc w:val="left"/>
               <w:rPr>
                 <w:rFonts w:ascii="Calibri" w:hAnsi="Calibri" w:cs="Calibri" w:eastAsia="Calibri"/>
-                <w:color w:val="004DBB"/>
                 <w:spacing w:val="0"/>
                 <w:position w:val="0"/>
                 <w:sz w:val="22"/>
@@ -9974,7 +9890,6 @@
               <w:jc w:val="left"/>
               <w:rPr>
                 <w:rFonts w:ascii="Calibri" w:hAnsi="Calibri" w:cs="Calibri" w:eastAsia="Calibri"/>
-                <w:color w:val="004DBB"/>
                 <w:spacing w:val="0"/>
                 <w:position w:val="0"/>
                 <w:sz w:val="22"/>
@@ -10016,7 +9931,6 @@
               <w:jc w:val="left"/>
               <w:rPr>
                 <w:rFonts w:ascii="Calibri" w:hAnsi="Calibri" w:cs="Calibri" w:eastAsia="Calibri"/>
-                <w:color w:val="004DBB"/>
                 <w:spacing w:val="0"/>
                 <w:position w:val="0"/>
                 <w:sz w:val="22"/>
@@ -10084,7 +9998,6 @@
               <w:jc w:val="left"/>
               <w:rPr>
                 <w:rFonts w:ascii="Calibri" w:hAnsi="Calibri" w:cs="Calibri" w:eastAsia="Calibri"/>
-                <w:color w:val="004DBB"/>
                 <w:spacing w:val="0"/>
                 <w:position w:val="0"/>
                 <w:sz w:val="22"/>
@@ -10136,7 +10049,6 @@
               <w:jc w:val="left"/>
               <w:rPr>
                 <w:rFonts w:ascii="Calibri" w:hAnsi="Calibri" w:cs="Calibri" w:eastAsia="Calibri"/>
-                <w:color w:val="004DBB"/>
                 <w:spacing w:val="0"/>
                 <w:position w:val="0"/>
                 <w:sz w:val="22"/>
@@ -10178,7 +10090,6 @@
               <w:jc w:val="left"/>
               <w:rPr>
                 <w:rFonts w:ascii="Calibri" w:hAnsi="Calibri" w:cs="Calibri" w:eastAsia="Calibri"/>
-                <w:color w:val="004DBB"/>
                 <w:spacing w:val="0"/>
                 <w:position w:val="0"/>
                 <w:sz w:val="22"/>
@@ -10220,7 +10131,6 @@
               <w:jc w:val="left"/>
               <w:rPr>
                 <w:rFonts w:ascii="Calibri" w:hAnsi="Calibri" w:cs="Calibri" w:eastAsia="Calibri"/>
-                <w:color w:val="004DBB"/>
                 <w:spacing w:val="0"/>
                 <w:position w:val="0"/>
                 <w:sz w:val="22"/>
@@ -10262,7 +10172,6 @@
               <w:jc w:val="left"/>
               <w:rPr>
                 <w:rFonts w:ascii="Calibri" w:hAnsi="Calibri" w:cs="Calibri" w:eastAsia="Calibri"/>
-                <w:color w:val="004DBB"/>
                 <w:spacing w:val="0"/>
                 <w:position w:val="0"/>
                 <w:sz w:val="22"/>
@@ -10330,7 +10239,6 @@
               <w:jc w:val="left"/>
               <w:rPr>
                 <w:rFonts w:ascii="Calibri" w:hAnsi="Calibri" w:cs="Calibri" w:eastAsia="Calibri"/>
-                <w:color w:val="004DBB"/>
                 <w:spacing w:val="0"/>
                 <w:position w:val="0"/>
                 <w:sz w:val="22"/>
@@ -10382,7 +10290,6 @@
               <w:jc w:val="left"/>
               <w:rPr>
                 <w:rFonts w:ascii="Calibri" w:hAnsi="Calibri" w:cs="Calibri" w:eastAsia="Calibri"/>
-                <w:color w:val="004DBB"/>
                 <w:spacing w:val="0"/>
                 <w:position w:val="0"/>
                 <w:sz w:val="22"/>
@@ -10424,7 +10331,6 @@
               <w:jc w:val="left"/>
               <w:rPr>
                 <w:rFonts w:ascii="Calibri" w:hAnsi="Calibri" w:cs="Calibri" w:eastAsia="Calibri"/>
-                <w:color w:val="004DBB"/>
                 <w:spacing w:val="0"/>
                 <w:position w:val="0"/>
                 <w:sz w:val="22"/>
@@ -10466,7 +10372,6 @@
               <w:jc w:val="left"/>
               <w:rPr>
                 <w:rFonts w:ascii="Calibri" w:hAnsi="Calibri" w:cs="Calibri" w:eastAsia="Calibri"/>
-                <w:color w:val="004DBB"/>
                 <w:spacing w:val="0"/>
                 <w:position w:val="0"/>
                 <w:sz w:val="22"/>
@@ -10508,7 +10413,6 @@
               <w:jc w:val="left"/>
               <w:rPr>
                 <w:rFonts w:ascii="Calibri" w:hAnsi="Calibri" w:cs="Calibri" w:eastAsia="Calibri"/>
-                <w:color w:val="004DBB"/>
                 <w:spacing w:val="0"/>
                 <w:position w:val="0"/>
                 <w:sz w:val="22"/>
@@ -10550,7 +10454,6 @@
               <w:jc w:val="left"/>
               <w:rPr>
                 <w:rFonts w:ascii="Calibri" w:hAnsi="Calibri" w:cs="Calibri" w:eastAsia="Calibri"/>
-                <w:color w:val="004DBB"/>
                 <w:spacing w:val="0"/>
                 <w:position w:val="0"/>
                 <w:sz w:val="22"/>
@@ -10602,7 +10505,6 @@
               <w:jc w:val="left"/>
               <w:rPr>
                 <w:rFonts w:ascii="Calibri" w:hAnsi="Calibri" w:cs="Calibri" w:eastAsia="Calibri"/>
-                <w:color w:val="004DBB"/>
                 <w:spacing w:val="0"/>
                 <w:position w:val="0"/>
                 <w:sz w:val="22"/>
@@ -10644,7 +10546,6 @@
               <w:jc w:val="left"/>
               <w:rPr>
                 <w:rFonts w:ascii="Calibri" w:hAnsi="Calibri" w:cs="Calibri" w:eastAsia="Calibri"/>
-                <w:color w:val="004DBB"/>
                 <w:spacing w:val="0"/>
                 <w:position w:val="0"/>
                 <w:sz w:val="22"/>
@@ -10686,7 +10587,6 @@
               <w:jc w:val="left"/>
               <w:rPr>
                 <w:rFonts w:ascii="Calibri" w:hAnsi="Calibri" w:cs="Calibri" w:eastAsia="Calibri"/>
-                <w:color w:val="004DBB"/>
                 <w:spacing w:val="0"/>
                 <w:position w:val="0"/>
                 <w:sz w:val="22"/>
@@ -10728,7 +10628,6 @@
               <w:jc w:val="left"/>
               <w:rPr>
                 <w:rFonts w:ascii="Calibri" w:hAnsi="Calibri" w:cs="Calibri" w:eastAsia="Calibri"/>
-                <w:color w:val="004DBB"/>
                 <w:spacing w:val="0"/>
                 <w:position w:val="0"/>
                 <w:sz w:val="22"/>
@@ -10770,7 +10669,6 @@
               <w:jc w:val="left"/>
               <w:rPr>
                 <w:rFonts w:ascii="Calibri" w:hAnsi="Calibri" w:cs="Calibri" w:eastAsia="Calibri"/>
-                <w:color w:val="004DBB"/>
                 <w:spacing w:val="0"/>
                 <w:position w:val="0"/>
                 <w:sz w:val="22"/>
@@ -10822,7 +10720,6 @@
               <w:jc w:val="left"/>
               <w:rPr>
                 <w:rFonts w:ascii="Calibri" w:hAnsi="Calibri" w:cs="Calibri" w:eastAsia="Calibri"/>
-                <w:color w:val="004DBB"/>
                 <w:spacing w:val="0"/>
                 <w:position w:val="0"/>
                 <w:sz w:val="22"/>
@@ -10864,7 +10761,6 @@
               <w:jc w:val="left"/>
               <w:rPr>
                 <w:rFonts w:ascii="Calibri" w:hAnsi="Calibri" w:cs="Calibri" w:eastAsia="Calibri"/>
-                <w:color w:val="004DBB"/>
                 <w:spacing w:val="0"/>
                 <w:position w:val="0"/>
                 <w:sz w:val="22"/>
@@ -10906,7 +10802,6 @@
               <w:jc w:val="left"/>
               <w:rPr>
                 <w:rFonts w:ascii="Calibri" w:hAnsi="Calibri" w:cs="Calibri" w:eastAsia="Calibri"/>
-                <w:color w:val="004DBB"/>
                 <w:spacing w:val="0"/>
                 <w:position w:val="0"/>
                 <w:sz w:val="22"/>
@@ -10948,7 +10843,6 @@
               <w:jc w:val="left"/>
               <w:rPr>
                 <w:rFonts w:ascii="Calibri" w:hAnsi="Calibri" w:cs="Calibri" w:eastAsia="Calibri"/>
-                <w:color w:val="004DBB"/>
                 <w:spacing w:val="0"/>
                 <w:position w:val="0"/>
                 <w:sz w:val="22"/>
@@ -10990,7 +10884,6 @@
               <w:jc w:val="left"/>
               <w:rPr>
                 <w:rFonts w:ascii="Calibri" w:hAnsi="Calibri" w:cs="Calibri" w:eastAsia="Calibri"/>
-                <w:color w:val="004DBB"/>
                 <w:spacing w:val="0"/>
                 <w:position w:val="0"/>
                 <w:sz w:val="22"/>
@@ -11042,10 +10935,50 @@
               <w:jc w:val="left"/>
               <w:rPr>
                 <w:rFonts w:ascii="Calibri" w:hAnsi="Calibri" w:cs="Calibri" w:eastAsia="Calibri"/>
+                <w:spacing w:val="0"/>
+                <w:position w:val="0"/>
+                <w:sz w:val="22"/>
+              </w:rPr>
+            </w:pPr>
+            <w:r>
+              <w:rPr>
+                <w:rFonts w:ascii="Calibri" w:hAnsi="Calibri" w:cs="Calibri" w:eastAsia="Calibri"/>
                 <w:color w:val="FF0000"/>
                 <w:spacing w:val="0"/>
                 <w:position w:val="0"/>
                 <w:sz w:val="22"/>
+                <w:shd w:fill="auto" w:val="clear"/>
+              </w:rPr>
+              <w:t xml:space="preserve">Create a function with default parameters</w:t>
+            </w:r>
+          </w:p>
+        </w:tc>
+        <w:tc>
+          <w:tcPr>
+            <w:tcW w:w="985" w:type="dxa"/>
+            <w:tcBorders>
+              <w:top w:val="single" w:color="000000" w:sz="4"/>
+              <w:left w:val="single" w:color="000000" w:sz="4"/>
+              <w:bottom w:val="single" w:color="000000" w:sz="4"/>
+              <w:right w:val="single" w:color="000000" w:sz="4"/>
+            </w:tcBorders>
+            <w:shd w:color="000000" w:fill="ffffff" w:val="clear"/>
+            <w:tcMar>
+              <w:left w:w="108" w:type="dxa"/>
+              <w:right w:w="108" w:type="dxa"/>
+            </w:tcMar>
+            <w:vAlign w:val="top"/>
+          </w:tcPr>
+          <w:p>
+            <w:pPr>
+              <w:spacing w:before="0" w:after="0" w:line="240"/>
+              <w:ind w:right="0" w:left="0" w:firstLine="0"/>
+              <w:jc w:val="left"/>
+              <w:rPr>
+                <w:rFonts w:ascii="Calibri" w:hAnsi="Calibri" w:cs="Calibri" w:eastAsia="Calibri"/>
+                <w:spacing w:val="0"/>
+                <w:position w:val="0"/>
+                <w:sz w:val="22"/>
               </w:rPr>
             </w:pPr>
             <w:r>
@@ -11057,37 +10990,77 @@
                 <w:sz w:val="22"/>
                 <w:shd w:fill="auto" w:val="clear"/>
               </w:rPr>
-              <w:t xml:space="preserve">Create a function with default parameters</w:t>
-            </w:r>
-          </w:p>
-        </w:tc>
-        <w:tc>
-          <w:tcPr>
-            <w:tcW w:w="985" w:type="dxa"/>
-            <w:tcBorders>
-              <w:top w:val="single" w:color="000000" w:sz="4"/>
-              <w:left w:val="single" w:color="000000" w:sz="4"/>
-              <w:bottom w:val="single" w:color="000000" w:sz="4"/>
-              <w:right w:val="single" w:color="000000" w:sz="4"/>
-            </w:tcBorders>
-            <w:shd w:color="000000" w:fill="ffffff" w:val="clear"/>
-            <w:tcMar>
-              <w:left w:w="108" w:type="dxa"/>
-              <w:right w:w="108" w:type="dxa"/>
-            </w:tcMar>
-            <w:vAlign w:val="top"/>
-          </w:tcPr>
-          <w:p>
-            <w:pPr>
-              <w:spacing w:before="0" w:after="0" w:line="240"/>
-              <w:ind w:right="0" w:left="0" w:firstLine="0"/>
-              <w:jc w:val="left"/>
+              <w:t xml:space="preserve">2.10</w:t>
+            </w:r>
+          </w:p>
+        </w:tc>
+        <w:tc>
+          <w:tcPr>
+            <w:tcW w:w="830" w:type="dxa"/>
+            <w:tcBorders>
+              <w:top w:val="single" w:color="000000" w:sz="4"/>
+              <w:left w:val="single" w:color="000000" w:sz="4"/>
+              <w:bottom w:val="single" w:color="000000" w:sz="4"/>
+              <w:right w:val="single" w:color="000000" w:sz="4"/>
+            </w:tcBorders>
+            <w:shd w:color="000000" w:fill="ffffff" w:val="clear"/>
+            <w:tcMar>
+              <w:left w:w="108" w:type="dxa"/>
+              <w:right w:w="108" w:type="dxa"/>
+            </w:tcMar>
+            <w:vAlign w:val="top"/>
+          </w:tcPr>
+          <w:p>
+            <w:pPr>
+              <w:spacing w:before="0" w:after="0" w:line="240"/>
+              <w:ind w:right="0" w:left="0" w:firstLine="0"/>
+              <w:jc w:val="left"/>
+              <w:rPr>
+                <w:rFonts w:ascii="Calibri" w:hAnsi="Calibri" w:cs="Calibri" w:eastAsia="Calibri"/>
+                <w:spacing w:val="0"/>
+                <w:position w:val="0"/>
+                <w:sz w:val="22"/>
+              </w:rPr>
+            </w:pPr>
+            <w:r>
               <w:rPr>
                 <w:rFonts w:ascii="Calibri" w:hAnsi="Calibri" w:cs="Calibri" w:eastAsia="Calibri"/>
                 <w:color w:val="FF0000"/>
                 <w:spacing w:val="0"/>
                 <w:position w:val="0"/>
                 <w:sz w:val="22"/>
+                <w:shd w:fill="auto" w:val="clear"/>
+              </w:rPr>
+              <w:t xml:space="preserve">1</w:t>
+            </w:r>
+          </w:p>
+        </w:tc>
+        <w:tc>
+          <w:tcPr>
+            <w:tcW w:w="803" w:type="dxa"/>
+            <w:tcBorders>
+              <w:top w:val="single" w:color="000000" w:sz="4"/>
+              <w:left w:val="single" w:color="000000" w:sz="4"/>
+              <w:bottom w:val="single" w:color="000000" w:sz="4"/>
+              <w:right w:val="single" w:color="000000" w:sz="4"/>
+            </w:tcBorders>
+            <w:shd w:color="000000" w:fill="ffffff" w:val="clear"/>
+            <w:tcMar>
+              <w:left w:w="108" w:type="dxa"/>
+              <w:right w:w="108" w:type="dxa"/>
+            </w:tcMar>
+            <w:vAlign w:val="top"/>
+          </w:tcPr>
+          <w:p>
+            <w:pPr>
+              <w:spacing w:before="0" w:after="0" w:line="240"/>
+              <w:ind w:right="0" w:left="0" w:firstLine="0"/>
+              <w:jc w:val="left"/>
+              <w:rPr>
+                <w:rFonts w:ascii="Calibri" w:hAnsi="Calibri" w:cs="Calibri" w:eastAsia="Calibri"/>
+                <w:spacing w:val="0"/>
+                <w:position w:val="0"/>
+                <w:sz w:val="22"/>
               </w:rPr>
             </w:pPr>
             <w:r>
@@ -11099,90 +11072,6 @@
                 <w:sz w:val="22"/>
                 <w:shd w:fill="auto" w:val="clear"/>
               </w:rPr>
-              <w:t xml:space="preserve">2.10</w:t>
-            </w:r>
-          </w:p>
-        </w:tc>
-        <w:tc>
-          <w:tcPr>
-            <w:tcW w:w="830" w:type="dxa"/>
-            <w:tcBorders>
-              <w:top w:val="single" w:color="000000" w:sz="4"/>
-              <w:left w:val="single" w:color="000000" w:sz="4"/>
-              <w:bottom w:val="single" w:color="000000" w:sz="4"/>
-              <w:right w:val="single" w:color="000000" w:sz="4"/>
-            </w:tcBorders>
-            <w:shd w:color="000000" w:fill="ffffff" w:val="clear"/>
-            <w:tcMar>
-              <w:left w:w="108" w:type="dxa"/>
-              <w:right w:w="108" w:type="dxa"/>
-            </w:tcMar>
-            <w:vAlign w:val="top"/>
-          </w:tcPr>
-          <w:p>
-            <w:pPr>
-              <w:spacing w:before="0" w:after="0" w:line="240"/>
-              <w:ind w:right="0" w:left="0" w:firstLine="0"/>
-              <w:jc w:val="left"/>
-              <w:rPr>
-                <w:rFonts w:ascii="Calibri" w:hAnsi="Calibri" w:cs="Calibri" w:eastAsia="Calibri"/>
-                <w:color w:val="FF0000"/>
-                <w:spacing w:val="0"/>
-                <w:position w:val="0"/>
-                <w:sz w:val="22"/>
-              </w:rPr>
-            </w:pPr>
-            <w:r>
-              <w:rPr>
-                <w:rFonts w:ascii="Calibri" w:hAnsi="Calibri" w:cs="Calibri" w:eastAsia="Calibri"/>
-                <w:color w:val="FF0000"/>
-                <w:spacing w:val="0"/>
-                <w:position w:val="0"/>
-                <w:sz w:val="22"/>
-                <w:shd w:fill="auto" w:val="clear"/>
-              </w:rPr>
-              <w:t xml:space="preserve">1</w:t>
-            </w:r>
-          </w:p>
-        </w:tc>
-        <w:tc>
-          <w:tcPr>
-            <w:tcW w:w="803" w:type="dxa"/>
-            <w:tcBorders>
-              <w:top w:val="single" w:color="000000" w:sz="4"/>
-              <w:left w:val="single" w:color="000000" w:sz="4"/>
-              <w:bottom w:val="single" w:color="000000" w:sz="4"/>
-              <w:right w:val="single" w:color="000000" w:sz="4"/>
-            </w:tcBorders>
-            <w:shd w:color="000000" w:fill="ffffff" w:val="clear"/>
-            <w:tcMar>
-              <w:left w:w="108" w:type="dxa"/>
-              <w:right w:w="108" w:type="dxa"/>
-            </w:tcMar>
-            <w:vAlign w:val="top"/>
-          </w:tcPr>
-          <w:p>
-            <w:pPr>
-              <w:spacing w:before="0" w:after="0" w:line="240"/>
-              <w:ind w:right="0" w:left="0" w:firstLine="0"/>
-              <w:jc w:val="left"/>
-              <w:rPr>
-                <w:rFonts w:ascii="Calibri" w:hAnsi="Calibri" w:cs="Calibri" w:eastAsia="Calibri"/>
-                <w:color w:val="FF0000"/>
-                <w:spacing w:val="0"/>
-                <w:position w:val="0"/>
-                <w:sz w:val="22"/>
-              </w:rPr>
-            </w:pPr>
-            <w:r>
-              <w:rPr>
-                <w:rFonts w:ascii="Calibri" w:hAnsi="Calibri" w:cs="Calibri" w:eastAsia="Calibri"/>
-                <w:color w:val="FF0000"/>
-                <w:spacing w:val="0"/>
-                <w:position w:val="0"/>
-                <w:sz w:val="22"/>
-                <w:shd w:fill="auto" w:val="clear"/>
-              </w:rPr>
               <w:t xml:space="preserve">0</w:t>
             </w:r>
           </w:p>
@@ -11210,7 +11099,6 @@
               <w:jc w:val="left"/>
               <w:rPr>
                 <w:rFonts w:ascii="Calibri" w:hAnsi="Calibri" w:cs="Calibri" w:eastAsia="Calibri"/>
-                <w:color w:val="FF0000"/>
                 <w:spacing w:val="0"/>
                 <w:position w:val="0"/>
                 <w:sz w:val="22"/>
@@ -11262,7 +11150,6 @@
               <w:jc w:val="left"/>
               <w:rPr>
                 <w:rFonts w:ascii="Calibri" w:hAnsi="Calibri" w:cs="Calibri" w:eastAsia="Calibri"/>
-                <w:color w:val="004DBB"/>
                 <w:spacing w:val="0"/>
                 <w:position w:val="0"/>
                 <w:sz w:val="22"/>
@@ -11304,7 +11191,6 @@
               <w:jc w:val="left"/>
               <w:rPr>
                 <w:rFonts w:ascii="Calibri" w:hAnsi="Calibri" w:cs="Calibri" w:eastAsia="Calibri"/>
-                <w:color w:val="004DBB"/>
                 <w:spacing w:val="0"/>
                 <w:position w:val="0"/>
                 <w:sz w:val="22"/>
@@ -11346,7 +11232,6 @@
               <w:jc w:val="left"/>
               <w:rPr>
                 <w:rFonts w:ascii="Calibri" w:hAnsi="Calibri" w:cs="Calibri" w:eastAsia="Calibri"/>
-                <w:color w:val="004DBB"/>
                 <w:spacing w:val="0"/>
                 <w:position w:val="0"/>
                 <w:sz w:val="22"/>
@@ -11388,7 +11273,6 @@
               <w:jc w:val="left"/>
               <w:rPr>
                 <w:rFonts w:ascii="Calibri" w:hAnsi="Calibri" w:cs="Calibri" w:eastAsia="Calibri"/>
-                <w:color w:val="004DBB"/>
                 <w:spacing w:val="0"/>
                 <w:position w:val="0"/>
                 <w:sz w:val="22"/>
@@ -11456,7 +11340,6 @@
               <w:jc w:val="left"/>
               <w:rPr>
                 <w:rFonts w:ascii="Calibri" w:hAnsi="Calibri" w:cs="Calibri" w:eastAsia="Calibri"/>
-                <w:color w:val="004DBB"/>
                 <w:spacing w:val="0"/>
                 <w:position w:val="0"/>
                 <w:sz w:val="22"/>
@@ -11508,7 +11391,6 @@
               <w:jc w:val="left"/>
               <w:rPr>
                 <w:rFonts w:ascii="Calibri" w:hAnsi="Calibri" w:cs="Calibri" w:eastAsia="Calibri"/>
-                <w:color w:val="004DBB"/>
                 <w:spacing w:val="0"/>
                 <w:position w:val="0"/>
                 <w:sz w:val="22"/>
@@ -11550,7 +11432,6 @@
               <w:jc w:val="left"/>
               <w:rPr>
                 <w:rFonts w:ascii="Calibri" w:hAnsi="Calibri" w:cs="Calibri" w:eastAsia="Calibri"/>
-                <w:color w:val="004DBB"/>
                 <w:spacing w:val="0"/>
                 <w:position w:val="0"/>
                 <w:sz w:val="22"/>
@@ -11592,7 +11473,6 @@
               <w:jc w:val="left"/>
               <w:rPr>
                 <w:rFonts w:ascii="Calibri" w:hAnsi="Calibri" w:cs="Calibri" w:eastAsia="Calibri"/>
-                <w:color w:val="004DBB"/>
                 <w:spacing w:val="0"/>
                 <w:position w:val="0"/>
                 <w:sz w:val="22"/>
@@ -11634,7 +11514,6 @@
               <w:jc w:val="left"/>
               <w:rPr>
                 <w:rFonts w:ascii="Calibri" w:hAnsi="Calibri" w:cs="Calibri" w:eastAsia="Calibri"/>
-                <w:color w:val="004DBB"/>
                 <w:spacing w:val="0"/>
                 <w:position w:val="0"/>
                 <w:sz w:val="22"/>
@@ -11754,7 +11633,6 @@
               <w:jc w:val="left"/>
               <w:rPr>
                 <w:rFonts w:ascii="Calibri" w:hAnsi="Calibri" w:cs="Calibri" w:eastAsia="Calibri"/>
-                <w:color w:val="004DBB"/>
                 <w:spacing w:val="0"/>
                 <w:position w:val="0"/>
                 <w:sz w:val="22"/>
@@ -11806,10 +11684,50 @@
               <w:jc w:val="left"/>
               <w:rPr>
                 <w:rFonts w:ascii="Calibri" w:hAnsi="Calibri" w:cs="Calibri" w:eastAsia="Calibri"/>
+                <w:spacing w:val="0"/>
+                <w:position w:val="0"/>
+                <w:sz w:val="22"/>
+              </w:rPr>
+            </w:pPr>
+            <w:r>
+              <w:rPr>
+                <w:rFonts w:ascii="Calibri" w:hAnsi="Calibri" w:cs="Calibri" w:eastAsia="Calibri"/>
                 <w:color w:val="FF0000"/>
                 <w:spacing w:val="0"/>
                 <w:position w:val="0"/>
                 <w:sz w:val="22"/>
+                <w:shd w:fill="auto" w:val="clear"/>
+              </w:rPr>
+              <w:t xml:space="preserve">Perform operation on multiple columns of a data frame or matrix</w:t>
+            </w:r>
+          </w:p>
+        </w:tc>
+        <w:tc>
+          <w:tcPr>
+            <w:tcW w:w="985" w:type="dxa"/>
+            <w:tcBorders>
+              <w:top w:val="single" w:color="000000" w:sz="4"/>
+              <w:left w:val="single" w:color="000000" w:sz="4"/>
+              <w:bottom w:val="single" w:color="000000" w:sz="4"/>
+              <w:right w:val="single" w:color="000000" w:sz="4"/>
+            </w:tcBorders>
+            <w:shd w:color="000000" w:fill="ffffff" w:val="clear"/>
+            <w:tcMar>
+              <w:left w:w="108" w:type="dxa"/>
+              <w:right w:w="108" w:type="dxa"/>
+            </w:tcMar>
+            <w:vAlign w:val="top"/>
+          </w:tcPr>
+          <w:p>
+            <w:pPr>
+              <w:spacing w:before="0" w:after="0" w:line="240"/>
+              <w:ind w:right="0" w:left="0" w:firstLine="0"/>
+              <w:jc w:val="left"/>
+              <w:rPr>
+                <w:rFonts w:ascii="Calibri" w:hAnsi="Calibri" w:cs="Calibri" w:eastAsia="Calibri"/>
+                <w:spacing w:val="0"/>
+                <w:position w:val="0"/>
+                <w:sz w:val="22"/>
               </w:rPr>
             </w:pPr>
             <w:r>
@@ -11821,88 +11739,45 @@
                 <w:sz w:val="22"/>
                 <w:shd w:fill="auto" w:val="clear"/>
               </w:rPr>
-              <w:t xml:space="preserve">Perform operation on multiple columns of a data frame or matrix</w:t>
-            </w:r>
-          </w:p>
-        </w:tc>
-        <w:tc>
-          <w:tcPr>
-            <w:tcW w:w="985" w:type="dxa"/>
-            <w:tcBorders>
-              <w:top w:val="single" w:color="000000" w:sz="4"/>
-              <w:left w:val="single" w:color="000000" w:sz="4"/>
-              <w:bottom w:val="single" w:color="000000" w:sz="4"/>
-              <w:right w:val="single" w:color="000000" w:sz="4"/>
-            </w:tcBorders>
-            <w:shd w:color="000000" w:fill="ffffff" w:val="clear"/>
-            <w:tcMar>
-              <w:left w:w="108" w:type="dxa"/>
-              <w:right w:w="108" w:type="dxa"/>
-            </w:tcMar>
-            <w:vAlign w:val="top"/>
-          </w:tcPr>
-          <w:p>
-            <w:pPr>
-              <w:spacing w:before="0" w:after="0" w:line="240"/>
-              <w:ind w:right="0" w:left="0" w:firstLine="0"/>
-              <w:jc w:val="left"/>
+              <w:t xml:space="preserve">3.2</w:t>
+            </w:r>
+          </w:p>
+        </w:tc>
+        <w:tc>
+          <w:tcPr>
+            <w:tcW w:w="830" w:type="dxa"/>
+            <w:tcBorders>
+              <w:top w:val="single" w:color="000000" w:sz="4"/>
+              <w:left w:val="single" w:color="000000" w:sz="4"/>
+              <w:bottom w:val="single" w:color="000000" w:sz="4"/>
+              <w:right w:val="single" w:color="000000" w:sz="4"/>
+            </w:tcBorders>
+            <w:shd w:color="000000" w:fill="ffffff" w:val="clear"/>
+            <w:tcMar>
+              <w:left w:w="108" w:type="dxa"/>
+              <w:right w:w="108" w:type="dxa"/>
+            </w:tcMar>
+            <w:vAlign w:val="top"/>
+          </w:tcPr>
+          <w:p>
+            <w:pPr>
+              <w:spacing w:before="0" w:after="0" w:line="240"/>
+              <w:ind w:right="0" w:left="0" w:firstLine="0"/>
+              <w:jc w:val="left"/>
+              <w:rPr>
+                <w:rFonts w:ascii="Calibri" w:hAnsi="Calibri" w:cs="Calibri" w:eastAsia="Calibri"/>
+                <w:spacing w:val="0"/>
+                <w:position w:val="0"/>
+                <w:sz w:val="22"/>
+              </w:rPr>
+            </w:pPr>
+            <w:r>
               <w:rPr>
                 <w:rFonts w:ascii="Calibri" w:hAnsi="Calibri" w:cs="Calibri" w:eastAsia="Calibri"/>
                 <w:color w:val="FF0000"/>
                 <w:spacing w:val="0"/>
                 <w:position w:val="0"/>
                 <w:sz w:val="22"/>
-              </w:rPr>
-            </w:pPr>
-            <w:r>
-              <w:rPr>
-                <w:rFonts w:ascii="Calibri" w:hAnsi="Calibri" w:cs="Calibri" w:eastAsia="Calibri"/>
-                <w:color w:val="FF0000"/>
-                <w:spacing w:val="0"/>
-                <w:position w:val="0"/>
-                <w:sz w:val="22"/>
-                <w:shd w:fill="auto" w:val="clear"/>
-              </w:rPr>
-              <w:t xml:space="preserve">3.2</w:t>
-            </w:r>
-          </w:p>
-        </w:tc>
-        <w:tc>
-          <w:tcPr>
-            <w:tcW w:w="830" w:type="dxa"/>
-            <w:tcBorders>
-              <w:top w:val="single" w:color="000000" w:sz="4"/>
-              <w:left w:val="single" w:color="000000" w:sz="4"/>
-              <w:bottom w:val="single" w:color="000000" w:sz="4"/>
-              <w:right w:val="single" w:color="000000" w:sz="4"/>
-            </w:tcBorders>
-            <w:shd w:color="000000" w:fill="ffffff" w:val="clear"/>
-            <w:tcMar>
-              <w:left w:w="108" w:type="dxa"/>
-              <w:right w:w="108" w:type="dxa"/>
-            </w:tcMar>
-            <w:vAlign w:val="top"/>
-          </w:tcPr>
-          <w:p>
-            <w:pPr>
-              <w:spacing w:before="0" w:after="0" w:line="240"/>
-              <w:ind w:right="0" w:left="0" w:firstLine="0"/>
-              <w:jc w:val="left"/>
-              <w:rPr>
-                <w:rFonts w:ascii="Calibri" w:hAnsi="Calibri" w:cs="Calibri" w:eastAsia="Calibri"/>
-                <w:color w:val="FF0000"/>
-                <w:spacing w:val="0"/>
-                <w:position w:val="0"/>
-                <w:sz w:val="22"/>
-              </w:rPr>
-            </w:pPr>
-            <w:r>
-              <w:rPr>
-                <w:rFonts w:ascii="Calibri" w:hAnsi="Calibri" w:cs="Calibri" w:eastAsia="Calibri"/>
-                <w:color w:val="FF0000"/>
-                <w:spacing w:val="0"/>
-                <w:position w:val="0"/>
-                <w:sz w:val="22"/>
                 <w:shd w:fill="auto" w:val="clear"/>
               </w:rPr>
               <w:t xml:space="preserve">2</w:t>
@@ -11932,7 +11807,6 @@
               <w:jc w:val="left"/>
               <w:rPr>
                 <w:rFonts w:ascii="Calibri" w:hAnsi="Calibri" w:cs="Calibri" w:eastAsia="Calibri"/>
-                <w:color w:val="FF0000"/>
                 <w:spacing w:val="0"/>
                 <w:position w:val="0"/>
                 <w:sz w:val="22"/>
@@ -12016,10 +11890,50 @@
               <w:jc w:val="left"/>
               <w:rPr>
                 <w:rFonts w:ascii="Calibri" w:hAnsi="Calibri" w:cs="Calibri" w:eastAsia="Calibri"/>
+                <w:spacing w:val="0"/>
+                <w:position w:val="0"/>
+                <w:sz w:val="22"/>
+              </w:rPr>
+            </w:pPr>
+            <w:r>
+              <w:rPr>
+                <w:rFonts w:ascii="Calibri" w:hAnsi="Calibri" w:cs="Calibri" w:eastAsia="Calibri"/>
                 <w:color w:val="FF0000"/>
                 <w:spacing w:val="0"/>
                 <w:position w:val="0"/>
                 <w:sz w:val="22"/>
+                <w:shd w:fill="auto" w:val="clear"/>
+              </w:rPr>
+              <w:t xml:space="preserve">Using substring function</w:t>
+            </w:r>
+          </w:p>
+        </w:tc>
+        <w:tc>
+          <w:tcPr>
+            <w:tcW w:w="985" w:type="dxa"/>
+            <w:tcBorders>
+              <w:top w:val="single" w:color="000000" w:sz="4"/>
+              <w:left w:val="single" w:color="000000" w:sz="4"/>
+              <w:bottom w:val="single" w:color="000000" w:sz="4"/>
+              <w:right w:val="single" w:color="000000" w:sz="4"/>
+            </w:tcBorders>
+            <w:shd w:color="000000" w:fill="ffffff" w:val="clear"/>
+            <w:tcMar>
+              <w:left w:w="108" w:type="dxa"/>
+              <w:right w:w="108" w:type="dxa"/>
+            </w:tcMar>
+            <w:vAlign w:val="top"/>
+          </w:tcPr>
+          <w:p>
+            <w:pPr>
+              <w:spacing w:before="0" w:after="0" w:line="240"/>
+              <w:ind w:right="0" w:left="0" w:firstLine="0"/>
+              <w:jc w:val="left"/>
+              <w:rPr>
+                <w:rFonts w:ascii="Calibri" w:hAnsi="Calibri" w:cs="Calibri" w:eastAsia="Calibri"/>
+                <w:spacing w:val="0"/>
+                <w:position w:val="0"/>
+                <w:sz w:val="22"/>
               </w:rPr>
             </w:pPr>
             <w:r>
@@ -12031,37 +11945,77 @@
                 <w:sz w:val="22"/>
                 <w:shd w:fill="auto" w:val="clear"/>
               </w:rPr>
-              <w:t xml:space="preserve">Using substring function</w:t>
-            </w:r>
-          </w:p>
-        </w:tc>
-        <w:tc>
-          <w:tcPr>
-            <w:tcW w:w="985" w:type="dxa"/>
-            <w:tcBorders>
-              <w:top w:val="single" w:color="000000" w:sz="4"/>
-              <w:left w:val="single" w:color="000000" w:sz="4"/>
-              <w:bottom w:val="single" w:color="000000" w:sz="4"/>
-              <w:right w:val="single" w:color="000000" w:sz="4"/>
-            </w:tcBorders>
-            <w:shd w:color="000000" w:fill="ffffff" w:val="clear"/>
-            <w:tcMar>
-              <w:left w:w="108" w:type="dxa"/>
-              <w:right w:w="108" w:type="dxa"/>
-            </w:tcMar>
-            <w:vAlign w:val="top"/>
-          </w:tcPr>
-          <w:p>
-            <w:pPr>
-              <w:spacing w:before="0" w:after="0" w:line="240"/>
-              <w:ind w:right="0" w:left="0" w:firstLine="0"/>
-              <w:jc w:val="left"/>
+              <w:t xml:space="preserve">3.2</w:t>
+            </w:r>
+          </w:p>
+        </w:tc>
+        <w:tc>
+          <w:tcPr>
+            <w:tcW w:w="830" w:type="dxa"/>
+            <w:tcBorders>
+              <w:top w:val="single" w:color="000000" w:sz="4"/>
+              <w:left w:val="single" w:color="000000" w:sz="4"/>
+              <w:bottom w:val="single" w:color="000000" w:sz="4"/>
+              <w:right w:val="single" w:color="000000" w:sz="4"/>
+            </w:tcBorders>
+            <w:shd w:color="000000" w:fill="ffffff" w:val="clear"/>
+            <w:tcMar>
+              <w:left w:w="108" w:type="dxa"/>
+              <w:right w:w="108" w:type="dxa"/>
+            </w:tcMar>
+            <w:vAlign w:val="top"/>
+          </w:tcPr>
+          <w:p>
+            <w:pPr>
+              <w:spacing w:before="0" w:after="0" w:line="240"/>
+              <w:ind w:right="0" w:left="0" w:firstLine="0"/>
+              <w:jc w:val="left"/>
+              <w:rPr>
+                <w:rFonts w:ascii="Calibri" w:hAnsi="Calibri" w:cs="Calibri" w:eastAsia="Calibri"/>
+                <w:spacing w:val="0"/>
+                <w:position w:val="0"/>
+                <w:sz w:val="22"/>
+              </w:rPr>
+            </w:pPr>
+            <w:r>
               <w:rPr>
                 <w:rFonts w:ascii="Calibri" w:hAnsi="Calibri" w:cs="Calibri" w:eastAsia="Calibri"/>
                 <w:color w:val="FF0000"/>
                 <w:spacing w:val="0"/>
                 <w:position w:val="0"/>
                 <w:sz w:val="22"/>
+                <w:shd w:fill="auto" w:val="clear"/>
+              </w:rPr>
+              <w:t xml:space="preserve">1</w:t>
+            </w:r>
+          </w:p>
+        </w:tc>
+        <w:tc>
+          <w:tcPr>
+            <w:tcW w:w="803" w:type="dxa"/>
+            <w:tcBorders>
+              <w:top w:val="single" w:color="000000" w:sz="4"/>
+              <w:left w:val="single" w:color="000000" w:sz="4"/>
+              <w:bottom w:val="single" w:color="000000" w:sz="4"/>
+              <w:right w:val="single" w:color="000000" w:sz="4"/>
+            </w:tcBorders>
+            <w:shd w:color="000000" w:fill="ffffff" w:val="clear"/>
+            <w:tcMar>
+              <w:left w:w="108" w:type="dxa"/>
+              <w:right w:w="108" w:type="dxa"/>
+            </w:tcMar>
+            <w:vAlign w:val="top"/>
+          </w:tcPr>
+          <w:p>
+            <w:pPr>
+              <w:spacing w:before="0" w:after="0" w:line="240"/>
+              <w:ind w:right="0" w:left="0" w:firstLine="0"/>
+              <w:jc w:val="left"/>
+              <w:rPr>
+                <w:rFonts w:ascii="Calibri" w:hAnsi="Calibri" w:cs="Calibri" w:eastAsia="Calibri"/>
+                <w:spacing w:val="0"/>
+                <w:position w:val="0"/>
+                <w:sz w:val="22"/>
               </w:rPr>
             </w:pPr>
             <w:r>
@@ -12073,90 +12027,6 @@
                 <w:sz w:val="22"/>
                 <w:shd w:fill="auto" w:val="clear"/>
               </w:rPr>
-              <w:t xml:space="preserve">3.2</w:t>
-            </w:r>
-          </w:p>
-        </w:tc>
-        <w:tc>
-          <w:tcPr>
-            <w:tcW w:w="830" w:type="dxa"/>
-            <w:tcBorders>
-              <w:top w:val="single" w:color="000000" w:sz="4"/>
-              <w:left w:val="single" w:color="000000" w:sz="4"/>
-              <w:bottom w:val="single" w:color="000000" w:sz="4"/>
-              <w:right w:val="single" w:color="000000" w:sz="4"/>
-            </w:tcBorders>
-            <w:shd w:color="000000" w:fill="ffffff" w:val="clear"/>
-            <w:tcMar>
-              <w:left w:w="108" w:type="dxa"/>
-              <w:right w:w="108" w:type="dxa"/>
-            </w:tcMar>
-            <w:vAlign w:val="top"/>
-          </w:tcPr>
-          <w:p>
-            <w:pPr>
-              <w:spacing w:before="0" w:after="0" w:line="240"/>
-              <w:ind w:right="0" w:left="0" w:firstLine="0"/>
-              <w:jc w:val="left"/>
-              <w:rPr>
-                <w:rFonts w:ascii="Calibri" w:hAnsi="Calibri" w:cs="Calibri" w:eastAsia="Calibri"/>
-                <w:color w:val="FF0000"/>
-                <w:spacing w:val="0"/>
-                <w:position w:val="0"/>
-                <w:sz w:val="22"/>
-              </w:rPr>
-            </w:pPr>
-            <w:r>
-              <w:rPr>
-                <w:rFonts w:ascii="Calibri" w:hAnsi="Calibri" w:cs="Calibri" w:eastAsia="Calibri"/>
-                <w:color w:val="FF0000"/>
-                <w:spacing w:val="0"/>
-                <w:position w:val="0"/>
-                <w:sz w:val="22"/>
-                <w:shd w:fill="auto" w:val="clear"/>
-              </w:rPr>
-              <w:t xml:space="preserve">1</w:t>
-            </w:r>
-          </w:p>
-        </w:tc>
-        <w:tc>
-          <w:tcPr>
-            <w:tcW w:w="803" w:type="dxa"/>
-            <w:tcBorders>
-              <w:top w:val="single" w:color="000000" w:sz="4"/>
-              <w:left w:val="single" w:color="000000" w:sz="4"/>
-              <w:bottom w:val="single" w:color="000000" w:sz="4"/>
-              <w:right w:val="single" w:color="000000" w:sz="4"/>
-            </w:tcBorders>
-            <w:shd w:color="000000" w:fill="ffffff" w:val="clear"/>
-            <w:tcMar>
-              <w:left w:w="108" w:type="dxa"/>
-              <w:right w:w="108" w:type="dxa"/>
-            </w:tcMar>
-            <w:vAlign w:val="top"/>
-          </w:tcPr>
-          <w:p>
-            <w:pPr>
-              <w:spacing w:before="0" w:after="0" w:line="240"/>
-              <w:ind w:right="0" w:left="0" w:firstLine="0"/>
-              <w:jc w:val="left"/>
-              <w:rPr>
-                <w:rFonts w:ascii="Calibri" w:hAnsi="Calibri" w:cs="Calibri" w:eastAsia="Calibri"/>
-                <w:color w:val="FF0000"/>
-                <w:spacing w:val="0"/>
-                <w:position w:val="0"/>
-                <w:sz w:val="22"/>
-              </w:rPr>
-            </w:pPr>
-            <w:r>
-              <w:rPr>
-                <w:rFonts w:ascii="Calibri" w:hAnsi="Calibri" w:cs="Calibri" w:eastAsia="Calibri"/>
-                <w:color w:val="FF0000"/>
-                <w:spacing w:val="0"/>
-                <w:position w:val="0"/>
-                <w:sz w:val="22"/>
-                <w:shd w:fill="auto" w:val="clear"/>
-              </w:rPr>
               <w:t xml:space="preserve">0</w:t>
             </w:r>
           </w:p>
@@ -12184,7 +12054,7 @@
               <w:jc w:val="left"/>
               <w:rPr>
                 <w:rFonts w:ascii="Calibri" w:hAnsi="Calibri" w:cs="Calibri" w:eastAsia="Calibri"/>
-                <w:color w:val="FF0000"/>
+                <w:color w:val="auto"/>
                 <w:spacing w:val="0"/>
                 <w:position w:val="0"/>
                 <w:sz w:val="22"/>
@@ -12226,7 +12096,6 @@
               <w:jc w:val="left"/>
               <w:rPr>
                 <w:rFonts w:ascii="Calibri" w:hAnsi="Calibri" w:cs="Calibri" w:eastAsia="Calibri"/>
-                <w:color w:val="004DBB"/>
                 <w:spacing w:val="0"/>
                 <w:position w:val="0"/>
                 <w:sz w:val="22"/>
@@ -12268,7 +12137,6 @@
               <w:jc w:val="left"/>
               <w:rPr>
                 <w:rFonts w:ascii="Calibri" w:hAnsi="Calibri" w:cs="Calibri" w:eastAsia="Calibri"/>
-                <w:color w:val="004DBB"/>
                 <w:spacing w:val="0"/>
                 <w:position w:val="0"/>
                 <w:sz w:val="22"/>
@@ -12310,7 +12178,6 @@
               <w:jc w:val="left"/>
               <w:rPr>
                 <w:rFonts w:ascii="Calibri" w:hAnsi="Calibri" w:cs="Calibri" w:eastAsia="Calibri"/>
-                <w:color w:val="004DBB"/>
                 <w:spacing w:val="0"/>
                 <w:position w:val="0"/>
                 <w:sz w:val="22"/>
@@ -12352,7 +12219,6 @@
               <w:jc w:val="left"/>
               <w:rPr>
                 <w:rFonts w:ascii="Calibri" w:hAnsi="Calibri" w:cs="Calibri" w:eastAsia="Calibri"/>
-                <w:color w:val="004DBB"/>
                 <w:spacing w:val="0"/>
                 <w:position w:val="0"/>
                 <w:sz w:val="22"/>
@@ -12420,7 +12286,6 @@
               <w:jc w:val="left"/>
               <w:rPr>
                 <w:rFonts w:ascii="Calibri" w:hAnsi="Calibri" w:cs="Calibri" w:eastAsia="Calibri"/>
-                <w:color w:val="004DBB"/>
                 <w:spacing w:val="0"/>
                 <w:position w:val="0"/>
                 <w:sz w:val="22"/>
@@ -12472,7 +12337,6 @@
               <w:jc w:val="left"/>
               <w:rPr>
                 <w:rFonts w:ascii="Calibri" w:hAnsi="Calibri" w:cs="Calibri" w:eastAsia="Calibri"/>
-                <w:color w:val="004DBB"/>
                 <w:spacing w:val="0"/>
                 <w:position w:val="0"/>
                 <w:sz w:val="22"/>
@@ -12514,7 +12378,6 @@
               <w:jc w:val="left"/>
               <w:rPr>
                 <w:rFonts w:ascii="Calibri" w:hAnsi="Calibri" w:cs="Calibri" w:eastAsia="Calibri"/>
-                <w:color w:val="004DBB"/>
                 <w:spacing w:val="0"/>
                 <w:position w:val="0"/>
                 <w:sz w:val="22"/>
@@ -12556,7 +12419,6 @@
               <w:jc w:val="left"/>
               <w:rPr>
                 <w:rFonts w:ascii="Calibri" w:hAnsi="Calibri" w:cs="Calibri" w:eastAsia="Calibri"/>
-                <w:color w:val="004DBB"/>
                 <w:spacing w:val="0"/>
                 <w:position w:val="0"/>
                 <w:sz w:val="22"/>
@@ -12598,7 +12460,6 @@
               <w:jc w:val="left"/>
               <w:rPr>
                 <w:rFonts w:ascii="Calibri" w:hAnsi="Calibri" w:cs="Calibri" w:eastAsia="Calibri"/>
-                <w:color w:val="004DBB"/>
                 <w:spacing w:val="0"/>
                 <w:position w:val="0"/>
                 <w:sz w:val="22"/>
@@ -12666,7 +12527,6 @@
               <w:jc w:val="left"/>
               <w:rPr>
                 <w:rFonts w:ascii="Calibri" w:hAnsi="Calibri" w:cs="Calibri" w:eastAsia="Calibri"/>
-                <w:color w:val="004DBB"/>
                 <w:spacing w:val="0"/>
                 <w:position w:val="0"/>
                 <w:sz w:val="22"/>
@@ -12718,10 +12578,50 @@
               <w:jc w:val="left"/>
               <w:rPr>
                 <w:rFonts w:ascii="Calibri" w:hAnsi="Calibri" w:cs="Calibri" w:eastAsia="Calibri"/>
+                <w:spacing w:val="0"/>
+                <w:position w:val="0"/>
+                <w:sz w:val="22"/>
+              </w:rPr>
+            </w:pPr>
+            <w:r>
+              <w:rPr>
+                <w:rFonts w:ascii="Calibri" w:hAnsi="Calibri" w:cs="Calibri" w:eastAsia="Calibri"/>
                 <w:color w:val="FF0000"/>
                 <w:spacing w:val="0"/>
                 <w:position w:val="0"/>
                 <w:sz w:val="22"/>
+                <w:shd w:fill="auto" w:val="clear"/>
+              </w:rPr>
+              <w:t xml:space="preserve">Create a matrix </w:t>
+            </w:r>
+          </w:p>
+        </w:tc>
+        <w:tc>
+          <w:tcPr>
+            <w:tcW w:w="985" w:type="dxa"/>
+            <w:tcBorders>
+              <w:top w:val="single" w:color="000000" w:sz="4"/>
+              <w:left w:val="single" w:color="000000" w:sz="4"/>
+              <w:bottom w:val="single" w:color="000000" w:sz="4"/>
+              <w:right w:val="single" w:color="000000" w:sz="4"/>
+            </w:tcBorders>
+            <w:shd w:color="000000" w:fill="ffffff" w:val="clear"/>
+            <w:tcMar>
+              <w:left w:w="108" w:type="dxa"/>
+              <w:right w:w="108" w:type="dxa"/>
+            </w:tcMar>
+            <w:vAlign w:val="top"/>
+          </w:tcPr>
+          <w:p>
+            <w:pPr>
+              <w:spacing w:before="0" w:after="0" w:line="240"/>
+              <w:ind w:right="0" w:left="0" w:firstLine="0"/>
+              <w:jc w:val="left"/>
+              <w:rPr>
+                <w:rFonts w:ascii="Calibri" w:hAnsi="Calibri" w:cs="Calibri" w:eastAsia="Calibri"/>
+                <w:spacing w:val="0"/>
+                <w:position w:val="0"/>
+                <w:sz w:val="22"/>
               </w:rPr>
             </w:pPr>
             <w:r>
@@ -12733,88 +12633,45 @@
                 <w:sz w:val="22"/>
                 <w:shd w:fill="auto" w:val="clear"/>
               </w:rPr>
-              <w:t xml:space="preserve">Create a matrix </w:t>
-            </w:r>
-          </w:p>
-        </w:tc>
-        <w:tc>
-          <w:tcPr>
-            <w:tcW w:w="985" w:type="dxa"/>
-            <w:tcBorders>
-              <w:top w:val="single" w:color="000000" w:sz="4"/>
-              <w:left w:val="single" w:color="000000" w:sz="4"/>
-              <w:bottom w:val="single" w:color="000000" w:sz="4"/>
-              <w:right w:val="single" w:color="000000" w:sz="4"/>
-            </w:tcBorders>
-            <w:shd w:color="000000" w:fill="ffffff" w:val="clear"/>
-            <w:tcMar>
-              <w:left w:w="108" w:type="dxa"/>
-              <w:right w:w="108" w:type="dxa"/>
-            </w:tcMar>
-            <w:vAlign w:val="top"/>
-          </w:tcPr>
-          <w:p>
-            <w:pPr>
-              <w:spacing w:before="0" w:after="0" w:line="240"/>
-              <w:ind w:right="0" w:left="0" w:firstLine="0"/>
-              <w:jc w:val="left"/>
+              <w:t xml:space="preserve">3.3</w:t>
+            </w:r>
+          </w:p>
+        </w:tc>
+        <w:tc>
+          <w:tcPr>
+            <w:tcW w:w="830" w:type="dxa"/>
+            <w:tcBorders>
+              <w:top w:val="single" w:color="000000" w:sz="4"/>
+              <w:left w:val="single" w:color="000000" w:sz="4"/>
+              <w:bottom w:val="single" w:color="000000" w:sz="4"/>
+              <w:right w:val="single" w:color="000000" w:sz="4"/>
+            </w:tcBorders>
+            <w:shd w:color="000000" w:fill="ffffff" w:val="clear"/>
+            <w:tcMar>
+              <w:left w:w="108" w:type="dxa"/>
+              <w:right w:w="108" w:type="dxa"/>
+            </w:tcMar>
+            <w:vAlign w:val="top"/>
+          </w:tcPr>
+          <w:p>
+            <w:pPr>
+              <w:spacing w:before="0" w:after="0" w:line="240"/>
+              <w:ind w:right="0" w:left="0" w:firstLine="0"/>
+              <w:jc w:val="left"/>
+              <w:rPr>
+                <w:rFonts w:ascii="Calibri" w:hAnsi="Calibri" w:cs="Calibri" w:eastAsia="Calibri"/>
+                <w:spacing w:val="0"/>
+                <w:position w:val="0"/>
+                <w:sz w:val="22"/>
+              </w:rPr>
+            </w:pPr>
+            <w:r>
               <w:rPr>
                 <w:rFonts w:ascii="Calibri" w:hAnsi="Calibri" w:cs="Calibri" w:eastAsia="Calibri"/>
                 <w:color w:val="FF0000"/>
                 <w:spacing w:val="0"/>
                 <w:position w:val="0"/>
                 <w:sz w:val="22"/>
-              </w:rPr>
-            </w:pPr>
-            <w:r>
-              <w:rPr>
-                <w:rFonts w:ascii="Calibri" w:hAnsi="Calibri" w:cs="Calibri" w:eastAsia="Calibri"/>
-                <w:color w:val="FF0000"/>
-                <w:spacing w:val="0"/>
-                <w:position w:val="0"/>
-                <w:sz w:val="22"/>
-                <w:shd w:fill="auto" w:val="clear"/>
-              </w:rPr>
-              <w:t xml:space="preserve">3.3</w:t>
-            </w:r>
-          </w:p>
-        </w:tc>
-        <w:tc>
-          <w:tcPr>
-            <w:tcW w:w="830" w:type="dxa"/>
-            <w:tcBorders>
-              <w:top w:val="single" w:color="000000" w:sz="4"/>
-              <w:left w:val="single" w:color="000000" w:sz="4"/>
-              <w:bottom w:val="single" w:color="000000" w:sz="4"/>
-              <w:right w:val="single" w:color="000000" w:sz="4"/>
-            </w:tcBorders>
-            <w:shd w:color="000000" w:fill="ffffff" w:val="clear"/>
-            <w:tcMar>
-              <w:left w:w="108" w:type="dxa"/>
-              <w:right w:w="108" w:type="dxa"/>
-            </w:tcMar>
-            <w:vAlign w:val="top"/>
-          </w:tcPr>
-          <w:p>
-            <w:pPr>
-              <w:spacing w:before="0" w:after="0" w:line="240"/>
-              <w:ind w:right="0" w:left="0" w:firstLine="0"/>
-              <w:jc w:val="left"/>
-              <w:rPr>
-                <w:rFonts w:ascii="Calibri" w:hAnsi="Calibri" w:cs="Calibri" w:eastAsia="Calibri"/>
-                <w:color w:val="FF0000"/>
-                <w:spacing w:val="0"/>
-                <w:position w:val="0"/>
-                <w:sz w:val="22"/>
-              </w:rPr>
-            </w:pPr>
-            <w:r>
-              <w:rPr>
-                <w:rFonts w:ascii="Calibri" w:hAnsi="Calibri" w:cs="Calibri" w:eastAsia="Calibri"/>
-                <w:color w:val="FF0000"/>
-                <w:spacing w:val="0"/>
-                <w:position w:val="0"/>
-                <w:sz w:val="22"/>
                 <w:shd w:fill="auto" w:val="clear"/>
               </w:rPr>
               <w:t xml:space="preserve">1</w:t>
@@ -12844,7 +12701,6 @@
               <w:jc w:val="left"/>
               <w:rPr>
                 <w:rFonts w:ascii="Calibri" w:hAnsi="Calibri" w:cs="Calibri" w:eastAsia="Calibri"/>
-                <w:color w:val="FF0000"/>
                 <w:spacing w:val="0"/>
                 <w:position w:val="0"/>
                 <w:sz w:val="22"/>
@@ -12928,10 +12784,50 @@
               <w:jc w:val="left"/>
               <w:rPr>
                 <w:rFonts w:ascii="Calibri" w:hAnsi="Calibri" w:cs="Calibri" w:eastAsia="Calibri"/>
+                <w:spacing w:val="0"/>
+                <w:position w:val="0"/>
+                <w:sz w:val="22"/>
+              </w:rPr>
+            </w:pPr>
+            <w:r>
+              <w:rPr>
+                <w:rFonts w:ascii="Calibri" w:hAnsi="Calibri" w:cs="Calibri" w:eastAsia="Calibri"/>
                 <w:color w:val="FF0000"/>
                 <w:spacing w:val="0"/>
                 <w:position w:val="0"/>
                 <w:sz w:val="22"/>
+                <w:shd w:fill="auto" w:val="clear"/>
+              </w:rPr>
+              <w:t xml:space="preserve">Perform operation on rows, columns, and whole matrix</w:t>
+            </w:r>
+          </w:p>
+        </w:tc>
+        <w:tc>
+          <w:tcPr>
+            <w:tcW w:w="985" w:type="dxa"/>
+            <w:tcBorders>
+              <w:top w:val="single" w:color="000000" w:sz="4"/>
+              <w:left w:val="single" w:color="000000" w:sz="4"/>
+              <w:bottom w:val="single" w:color="000000" w:sz="4"/>
+              <w:right w:val="single" w:color="000000" w:sz="4"/>
+            </w:tcBorders>
+            <w:shd w:color="000000" w:fill="ffffff" w:val="clear"/>
+            <w:tcMar>
+              <w:left w:w="108" w:type="dxa"/>
+              <w:right w:w="108" w:type="dxa"/>
+            </w:tcMar>
+            <w:vAlign w:val="top"/>
+          </w:tcPr>
+          <w:p>
+            <w:pPr>
+              <w:spacing w:before="0" w:after="0" w:line="240"/>
+              <w:ind w:right="0" w:left="0" w:firstLine="0"/>
+              <w:jc w:val="left"/>
+              <w:rPr>
+                <w:rFonts w:ascii="Calibri" w:hAnsi="Calibri" w:cs="Calibri" w:eastAsia="Calibri"/>
+                <w:spacing w:val="0"/>
+                <w:position w:val="0"/>
+                <w:sz w:val="22"/>
               </w:rPr>
             </w:pPr>
             <w:r>
@@ -12943,88 +12839,45 @@
                 <w:sz w:val="22"/>
                 <w:shd w:fill="auto" w:val="clear"/>
               </w:rPr>
-              <w:t xml:space="preserve">Perform operation on rows, columns, and whole matrix</w:t>
-            </w:r>
-          </w:p>
-        </w:tc>
-        <w:tc>
-          <w:tcPr>
-            <w:tcW w:w="985" w:type="dxa"/>
-            <w:tcBorders>
-              <w:top w:val="single" w:color="000000" w:sz="4"/>
-              <w:left w:val="single" w:color="000000" w:sz="4"/>
-              <w:bottom w:val="single" w:color="000000" w:sz="4"/>
-              <w:right w:val="single" w:color="000000" w:sz="4"/>
-            </w:tcBorders>
-            <w:shd w:color="000000" w:fill="ffffff" w:val="clear"/>
-            <w:tcMar>
-              <w:left w:w="108" w:type="dxa"/>
-              <w:right w:w="108" w:type="dxa"/>
-            </w:tcMar>
-            <w:vAlign w:val="top"/>
-          </w:tcPr>
-          <w:p>
-            <w:pPr>
-              <w:spacing w:before="0" w:after="0" w:line="240"/>
-              <w:ind w:right="0" w:left="0" w:firstLine="0"/>
-              <w:jc w:val="left"/>
+              <w:t xml:space="preserve">3.3</w:t>
+            </w:r>
+          </w:p>
+        </w:tc>
+        <w:tc>
+          <w:tcPr>
+            <w:tcW w:w="830" w:type="dxa"/>
+            <w:tcBorders>
+              <w:top w:val="single" w:color="000000" w:sz="4"/>
+              <w:left w:val="single" w:color="000000" w:sz="4"/>
+              <w:bottom w:val="single" w:color="000000" w:sz="4"/>
+              <w:right w:val="single" w:color="000000" w:sz="4"/>
+            </w:tcBorders>
+            <w:shd w:color="000000" w:fill="ffffff" w:val="clear"/>
+            <w:tcMar>
+              <w:left w:w="108" w:type="dxa"/>
+              <w:right w:w="108" w:type="dxa"/>
+            </w:tcMar>
+            <w:vAlign w:val="top"/>
+          </w:tcPr>
+          <w:p>
+            <w:pPr>
+              <w:spacing w:before="0" w:after="0" w:line="240"/>
+              <w:ind w:right="0" w:left="0" w:firstLine="0"/>
+              <w:jc w:val="left"/>
+              <w:rPr>
+                <w:rFonts w:ascii="Calibri" w:hAnsi="Calibri" w:cs="Calibri" w:eastAsia="Calibri"/>
+                <w:spacing w:val="0"/>
+                <w:position w:val="0"/>
+                <w:sz w:val="22"/>
+              </w:rPr>
+            </w:pPr>
+            <w:r>
               <w:rPr>
                 <w:rFonts w:ascii="Calibri" w:hAnsi="Calibri" w:cs="Calibri" w:eastAsia="Calibri"/>
                 <w:color w:val="FF0000"/>
                 <w:spacing w:val="0"/>
                 <w:position w:val="0"/>
                 <w:sz w:val="22"/>
-              </w:rPr>
-            </w:pPr>
-            <w:r>
-              <w:rPr>
-                <w:rFonts w:ascii="Calibri" w:hAnsi="Calibri" w:cs="Calibri" w:eastAsia="Calibri"/>
-                <w:color w:val="FF0000"/>
-                <w:spacing w:val="0"/>
-                <w:position w:val="0"/>
-                <w:sz w:val="22"/>
-                <w:shd w:fill="auto" w:val="clear"/>
-              </w:rPr>
-              <w:t xml:space="preserve">3.3</w:t>
-            </w:r>
-          </w:p>
-        </w:tc>
-        <w:tc>
-          <w:tcPr>
-            <w:tcW w:w="830" w:type="dxa"/>
-            <w:tcBorders>
-              <w:top w:val="single" w:color="000000" w:sz="4"/>
-              <w:left w:val="single" w:color="000000" w:sz="4"/>
-              <w:bottom w:val="single" w:color="000000" w:sz="4"/>
-              <w:right w:val="single" w:color="000000" w:sz="4"/>
-            </w:tcBorders>
-            <w:shd w:color="000000" w:fill="ffffff" w:val="clear"/>
-            <w:tcMar>
-              <w:left w:w="108" w:type="dxa"/>
-              <w:right w:w="108" w:type="dxa"/>
-            </w:tcMar>
-            <w:vAlign w:val="top"/>
-          </w:tcPr>
-          <w:p>
-            <w:pPr>
-              <w:spacing w:before="0" w:after="0" w:line="240"/>
-              <w:ind w:right="0" w:left="0" w:firstLine="0"/>
-              <w:jc w:val="left"/>
-              <w:rPr>
-                <w:rFonts w:ascii="Calibri" w:hAnsi="Calibri" w:cs="Calibri" w:eastAsia="Calibri"/>
-                <w:color w:val="FF0000"/>
-                <w:spacing w:val="0"/>
-                <w:position w:val="0"/>
-                <w:sz w:val="22"/>
-              </w:rPr>
-            </w:pPr>
-            <w:r>
-              <w:rPr>
-                <w:rFonts w:ascii="Calibri" w:hAnsi="Calibri" w:cs="Calibri" w:eastAsia="Calibri"/>
-                <w:color w:val="FF0000"/>
-                <w:spacing w:val="0"/>
-                <w:position w:val="0"/>
-                <w:sz w:val="22"/>
                 <w:shd w:fill="auto" w:val="clear"/>
               </w:rPr>
               <w:t xml:space="preserve">1</w:t>
@@ -13054,7 +12907,6 @@
               <w:jc w:val="left"/>
               <w:rPr>
                 <w:rFonts w:ascii="Calibri" w:hAnsi="Calibri" w:cs="Calibri" w:eastAsia="Calibri"/>
-                <w:color w:val="FF0000"/>
                 <w:spacing w:val="0"/>
                 <w:position w:val="0"/>
                 <w:sz w:val="22"/>
@@ -13138,10 +12990,50 @@
               <w:jc w:val="left"/>
               <w:rPr>
                 <w:rFonts w:ascii="Calibri" w:hAnsi="Calibri" w:cs="Calibri" w:eastAsia="Calibri"/>
+                <w:spacing w:val="0"/>
+                <w:position w:val="0"/>
+                <w:sz w:val="22"/>
+              </w:rPr>
+            </w:pPr>
+            <w:r>
+              <w:rPr>
+                <w:rFonts w:ascii="Calibri" w:hAnsi="Calibri" w:cs="Calibri" w:eastAsia="Calibri"/>
                 <w:color w:val="FF0000"/>
                 <w:spacing w:val="0"/>
                 <w:position w:val="0"/>
                 <w:sz w:val="22"/>
+                <w:shd w:fill="auto" w:val="clear"/>
+              </w:rPr>
+              <w:t xml:space="preserve">Repeat values using the rep() function</w:t>
+            </w:r>
+          </w:p>
+        </w:tc>
+        <w:tc>
+          <w:tcPr>
+            <w:tcW w:w="985" w:type="dxa"/>
+            <w:tcBorders>
+              <w:top w:val="single" w:color="000000" w:sz="4"/>
+              <w:left w:val="single" w:color="000000" w:sz="4"/>
+              <w:bottom w:val="single" w:color="000000" w:sz="4"/>
+              <w:right w:val="single" w:color="000000" w:sz="4"/>
+            </w:tcBorders>
+            <w:shd w:color="000000" w:fill="ffffff" w:val="clear"/>
+            <w:tcMar>
+              <w:left w:w="108" w:type="dxa"/>
+              <w:right w:w="108" w:type="dxa"/>
+            </w:tcMar>
+            <w:vAlign w:val="top"/>
+          </w:tcPr>
+          <w:p>
+            <w:pPr>
+              <w:spacing w:before="0" w:after="0" w:line="240"/>
+              <w:ind w:right="0" w:left="0" w:firstLine="0"/>
+              <w:jc w:val="left"/>
+              <w:rPr>
+                <w:rFonts w:ascii="Calibri" w:hAnsi="Calibri" w:cs="Calibri" w:eastAsia="Calibri"/>
+                <w:spacing w:val="0"/>
+                <w:position w:val="0"/>
+                <w:sz w:val="22"/>
               </w:rPr>
             </w:pPr>
             <w:r>
@@ -13153,88 +13045,45 @@
                 <w:sz w:val="22"/>
                 <w:shd w:fill="auto" w:val="clear"/>
               </w:rPr>
-              <w:t xml:space="preserve">Repeat values using the rep() function</w:t>
-            </w:r>
-          </w:p>
-        </w:tc>
-        <w:tc>
-          <w:tcPr>
-            <w:tcW w:w="985" w:type="dxa"/>
-            <w:tcBorders>
-              <w:top w:val="single" w:color="000000" w:sz="4"/>
-              <w:left w:val="single" w:color="000000" w:sz="4"/>
-              <w:bottom w:val="single" w:color="000000" w:sz="4"/>
-              <w:right w:val="single" w:color="000000" w:sz="4"/>
-            </w:tcBorders>
-            <w:shd w:color="000000" w:fill="ffffff" w:val="clear"/>
-            <w:tcMar>
-              <w:left w:w="108" w:type="dxa"/>
-              <w:right w:w="108" w:type="dxa"/>
-            </w:tcMar>
-            <w:vAlign w:val="top"/>
-          </w:tcPr>
-          <w:p>
-            <w:pPr>
-              <w:spacing w:before="0" w:after="0" w:line="240"/>
-              <w:ind w:right="0" w:left="0" w:firstLine="0"/>
-              <w:jc w:val="left"/>
+              <w:t xml:space="preserve">3.4</w:t>
+            </w:r>
+          </w:p>
+        </w:tc>
+        <w:tc>
+          <w:tcPr>
+            <w:tcW w:w="830" w:type="dxa"/>
+            <w:tcBorders>
+              <w:top w:val="single" w:color="000000" w:sz="4"/>
+              <w:left w:val="single" w:color="000000" w:sz="4"/>
+              <w:bottom w:val="single" w:color="000000" w:sz="4"/>
+              <w:right w:val="single" w:color="000000" w:sz="4"/>
+            </w:tcBorders>
+            <w:shd w:color="000000" w:fill="ffffff" w:val="clear"/>
+            <w:tcMar>
+              <w:left w:w="108" w:type="dxa"/>
+              <w:right w:w="108" w:type="dxa"/>
+            </w:tcMar>
+            <w:vAlign w:val="top"/>
+          </w:tcPr>
+          <w:p>
+            <w:pPr>
+              <w:spacing w:before="0" w:after="0" w:line="240"/>
+              <w:ind w:right="0" w:left="0" w:firstLine="0"/>
+              <w:jc w:val="left"/>
+              <w:rPr>
+                <w:rFonts w:ascii="Calibri" w:hAnsi="Calibri" w:cs="Calibri" w:eastAsia="Calibri"/>
+                <w:spacing w:val="0"/>
+                <w:position w:val="0"/>
+                <w:sz w:val="22"/>
+              </w:rPr>
+            </w:pPr>
+            <w:r>
               <w:rPr>
                 <w:rFonts w:ascii="Calibri" w:hAnsi="Calibri" w:cs="Calibri" w:eastAsia="Calibri"/>
                 <w:color w:val="FF0000"/>
                 <w:spacing w:val="0"/>
                 <w:position w:val="0"/>
                 <w:sz w:val="22"/>
-              </w:rPr>
-            </w:pPr>
-            <w:r>
-              <w:rPr>
-                <w:rFonts w:ascii="Calibri" w:hAnsi="Calibri" w:cs="Calibri" w:eastAsia="Calibri"/>
-                <w:color w:val="FF0000"/>
-                <w:spacing w:val="0"/>
-                <w:position w:val="0"/>
-                <w:sz w:val="22"/>
-                <w:shd w:fill="auto" w:val="clear"/>
-              </w:rPr>
-              <w:t xml:space="preserve">3.4</w:t>
-            </w:r>
-          </w:p>
-        </w:tc>
-        <w:tc>
-          <w:tcPr>
-            <w:tcW w:w="830" w:type="dxa"/>
-            <w:tcBorders>
-              <w:top w:val="single" w:color="000000" w:sz="4"/>
-              <w:left w:val="single" w:color="000000" w:sz="4"/>
-              <w:bottom w:val="single" w:color="000000" w:sz="4"/>
-              <w:right w:val="single" w:color="000000" w:sz="4"/>
-            </w:tcBorders>
-            <w:shd w:color="000000" w:fill="ffffff" w:val="clear"/>
-            <w:tcMar>
-              <w:left w:w="108" w:type="dxa"/>
-              <w:right w:w="108" w:type="dxa"/>
-            </w:tcMar>
-            <w:vAlign w:val="top"/>
-          </w:tcPr>
-          <w:p>
-            <w:pPr>
-              <w:spacing w:before="0" w:after="0" w:line="240"/>
-              <w:ind w:right="0" w:left="0" w:firstLine="0"/>
-              <w:jc w:val="left"/>
-              <w:rPr>
-                <w:rFonts w:ascii="Calibri" w:hAnsi="Calibri" w:cs="Calibri" w:eastAsia="Calibri"/>
-                <w:color w:val="FF0000"/>
-                <w:spacing w:val="0"/>
-                <w:position w:val="0"/>
-                <w:sz w:val="22"/>
-              </w:rPr>
-            </w:pPr>
-            <w:r>
-              <w:rPr>
-                <w:rFonts w:ascii="Calibri" w:hAnsi="Calibri" w:cs="Calibri" w:eastAsia="Calibri"/>
-                <w:color w:val="FF0000"/>
-                <w:spacing w:val="0"/>
-                <w:position w:val="0"/>
-                <w:sz w:val="22"/>
                 <w:shd w:fill="auto" w:val="clear"/>
               </w:rPr>
               <w:t xml:space="preserve">2</w:t>
@@ -13264,7 +13113,6 @@
               <w:jc w:val="left"/>
               <w:rPr>
                 <w:rFonts w:ascii="Calibri" w:hAnsi="Calibri" w:cs="Calibri" w:eastAsia="Calibri"/>
-                <w:color w:val="FF0000"/>
                 <w:spacing w:val="0"/>
                 <w:position w:val="0"/>
                 <w:sz w:val="22"/>
@@ -13348,7 +13196,6 @@
               <w:jc w:val="left"/>
               <w:rPr>
                 <w:rFonts w:ascii="Calibri" w:hAnsi="Calibri" w:cs="Calibri" w:eastAsia="Calibri"/>
-                <w:color w:val="004DBB"/>
                 <w:spacing w:val="0"/>
                 <w:position w:val="0"/>
                 <w:sz w:val="22"/>
@@ -13402,7 +13249,6 @@
               <w:jc w:val="left"/>
               <w:rPr>
                 <w:rFonts w:ascii="Calibri" w:hAnsi="Calibri" w:cs="Calibri" w:eastAsia="Calibri"/>
-                <w:color w:val="004DBB"/>
                 <w:spacing w:val="0"/>
                 <w:position w:val="0"/>
                 <w:sz w:val="22"/>
@@ -13444,7 +13290,6 @@
               <w:jc w:val="left"/>
               <w:rPr>
                 <w:rFonts w:ascii="Calibri" w:hAnsi="Calibri" w:cs="Calibri" w:eastAsia="Calibri"/>
-                <w:color w:val="004DBB"/>
                 <w:spacing w:val="0"/>
                 <w:position w:val="0"/>
                 <w:sz w:val="22"/>
@@ -13486,7 +13331,6 @@
               <w:jc w:val="left"/>
               <w:rPr>
                 <w:rFonts w:ascii="Calibri" w:hAnsi="Calibri" w:cs="Calibri" w:eastAsia="Calibri"/>
-                <w:color w:val="004DBB"/>
                 <w:spacing w:val="0"/>
                 <w:position w:val="0"/>
                 <w:sz w:val="22"/>
@@ -13554,7 +13398,6 @@
               <w:jc w:val="left"/>
               <w:rPr>
                 <w:rFonts w:ascii="Calibri" w:hAnsi="Calibri" w:cs="Calibri" w:eastAsia="Calibri"/>
-                <w:color w:val="004DBB"/>
                 <w:spacing w:val="0"/>
                 <w:position w:val="0"/>
                 <w:sz w:val="22"/>
@@ -13606,7 +13449,6 @@
               <w:jc w:val="left"/>
               <w:rPr>
                 <w:rFonts w:ascii="Calibri" w:hAnsi="Calibri" w:cs="Calibri" w:eastAsia="Calibri"/>
-                <w:color w:val="004DBB"/>
                 <w:spacing w:val="0"/>
                 <w:position w:val="0"/>
                 <w:sz w:val="22"/>
@@ -13660,7 +13502,6 @@
               <w:jc w:val="left"/>
               <w:rPr>
                 <w:rFonts w:ascii="Calibri" w:hAnsi="Calibri" w:cs="Calibri" w:eastAsia="Calibri"/>
-                <w:color w:val="004DBB"/>
                 <w:spacing w:val="0"/>
                 <w:position w:val="0"/>
                 <w:sz w:val="22"/>
@@ -13702,7 +13543,6 @@
               <w:jc w:val="left"/>
               <w:rPr>
                 <w:rFonts w:ascii="Calibri" w:hAnsi="Calibri" w:cs="Calibri" w:eastAsia="Calibri"/>
-                <w:color w:val="004DBB"/>
                 <w:spacing w:val="0"/>
                 <w:position w:val="0"/>
                 <w:sz w:val="22"/>
@@ -13744,7 +13584,6 @@
               <w:jc w:val="left"/>
               <w:rPr>
                 <w:rFonts w:ascii="Calibri" w:hAnsi="Calibri" w:cs="Calibri" w:eastAsia="Calibri"/>
-                <w:color w:val="004DBB"/>
                 <w:spacing w:val="0"/>
                 <w:position w:val="0"/>
                 <w:sz w:val="22"/>
@@ -13812,11 +13651,9 @@
               <w:jc w:val="left"/>
               <w:rPr>
                 <w:rFonts w:ascii="Calibri" w:hAnsi="Calibri" w:cs="Calibri" w:eastAsia="Calibri"/>
-                <w:color w:val="004DBB"/>
-                <w:spacing w:val="0"/>
-                <w:position w:val="0"/>
-                <w:sz w:val="22"/>
-                <w:shd w:fill="auto" w:val="clear"/>
+                <w:spacing w:val="0"/>
+                <w:position w:val="0"/>
+                <w:sz w:val="22"/>
               </w:rPr>
             </w:pPr>
             <w:r>
@@ -13865,7 +13702,6 @@
               <w:jc w:val="left"/>
               <w:rPr>
                 <w:rFonts w:ascii="Calibri" w:hAnsi="Calibri" w:cs="Calibri" w:eastAsia="Calibri"/>
-                <w:color w:val="004DBB"/>
                 <w:spacing w:val="0"/>
                 <w:position w:val="0"/>
                 <w:sz w:val="22"/>
@@ -13907,7 +13743,6 @@
               <w:jc w:val="left"/>
               <w:rPr>
                 <w:rFonts w:ascii="Calibri" w:hAnsi="Calibri" w:cs="Calibri" w:eastAsia="Calibri"/>
-                <w:color w:val="004DBB"/>
                 <w:spacing w:val="0"/>
                 <w:position w:val="0"/>
                 <w:sz w:val="22"/>
@@ -13949,7 +13784,6 @@
               <w:jc w:val="left"/>
               <w:rPr>
                 <w:rFonts w:ascii="Calibri" w:hAnsi="Calibri" w:cs="Calibri" w:eastAsia="Calibri"/>
-                <w:color w:val="004DBB"/>
                 <w:spacing w:val="0"/>
                 <w:position w:val="0"/>
                 <w:sz w:val="22"/>
@@ -13991,7 +13825,6 @@
               <w:jc w:val="left"/>
               <w:rPr>
                 <w:rFonts w:ascii="Calibri" w:hAnsi="Calibri" w:cs="Calibri" w:eastAsia="Calibri"/>
-                <w:color w:val="004DBB"/>
                 <w:spacing w:val="0"/>
                 <w:position w:val="0"/>
                 <w:sz w:val="22"/>
@@ -14059,7 +13892,6 @@
               <w:jc w:val="left"/>
               <w:rPr>
                 <w:rFonts w:ascii="Calibri" w:hAnsi="Calibri" w:cs="Calibri" w:eastAsia="Calibri"/>
-                <w:color w:val="004DBB"/>
                 <w:spacing w:val="0"/>
                 <w:position w:val="0"/>
                 <w:sz w:val="22"/>
@@ -14111,7 +13943,6 @@
               <w:jc w:val="left"/>
               <w:rPr>
                 <w:rFonts w:ascii="Calibri" w:hAnsi="Calibri" w:cs="Calibri" w:eastAsia="Calibri"/>
-                <w:color w:val="004DBB"/>
                 <w:spacing w:val="0"/>
                 <w:position w:val="0"/>
                 <w:sz w:val="22"/>
@@ -14153,7 +13984,6 @@
               <w:jc w:val="left"/>
               <w:rPr>
                 <w:rFonts w:ascii="Calibri" w:hAnsi="Calibri" w:cs="Calibri" w:eastAsia="Calibri"/>
-                <w:color w:val="004DBB"/>
                 <w:spacing w:val="0"/>
                 <w:position w:val="0"/>
                 <w:sz w:val="22"/>
@@ -14195,7 +14025,6 @@
               <w:jc w:val="left"/>
               <w:rPr>
                 <w:rFonts w:ascii="Calibri" w:hAnsi="Calibri" w:cs="Calibri" w:eastAsia="Calibri"/>
-                <w:color w:val="004DBB"/>
                 <w:spacing w:val="0"/>
                 <w:position w:val="0"/>
                 <w:sz w:val="22"/>
@@ -14237,7 +14066,6 @@
               <w:jc w:val="left"/>
               <w:rPr>
                 <w:rFonts w:ascii="Calibri" w:hAnsi="Calibri" w:cs="Calibri" w:eastAsia="Calibri"/>
-                <w:color w:val="004DBB"/>
                 <w:spacing w:val="0"/>
                 <w:position w:val="0"/>
                 <w:sz w:val="22"/>
@@ -14279,7 +14107,6 @@
               <w:jc w:val="left"/>
               <w:rPr>
                 <w:rFonts w:ascii="Calibri" w:hAnsi="Calibri" w:cs="Calibri" w:eastAsia="Calibri"/>
-                <w:color w:val="004DBB"/>
                 <w:spacing w:val="0"/>
                 <w:position w:val="0"/>
                 <w:sz w:val="22"/>
@@ -14331,10 +14158,50 @@
               <w:jc w:val="left"/>
               <w:rPr>
                 <w:rFonts w:ascii="Calibri" w:hAnsi="Calibri" w:cs="Calibri" w:eastAsia="Calibri"/>
+                <w:spacing w:val="0"/>
+                <w:position w:val="0"/>
+                <w:sz w:val="22"/>
+              </w:rPr>
+            </w:pPr>
+            <w:r>
+              <w:rPr>
+                <w:rFonts w:ascii="Calibri" w:hAnsi="Calibri" w:cs="Calibri" w:eastAsia="Calibri"/>
                 <w:color w:val="00B050"/>
                 <w:spacing w:val="0"/>
                 <w:position w:val="0"/>
                 <w:sz w:val="22"/>
+                <w:shd w:fill="auto" w:val="clear"/>
+              </w:rPr>
+              <w:t xml:space="preserve">Create pseudo-random values using set.seed()</w:t>
+            </w:r>
+          </w:p>
+        </w:tc>
+        <w:tc>
+          <w:tcPr>
+            <w:tcW w:w="985" w:type="dxa"/>
+            <w:tcBorders>
+              <w:top w:val="single" w:color="000000" w:sz="4"/>
+              <w:left w:val="single" w:color="000000" w:sz="4"/>
+              <w:bottom w:val="single" w:color="000000" w:sz="4"/>
+              <w:right w:val="single" w:color="000000" w:sz="4"/>
+            </w:tcBorders>
+            <w:shd w:color="000000" w:fill="ffffff" w:val="clear"/>
+            <w:tcMar>
+              <w:left w:w="108" w:type="dxa"/>
+              <w:right w:w="108" w:type="dxa"/>
+            </w:tcMar>
+            <w:vAlign w:val="top"/>
+          </w:tcPr>
+          <w:p>
+            <w:pPr>
+              <w:spacing w:before="0" w:after="0" w:line="240"/>
+              <w:ind w:right="0" w:left="0" w:firstLine="0"/>
+              <w:jc w:val="left"/>
+              <w:rPr>
+                <w:rFonts w:ascii="Calibri" w:hAnsi="Calibri" w:cs="Calibri" w:eastAsia="Calibri"/>
+                <w:spacing w:val="0"/>
+                <w:position w:val="0"/>
+                <w:sz w:val="22"/>
               </w:rPr>
             </w:pPr>
             <w:r>
@@ -14346,37 +14213,77 @@
                 <w:sz w:val="22"/>
                 <w:shd w:fill="auto" w:val="clear"/>
               </w:rPr>
-              <w:t xml:space="preserve">Create pseudo-random values using set.seed()</w:t>
-            </w:r>
-          </w:p>
-        </w:tc>
-        <w:tc>
-          <w:tcPr>
-            <w:tcW w:w="985" w:type="dxa"/>
-            <w:tcBorders>
-              <w:top w:val="single" w:color="000000" w:sz="4"/>
-              <w:left w:val="single" w:color="000000" w:sz="4"/>
-              <w:bottom w:val="single" w:color="000000" w:sz="4"/>
-              <w:right w:val="single" w:color="000000" w:sz="4"/>
-            </w:tcBorders>
-            <w:shd w:color="000000" w:fill="ffffff" w:val="clear"/>
-            <w:tcMar>
-              <w:left w:w="108" w:type="dxa"/>
-              <w:right w:w="108" w:type="dxa"/>
-            </w:tcMar>
-            <w:vAlign w:val="top"/>
-          </w:tcPr>
-          <w:p>
-            <w:pPr>
-              <w:spacing w:before="0" w:after="0" w:line="240"/>
-              <w:ind w:right="0" w:left="0" w:firstLine="0"/>
-              <w:jc w:val="left"/>
+              <w:t xml:space="preserve">3.5</w:t>
+            </w:r>
+          </w:p>
+        </w:tc>
+        <w:tc>
+          <w:tcPr>
+            <w:tcW w:w="830" w:type="dxa"/>
+            <w:tcBorders>
+              <w:top w:val="single" w:color="000000" w:sz="4"/>
+              <w:left w:val="single" w:color="000000" w:sz="4"/>
+              <w:bottom w:val="single" w:color="000000" w:sz="4"/>
+              <w:right w:val="single" w:color="000000" w:sz="4"/>
+            </w:tcBorders>
+            <w:shd w:color="000000" w:fill="ffffff" w:val="clear"/>
+            <w:tcMar>
+              <w:left w:w="108" w:type="dxa"/>
+              <w:right w:w="108" w:type="dxa"/>
+            </w:tcMar>
+            <w:vAlign w:val="top"/>
+          </w:tcPr>
+          <w:p>
+            <w:pPr>
+              <w:spacing w:before="0" w:after="0" w:line="240"/>
+              <w:ind w:right="0" w:left="0" w:firstLine="0"/>
+              <w:jc w:val="left"/>
+              <w:rPr>
+                <w:rFonts w:ascii="Calibri" w:hAnsi="Calibri" w:cs="Calibri" w:eastAsia="Calibri"/>
+                <w:spacing w:val="0"/>
+                <w:position w:val="0"/>
+                <w:sz w:val="22"/>
+              </w:rPr>
+            </w:pPr>
+            <w:r>
               <w:rPr>
                 <w:rFonts w:ascii="Calibri" w:hAnsi="Calibri" w:cs="Calibri" w:eastAsia="Calibri"/>
                 <w:color w:val="00B050"/>
                 <w:spacing w:val="0"/>
                 <w:position w:val="0"/>
                 <w:sz w:val="22"/>
+                <w:shd w:fill="auto" w:val="clear"/>
+              </w:rPr>
+              <w:t xml:space="preserve">1</w:t>
+            </w:r>
+          </w:p>
+        </w:tc>
+        <w:tc>
+          <w:tcPr>
+            <w:tcW w:w="803" w:type="dxa"/>
+            <w:tcBorders>
+              <w:top w:val="single" w:color="000000" w:sz="4"/>
+              <w:left w:val="single" w:color="000000" w:sz="4"/>
+              <w:bottom w:val="single" w:color="000000" w:sz="4"/>
+              <w:right w:val="single" w:color="000000" w:sz="4"/>
+            </w:tcBorders>
+            <w:shd w:color="000000" w:fill="ffffff" w:val="clear"/>
+            <w:tcMar>
+              <w:left w:w="108" w:type="dxa"/>
+              <w:right w:w="108" w:type="dxa"/>
+            </w:tcMar>
+            <w:vAlign w:val="top"/>
+          </w:tcPr>
+          <w:p>
+            <w:pPr>
+              <w:spacing w:before="0" w:after="0" w:line="240"/>
+              <w:ind w:right="0" w:left="0" w:firstLine="0"/>
+              <w:jc w:val="left"/>
+              <w:rPr>
+                <w:rFonts w:ascii="Calibri" w:hAnsi="Calibri" w:cs="Calibri" w:eastAsia="Calibri"/>
+                <w:spacing w:val="0"/>
+                <w:position w:val="0"/>
+                <w:sz w:val="22"/>
               </w:rPr>
             </w:pPr>
             <w:r>
@@ -14388,13 +14295,13 @@
                 <w:sz w:val="22"/>
                 <w:shd w:fill="auto" w:val="clear"/>
               </w:rPr>
-              <w:t xml:space="preserve">3.5</w:t>
-            </w:r>
-          </w:p>
-        </w:tc>
-        <w:tc>
-          <w:tcPr>
-            <w:tcW w:w="830" w:type="dxa"/>
+              <w:t xml:space="preserve">1</w:t>
+            </w:r>
+          </w:p>
+        </w:tc>
+        <w:tc>
+          <w:tcPr>
+            <w:tcW w:w="5742" w:type="dxa"/>
             <w:tcBorders>
               <w:top w:val="single" w:color="000000" w:sz="4"/>
               <w:left w:val="single" w:color="000000" w:sz="4"/>
@@ -14419,6 +14326,7 @@
                 <w:spacing w:val="0"/>
                 <w:position w:val="0"/>
                 <w:sz w:val="22"/>
+                <w:shd w:fill="auto" w:val="clear"/>
               </w:rPr>
             </w:pPr>
             <w:r>
@@ -14430,91 +14338,6 @@
                 <w:sz w:val="22"/>
                 <w:shd w:fill="auto" w:val="clear"/>
               </w:rPr>
-              <w:t xml:space="preserve">1</w:t>
-            </w:r>
-          </w:p>
-        </w:tc>
-        <w:tc>
-          <w:tcPr>
-            <w:tcW w:w="803" w:type="dxa"/>
-            <w:tcBorders>
-              <w:top w:val="single" w:color="000000" w:sz="4"/>
-              <w:left w:val="single" w:color="000000" w:sz="4"/>
-              <w:bottom w:val="single" w:color="000000" w:sz="4"/>
-              <w:right w:val="single" w:color="000000" w:sz="4"/>
-            </w:tcBorders>
-            <w:shd w:color="000000" w:fill="ffffff" w:val="clear"/>
-            <w:tcMar>
-              <w:left w:w="108" w:type="dxa"/>
-              <w:right w:w="108" w:type="dxa"/>
-            </w:tcMar>
-            <w:vAlign w:val="top"/>
-          </w:tcPr>
-          <w:p>
-            <w:pPr>
-              <w:spacing w:before="0" w:after="0" w:line="240"/>
-              <w:ind w:right="0" w:left="0" w:firstLine="0"/>
-              <w:jc w:val="left"/>
-              <w:rPr>
-                <w:rFonts w:ascii="Calibri" w:hAnsi="Calibri" w:cs="Calibri" w:eastAsia="Calibri"/>
-                <w:color w:val="00B050"/>
-                <w:spacing w:val="0"/>
-                <w:position w:val="0"/>
-                <w:sz w:val="22"/>
-              </w:rPr>
-            </w:pPr>
-            <w:r>
-              <w:rPr>
-                <w:rFonts w:ascii="Calibri" w:hAnsi="Calibri" w:cs="Calibri" w:eastAsia="Calibri"/>
-                <w:color w:val="00B050"/>
-                <w:spacing w:val="0"/>
-                <w:position w:val="0"/>
-                <w:sz w:val="22"/>
-                <w:shd w:fill="auto" w:val="clear"/>
-              </w:rPr>
-              <w:t xml:space="preserve">1</w:t>
-            </w:r>
-          </w:p>
-        </w:tc>
-        <w:tc>
-          <w:tcPr>
-            <w:tcW w:w="5742" w:type="dxa"/>
-            <w:tcBorders>
-              <w:top w:val="single" w:color="000000" w:sz="4"/>
-              <w:left w:val="single" w:color="000000" w:sz="4"/>
-              <w:bottom w:val="single" w:color="000000" w:sz="4"/>
-              <w:right w:val="single" w:color="000000" w:sz="4"/>
-            </w:tcBorders>
-            <w:shd w:color="000000" w:fill="ffffff" w:val="clear"/>
-            <w:tcMar>
-              <w:left w:w="108" w:type="dxa"/>
-              <w:right w:w="108" w:type="dxa"/>
-            </w:tcMar>
-            <w:vAlign w:val="top"/>
-          </w:tcPr>
-          <w:p>
-            <w:pPr>
-              <w:spacing w:before="0" w:after="0" w:line="240"/>
-              <w:ind w:right="0" w:left="0" w:firstLine="0"/>
-              <w:jc w:val="left"/>
-              <w:rPr>
-                <w:rFonts w:ascii="Calibri" w:hAnsi="Calibri" w:cs="Calibri" w:eastAsia="Calibri"/>
-                <w:color w:val="00B050"/>
-                <w:spacing w:val="0"/>
-                <w:position w:val="0"/>
-                <w:sz w:val="22"/>
-                <w:shd w:fill="auto" w:val="clear"/>
-              </w:rPr>
-            </w:pPr>
-            <w:r>
-              <w:rPr>
-                <w:rFonts w:ascii="Calibri" w:hAnsi="Calibri" w:cs="Calibri" w:eastAsia="Calibri"/>
-                <w:color w:val="00B050"/>
-                <w:spacing w:val="0"/>
-                <w:position w:val="0"/>
-                <w:sz w:val="22"/>
-                <w:shd w:fill="auto" w:val="clear"/>
-              </w:rPr>
               <w:t xml:space="preserve">random number generation;</w:t>
             </w:r>
           </w:p>
@@ -14525,7 +14348,6 @@
               <w:jc w:val="left"/>
               <w:rPr>
                 <w:rFonts w:ascii="Calibri" w:hAnsi="Calibri" w:cs="Calibri" w:eastAsia="Calibri"/>
-                <w:color w:val="00B050"/>
                 <w:spacing w:val="0"/>
                 <w:position w:val="0"/>
                 <w:sz w:val="22"/>
@@ -14577,10 +14399,50 @@
               <w:jc w:val="left"/>
               <w:rPr>
                 <w:rFonts w:ascii="Calibri" w:hAnsi="Calibri" w:cs="Calibri" w:eastAsia="Calibri"/>
+                <w:spacing w:val="0"/>
+                <w:position w:val="0"/>
+                <w:sz w:val="22"/>
+              </w:rPr>
+            </w:pPr>
+            <w:r>
+              <w:rPr>
+                <w:rFonts w:ascii="Calibri" w:hAnsi="Calibri" w:cs="Calibri" w:eastAsia="Calibri"/>
                 <w:color w:val="FF0000"/>
                 <w:spacing w:val="0"/>
                 <w:position w:val="0"/>
                 <w:sz w:val="22"/>
+                <w:shd w:fill="auto" w:val="clear"/>
+              </w:rPr>
+              <w:t xml:space="preserve">Sample from a normal distribution</w:t>
+            </w:r>
+          </w:p>
+        </w:tc>
+        <w:tc>
+          <w:tcPr>
+            <w:tcW w:w="985" w:type="dxa"/>
+            <w:tcBorders>
+              <w:top w:val="single" w:color="000000" w:sz="4"/>
+              <w:left w:val="single" w:color="000000" w:sz="4"/>
+              <w:bottom w:val="single" w:color="000000" w:sz="4"/>
+              <w:right w:val="single" w:color="000000" w:sz="4"/>
+            </w:tcBorders>
+            <w:shd w:color="000000" w:fill="ffffff" w:val="clear"/>
+            <w:tcMar>
+              <w:left w:w="108" w:type="dxa"/>
+              <w:right w:w="108" w:type="dxa"/>
+            </w:tcMar>
+            <w:vAlign w:val="top"/>
+          </w:tcPr>
+          <w:p>
+            <w:pPr>
+              <w:spacing w:before="0" w:after="0" w:line="240"/>
+              <w:ind w:right="0" w:left="0" w:firstLine="0"/>
+              <w:jc w:val="left"/>
+              <w:rPr>
+                <w:rFonts w:ascii="Calibri" w:hAnsi="Calibri" w:cs="Calibri" w:eastAsia="Calibri"/>
+                <w:spacing w:val="0"/>
+                <w:position w:val="0"/>
+                <w:sz w:val="22"/>
               </w:rPr>
             </w:pPr>
             <w:r>
@@ -14592,88 +14454,45 @@
                 <w:sz w:val="22"/>
                 <w:shd w:fill="auto" w:val="clear"/>
               </w:rPr>
-              <w:t xml:space="preserve">Sample from a normal distribution</w:t>
-            </w:r>
-          </w:p>
-        </w:tc>
-        <w:tc>
-          <w:tcPr>
-            <w:tcW w:w="985" w:type="dxa"/>
-            <w:tcBorders>
-              <w:top w:val="single" w:color="000000" w:sz="4"/>
-              <w:left w:val="single" w:color="000000" w:sz="4"/>
-              <w:bottom w:val="single" w:color="000000" w:sz="4"/>
-              <w:right w:val="single" w:color="000000" w:sz="4"/>
-            </w:tcBorders>
-            <w:shd w:color="000000" w:fill="ffffff" w:val="clear"/>
-            <w:tcMar>
-              <w:left w:w="108" w:type="dxa"/>
-              <w:right w:w="108" w:type="dxa"/>
-            </w:tcMar>
-            <w:vAlign w:val="top"/>
-          </w:tcPr>
-          <w:p>
-            <w:pPr>
-              <w:spacing w:before="0" w:after="0" w:line="240"/>
-              <w:ind w:right="0" w:left="0" w:firstLine="0"/>
-              <w:jc w:val="left"/>
+              <w:t xml:space="preserve">3.5</w:t>
+            </w:r>
+          </w:p>
+        </w:tc>
+        <w:tc>
+          <w:tcPr>
+            <w:tcW w:w="830" w:type="dxa"/>
+            <w:tcBorders>
+              <w:top w:val="single" w:color="000000" w:sz="4"/>
+              <w:left w:val="single" w:color="000000" w:sz="4"/>
+              <w:bottom w:val="single" w:color="000000" w:sz="4"/>
+              <w:right w:val="single" w:color="000000" w:sz="4"/>
+            </w:tcBorders>
+            <w:shd w:color="000000" w:fill="ffffff" w:val="clear"/>
+            <w:tcMar>
+              <w:left w:w="108" w:type="dxa"/>
+              <w:right w:w="108" w:type="dxa"/>
+            </w:tcMar>
+            <w:vAlign w:val="top"/>
+          </w:tcPr>
+          <w:p>
+            <w:pPr>
+              <w:spacing w:before="0" w:after="0" w:line="240"/>
+              <w:ind w:right="0" w:left="0" w:firstLine="0"/>
+              <w:jc w:val="left"/>
+              <w:rPr>
+                <w:rFonts w:ascii="Calibri" w:hAnsi="Calibri" w:cs="Calibri" w:eastAsia="Calibri"/>
+                <w:spacing w:val="0"/>
+                <w:position w:val="0"/>
+                <w:sz w:val="22"/>
+              </w:rPr>
+            </w:pPr>
+            <w:r>
               <w:rPr>
                 <w:rFonts w:ascii="Calibri" w:hAnsi="Calibri" w:cs="Calibri" w:eastAsia="Calibri"/>
                 <w:color w:val="FF0000"/>
                 <w:spacing w:val="0"/>
                 <w:position w:val="0"/>
                 <w:sz w:val="22"/>
-              </w:rPr>
-            </w:pPr>
-            <w:r>
-              <w:rPr>
-                <w:rFonts w:ascii="Calibri" w:hAnsi="Calibri" w:cs="Calibri" w:eastAsia="Calibri"/>
-                <w:color w:val="FF0000"/>
-                <w:spacing w:val="0"/>
-                <w:position w:val="0"/>
-                <w:sz w:val="22"/>
-                <w:shd w:fill="auto" w:val="clear"/>
-              </w:rPr>
-              <w:t xml:space="preserve">3.5</w:t>
-            </w:r>
-          </w:p>
-        </w:tc>
-        <w:tc>
-          <w:tcPr>
-            <w:tcW w:w="830" w:type="dxa"/>
-            <w:tcBorders>
-              <w:top w:val="single" w:color="000000" w:sz="4"/>
-              <w:left w:val="single" w:color="000000" w:sz="4"/>
-              <w:bottom w:val="single" w:color="000000" w:sz="4"/>
-              <w:right w:val="single" w:color="000000" w:sz="4"/>
-            </w:tcBorders>
-            <w:shd w:color="000000" w:fill="ffffff" w:val="clear"/>
-            <w:tcMar>
-              <w:left w:w="108" w:type="dxa"/>
-              <w:right w:w="108" w:type="dxa"/>
-            </w:tcMar>
-            <w:vAlign w:val="top"/>
-          </w:tcPr>
-          <w:p>
-            <w:pPr>
-              <w:spacing w:before="0" w:after="0" w:line="240"/>
-              <w:ind w:right="0" w:left="0" w:firstLine="0"/>
-              <w:jc w:val="left"/>
-              <w:rPr>
-                <w:rFonts w:ascii="Calibri" w:hAnsi="Calibri" w:cs="Calibri" w:eastAsia="Calibri"/>
-                <w:color w:val="FF0000"/>
-                <w:spacing w:val="0"/>
-                <w:position w:val="0"/>
-                <w:sz w:val="22"/>
-              </w:rPr>
-            </w:pPr>
-            <w:r>
-              <w:rPr>
-                <w:rFonts w:ascii="Calibri" w:hAnsi="Calibri" w:cs="Calibri" w:eastAsia="Calibri"/>
-                <w:color w:val="FF0000"/>
-                <w:spacing w:val="0"/>
-                <w:position w:val="0"/>
-                <w:sz w:val="22"/>
                 <w:shd w:fill="auto" w:val="clear"/>
               </w:rPr>
               <w:t xml:space="preserve">1</w:t>
@@ -14703,7 +14522,6 @@
               <w:jc w:val="left"/>
               <w:rPr>
                 <w:rFonts w:ascii="Calibri" w:hAnsi="Calibri" w:cs="Calibri" w:eastAsia="Calibri"/>
-                <w:color w:val="FF0000"/>
                 <w:spacing w:val="0"/>
                 <w:position w:val="0"/>
                 <w:sz w:val="22"/>
@@ -14787,10 +14605,50 @@
               <w:jc w:val="left"/>
               <w:rPr>
                 <w:rFonts w:ascii="Calibri" w:hAnsi="Calibri" w:cs="Calibri" w:eastAsia="Calibri"/>
+                <w:spacing w:val="0"/>
+                <w:position w:val="0"/>
+                <w:sz w:val="22"/>
+              </w:rPr>
+            </w:pPr>
+            <w:r>
+              <w:rPr>
+                <w:rFonts w:ascii="Calibri" w:hAnsi="Calibri" w:cs="Calibri" w:eastAsia="Calibri"/>
                 <w:color w:val="FF0000"/>
                 <w:spacing w:val="0"/>
                 <w:position w:val="0"/>
                 <w:sz w:val="22"/>
+                <w:shd w:fill="auto" w:val="clear"/>
+              </w:rPr>
+              <w:t xml:space="preserve">Subset a list</w:t>
+            </w:r>
+          </w:p>
+        </w:tc>
+        <w:tc>
+          <w:tcPr>
+            <w:tcW w:w="985" w:type="dxa"/>
+            <w:tcBorders>
+              <w:top w:val="single" w:color="000000" w:sz="4"/>
+              <w:left w:val="single" w:color="000000" w:sz="4"/>
+              <w:bottom w:val="single" w:color="000000" w:sz="4"/>
+              <w:right w:val="single" w:color="000000" w:sz="4"/>
+            </w:tcBorders>
+            <w:shd w:color="000000" w:fill="ffffff" w:val="clear"/>
+            <w:tcMar>
+              <w:left w:w="108" w:type="dxa"/>
+              <w:right w:w="108" w:type="dxa"/>
+            </w:tcMar>
+            <w:vAlign w:val="top"/>
+          </w:tcPr>
+          <w:p>
+            <w:pPr>
+              <w:spacing w:before="0" w:after="0" w:line="240"/>
+              <w:ind w:right="0" w:left="0" w:firstLine="0"/>
+              <w:jc w:val="left"/>
+              <w:rPr>
+                <w:rFonts w:ascii="Calibri" w:hAnsi="Calibri" w:cs="Calibri" w:eastAsia="Calibri"/>
+                <w:spacing w:val="0"/>
+                <w:position w:val="0"/>
+                <w:sz w:val="22"/>
               </w:rPr>
             </w:pPr>
             <w:r>
@@ -14802,37 +14660,77 @@
                 <w:sz w:val="22"/>
                 <w:shd w:fill="auto" w:val="clear"/>
               </w:rPr>
-              <w:t xml:space="preserve">Subset a list</w:t>
-            </w:r>
-          </w:p>
-        </w:tc>
-        <w:tc>
-          <w:tcPr>
-            <w:tcW w:w="985" w:type="dxa"/>
-            <w:tcBorders>
-              <w:top w:val="single" w:color="000000" w:sz="4"/>
-              <w:left w:val="single" w:color="000000" w:sz="4"/>
-              <w:bottom w:val="single" w:color="000000" w:sz="4"/>
-              <w:right w:val="single" w:color="000000" w:sz="4"/>
-            </w:tcBorders>
-            <w:shd w:color="000000" w:fill="ffffff" w:val="clear"/>
-            <w:tcMar>
-              <w:left w:w="108" w:type="dxa"/>
-              <w:right w:w="108" w:type="dxa"/>
-            </w:tcMar>
-            <w:vAlign w:val="top"/>
-          </w:tcPr>
-          <w:p>
-            <w:pPr>
-              <w:spacing w:before="0" w:after="0" w:line="240"/>
-              <w:ind w:right="0" w:left="0" w:firstLine="0"/>
-              <w:jc w:val="left"/>
+              <w:t xml:space="preserve">3.5</w:t>
+            </w:r>
+          </w:p>
+        </w:tc>
+        <w:tc>
+          <w:tcPr>
+            <w:tcW w:w="830" w:type="dxa"/>
+            <w:tcBorders>
+              <w:top w:val="single" w:color="000000" w:sz="4"/>
+              <w:left w:val="single" w:color="000000" w:sz="4"/>
+              <w:bottom w:val="single" w:color="000000" w:sz="4"/>
+              <w:right w:val="single" w:color="000000" w:sz="4"/>
+            </w:tcBorders>
+            <w:shd w:color="000000" w:fill="ffffff" w:val="clear"/>
+            <w:tcMar>
+              <w:left w:w="108" w:type="dxa"/>
+              <w:right w:w="108" w:type="dxa"/>
+            </w:tcMar>
+            <w:vAlign w:val="top"/>
+          </w:tcPr>
+          <w:p>
+            <w:pPr>
+              <w:spacing w:before="0" w:after="0" w:line="240"/>
+              <w:ind w:right="0" w:left="0" w:firstLine="0"/>
+              <w:jc w:val="left"/>
+              <w:rPr>
+                <w:rFonts w:ascii="Calibri" w:hAnsi="Calibri" w:cs="Calibri" w:eastAsia="Calibri"/>
+                <w:spacing w:val="0"/>
+                <w:position w:val="0"/>
+                <w:sz w:val="22"/>
+              </w:rPr>
+            </w:pPr>
+            <w:r>
               <w:rPr>
                 <w:rFonts w:ascii="Calibri" w:hAnsi="Calibri" w:cs="Calibri" w:eastAsia="Calibri"/>
                 <w:color w:val="FF0000"/>
                 <w:spacing w:val="0"/>
                 <w:position w:val="0"/>
                 <w:sz w:val="22"/>
+                <w:shd w:fill="auto" w:val="clear"/>
+              </w:rPr>
+              <w:t xml:space="preserve">1</w:t>
+            </w:r>
+          </w:p>
+        </w:tc>
+        <w:tc>
+          <w:tcPr>
+            <w:tcW w:w="803" w:type="dxa"/>
+            <w:tcBorders>
+              <w:top w:val="single" w:color="000000" w:sz="4"/>
+              <w:left w:val="single" w:color="000000" w:sz="4"/>
+              <w:bottom w:val="single" w:color="000000" w:sz="4"/>
+              <w:right w:val="single" w:color="000000" w:sz="4"/>
+            </w:tcBorders>
+            <w:shd w:color="000000" w:fill="ffffff" w:val="clear"/>
+            <w:tcMar>
+              <w:left w:w="108" w:type="dxa"/>
+              <w:right w:w="108" w:type="dxa"/>
+            </w:tcMar>
+            <w:vAlign w:val="top"/>
+          </w:tcPr>
+          <w:p>
+            <w:pPr>
+              <w:spacing w:before="0" w:after="0" w:line="240"/>
+              <w:ind w:right="0" w:left="0" w:firstLine="0"/>
+              <w:jc w:val="left"/>
+              <w:rPr>
+                <w:rFonts w:ascii="Calibri" w:hAnsi="Calibri" w:cs="Calibri" w:eastAsia="Calibri"/>
+                <w:spacing w:val="0"/>
+                <w:position w:val="0"/>
+                <w:sz w:val="22"/>
               </w:rPr>
             </w:pPr>
             <w:r>
@@ -14844,13 +14742,13 @@
                 <w:sz w:val="22"/>
                 <w:shd w:fill="auto" w:val="clear"/>
               </w:rPr>
-              <w:t xml:space="preserve">3.5</w:t>
-            </w:r>
-          </w:p>
-        </w:tc>
-        <w:tc>
-          <w:tcPr>
-            <w:tcW w:w="830" w:type="dxa"/>
+              <w:t xml:space="preserve">1</w:t>
+            </w:r>
+          </w:p>
+        </w:tc>
+        <w:tc>
+          <w:tcPr>
+            <w:tcW w:w="5742" w:type="dxa"/>
             <w:tcBorders>
               <w:top w:val="single" w:color="000000" w:sz="4"/>
               <w:left w:val="single" w:color="000000" w:sz="4"/>
@@ -14875,6 +14773,7 @@
                 <w:spacing w:val="0"/>
                 <w:position w:val="0"/>
                 <w:sz w:val="22"/>
+                <w:shd w:fill="auto" w:val="clear"/>
               </w:rPr>
             </w:pPr>
             <w:r>
@@ -14886,91 +14785,6 @@
                 <w:sz w:val="22"/>
                 <w:shd w:fill="auto" w:val="clear"/>
               </w:rPr>
-              <w:t xml:space="preserve">1</w:t>
-            </w:r>
-          </w:p>
-        </w:tc>
-        <w:tc>
-          <w:tcPr>
-            <w:tcW w:w="803" w:type="dxa"/>
-            <w:tcBorders>
-              <w:top w:val="single" w:color="000000" w:sz="4"/>
-              <w:left w:val="single" w:color="000000" w:sz="4"/>
-              <w:bottom w:val="single" w:color="000000" w:sz="4"/>
-              <w:right w:val="single" w:color="000000" w:sz="4"/>
-            </w:tcBorders>
-            <w:shd w:color="000000" w:fill="ffffff" w:val="clear"/>
-            <w:tcMar>
-              <w:left w:w="108" w:type="dxa"/>
-              <w:right w:w="108" w:type="dxa"/>
-            </w:tcMar>
-            <w:vAlign w:val="top"/>
-          </w:tcPr>
-          <w:p>
-            <w:pPr>
-              <w:spacing w:before="0" w:after="0" w:line="240"/>
-              <w:ind w:right="0" w:left="0" w:firstLine="0"/>
-              <w:jc w:val="left"/>
-              <w:rPr>
-                <w:rFonts w:ascii="Calibri" w:hAnsi="Calibri" w:cs="Calibri" w:eastAsia="Calibri"/>
-                <w:color w:val="FF0000"/>
-                <w:spacing w:val="0"/>
-                <w:position w:val="0"/>
-                <w:sz w:val="22"/>
-              </w:rPr>
-            </w:pPr>
-            <w:r>
-              <w:rPr>
-                <w:rFonts w:ascii="Calibri" w:hAnsi="Calibri" w:cs="Calibri" w:eastAsia="Calibri"/>
-                <w:color w:val="FF0000"/>
-                <w:spacing w:val="0"/>
-                <w:position w:val="0"/>
-                <w:sz w:val="22"/>
-                <w:shd w:fill="auto" w:val="clear"/>
-              </w:rPr>
-              <w:t xml:space="preserve">1</w:t>
-            </w:r>
-          </w:p>
-        </w:tc>
-        <w:tc>
-          <w:tcPr>
-            <w:tcW w:w="5742" w:type="dxa"/>
-            <w:tcBorders>
-              <w:top w:val="single" w:color="000000" w:sz="4"/>
-              <w:left w:val="single" w:color="000000" w:sz="4"/>
-              <w:bottom w:val="single" w:color="000000" w:sz="4"/>
-              <w:right w:val="single" w:color="000000" w:sz="4"/>
-            </w:tcBorders>
-            <w:shd w:color="000000" w:fill="ffffff" w:val="clear"/>
-            <w:tcMar>
-              <w:left w:w="108" w:type="dxa"/>
-              <w:right w:w="108" w:type="dxa"/>
-            </w:tcMar>
-            <w:vAlign w:val="top"/>
-          </w:tcPr>
-          <w:p>
-            <w:pPr>
-              <w:spacing w:before="0" w:after="0" w:line="240"/>
-              <w:ind w:right="0" w:left="0" w:firstLine="0"/>
-              <w:jc w:val="left"/>
-              <w:rPr>
-                <w:rFonts w:ascii="Calibri" w:hAnsi="Calibri" w:cs="Calibri" w:eastAsia="Calibri"/>
-                <w:color w:val="FF0000"/>
-                <w:spacing w:val="0"/>
-                <w:position w:val="0"/>
-                <w:sz w:val="22"/>
-                <w:shd w:fill="auto" w:val="clear"/>
-              </w:rPr>
-            </w:pPr>
-            <w:r>
-              <w:rPr>
-                <w:rFonts w:ascii="Calibri" w:hAnsi="Calibri" w:cs="Calibri" w:eastAsia="Calibri"/>
-                <w:color w:val="FF0000"/>
-                <w:spacing w:val="0"/>
-                <w:position w:val="0"/>
-                <w:sz w:val="22"/>
-                <w:shd w:fill="auto" w:val="clear"/>
-              </w:rPr>
               <w:t xml:space="preserve">count 'Dwarf Walleye';</w:t>
             </w:r>
           </w:p>
@@ -14981,7 +14795,6 @@
               <w:jc w:val="left"/>
               <w:rPr>
                 <w:rFonts w:ascii="Calibri" w:hAnsi="Calibri" w:cs="Calibri" w:eastAsia="Calibri"/>
-                <w:color w:val="FF0000"/>
                 <w:spacing w:val="0"/>
                 <w:position w:val="0"/>
                 <w:sz w:val="22"/>
@@ -15033,7 +14846,6 @@
               <w:jc w:val="left"/>
               <w:rPr>
                 <w:rFonts w:ascii="Calibri" w:hAnsi="Calibri" w:cs="Calibri" w:eastAsia="Calibri"/>
-                <w:color w:val="004DBB"/>
                 <w:spacing w:val="0"/>
                 <w:position w:val="0"/>
                 <w:sz w:val="22"/>
@@ -15087,7 +14899,6 @@
               <w:jc w:val="left"/>
               <w:rPr>
                 <w:rFonts w:ascii="Calibri" w:hAnsi="Calibri" w:cs="Calibri" w:eastAsia="Calibri"/>
-                <w:color w:val="004DBB"/>
                 <w:spacing w:val="0"/>
                 <w:position w:val="0"/>
                 <w:sz w:val="22"/>
@@ -15129,7 +14940,6 @@
               <w:jc w:val="left"/>
               <w:rPr>
                 <w:rFonts w:ascii="Calibri" w:hAnsi="Calibri" w:cs="Calibri" w:eastAsia="Calibri"/>
-                <w:color w:val="004DBB"/>
                 <w:spacing w:val="0"/>
                 <w:position w:val="0"/>
                 <w:sz w:val="22"/>
@@ -15171,7 +14981,6 @@
               <w:jc w:val="left"/>
               <w:rPr>
                 <w:rFonts w:ascii="Calibri" w:hAnsi="Calibri" w:cs="Calibri" w:eastAsia="Calibri"/>
-                <w:color w:val="004DBB"/>
                 <w:spacing w:val="0"/>
                 <w:position w:val="0"/>
                 <w:sz w:val="22"/>
@@ -15239,7 +15048,6 @@
               <w:jc w:val="left"/>
               <w:rPr>
                 <w:rFonts w:ascii="Calibri" w:hAnsi="Calibri" w:cs="Calibri" w:eastAsia="Calibri"/>
-                <w:color w:val="004DBB"/>
                 <w:spacing w:val="0"/>
                 <w:position w:val="0"/>
                 <w:sz w:val="22"/>
@@ -15291,7 +15099,6 @@
               <w:jc w:val="left"/>
               <w:rPr>
                 <w:rFonts w:ascii="Calibri" w:hAnsi="Calibri" w:cs="Calibri" w:eastAsia="Calibri"/>
-                <w:color w:val="004DBB"/>
                 <w:spacing w:val="0"/>
                 <w:position w:val="0"/>
                 <w:sz w:val="22"/>
@@ -15333,7 +15140,6 @@
               <w:jc w:val="left"/>
               <w:rPr>
                 <w:rFonts w:ascii="Calibri" w:hAnsi="Calibri" w:cs="Calibri" w:eastAsia="Calibri"/>
-                <w:color w:val="004DBB"/>
                 <w:spacing w:val="0"/>
                 <w:position w:val="0"/>
                 <w:sz w:val="22"/>
@@ -15375,7 +15181,6 @@
               <w:jc w:val="left"/>
               <w:rPr>
                 <w:rFonts w:ascii="Calibri" w:hAnsi="Calibri" w:cs="Calibri" w:eastAsia="Calibri"/>
-                <w:color w:val="004DBB"/>
                 <w:spacing w:val="0"/>
                 <w:position w:val="0"/>
                 <w:sz w:val="22"/>
@@ -15417,7 +15222,6 @@
               <w:jc w:val="left"/>
               <w:rPr>
                 <w:rFonts w:ascii="Calibri" w:hAnsi="Calibri" w:cs="Calibri" w:eastAsia="Calibri"/>
-                <w:color w:val="004DBB"/>
                 <w:spacing w:val="0"/>
                 <w:position w:val="0"/>
                 <w:sz w:val="22"/>
@@ -15511,7 +15315,6 @@
               <w:jc w:val="left"/>
               <w:rPr>
                 <w:rFonts w:ascii="Calibri" w:hAnsi="Calibri" w:cs="Calibri" w:eastAsia="Calibri"/>
-                <w:color w:val="004DBB"/>
                 <w:spacing w:val="0"/>
                 <w:position w:val="0"/>
                 <w:sz w:val="22"/>
@@ -15563,7 +15366,6 @@
               <w:jc w:val="left"/>
               <w:rPr>
                 <w:rFonts w:ascii="Calibri" w:hAnsi="Calibri" w:cs="Calibri" w:eastAsia="Calibri"/>
-                <w:color w:val="004DBB"/>
                 <w:spacing w:val="0"/>
                 <w:position w:val="0"/>
                 <w:sz w:val="22"/>
@@ -15617,7 +15419,6 @@
               <w:jc w:val="left"/>
               <w:rPr>
                 <w:rFonts w:ascii="Calibri" w:hAnsi="Calibri" w:cs="Calibri" w:eastAsia="Calibri"/>
-                <w:color w:val="004DBB"/>
                 <w:spacing w:val="0"/>
                 <w:position w:val="0"/>
                 <w:sz w:val="22"/>
@@ -15659,7 +15460,6 @@
               <w:jc w:val="left"/>
               <w:rPr>
                 <w:rFonts w:ascii="Calibri" w:hAnsi="Calibri" w:cs="Calibri" w:eastAsia="Calibri"/>
-                <w:color w:val="004DBB"/>
                 <w:spacing w:val="0"/>
                 <w:position w:val="0"/>
                 <w:sz w:val="22"/>
@@ -15701,7 +15501,6 @@
               <w:jc w:val="left"/>
               <w:rPr>
                 <w:rFonts w:ascii="Calibri" w:hAnsi="Calibri" w:cs="Calibri" w:eastAsia="Calibri"/>
-                <w:color w:val="004DBB"/>
                 <w:spacing w:val="0"/>
                 <w:position w:val="0"/>
                 <w:sz w:val="22"/>
@@ -15769,7 +15568,6 @@
               <w:jc w:val="left"/>
               <w:rPr>
                 <w:rFonts w:ascii="Calibri" w:hAnsi="Calibri" w:cs="Calibri" w:eastAsia="Calibri"/>
-                <w:color w:val="004DBB"/>
                 <w:spacing w:val="0"/>
                 <w:position w:val="0"/>
                 <w:sz w:val="22"/>
@@ -15821,7 +15619,6 @@
               <w:jc w:val="left"/>
               <w:rPr>
                 <w:rFonts w:ascii="Calibri" w:hAnsi="Calibri" w:cs="Calibri" w:eastAsia="Calibri"/>
-                <w:color w:val="004DBB"/>
                 <w:spacing w:val="0"/>
                 <w:position w:val="0"/>
                 <w:sz w:val="22"/>
@@ -15863,7 +15660,6 @@
               <w:jc w:val="left"/>
               <w:rPr>
                 <w:rFonts w:ascii="Calibri" w:hAnsi="Calibri" w:cs="Calibri" w:eastAsia="Calibri"/>
-                <w:color w:val="004DBB"/>
                 <w:spacing w:val="0"/>
                 <w:position w:val="0"/>
                 <w:sz w:val="22"/>
@@ -15905,7 +15701,6 @@
               <w:jc w:val="left"/>
               <w:rPr>
                 <w:rFonts w:ascii="Calibri" w:hAnsi="Calibri" w:cs="Calibri" w:eastAsia="Calibri"/>
-                <w:color w:val="004DBB"/>
                 <w:spacing w:val="0"/>
                 <w:position w:val="0"/>
                 <w:sz w:val="22"/>
@@ -15947,7 +15742,6 @@
               <w:jc w:val="left"/>
               <w:rPr>
                 <w:rFonts w:ascii="Calibri" w:hAnsi="Calibri" w:cs="Calibri" w:eastAsia="Calibri"/>
-                <w:color w:val="004DBB"/>
                 <w:spacing w:val="0"/>
                 <w:position w:val="0"/>
                 <w:sz w:val="22"/>
@@ -15989,7 +15783,6 @@
               <w:jc w:val="left"/>
               <w:rPr>
                 <w:rFonts w:ascii="Calibri" w:hAnsi="Calibri" w:cs="Calibri" w:eastAsia="Calibri"/>
-                <w:color w:val="004DBB"/>
                 <w:spacing w:val="0"/>
                 <w:position w:val="0"/>
                 <w:sz w:val="22"/>
@@ -16041,7 +15834,6 @@
               <w:jc w:val="left"/>
               <w:rPr>
                 <w:rFonts w:ascii="Calibri" w:hAnsi="Calibri" w:cs="Calibri" w:eastAsia="Calibri"/>
-                <w:color w:val="FF0000"/>
                 <w:spacing w:val="0"/>
                 <w:position w:val="0"/>
                 <w:sz w:val="22"/>
@@ -16106,10 +15898,50 @@
               <w:jc w:val="left"/>
               <w:rPr>
                 <w:rFonts w:ascii="Calibri" w:hAnsi="Calibri" w:cs="Calibri" w:eastAsia="Calibri"/>
+                <w:spacing w:val="0"/>
+                <w:position w:val="0"/>
+                <w:sz w:val="22"/>
+              </w:rPr>
+            </w:pPr>
+            <w:r>
+              <w:rPr>
+                <w:rFonts w:ascii="Calibri" w:hAnsi="Calibri" w:cs="Calibri" w:eastAsia="Calibri"/>
                 <w:color w:val="FF0000"/>
                 <w:spacing w:val="0"/>
                 <w:position w:val="0"/>
                 <w:sz w:val="22"/>
+                <w:shd w:fill="auto" w:val="clear"/>
+              </w:rPr>
+              <w:t xml:space="preserve">3.7</w:t>
+            </w:r>
+          </w:p>
+        </w:tc>
+        <w:tc>
+          <w:tcPr>
+            <w:tcW w:w="830" w:type="dxa"/>
+            <w:tcBorders>
+              <w:top w:val="single" w:color="000000" w:sz="4"/>
+              <w:left w:val="single" w:color="000000" w:sz="4"/>
+              <w:bottom w:val="single" w:color="000000" w:sz="4"/>
+              <w:right w:val="single" w:color="000000" w:sz="4"/>
+            </w:tcBorders>
+            <w:shd w:color="000000" w:fill="ffffff" w:val="clear"/>
+            <w:tcMar>
+              <w:left w:w="108" w:type="dxa"/>
+              <w:right w:w="108" w:type="dxa"/>
+            </w:tcMar>
+            <w:vAlign w:val="top"/>
+          </w:tcPr>
+          <w:p>
+            <w:pPr>
+              <w:spacing w:before="0" w:after="0" w:line="240"/>
+              <w:ind w:right="0" w:left="0" w:firstLine="0"/>
+              <w:jc w:val="left"/>
+              <w:rPr>
+                <w:rFonts w:ascii="Calibri" w:hAnsi="Calibri" w:cs="Calibri" w:eastAsia="Calibri"/>
+                <w:spacing w:val="0"/>
+                <w:position w:val="0"/>
+                <w:sz w:val="22"/>
               </w:rPr>
             </w:pPr>
             <w:r>
@@ -16121,48 +15953,6 @@
                 <w:sz w:val="22"/>
                 <w:shd w:fill="auto" w:val="clear"/>
               </w:rPr>
-              <w:t xml:space="preserve">3.7</w:t>
-            </w:r>
-          </w:p>
-        </w:tc>
-        <w:tc>
-          <w:tcPr>
-            <w:tcW w:w="830" w:type="dxa"/>
-            <w:tcBorders>
-              <w:top w:val="single" w:color="000000" w:sz="4"/>
-              <w:left w:val="single" w:color="000000" w:sz="4"/>
-              <w:bottom w:val="single" w:color="000000" w:sz="4"/>
-              <w:right w:val="single" w:color="000000" w:sz="4"/>
-            </w:tcBorders>
-            <w:shd w:color="000000" w:fill="ffffff" w:val="clear"/>
-            <w:tcMar>
-              <w:left w:w="108" w:type="dxa"/>
-              <w:right w:w="108" w:type="dxa"/>
-            </w:tcMar>
-            <w:vAlign w:val="top"/>
-          </w:tcPr>
-          <w:p>
-            <w:pPr>
-              <w:spacing w:before="0" w:after="0" w:line="240"/>
-              <w:ind w:right="0" w:left="0" w:firstLine="0"/>
-              <w:jc w:val="left"/>
-              <w:rPr>
-                <w:rFonts w:ascii="Calibri" w:hAnsi="Calibri" w:cs="Calibri" w:eastAsia="Calibri"/>
-                <w:color w:val="FF0000"/>
-                <w:spacing w:val="0"/>
-                <w:position w:val="0"/>
-                <w:sz w:val="22"/>
-              </w:rPr>
-            </w:pPr>
-            <w:r>
-              <w:rPr>
-                <w:rFonts w:ascii="Calibri" w:hAnsi="Calibri" w:cs="Calibri" w:eastAsia="Calibri"/>
-                <w:color w:val="FF0000"/>
-                <w:spacing w:val="0"/>
-                <w:position w:val="0"/>
-                <w:sz w:val="22"/>
-                <w:shd w:fill="auto" w:val="clear"/>
-              </w:rPr>
               <w:t xml:space="preserve">3</w:t>
             </w:r>
           </w:p>
@@ -16190,7 +15980,6 @@
               <w:jc w:val="left"/>
               <w:rPr>
                 <w:rFonts w:ascii="Calibri" w:hAnsi="Calibri" w:cs="Calibri" w:eastAsia="Calibri"/>
-                <w:color w:val="FF0000"/>
                 <w:spacing w:val="0"/>
                 <w:position w:val="0"/>
                 <w:sz w:val="22"/>
@@ -16274,10 +16063,50 @@
               <w:jc w:val="left"/>
               <w:rPr>
                 <w:rFonts w:ascii="Calibri" w:hAnsi="Calibri" w:cs="Calibri" w:eastAsia="Calibri"/>
+                <w:spacing w:val="0"/>
+                <w:position w:val="0"/>
+                <w:sz w:val="22"/>
+              </w:rPr>
+            </w:pPr>
+            <w:r>
+              <w:rPr>
+                <w:rFonts w:ascii="Calibri" w:hAnsi="Calibri" w:cs="Calibri" w:eastAsia="Calibri"/>
                 <w:color w:val="FF0000"/>
                 <w:spacing w:val="0"/>
                 <w:position w:val="0"/>
                 <w:sz w:val="22"/>
+                <w:shd w:fill="auto" w:val="clear"/>
+              </w:rPr>
+              <w:t xml:space="preserve">Multiple condition on a subset vector</w:t>
+            </w:r>
+          </w:p>
+        </w:tc>
+        <w:tc>
+          <w:tcPr>
+            <w:tcW w:w="985" w:type="dxa"/>
+            <w:tcBorders>
+              <w:top w:val="single" w:color="000000" w:sz="4"/>
+              <w:left w:val="single" w:color="000000" w:sz="4"/>
+              <w:bottom w:val="single" w:color="000000" w:sz="4"/>
+              <w:right w:val="single" w:color="000000" w:sz="4"/>
+            </w:tcBorders>
+            <w:shd w:color="000000" w:fill="ffffff" w:val="clear"/>
+            <w:tcMar>
+              <w:left w:w="108" w:type="dxa"/>
+              <w:right w:w="108" w:type="dxa"/>
+            </w:tcMar>
+            <w:vAlign w:val="top"/>
+          </w:tcPr>
+          <w:p>
+            <w:pPr>
+              <w:spacing w:before="0" w:after="0" w:line="240"/>
+              <w:ind w:right="0" w:left="0" w:firstLine="0"/>
+              <w:jc w:val="left"/>
+              <w:rPr>
+                <w:rFonts w:ascii="Calibri" w:hAnsi="Calibri" w:cs="Calibri" w:eastAsia="Calibri"/>
+                <w:spacing w:val="0"/>
+                <w:position w:val="0"/>
+                <w:sz w:val="22"/>
               </w:rPr>
             </w:pPr>
             <w:r>
@@ -16289,37 +16118,77 @@
                 <w:sz w:val="22"/>
                 <w:shd w:fill="auto" w:val="clear"/>
               </w:rPr>
-              <w:t xml:space="preserve">Multiple condition on a subset vector</w:t>
-            </w:r>
-          </w:p>
-        </w:tc>
-        <w:tc>
-          <w:tcPr>
-            <w:tcW w:w="985" w:type="dxa"/>
-            <w:tcBorders>
-              <w:top w:val="single" w:color="000000" w:sz="4"/>
-              <w:left w:val="single" w:color="000000" w:sz="4"/>
-              <w:bottom w:val="single" w:color="000000" w:sz="4"/>
-              <w:right w:val="single" w:color="000000" w:sz="4"/>
-            </w:tcBorders>
-            <w:shd w:color="000000" w:fill="ffffff" w:val="clear"/>
-            <w:tcMar>
-              <w:left w:w="108" w:type="dxa"/>
-              <w:right w:w="108" w:type="dxa"/>
-            </w:tcMar>
-            <w:vAlign w:val="top"/>
-          </w:tcPr>
-          <w:p>
-            <w:pPr>
-              <w:spacing w:before="0" w:after="0" w:line="240"/>
-              <w:ind w:right="0" w:left="0" w:firstLine="0"/>
-              <w:jc w:val="left"/>
+              <w:t xml:space="preserve">3.8</w:t>
+            </w:r>
+          </w:p>
+        </w:tc>
+        <w:tc>
+          <w:tcPr>
+            <w:tcW w:w="830" w:type="dxa"/>
+            <w:tcBorders>
+              <w:top w:val="single" w:color="000000" w:sz="4"/>
+              <w:left w:val="single" w:color="000000" w:sz="4"/>
+              <w:bottom w:val="single" w:color="000000" w:sz="4"/>
+              <w:right w:val="single" w:color="000000" w:sz="4"/>
+            </w:tcBorders>
+            <w:shd w:color="000000" w:fill="ffffff" w:val="clear"/>
+            <w:tcMar>
+              <w:left w:w="108" w:type="dxa"/>
+              <w:right w:w="108" w:type="dxa"/>
+            </w:tcMar>
+            <w:vAlign w:val="top"/>
+          </w:tcPr>
+          <w:p>
+            <w:pPr>
+              <w:spacing w:before="0" w:after="0" w:line="240"/>
+              <w:ind w:right="0" w:left="0" w:firstLine="0"/>
+              <w:jc w:val="left"/>
+              <w:rPr>
+                <w:rFonts w:ascii="Calibri" w:hAnsi="Calibri" w:cs="Calibri" w:eastAsia="Calibri"/>
+                <w:spacing w:val="0"/>
+                <w:position w:val="0"/>
+                <w:sz w:val="22"/>
+              </w:rPr>
+            </w:pPr>
+            <w:r>
               <w:rPr>
                 <w:rFonts w:ascii="Calibri" w:hAnsi="Calibri" w:cs="Calibri" w:eastAsia="Calibri"/>
                 <w:color w:val="FF0000"/>
                 <w:spacing w:val="0"/>
                 <w:position w:val="0"/>
                 <w:sz w:val="22"/>
+                <w:shd w:fill="auto" w:val="clear"/>
+              </w:rPr>
+              <w:t xml:space="preserve">2</w:t>
+            </w:r>
+          </w:p>
+        </w:tc>
+        <w:tc>
+          <w:tcPr>
+            <w:tcW w:w="803" w:type="dxa"/>
+            <w:tcBorders>
+              <w:top w:val="single" w:color="000000" w:sz="4"/>
+              <w:left w:val="single" w:color="000000" w:sz="4"/>
+              <w:bottom w:val="single" w:color="000000" w:sz="4"/>
+              <w:right w:val="single" w:color="000000" w:sz="4"/>
+            </w:tcBorders>
+            <w:shd w:color="000000" w:fill="ffffff" w:val="clear"/>
+            <w:tcMar>
+              <w:left w:w="108" w:type="dxa"/>
+              <w:right w:w="108" w:type="dxa"/>
+            </w:tcMar>
+            <w:vAlign w:val="top"/>
+          </w:tcPr>
+          <w:p>
+            <w:pPr>
+              <w:spacing w:before="0" w:after="0" w:line="240"/>
+              <w:ind w:right="0" w:left="0" w:firstLine="0"/>
+              <w:jc w:val="left"/>
+              <w:rPr>
+                <w:rFonts w:ascii="Calibri" w:hAnsi="Calibri" w:cs="Calibri" w:eastAsia="Calibri"/>
+                <w:spacing w:val="0"/>
+                <w:position w:val="0"/>
+                <w:sz w:val="22"/>
               </w:rPr>
             </w:pPr>
             <w:r>
@@ -16331,90 +16200,6 @@
                 <w:sz w:val="22"/>
                 <w:shd w:fill="auto" w:val="clear"/>
               </w:rPr>
-              <w:t xml:space="preserve">3.8</w:t>
-            </w:r>
-          </w:p>
-        </w:tc>
-        <w:tc>
-          <w:tcPr>
-            <w:tcW w:w="830" w:type="dxa"/>
-            <w:tcBorders>
-              <w:top w:val="single" w:color="000000" w:sz="4"/>
-              <w:left w:val="single" w:color="000000" w:sz="4"/>
-              <w:bottom w:val="single" w:color="000000" w:sz="4"/>
-              <w:right w:val="single" w:color="000000" w:sz="4"/>
-            </w:tcBorders>
-            <w:shd w:color="000000" w:fill="ffffff" w:val="clear"/>
-            <w:tcMar>
-              <w:left w:w="108" w:type="dxa"/>
-              <w:right w:w="108" w:type="dxa"/>
-            </w:tcMar>
-            <w:vAlign w:val="top"/>
-          </w:tcPr>
-          <w:p>
-            <w:pPr>
-              <w:spacing w:before="0" w:after="0" w:line="240"/>
-              <w:ind w:right="0" w:left="0" w:firstLine="0"/>
-              <w:jc w:val="left"/>
-              <w:rPr>
-                <w:rFonts w:ascii="Calibri" w:hAnsi="Calibri" w:cs="Calibri" w:eastAsia="Calibri"/>
-                <w:color w:val="FF0000"/>
-                <w:spacing w:val="0"/>
-                <w:position w:val="0"/>
-                <w:sz w:val="22"/>
-              </w:rPr>
-            </w:pPr>
-            <w:r>
-              <w:rPr>
-                <w:rFonts w:ascii="Calibri" w:hAnsi="Calibri" w:cs="Calibri" w:eastAsia="Calibri"/>
-                <w:color w:val="FF0000"/>
-                <w:spacing w:val="0"/>
-                <w:position w:val="0"/>
-                <w:sz w:val="22"/>
-                <w:shd w:fill="auto" w:val="clear"/>
-              </w:rPr>
-              <w:t xml:space="preserve">2</w:t>
-            </w:r>
-          </w:p>
-        </w:tc>
-        <w:tc>
-          <w:tcPr>
-            <w:tcW w:w="803" w:type="dxa"/>
-            <w:tcBorders>
-              <w:top w:val="single" w:color="000000" w:sz="4"/>
-              <w:left w:val="single" w:color="000000" w:sz="4"/>
-              <w:bottom w:val="single" w:color="000000" w:sz="4"/>
-              <w:right w:val="single" w:color="000000" w:sz="4"/>
-            </w:tcBorders>
-            <w:shd w:color="000000" w:fill="ffffff" w:val="clear"/>
-            <w:tcMar>
-              <w:left w:w="108" w:type="dxa"/>
-              <w:right w:w="108" w:type="dxa"/>
-            </w:tcMar>
-            <w:vAlign w:val="top"/>
-          </w:tcPr>
-          <w:p>
-            <w:pPr>
-              <w:spacing w:before="0" w:after="0" w:line="240"/>
-              <w:ind w:right="0" w:left="0" w:firstLine="0"/>
-              <w:jc w:val="left"/>
-              <w:rPr>
-                <w:rFonts w:ascii="Calibri" w:hAnsi="Calibri" w:cs="Calibri" w:eastAsia="Calibri"/>
-                <w:color w:val="FF0000"/>
-                <w:spacing w:val="0"/>
-                <w:position w:val="0"/>
-                <w:sz w:val="22"/>
-              </w:rPr>
-            </w:pPr>
-            <w:r>
-              <w:rPr>
-                <w:rFonts w:ascii="Calibri" w:hAnsi="Calibri" w:cs="Calibri" w:eastAsia="Calibri"/>
-                <w:color w:val="FF0000"/>
-                <w:spacing w:val="0"/>
-                <w:position w:val="0"/>
-                <w:sz w:val="22"/>
-                <w:shd w:fill="auto" w:val="clear"/>
-              </w:rPr>
               <w:t xml:space="preserve">0</w:t>
             </w:r>
           </w:p>
@@ -16442,7 +16227,7 @@
               <w:jc w:val="left"/>
               <w:rPr>
                 <w:rFonts w:ascii="Calibri" w:hAnsi="Calibri" w:cs="Calibri" w:eastAsia="Calibri"/>
-                <w:color w:val="FF0000"/>
+                <w:color w:val="auto"/>
                 <w:spacing w:val="0"/>
                 <w:position w:val="0"/>
                 <w:sz w:val="22"/>
@@ -16484,7 +16269,6 @@
               <w:jc w:val="left"/>
               <w:rPr>
                 <w:rFonts w:ascii="Calibri" w:hAnsi="Calibri" w:cs="Calibri" w:eastAsia="Calibri"/>
-                <w:color w:val="004DBB"/>
                 <w:spacing w:val="0"/>
                 <w:position w:val="0"/>
                 <w:sz w:val="22"/>
@@ -16526,7 +16310,6 @@
               <w:jc w:val="left"/>
               <w:rPr>
                 <w:rFonts w:ascii="Calibri" w:hAnsi="Calibri" w:cs="Calibri" w:eastAsia="Calibri"/>
-                <w:color w:val="004DBB"/>
                 <w:spacing w:val="0"/>
                 <w:position w:val="0"/>
                 <w:sz w:val="22"/>
@@ -16568,7 +16351,6 @@
               <w:jc w:val="left"/>
               <w:rPr>
                 <w:rFonts w:ascii="Calibri" w:hAnsi="Calibri" w:cs="Calibri" w:eastAsia="Calibri"/>
-                <w:color w:val="004DBB"/>
                 <w:spacing w:val="0"/>
                 <w:position w:val="0"/>
                 <w:sz w:val="22"/>
@@ -16610,7 +16392,6 @@
               <w:jc w:val="left"/>
               <w:rPr>
                 <w:rFonts w:ascii="Calibri" w:hAnsi="Calibri" w:cs="Calibri" w:eastAsia="Calibri"/>
-                <w:color w:val="004DBB"/>
                 <w:spacing w:val="0"/>
                 <w:position w:val="0"/>
                 <w:sz w:val="22"/>
@@ -16652,7 +16433,6 @@
               <w:jc w:val="left"/>
               <w:rPr>
                 <w:rFonts w:ascii="Calibri" w:hAnsi="Calibri" w:cs="Calibri" w:eastAsia="Calibri"/>
-                <w:color w:val="004DBB"/>
                 <w:spacing w:val="0"/>
                 <w:position w:val="0"/>
                 <w:sz w:val="22"/>
@@ -16704,7 +16484,6 @@
               <w:jc w:val="left"/>
               <w:rPr>
                 <w:rFonts w:ascii="Calibri" w:hAnsi="Calibri" w:cs="Calibri" w:eastAsia="Calibri"/>
-                <w:color w:val="004DBB"/>
                 <w:spacing w:val="0"/>
                 <w:position w:val="0"/>
                 <w:sz w:val="22"/>
@@ -16746,7 +16525,6 @@
               <w:jc w:val="left"/>
               <w:rPr>
                 <w:rFonts w:ascii="Calibri" w:hAnsi="Calibri" w:cs="Calibri" w:eastAsia="Calibri"/>
-                <w:color w:val="004DBB"/>
                 <w:spacing w:val="0"/>
                 <w:position w:val="0"/>
                 <w:sz w:val="22"/>
@@ -16788,7 +16566,6 @@
               <w:jc w:val="left"/>
               <w:rPr>
                 <w:rFonts w:ascii="Calibri" w:hAnsi="Calibri" w:cs="Calibri" w:eastAsia="Calibri"/>
-                <w:color w:val="004DBB"/>
                 <w:spacing w:val="0"/>
                 <w:position w:val="0"/>
                 <w:sz w:val="22"/>
@@ -16830,7 +16607,6 @@
               <w:jc w:val="left"/>
               <w:rPr>
                 <w:rFonts w:ascii="Calibri" w:hAnsi="Calibri" w:cs="Calibri" w:eastAsia="Calibri"/>
-                <w:color w:val="004DBB"/>
                 <w:spacing w:val="0"/>
                 <w:position w:val="0"/>
                 <w:sz w:val="22"/>
@@ -16872,7 +16648,6 @@
               <w:jc w:val="left"/>
               <w:rPr>
                 <w:rFonts w:ascii="Calibri" w:hAnsi="Calibri" w:cs="Calibri" w:eastAsia="Calibri"/>
-                <w:color w:val="004DBB"/>
                 <w:spacing w:val="0"/>
                 <w:position w:val="0"/>
                 <w:sz w:val="22"/>
@@ -16924,7 +16699,6 @@
               <w:jc w:val="left"/>
               <w:rPr>
                 <w:rFonts w:ascii="Calibri" w:hAnsi="Calibri" w:cs="Calibri" w:eastAsia="Calibri"/>
-                <w:color w:val="FF0000"/>
                 <w:spacing w:val="0"/>
                 <w:position w:val="0"/>
                 <w:sz w:val="22"/>
@@ -16978,10 +16752,50 @@
               <w:jc w:val="left"/>
               <w:rPr>
                 <w:rFonts w:ascii="Calibri" w:hAnsi="Calibri" w:cs="Calibri" w:eastAsia="Calibri"/>
+                <w:spacing w:val="0"/>
+                <w:position w:val="0"/>
+                <w:sz w:val="22"/>
+              </w:rPr>
+            </w:pPr>
+            <w:r>
+              <w:rPr>
+                <w:rFonts w:ascii="Calibri" w:hAnsi="Calibri" w:cs="Calibri" w:eastAsia="Calibri"/>
                 <w:color w:val="FF0000"/>
                 <w:spacing w:val="0"/>
                 <w:position w:val="0"/>
                 <w:sz w:val="22"/>
+                <w:shd w:fill="auto" w:val="clear"/>
+              </w:rPr>
+              <w:t xml:space="preserve">3.7/3.8</w:t>
+            </w:r>
+          </w:p>
+        </w:tc>
+        <w:tc>
+          <w:tcPr>
+            <w:tcW w:w="830" w:type="dxa"/>
+            <w:tcBorders>
+              <w:top w:val="single" w:color="000000" w:sz="4"/>
+              <w:left w:val="single" w:color="000000" w:sz="4"/>
+              <w:bottom w:val="single" w:color="000000" w:sz="4"/>
+              <w:right w:val="single" w:color="000000" w:sz="4"/>
+            </w:tcBorders>
+            <w:shd w:color="000000" w:fill="ffffff" w:val="clear"/>
+            <w:tcMar>
+              <w:left w:w="108" w:type="dxa"/>
+              <w:right w:w="108" w:type="dxa"/>
+            </w:tcMar>
+            <w:vAlign w:val="top"/>
+          </w:tcPr>
+          <w:p>
+            <w:pPr>
+              <w:spacing w:before="0" w:after="0" w:line="240"/>
+              <w:ind w:right="0" w:left="0" w:firstLine="0"/>
+              <w:jc w:val="left"/>
+              <w:rPr>
+                <w:rFonts w:ascii="Calibri" w:hAnsi="Calibri" w:cs="Calibri" w:eastAsia="Calibri"/>
+                <w:spacing w:val="0"/>
+                <w:position w:val="0"/>
+                <w:sz w:val="22"/>
               </w:rPr>
             </w:pPr>
             <w:r>
@@ -16993,48 +16807,6 @@
                 <w:sz w:val="22"/>
                 <w:shd w:fill="auto" w:val="clear"/>
               </w:rPr>
-              <w:t xml:space="preserve">3.7/3.8</w:t>
-            </w:r>
-          </w:p>
-        </w:tc>
-        <w:tc>
-          <w:tcPr>
-            <w:tcW w:w="830" w:type="dxa"/>
-            <w:tcBorders>
-              <w:top w:val="single" w:color="000000" w:sz="4"/>
-              <w:left w:val="single" w:color="000000" w:sz="4"/>
-              <w:bottom w:val="single" w:color="000000" w:sz="4"/>
-              <w:right w:val="single" w:color="000000" w:sz="4"/>
-            </w:tcBorders>
-            <w:shd w:color="000000" w:fill="ffffff" w:val="clear"/>
-            <w:tcMar>
-              <w:left w:w="108" w:type="dxa"/>
-              <w:right w:w="108" w:type="dxa"/>
-            </w:tcMar>
-            <w:vAlign w:val="top"/>
-          </w:tcPr>
-          <w:p>
-            <w:pPr>
-              <w:spacing w:before="0" w:after="0" w:line="240"/>
-              <w:ind w:right="0" w:left="0" w:firstLine="0"/>
-              <w:jc w:val="left"/>
-              <w:rPr>
-                <w:rFonts w:ascii="Calibri" w:hAnsi="Calibri" w:cs="Calibri" w:eastAsia="Calibri"/>
-                <w:color w:val="FF0000"/>
-                <w:spacing w:val="0"/>
-                <w:position w:val="0"/>
-                <w:sz w:val="22"/>
-              </w:rPr>
-            </w:pPr>
-            <w:r>
-              <w:rPr>
-                <w:rFonts w:ascii="Calibri" w:hAnsi="Calibri" w:cs="Calibri" w:eastAsia="Calibri"/>
-                <w:color w:val="FF0000"/>
-                <w:spacing w:val="0"/>
-                <w:position w:val="0"/>
-                <w:sz w:val="22"/>
-                <w:shd w:fill="auto" w:val="clear"/>
-              </w:rPr>
               <w:t xml:space="preserve">1</w:t>
             </w:r>
           </w:p>
@@ -17062,7 +16834,6 @@
               <w:jc w:val="left"/>
               <w:rPr>
                 <w:rFonts w:ascii="Calibri" w:hAnsi="Calibri" w:cs="Calibri" w:eastAsia="Calibri"/>
-                <w:color w:val="FF0000"/>
                 <w:spacing w:val="0"/>
                 <w:position w:val="0"/>
                 <w:sz w:val="22"/>
@@ -17146,7 +16917,6 @@
               <w:jc w:val="left"/>
               <w:rPr>
                 <w:rFonts w:ascii="Calibri" w:hAnsi="Calibri" w:cs="Calibri" w:eastAsia="Calibri"/>
-                <w:color w:val="004DBB"/>
                 <w:spacing w:val="0"/>
                 <w:position w:val="0"/>
                 <w:sz w:val="22"/>
@@ -17188,7 +16958,6 @@
               <w:jc w:val="left"/>
               <w:rPr>
                 <w:rFonts w:ascii="Calibri" w:hAnsi="Calibri" w:cs="Calibri" w:eastAsia="Calibri"/>
-                <w:color w:val="004DBB"/>
                 <w:spacing w:val="0"/>
                 <w:position w:val="0"/>
                 <w:sz w:val="22"/>
@@ -17230,7 +16999,6 @@
               <w:jc w:val="left"/>
               <w:rPr>
                 <w:rFonts w:ascii="Calibri" w:hAnsi="Calibri" w:cs="Calibri" w:eastAsia="Calibri"/>
-                <w:color w:val="004DBB"/>
                 <w:spacing w:val="0"/>
                 <w:position w:val="0"/>
                 <w:sz w:val="22"/>
@@ -17272,7 +17040,6 @@
               <w:jc w:val="left"/>
               <w:rPr>
                 <w:rFonts w:ascii="Calibri" w:hAnsi="Calibri" w:cs="Calibri" w:eastAsia="Calibri"/>
-                <w:color w:val="004DBB"/>
                 <w:spacing w:val="0"/>
                 <w:position w:val="0"/>
                 <w:sz w:val="22"/>
@@ -17314,7 +17081,6 @@
               <w:jc w:val="left"/>
               <w:rPr>
                 <w:rFonts w:ascii="Calibri" w:hAnsi="Calibri" w:cs="Calibri" w:eastAsia="Calibri"/>
-                <w:color w:val="004DBB"/>
                 <w:spacing w:val="0"/>
                 <w:position w:val="0"/>
                 <w:sz w:val="22"/>

</xml_diff>

<commit_message>
update proj / rub
</commit_message>
<xml_diff>
--- a/_project/projectRubric.docx
+++ b/_project/projectRubric.docx
@@ -11684,15 +11684,16 @@
               <w:jc w:val="left"/>
               <w:rPr>
                 <w:rFonts w:ascii="Calibri" w:hAnsi="Calibri" w:cs="Calibri" w:eastAsia="Calibri"/>
-                <w:spacing w:val="0"/>
-                <w:position w:val="0"/>
-                <w:sz w:val="22"/>
-              </w:rPr>
-            </w:pPr>
-            <w:r>
-              <w:rPr>
-                <w:rFonts w:ascii="Calibri" w:hAnsi="Calibri" w:cs="Calibri" w:eastAsia="Calibri"/>
-                <w:color w:val="FF0000"/>
+                <w:color w:val="004DBB"/>
+                <w:spacing w:val="0"/>
+                <w:position w:val="0"/>
+                <w:sz w:val="22"/>
+              </w:rPr>
+            </w:pPr>
+            <w:r>
+              <w:rPr>
+                <w:rFonts w:ascii="Calibri" w:hAnsi="Calibri" w:cs="Calibri" w:eastAsia="Calibri"/>
+                <w:color w:val="004DBB"/>
                 <w:spacing w:val="0"/>
                 <w:position w:val="0"/>
                 <w:sz w:val="22"/>
@@ -11725,15 +11726,16 @@
               <w:jc w:val="left"/>
               <w:rPr>
                 <w:rFonts w:ascii="Calibri" w:hAnsi="Calibri" w:cs="Calibri" w:eastAsia="Calibri"/>
-                <w:spacing w:val="0"/>
-                <w:position w:val="0"/>
-                <w:sz w:val="22"/>
-              </w:rPr>
-            </w:pPr>
-            <w:r>
-              <w:rPr>
-                <w:rFonts w:ascii="Calibri" w:hAnsi="Calibri" w:cs="Calibri" w:eastAsia="Calibri"/>
-                <w:color w:val="FF0000"/>
+                <w:color w:val="004DBB"/>
+                <w:spacing w:val="0"/>
+                <w:position w:val="0"/>
+                <w:sz w:val="22"/>
+              </w:rPr>
+            </w:pPr>
+            <w:r>
+              <w:rPr>
+                <w:rFonts w:ascii="Calibri" w:hAnsi="Calibri" w:cs="Calibri" w:eastAsia="Calibri"/>
+                <w:color w:val="004DBB"/>
                 <w:spacing w:val="0"/>
                 <w:position w:val="0"/>
                 <w:sz w:val="22"/>
@@ -11766,15 +11768,16 @@
               <w:jc w:val="left"/>
               <w:rPr>
                 <w:rFonts w:ascii="Calibri" w:hAnsi="Calibri" w:cs="Calibri" w:eastAsia="Calibri"/>
-                <w:spacing w:val="0"/>
-                <w:position w:val="0"/>
-                <w:sz w:val="22"/>
-              </w:rPr>
-            </w:pPr>
-            <w:r>
-              <w:rPr>
-                <w:rFonts w:ascii="Calibri" w:hAnsi="Calibri" w:cs="Calibri" w:eastAsia="Calibri"/>
-                <w:color w:val="FF0000"/>
+                <w:color w:val="004DBB"/>
+                <w:spacing w:val="0"/>
+                <w:position w:val="0"/>
+                <w:sz w:val="22"/>
+              </w:rPr>
+            </w:pPr>
+            <w:r>
+              <w:rPr>
+                <w:rFonts w:ascii="Calibri" w:hAnsi="Calibri" w:cs="Calibri" w:eastAsia="Calibri"/>
+                <w:color w:val="004DBB"/>
                 <w:spacing w:val="0"/>
                 <w:position w:val="0"/>
                 <w:sz w:val="22"/>
@@ -11807,21 +11810,22 @@
               <w:jc w:val="left"/>
               <w:rPr>
                 <w:rFonts w:ascii="Calibri" w:hAnsi="Calibri" w:cs="Calibri" w:eastAsia="Calibri"/>
-                <w:spacing w:val="0"/>
-                <w:position w:val="0"/>
-                <w:sz w:val="22"/>
-              </w:rPr>
-            </w:pPr>
-            <w:r>
-              <w:rPr>
-                <w:rFonts w:ascii="Calibri" w:hAnsi="Calibri" w:cs="Calibri" w:eastAsia="Calibri"/>
-                <w:color w:val="FF0000"/>
-                <w:spacing w:val="0"/>
-                <w:position w:val="0"/>
-                <w:sz w:val="22"/>
-                <w:shd w:fill="auto" w:val="clear"/>
-              </w:rPr>
-              <w:t xml:space="preserve">0</w:t>
+                <w:color w:val="004DBB"/>
+                <w:spacing w:val="0"/>
+                <w:position w:val="0"/>
+                <w:sz w:val="22"/>
+              </w:rPr>
+            </w:pPr>
+            <w:r>
+              <w:rPr>
+                <w:rFonts w:ascii="Calibri" w:hAnsi="Calibri" w:cs="Calibri" w:eastAsia="Calibri"/>
+                <w:color w:val="004DBB"/>
+                <w:spacing w:val="0"/>
+                <w:position w:val="0"/>
+                <w:sz w:val="22"/>
+                <w:shd w:fill="auto" w:val="clear"/>
+              </w:rPr>
+              <w:t xml:space="preserve">2</w:t>
             </w:r>
           </w:p>
         </w:tc>
@@ -11848,13 +11852,24 @@
               <w:jc w:val="left"/>
               <w:rPr>
                 <w:rFonts w:ascii="Calibri" w:hAnsi="Calibri" w:cs="Calibri" w:eastAsia="Calibri"/>
-                <w:color w:val="auto"/>
-                <w:spacing w:val="0"/>
-                <w:position w:val="0"/>
-                <w:sz w:val="22"/>
-                <w:shd w:fill="auto" w:val="clear"/>
-              </w:rPr>
-            </w:pPr>
+                <w:color w:val="004DBB"/>
+                <w:spacing w:val="0"/>
+                <w:position w:val="0"/>
+                <w:sz w:val="22"/>
+                <w:shd w:fill="auto" w:val="clear"/>
+              </w:rPr>
+            </w:pPr>
+            <w:r>
+              <w:rPr>
+                <w:rFonts w:ascii="Calibri" w:hAnsi="Calibri" w:cs="Calibri" w:eastAsia="Calibri"/>
+                <w:color w:val="004DBB"/>
+                <w:spacing w:val="0"/>
+                <w:position w:val="0"/>
+                <w:sz w:val="22"/>
+                <w:shd w:fill="auto" w:val="clear"/>
+              </w:rPr>
+              <w:t xml:space="preserve">round condition and log age/length col's in 'walleyeData'</w:t>
+            </w:r>
           </w:p>
         </w:tc>
       </w:tr>
@@ -13672,7 +13687,7 @@
       </w:tr>
       <w:tr>
         <w:trPr>
-          <w:trHeight w:val="333" w:hRule="auto"/>
+          <w:trHeight w:val="555" w:hRule="auto"/>
           <w:jc w:val="left"/>
         </w:trPr>
         <w:tc>
@@ -13695,7 +13710,7 @@
             <w:pPr>
               <w:numPr>
                 <w:ilvl w:val="0"/>
-                <w:numId w:val="208"/>
+                <w:numId w:val="209"/>
               </w:numPr>
               <w:spacing w:before="0" w:after="0" w:line="240"/>
               <w:ind w:right="0" w:left="360" w:hanging="360"/>
@@ -13936,7 +13951,7 @@
             <w:pPr>
               <w:numPr>
                 <w:ilvl w:val="0"/>
-                <w:numId w:val="211"/>
+                <w:numId w:val="213"/>
               </w:numPr>
               <w:spacing w:before="0" w:after="0" w:line="240"/>
               <w:ind w:right="0" w:left="360" w:hanging="360"/>
@@ -14151,7 +14166,7 @@
             <w:pPr>
               <w:numPr>
                 <w:ilvl w:val="0"/>
-                <w:numId w:val="214"/>
+                <w:numId w:val="216"/>
               </w:numPr>
               <w:spacing w:before="0" w:after="0" w:line="240"/>
               <w:ind w:right="0" w:left="360" w:hanging="360"/>
@@ -14392,7 +14407,7 @@
             <w:pPr>
               <w:numPr>
                 <w:ilvl w:val="0"/>
-                <w:numId w:val="217"/>
+                <w:numId w:val="219"/>
               </w:numPr>
               <w:spacing w:before="0" w:after="0" w:line="240"/>
               <w:ind w:right="0" w:left="360" w:hanging="360"/>
@@ -14598,7 +14613,7 @@
             <w:pPr>
               <w:numPr>
                 <w:ilvl w:val="0"/>
-                <w:numId w:val="220"/>
+                <w:numId w:val="222"/>
               </w:numPr>
               <w:spacing w:before="0" w:after="0" w:line="240"/>
               <w:ind w:right="0" w:left="360" w:hanging="360"/>
@@ -14839,7 +14854,7 @@
             <w:pPr>
               <w:numPr>
                 <w:ilvl w:val="0"/>
-                <w:numId w:val="223"/>
+                <w:numId w:val="225"/>
               </w:numPr>
               <w:spacing w:before="0" w:after="0" w:line="240"/>
               <w:ind w:right="0" w:left="360" w:hanging="360"/>
@@ -15092,7 +15107,7 @@
             <w:pPr>
               <w:numPr>
                 <w:ilvl w:val="0"/>
-                <w:numId w:val="226"/>
+                <w:numId w:val="228"/>
               </w:numPr>
               <w:spacing w:before="0" w:after="0" w:line="240"/>
               <w:ind w:right="0" w:left="360" w:hanging="360"/>
@@ -15359,7 +15374,7 @@
             <w:pPr>
               <w:numPr>
                 <w:ilvl w:val="0"/>
-                <w:numId w:val="229"/>
+                <w:numId w:val="231"/>
               </w:numPr>
               <w:spacing w:before="0" w:after="0" w:line="240"/>
               <w:ind w:right="0" w:left="360" w:hanging="360"/>
@@ -15612,7 +15627,7 @@
             <w:pPr>
               <w:numPr>
                 <w:ilvl w:val="0"/>
-                <w:numId w:val="232"/>
+                <w:numId w:val="234"/>
               </w:numPr>
               <w:spacing w:before="0" w:after="0" w:line="240"/>
               <w:ind w:right="0" w:left="360" w:hanging="360"/>
@@ -15827,7 +15842,7 @@
             <w:pPr>
               <w:numPr>
                 <w:ilvl w:val="0"/>
-                <w:numId w:val="235"/>
+                <w:numId w:val="237"/>
               </w:numPr>
               <w:spacing w:before="0" w:after="0" w:line="240"/>
               <w:ind w:right="0" w:left="360" w:hanging="360"/>
@@ -16056,7 +16071,7 @@
             <w:pPr>
               <w:numPr>
                 <w:ilvl w:val="0"/>
-                <w:numId w:val="239"/>
+                <w:numId w:val="241"/>
               </w:numPr>
               <w:spacing w:before="0" w:after="0" w:line="240"/>
               <w:ind w:right="0" w:left="360" w:hanging="360"/>
@@ -16262,7 +16277,7 @@
             <w:pPr>
               <w:numPr>
                 <w:ilvl w:val="0"/>
-                <w:numId w:val="243"/>
+                <w:numId w:val="245"/>
               </w:numPr>
               <w:spacing w:before="0" w:after="0" w:line="240"/>
               <w:ind w:right="0" w:left="360" w:hanging="360"/>
@@ -16477,7 +16492,7 @@
             <w:pPr>
               <w:numPr>
                 <w:ilvl w:val="0"/>
-                <w:numId w:val="246"/>
+                <w:numId w:val="248"/>
               </w:numPr>
               <w:spacing w:before="0" w:after="0" w:line="240"/>
               <w:ind w:right="0" w:left="360" w:hanging="360"/>
@@ -16692,22 +16707,23 @@
             <w:pPr>
               <w:numPr>
                 <w:ilvl w:val="0"/>
-                <w:numId w:val="249"/>
+                <w:numId w:val="251"/>
               </w:numPr>
               <w:spacing w:before="0" w:after="0" w:line="240"/>
               <w:ind w:right="0" w:left="360" w:hanging="360"/>
               <w:jc w:val="left"/>
               <w:rPr>
                 <w:rFonts w:ascii="Calibri" w:hAnsi="Calibri" w:cs="Calibri" w:eastAsia="Calibri"/>
-                <w:spacing w:val="0"/>
-                <w:position w:val="0"/>
-                <w:sz w:val="22"/>
-              </w:rPr>
-            </w:pPr>
-            <w:r>
-              <w:rPr>
-                <w:rFonts w:ascii="Calibri" w:hAnsi="Calibri" w:cs="Calibri" w:eastAsia="Calibri"/>
-                <w:color w:val="FF0000"/>
+                <w:color w:val="004DBB"/>
+                <w:spacing w:val="0"/>
+                <w:position w:val="0"/>
+                <w:sz w:val="22"/>
+              </w:rPr>
+            </w:pPr>
+            <w:r>
+              <w:rPr>
+                <w:rFonts w:ascii="Calibri" w:hAnsi="Calibri" w:cs="Calibri" w:eastAsia="Calibri"/>
+                <w:color w:val="004DBB"/>
                 <w:spacing w:val="0"/>
                 <w:position w:val="0"/>
                 <w:sz w:val="22"/>
@@ -16719,7 +16735,7 @@
               <w:rPr>
                 <w:rFonts w:ascii="Calibri" w:hAnsi="Calibri" w:cs="Calibri" w:eastAsia="Calibri"/>
                 <w:i/>
-                <w:color w:val="FF0000"/>
+                <w:color w:val="004DBB"/>
                 <w:spacing w:val="0"/>
                 <w:position w:val="0"/>
                 <w:sz w:val="22"/>
@@ -16752,15 +16768,16 @@
               <w:jc w:val="left"/>
               <w:rPr>
                 <w:rFonts w:ascii="Calibri" w:hAnsi="Calibri" w:cs="Calibri" w:eastAsia="Calibri"/>
-                <w:spacing w:val="0"/>
-                <w:position w:val="0"/>
-                <w:sz w:val="22"/>
-              </w:rPr>
-            </w:pPr>
-            <w:r>
-              <w:rPr>
-                <w:rFonts w:ascii="Calibri" w:hAnsi="Calibri" w:cs="Calibri" w:eastAsia="Calibri"/>
-                <w:color w:val="FF0000"/>
+                <w:color w:val="004DBB"/>
+                <w:spacing w:val="0"/>
+                <w:position w:val="0"/>
+                <w:sz w:val="22"/>
+              </w:rPr>
+            </w:pPr>
+            <w:r>
+              <w:rPr>
+                <w:rFonts w:ascii="Calibri" w:hAnsi="Calibri" w:cs="Calibri" w:eastAsia="Calibri"/>
+                <w:color w:val="004DBB"/>
                 <w:spacing w:val="0"/>
                 <w:position w:val="0"/>
                 <w:sz w:val="22"/>
@@ -16793,15 +16810,16 @@
               <w:jc w:val="left"/>
               <w:rPr>
                 <w:rFonts w:ascii="Calibri" w:hAnsi="Calibri" w:cs="Calibri" w:eastAsia="Calibri"/>
-                <w:spacing w:val="0"/>
-                <w:position w:val="0"/>
-                <w:sz w:val="22"/>
-              </w:rPr>
-            </w:pPr>
-            <w:r>
-              <w:rPr>
-                <w:rFonts w:ascii="Calibri" w:hAnsi="Calibri" w:cs="Calibri" w:eastAsia="Calibri"/>
-                <w:color w:val="FF0000"/>
+                <w:color w:val="004DBB"/>
+                <w:spacing w:val="0"/>
+                <w:position w:val="0"/>
+                <w:sz w:val="22"/>
+              </w:rPr>
+            </w:pPr>
+            <w:r>
+              <w:rPr>
+                <w:rFonts w:ascii="Calibri" w:hAnsi="Calibri" w:cs="Calibri" w:eastAsia="Calibri"/>
+                <w:color w:val="004DBB"/>
                 <w:spacing w:val="0"/>
                 <w:position w:val="0"/>
                 <w:sz w:val="22"/>
@@ -16834,21 +16852,22 @@
               <w:jc w:val="left"/>
               <w:rPr>
                 <w:rFonts w:ascii="Calibri" w:hAnsi="Calibri" w:cs="Calibri" w:eastAsia="Calibri"/>
-                <w:spacing w:val="0"/>
-                <w:position w:val="0"/>
-                <w:sz w:val="22"/>
-              </w:rPr>
-            </w:pPr>
-            <w:r>
-              <w:rPr>
-                <w:rFonts w:ascii="Calibri" w:hAnsi="Calibri" w:cs="Calibri" w:eastAsia="Calibri"/>
-                <w:color w:val="FF0000"/>
-                <w:spacing w:val="0"/>
-                <w:position w:val="0"/>
-                <w:sz w:val="22"/>
-                <w:shd w:fill="auto" w:val="clear"/>
-              </w:rPr>
-              <w:t xml:space="preserve">0</w:t>
+                <w:color w:val="004DBB"/>
+                <w:spacing w:val="0"/>
+                <w:position w:val="0"/>
+                <w:sz w:val="22"/>
+              </w:rPr>
+            </w:pPr>
+            <w:r>
+              <w:rPr>
+                <w:rFonts w:ascii="Calibri" w:hAnsi="Calibri" w:cs="Calibri" w:eastAsia="Calibri"/>
+                <w:color w:val="004DBB"/>
+                <w:spacing w:val="0"/>
+                <w:position w:val="0"/>
+                <w:sz w:val="22"/>
+                <w:shd w:fill="auto" w:val="clear"/>
+              </w:rPr>
+              <w:t xml:space="preserve">1</w:t>
             </w:r>
           </w:p>
         </w:tc>
@@ -16875,13 +16894,24 @@
               <w:jc w:val="left"/>
               <w:rPr>
                 <w:rFonts w:ascii="Calibri" w:hAnsi="Calibri" w:cs="Calibri" w:eastAsia="Calibri"/>
-                <w:color w:val="auto"/>
-                <w:spacing w:val="0"/>
-                <w:position w:val="0"/>
-                <w:sz w:val="22"/>
-                <w:shd w:fill="auto" w:val="clear"/>
-              </w:rPr>
-            </w:pPr>
+                <w:color w:val="004DBB"/>
+                <w:spacing w:val="0"/>
+                <w:position w:val="0"/>
+                <w:sz w:val="22"/>
+                <w:shd w:fill="auto" w:val="clear"/>
+              </w:rPr>
+            </w:pPr>
+            <w:r>
+              <w:rPr>
+                <w:rFonts w:ascii="Calibri" w:hAnsi="Calibri" w:cs="Calibri" w:eastAsia="Calibri"/>
+                <w:color w:val="004DBB"/>
+                <w:spacing w:val="0"/>
+                <w:position w:val="0"/>
+                <w:sz w:val="22"/>
+                <w:shd w:fill="auto" w:val="clear"/>
+              </w:rPr>
+              <w:t xml:space="preserve">plot walleye PSD categories (i.e., quality vs memorable)</w:t>
+            </w:r>
           </w:p>
         </w:tc>
       </w:tr>
@@ -16910,7 +16940,7 @@
             <w:pPr>
               <w:numPr>
                 <w:ilvl w:val="0"/>
-                <w:numId w:val="252"/>
+                <w:numId w:val="254"/>
               </w:numPr>
               <w:spacing w:before="0" w:after="0" w:line="240"/>
               <w:ind w:right="0" w:left="360" w:hanging="360"/>
@@ -18105,49 +18135,49 @@
   <w:num w:numId="205">
     <w:abstractNumId w:val="90"/>
   </w:num>
-  <w:num w:numId="208">
+  <w:num w:numId="209">
     <w:abstractNumId w:val="84"/>
   </w:num>
-  <w:num w:numId="211">
+  <w:num w:numId="213">
     <w:abstractNumId w:val="78"/>
   </w:num>
-  <w:num w:numId="214">
+  <w:num w:numId="216">
     <w:abstractNumId w:val="72"/>
   </w:num>
-  <w:num w:numId="217">
+  <w:num w:numId="219">
     <w:abstractNumId w:val="66"/>
   </w:num>
-  <w:num w:numId="220">
+  <w:num w:numId="222">
     <w:abstractNumId w:val="60"/>
   </w:num>
-  <w:num w:numId="223">
+  <w:num w:numId="225">
     <w:abstractNumId w:val="54"/>
   </w:num>
-  <w:num w:numId="226">
+  <w:num w:numId="228">
     <w:abstractNumId w:val="48"/>
   </w:num>
-  <w:num w:numId="229">
+  <w:num w:numId="231">
     <w:abstractNumId w:val="42"/>
   </w:num>
-  <w:num w:numId="232">
+  <w:num w:numId="234">
     <w:abstractNumId w:val="36"/>
   </w:num>
-  <w:num w:numId="235">
+  <w:num w:numId="237">
     <w:abstractNumId w:val="30"/>
   </w:num>
-  <w:num w:numId="239">
+  <w:num w:numId="241">
     <w:abstractNumId w:val="24"/>
   </w:num>
-  <w:num w:numId="243">
+  <w:num w:numId="245">
     <w:abstractNumId w:val="18"/>
   </w:num>
-  <w:num w:numId="246">
+  <w:num w:numId="248">
     <w:abstractNumId w:val="12"/>
   </w:num>
-  <w:num w:numId="249">
+  <w:num w:numId="251">
     <w:abstractNumId w:val="6"/>
   </w:num>
-  <w:num w:numId="252">
+  <w:num w:numId="254">
     <w:abstractNumId w:val="0"/>
   </w:num>
 </w:numbering>

</xml_diff>

<commit_message>
modify final proj script / rub
</commit_message>
<xml_diff>
--- a/_project/projectRubric.docx
+++ b/_project/projectRubric.docx
@@ -5217,7 +5217,6 @@
               <w:jc w:val="left"/>
               <w:rPr>
                 <w:rFonts w:ascii="Calibri" w:hAnsi="Calibri" w:cs="Calibri" w:eastAsia="Calibri"/>
-                <w:color w:val="004DBB"/>
                 <w:spacing w:val="0"/>
                 <w:position w:val="0"/>
                 <w:sz w:val="22"/>
@@ -5281,7 +5280,6 @@
               <w:jc w:val="left"/>
               <w:rPr>
                 <w:rFonts w:ascii="Calibri" w:hAnsi="Calibri" w:cs="Calibri" w:eastAsia="Calibri"/>
-                <w:color w:val="004DBB"/>
                 <w:spacing w:val="0"/>
                 <w:position w:val="0"/>
                 <w:sz w:val="22"/>
@@ -5323,7 +5321,6 @@
               <w:jc w:val="left"/>
               <w:rPr>
                 <w:rFonts w:ascii="Calibri" w:hAnsi="Calibri" w:cs="Calibri" w:eastAsia="Calibri"/>
-                <w:color w:val="004DBB"/>
                 <w:spacing w:val="0"/>
                 <w:position w:val="0"/>
                 <w:sz w:val="22"/>
@@ -5365,7 +5362,6 @@
               <w:jc w:val="left"/>
               <w:rPr>
                 <w:rFonts w:ascii="Calibri" w:hAnsi="Calibri" w:cs="Calibri" w:eastAsia="Calibri"/>
-                <w:color w:val="004DBB"/>
                 <w:spacing w:val="0"/>
                 <w:position w:val="0"/>
                 <w:sz w:val="22"/>
@@ -5407,7 +5403,6 @@
               <w:jc w:val="left"/>
               <w:rPr>
                 <w:rFonts w:ascii="Calibri" w:hAnsi="Calibri" w:cs="Calibri" w:eastAsia="Calibri"/>
-                <w:color w:val="004DBB"/>
                 <w:spacing w:val="0"/>
                 <w:position w:val="0"/>
                 <w:sz w:val="22"/>
@@ -8306,7 +8301,7 @@
       </w:tr>
       <w:tr>
         <w:trPr>
-          <w:trHeight w:val="333" w:hRule="auto"/>
+          <w:trHeight w:val="570" w:hRule="auto"/>
           <w:jc w:val="left"/>
         </w:trPr>
         <w:tc>
@@ -8329,7 +8324,7 @@
             <w:pPr>
               <w:numPr>
                 <w:ilvl w:val="0"/>
-                <w:numId w:val="130"/>
+                <w:numId w:val="131"/>
               </w:numPr>
               <w:spacing w:before="0" w:after="0" w:line="240"/>
               <w:ind w:right="0" w:left="360" w:hanging="360"/>
@@ -8544,7 +8539,7 @@
             <w:pPr>
               <w:numPr>
                 <w:ilvl w:val="0"/>
-                <w:numId w:val="134"/>
+                <w:numId w:val="135"/>
               </w:numPr>
               <w:spacing w:before="0" w:after="0" w:line="240"/>
               <w:ind w:right="0" w:left="360" w:hanging="360"/>
@@ -8785,7 +8780,7 @@
             <w:pPr>
               <w:numPr>
                 <w:ilvl w:val="0"/>
-                <w:numId w:val="138"/>
+                <w:numId w:val="139"/>
               </w:numPr>
               <w:spacing w:before="0" w:after="0" w:line="240"/>
               <w:ind w:right="0" w:left="360" w:hanging="360"/>
@@ -9026,7 +9021,7 @@
             <w:pPr>
               <w:numPr>
                 <w:ilvl w:val="0"/>
-                <w:numId w:val="141"/>
+                <w:numId w:val="142"/>
               </w:numPr>
               <w:spacing w:before="0" w:after="0" w:line="240"/>
               <w:ind w:right="0" w:left="360" w:hanging="360"/>
@@ -9293,7 +9288,7 @@
             <w:pPr>
               <w:numPr>
                 <w:ilvl w:val="0"/>
-                <w:numId w:val="144"/>
+                <w:numId w:val="145"/>
               </w:numPr>
               <w:spacing w:before="0" w:after="0" w:line="240"/>
               <w:ind w:right="0" w:left="360" w:hanging="360"/>
@@ -9560,7 +9555,7 @@
             <w:pPr>
               <w:numPr>
                 <w:ilvl w:val="0"/>
-                <w:numId w:val="147"/>
+                <w:numId w:val="148"/>
               </w:numPr>
               <w:spacing w:before="0" w:after="0" w:line="240"/>
               <w:ind w:right="0" w:left="360" w:hanging="360"/>
@@ -9801,7 +9796,7 @@
             <w:pPr>
               <w:numPr>
                 <w:ilvl w:val="0"/>
-                <w:numId w:val="150"/>
+                <w:numId w:val="151"/>
               </w:numPr>
               <w:spacing w:before="0" w:after="0" w:line="240"/>
               <w:ind w:right="0" w:left="360" w:hanging="360"/>
@@ -10042,7 +10037,7 @@
             <w:pPr>
               <w:numPr>
                 <w:ilvl w:val="0"/>
-                <w:numId w:val="154"/>
+                <w:numId w:val="155"/>
               </w:numPr>
               <w:spacing w:before="0" w:after="0" w:line="240"/>
               <w:ind w:right="0" w:left="360" w:hanging="360"/>
@@ -10283,7 +10278,7 @@
             <w:pPr>
               <w:numPr>
                 <w:ilvl w:val="0"/>
-                <w:numId w:val="158"/>
+                <w:numId w:val="159"/>
               </w:numPr>
               <w:spacing w:before="0" w:after="0" w:line="240"/>
               <w:ind w:right="0" w:left="360" w:hanging="360"/>
@@ -10498,7 +10493,7 @@
             <w:pPr>
               <w:numPr>
                 <w:ilvl w:val="0"/>
-                <w:numId w:val="162"/>
+                <w:numId w:val="163"/>
               </w:numPr>
               <w:spacing w:before="0" w:after="0" w:line="240"/>
               <w:ind w:right="0" w:left="360" w:hanging="360"/>
@@ -10713,7 +10708,7 @@
             <w:pPr>
               <w:numPr>
                 <w:ilvl w:val="0"/>
-                <w:numId w:val="166"/>
+                <w:numId w:val="167"/>
               </w:numPr>
               <w:spacing w:before="0" w:after="0" w:line="240"/>
               <w:ind w:right="0" w:left="360" w:hanging="360"/>
@@ -10928,7 +10923,7 @@
             <w:pPr>
               <w:numPr>
                 <w:ilvl w:val="0"/>
-                <w:numId w:val="170"/>
+                <w:numId w:val="171"/>
               </w:numPr>
               <w:spacing w:before="0" w:after="0" w:line="240"/>
               <w:ind w:right="0" w:left="360" w:hanging="360"/>
@@ -11143,7 +11138,7 @@
             <w:pPr>
               <w:numPr>
                 <w:ilvl w:val="0"/>
-                <w:numId w:val="174"/>
+                <w:numId w:val="175"/>
               </w:numPr>
               <w:spacing w:before="0" w:after="0" w:line="240"/>
               <w:ind w:right="0" w:left="360" w:hanging="360"/>
@@ -11361,7 +11356,7 @@
       </w:tr>
       <w:tr>
         <w:trPr>
-          <w:trHeight w:val="1035" w:hRule="auto"/>
+          <w:trHeight w:val="1080" w:hRule="auto"/>
           <w:jc w:val="left"/>
         </w:trPr>
         <w:tc>
@@ -11384,7 +11379,7 @@
             <w:pPr>
               <w:numPr>
                 <w:ilvl w:val="0"/>
-                <w:numId w:val="178"/>
+                <w:numId w:val="179"/>
               </w:numPr>
               <w:spacing w:before="0" w:after="0" w:line="240"/>
               <w:ind w:right="0" w:left="360" w:hanging="360"/>
@@ -11677,14 +11672,13 @@
             <w:pPr>
               <w:numPr>
                 <w:ilvl w:val="0"/>
-                <w:numId w:val="182"/>
+                <w:numId w:val="183"/>
               </w:numPr>
               <w:spacing w:before="0" w:after="0" w:line="240"/>
               <w:ind w:right="0" w:left="360" w:hanging="360"/>
               <w:jc w:val="left"/>
               <w:rPr>
                 <w:rFonts w:ascii="Calibri" w:hAnsi="Calibri" w:cs="Calibri" w:eastAsia="Calibri"/>
-                <w:color w:val="004DBB"/>
                 <w:spacing w:val="0"/>
                 <w:position w:val="0"/>
                 <w:sz w:val="22"/>
@@ -11726,7 +11720,6 @@
               <w:jc w:val="left"/>
               <w:rPr>
                 <w:rFonts w:ascii="Calibri" w:hAnsi="Calibri" w:cs="Calibri" w:eastAsia="Calibri"/>
-                <w:color w:val="004DBB"/>
                 <w:spacing w:val="0"/>
                 <w:position w:val="0"/>
                 <w:sz w:val="22"/>
@@ -11768,7 +11761,6 @@
               <w:jc w:val="left"/>
               <w:rPr>
                 <w:rFonts w:ascii="Calibri" w:hAnsi="Calibri" w:cs="Calibri" w:eastAsia="Calibri"/>
-                <w:color w:val="004DBB"/>
                 <w:spacing w:val="0"/>
                 <w:position w:val="0"/>
                 <w:sz w:val="22"/>
@@ -11810,7 +11802,6 @@
               <w:jc w:val="left"/>
               <w:rPr>
                 <w:rFonts w:ascii="Calibri" w:hAnsi="Calibri" w:cs="Calibri" w:eastAsia="Calibri"/>
-                <w:color w:val="004DBB"/>
                 <w:spacing w:val="0"/>
                 <w:position w:val="0"/>
                 <w:sz w:val="22"/>
@@ -11852,11 +11843,9 @@
               <w:jc w:val="left"/>
               <w:rPr>
                 <w:rFonts w:ascii="Calibri" w:hAnsi="Calibri" w:cs="Calibri" w:eastAsia="Calibri"/>
-                <w:color w:val="004DBB"/>
-                <w:spacing w:val="0"/>
-                <w:position w:val="0"/>
-                <w:sz w:val="22"/>
-                <w:shd w:fill="auto" w:val="clear"/>
+                <w:spacing w:val="0"/>
+                <w:position w:val="0"/>
+                <w:sz w:val="22"/>
               </w:rPr>
             </w:pPr>
             <w:r>
@@ -11898,7 +11887,7 @@
             <w:pPr>
               <w:numPr>
                 <w:ilvl w:val="0"/>
-                <w:numId w:val="185"/>
+                <w:numId w:val="186"/>
               </w:numPr>
               <w:spacing w:before="0" w:after="0" w:line="240"/>
               <w:ind w:right="0" w:left="360" w:hanging="360"/>
@@ -12104,7 +12093,7 @@
             <w:pPr>
               <w:numPr>
                 <w:ilvl w:val="0"/>
-                <w:numId w:val="188"/>
+                <w:numId w:val="189"/>
               </w:numPr>
               <w:spacing w:before="0" w:after="0" w:line="240"/>
               <w:ind w:right="0" w:left="360" w:hanging="360"/>
@@ -12345,7 +12334,7 @@
             <w:pPr>
               <w:numPr>
                 <w:ilvl w:val="0"/>
-                <w:numId w:val="192"/>
+                <w:numId w:val="193"/>
               </w:numPr>
               <w:spacing w:before="0" w:after="0" w:line="240"/>
               <w:ind w:right="0" w:left="360" w:hanging="360"/>
@@ -12586,7 +12575,7 @@
             <w:pPr>
               <w:numPr>
                 <w:ilvl w:val="0"/>
-                <w:numId w:val="196"/>
+                <w:numId w:val="197"/>
               </w:numPr>
               <w:spacing w:before="0" w:after="0" w:line="240"/>
               <w:ind w:right="0" w:left="360" w:hanging="360"/>
@@ -12792,22 +12781,23 @@
             <w:pPr>
               <w:numPr>
                 <w:ilvl w:val="0"/>
-                <w:numId w:val="199"/>
+                <w:numId w:val="200"/>
               </w:numPr>
               <w:spacing w:before="0" w:after="0" w:line="240"/>
               <w:ind w:right="0" w:left="360" w:hanging="360"/>
               <w:jc w:val="left"/>
               <w:rPr>
                 <w:rFonts w:ascii="Calibri" w:hAnsi="Calibri" w:cs="Calibri" w:eastAsia="Calibri"/>
-                <w:spacing w:val="0"/>
-                <w:position w:val="0"/>
-                <w:sz w:val="22"/>
-              </w:rPr>
-            </w:pPr>
-            <w:r>
-              <w:rPr>
-                <w:rFonts w:ascii="Calibri" w:hAnsi="Calibri" w:cs="Calibri" w:eastAsia="Calibri"/>
-                <w:color w:val="FF0000"/>
+                <w:color w:val="004DBB"/>
+                <w:spacing w:val="0"/>
+                <w:position w:val="0"/>
+                <w:sz w:val="22"/>
+              </w:rPr>
+            </w:pPr>
+            <w:r>
+              <w:rPr>
+                <w:rFonts w:ascii="Calibri" w:hAnsi="Calibri" w:cs="Calibri" w:eastAsia="Calibri"/>
+                <w:color w:val="004DBB"/>
                 <w:spacing w:val="0"/>
                 <w:position w:val="0"/>
                 <w:sz w:val="22"/>
@@ -12840,15 +12830,16 @@
               <w:jc w:val="left"/>
               <w:rPr>
                 <w:rFonts w:ascii="Calibri" w:hAnsi="Calibri" w:cs="Calibri" w:eastAsia="Calibri"/>
-                <w:spacing w:val="0"/>
-                <w:position w:val="0"/>
-                <w:sz w:val="22"/>
-              </w:rPr>
-            </w:pPr>
-            <w:r>
-              <w:rPr>
-                <w:rFonts w:ascii="Calibri" w:hAnsi="Calibri" w:cs="Calibri" w:eastAsia="Calibri"/>
-                <w:color w:val="FF0000"/>
+                <w:color w:val="004DBB"/>
+                <w:spacing w:val="0"/>
+                <w:position w:val="0"/>
+                <w:sz w:val="22"/>
+              </w:rPr>
+            </w:pPr>
+            <w:r>
+              <w:rPr>
+                <w:rFonts w:ascii="Calibri" w:hAnsi="Calibri" w:cs="Calibri" w:eastAsia="Calibri"/>
+                <w:color w:val="004DBB"/>
                 <w:spacing w:val="0"/>
                 <w:position w:val="0"/>
                 <w:sz w:val="22"/>
@@ -12881,15 +12872,16 @@
               <w:jc w:val="left"/>
               <w:rPr>
                 <w:rFonts w:ascii="Calibri" w:hAnsi="Calibri" w:cs="Calibri" w:eastAsia="Calibri"/>
-                <w:spacing w:val="0"/>
-                <w:position w:val="0"/>
-                <w:sz w:val="22"/>
-              </w:rPr>
-            </w:pPr>
-            <w:r>
-              <w:rPr>
-                <w:rFonts w:ascii="Calibri" w:hAnsi="Calibri" w:cs="Calibri" w:eastAsia="Calibri"/>
-                <w:color w:val="FF0000"/>
+                <w:color w:val="004DBB"/>
+                <w:spacing w:val="0"/>
+                <w:position w:val="0"/>
+                <w:sz w:val="22"/>
+              </w:rPr>
+            </w:pPr>
+            <w:r>
+              <w:rPr>
+                <w:rFonts w:ascii="Calibri" w:hAnsi="Calibri" w:cs="Calibri" w:eastAsia="Calibri"/>
+                <w:color w:val="004DBB"/>
                 <w:spacing w:val="0"/>
                 <w:position w:val="0"/>
                 <w:sz w:val="22"/>
@@ -12922,21 +12914,22 @@
               <w:jc w:val="left"/>
               <w:rPr>
                 <w:rFonts w:ascii="Calibri" w:hAnsi="Calibri" w:cs="Calibri" w:eastAsia="Calibri"/>
-                <w:spacing w:val="0"/>
-                <w:position w:val="0"/>
-                <w:sz w:val="22"/>
-              </w:rPr>
-            </w:pPr>
-            <w:r>
-              <w:rPr>
-                <w:rFonts w:ascii="Calibri" w:hAnsi="Calibri" w:cs="Calibri" w:eastAsia="Calibri"/>
-                <w:color w:val="FF0000"/>
-                <w:spacing w:val="0"/>
-                <w:position w:val="0"/>
-                <w:sz w:val="22"/>
-                <w:shd w:fill="auto" w:val="clear"/>
-              </w:rPr>
-              <w:t xml:space="preserve">0</w:t>
+                <w:color w:val="004DBB"/>
+                <w:spacing w:val="0"/>
+                <w:position w:val="0"/>
+                <w:sz w:val="22"/>
+              </w:rPr>
+            </w:pPr>
+            <w:r>
+              <w:rPr>
+                <w:rFonts w:ascii="Calibri" w:hAnsi="Calibri" w:cs="Calibri" w:eastAsia="Calibri"/>
+                <w:color w:val="004DBB"/>
+                <w:spacing w:val="0"/>
+                <w:position w:val="0"/>
+                <w:sz w:val="22"/>
+                <w:shd w:fill="auto" w:val="clear"/>
+              </w:rPr>
+              <w:t xml:space="preserve">1</w:t>
             </w:r>
           </w:p>
         </w:tc>
@@ -12963,13 +12956,24 @@
               <w:jc w:val="left"/>
               <w:rPr>
                 <w:rFonts w:ascii="Calibri" w:hAnsi="Calibri" w:cs="Calibri" w:eastAsia="Calibri"/>
-                <w:color w:val="auto"/>
-                <w:spacing w:val="0"/>
-                <w:position w:val="0"/>
-                <w:sz w:val="22"/>
-                <w:shd w:fill="auto" w:val="clear"/>
-              </w:rPr>
-            </w:pPr>
+                <w:color w:val="004DBB"/>
+                <w:spacing w:val="0"/>
+                <w:position w:val="0"/>
+                <w:sz w:val="22"/>
+                <w:shd w:fill="auto" w:val="clear"/>
+              </w:rPr>
+            </w:pPr>
+            <w:r>
+              <w:rPr>
+                <w:rFonts w:ascii="Calibri" w:hAnsi="Calibri" w:cs="Calibri" w:eastAsia="Calibri"/>
+                <w:color w:val="004DBB"/>
+                <w:spacing w:val="0"/>
+                <w:position w:val="0"/>
+                <w:sz w:val="22"/>
+                <w:shd w:fill="auto" w:val="clear"/>
+              </w:rPr>
+              <w:t xml:space="preserve">round values in col 15:17 in 'walleyeData'</w:t>
+            </w:r>
           </w:p>
         </w:tc>
       </w:tr>
@@ -12998,22 +13002,23 @@
             <w:pPr>
               <w:numPr>
                 <w:ilvl w:val="0"/>
-                <w:numId w:val="202"/>
+                <w:numId w:val="203"/>
               </w:numPr>
               <w:spacing w:before="0" w:after="0" w:line="240"/>
               <w:ind w:right="0" w:left="360" w:hanging="360"/>
               <w:jc w:val="left"/>
               <w:rPr>
                 <w:rFonts w:ascii="Calibri" w:hAnsi="Calibri" w:cs="Calibri" w:eastAsia="Calibri"/>
-                <w:spacing w:val="0"/>
-                <w:position w:val="0"/>
-                <w:sz w:val="22"/>
-              </w:rPr>
-            </w:pPr>
-            <w:r>
-              <w:rPr>
-                <w:rFonts w:ascii="Calibri" w:hAnsi="Calibri" w:cs="Calibri" w:eastAsia="Calibri"/>
-                <w:color w:val="FF0000"/>
+                <w:color w:val="004DBB"/>
+                <w:spacing w:val="0"/>
+                <w:position w:val="0"/>
+                <w:sz w:val="22"/>
+              </w:rPr>
+            </w:pPr>
+            <w:r>
+              <w:rPr>
+                <w:rFonts w:ascii="Calibri" w:hAnsi="Calibri" w:cs="Calibri" w:eastAsia="Calibri"/>
+                <w:color w:val="004DBB"/>
                 <w:spacing w:val="0"/>
                 <w:position w:val="0"/>
                 <w:sz w:val="22"/>
@@ -13046,15 +13051,16 @@
               <w:jc w:val="left"/>
               <w:rPr>
                 <w:rFonts w:ascii="Calibri" w:hAnsi="Calibri" w:cs="Calibri" w:eastAsia="Calibri"/>
-                <w:spacing w:val="0"/>
-                <w:position w:val="0"/>
-                <w:sz w:val="22"/>
-              </w:rPr>
-            </w:pPr>
-            <w:r>
-              <w:rPr>
-                <w:rFonts w:ascii="Calibri" w:hAnsi="Calibri" w:cs="Calibri" w:eastAsia="Calibri"/>
-                <w:color w:val="FF0000"/>
+                <w:color w:val="004DBB"/>
+                <w:spacing w:val="0"/>
+                <w:position w:val="0"/>
+                <w:sz w:val="22"/>
+              </w:rPr>
+            </w:pPr>
+            <w:r>
+              <w:rPr>
+                <w:rFonts w:ascii="Calibri" w:hAnsi="Calibri" w:cs="Calibri" w:eastAsia="Calibri"/>
+                <w:color w:val="004DBB"/>
                 <w:spacing w:val="0"/>
                 <w:position w:val="0"/>
                 <w:sz w:val="22"/>
@@ -13087,15 +13093,16 @@
               <w:jc w:val="left"/>
               <w:rPr>
                 <w:rFonts w:ascii="Calibri" w:hAnsi="Calibri" w:cs="Calibri" w:eastAsia="Calibri"/>
-                <w:spacing w:val="0"/>
-                <w:position w:val="0"/>
-                <w:sz w:val="22"/>
-              </w:rPr>
-            </w:pPr>
-            <w:r>
-              <w:rPr>
-                <w:rFonts w:ascii="Calibri" w:hAnsi="Calibri" w:cs="Calibri" w:eastAsia="Calibri"/>
-                <w:color w:val="FF0000"/>
+                <w:color w:val="004DBB"/>
+                <w:spacing w:val="0"/>
+                <w:position w:val="0"/>
+                <w:sz w:val="22"/>
+              </w:rPr>
+            </w:pPr>
+            <w:r>
+              <w:rPr>
+                <w:rFonts w:ascii="Calibri" w:hAnsi="Calibri" w:cs="Calibri" w:eastAsia="Calibri"/>
+                <w:color w:val="004DBB"/>
                 <w:spacing w:val="0"/>
                 <w:position w:val="0"/>
                 <w:sz w:val="22"/>
@@ -13128,21 +13135,22 @@
               <w:jc w:val="left"/>
               <w:rPr>
                 <w:rFonts w:ascii="Calibri" w:hAnsi="Calibri" w:cs="Calibri" w:eastAsia="Calibri"/>
-                <w:spacing w:val="0"/>
-                <w:position w:val="0"/>
-                <w:sz w:val="22"/>
-              </w:rPr>
-            </w:pPr>
-            <w:r>
-              <w:rPr>
-                <w:rFonts w:ascii="Calibri" w:hAnsi="Calibri" w:cs="Calibri" w:eastAsia="Calibri"/>
-                <w:color w:val="FF0000"/>
-                <w:spacing w:val="0"/>
-                <w:position w:val="0"/>
-                <w:sz w:val="22"/>
-                <w:shd w:fill="auto" w:val="clear"/>
-              </w:rPr>
-              <w:t xml:space="preserve">0</w:t>
+                <w:color w:val="004DBB"/>
+                <w:spacing w:val="0"/>
+                <w:position w:val="0"/>
+                <w:sz w:val="22"/>
+              </w:rPr>
+            </w:pPr>
+            <w:r>
+              <w:rPr>
+                <w:rFonts w:ascii="Calibri" w:hAnsi="Calibri" w:cs="Calibri" w:eastAsia="Calibri"/>
+                <w:color w:val="004DBB"/>
+                <w:spacing w:val="0"/>
+                <w:position w:val="0"/>
+                <w:sz w:val="22"/>
+                <w:shd w:fill="auto" w:val="clear"/>
+              </w:rPr>
+              <w:t xml:space="preserve">2</w:t>
             </w:r>
           </w:p>
         </w:tc>
@@ -13169,13 +13177,24 @@
               <w:jc w:val="left"/>
               <w:rPr>
                 <w:rFonts w:ascii="Calibri" w:hAnsi="Calibri" w:cs="Calibri" w:eastAsia="Calibri"/>
-                <w:color w:val="auto"/>
-                <w:spacing w:val="0"/>
-                <w:position w:val="0"/>
-                <w:sz w:val="22"/>
-                <w:shd w:fill="auto" w:val="clear"/>
-              </w:rPr>
-            </w:pPr>
+                <w:color w:val="004DBB"/>
+                <w:spacing w:val="0"/>
+                <w:position w:val="0"/>
+                <w:sz w:val="22"/>
+                <w:shd w:fill="auto" w:val="clear"/>
+              </w:rPr>
+            </w:pPr>
+            <w:r>
+              <w:rPr>
+                <w:rFonts w:ascii="Calibri" w:hAnsi="Calibri" w:cs="Calibri" w:eastAsia="Calibri"/>
+                <w:color w:val="004DBB"/>
+                <w:spacing w:val="0"/>
+                <w:position w:val="0"/>
+                <w:sz w:val="22"/>
+                <w:shd w:fill="auto" w:val="clear"/>
+              </w:rPr>
+              <w:t xml:space="preserve">repeat user input 'favFish' three times</w:t>
+            </w:r>
           </w:p>
         </w:tc>
       </w:tr>
@@ -13204,7 +13223,7 @@
             <w:pPr>
               <w:numPr>
                 <w:ilvl w:val="0"/>
-                <w:numId w:val="205"/>
+                <w:numId w:val="206"/>
               </w:numPr>
               <w:spacing w:before="0" w:after="0" w:line="240"/>
               <w:ind w:right="0" w:left="360" w:hanging="360"/>
@@ -13457,7 +13476,7 @@
             <w:pPr>
               <w:numPr>
                 <w:ilvl w:val="0"/>
-                <w:numId w:val="208"/>
+                <w:numId w:val="209"/>
               </w:numPr>
               <w:spacing w:before="0" w:after="0" w:line="240"/>
               <w:ind w:right="0" w:left="360" w:hanging="360"/>
@@ -13710,7 +13729,7 @@
             <w:pPr>
               <w:numPr>
                 <w:ilvl w:val="0"/>
-                <w:numId w:val="212"/>
+                <w:numId w:val="213"/>
               </w:numPr>
               <w:spacing w:before="0" w:after="0" w:line="240"/>
               <w:ind w:right="0" w:left="360" w:hanging="360"/>
@@ -13951,7 +13970,7 @@
             <w:pPr>
               <w:numPr>
                 <w:ilvl w:val="0"/>
-                <w:numId w:val="216"/>
+                <w:numId w:val="217"/>
               </w:numPr>
               <w:spacing w:before="0" w:after="0" w:line="240"/>
               <w:ind w:right="0" w:left="360" w:hanging="360"/>
@@ -14166,7 +14185,7 @@
             <w:pPr>
               <w:numPr>
                 <w:ilvl w:val="0"/>
-                <w:numId w:val="219"/>
+                <w:numId w:val="220"/>
               </w:numPr>
               <w:spacing w:before="0" w:after="0" w:line="240"/>
               <w:ind w:right="0" w:left="360" w:hanging="360"/>
@@ -14407,7 +14426,7 @@
             <w:pPr>
               <w:numPr>
                 <w:ilvl w:val="0"/>
-                <w:numId w:val="222"/>
+                <w:numId w:val="223"/>
               </w:numPr>
               <w:spacing w:before="0" w:after="0" w:line="240"/>
               <w:ind w:right="0" w:left="360" w:hanging="360"/>
@@ -14613,7 +14632,7 @@
             <w:pPr>
               <w:numPr>
                 <w:ilvl w:val="0"/>
-                <w:numId w:val="225"/>
+                <w:numId w:val="226"/>
               </w:numPr>
               <w:spacing w:before="0" w:after="0" w:line="240"/>
               <w:ind w:right="0" w:left="360" w:hanging="360"/>
@@ -14854,7 +14873,7 @@
             <w:pPr>
               <w:numPr>
                 <w:ilvl w:val="0"/>
-                <w:numId w:val="228"/>
+                <w:numId w:val="229"/>
               </w:numPr>
               <w:spacing w:before="0" w:after="0" w:line="240"/>
               <w:ind w:right="0" w:left="360" w:hanging="360"/>
@@ -15107,7 +15126,7 @@
             <w:pPr>
               <w:numPr>
                 <w:ilvl w:val="0"/>
-                <w:numId w:val="231"/>
+                <w:numId w:val="232"/>
               </w:numPr>
               <w:spacing w:before="0" w:after="0" w:line="240"/>
               <w:ind w:right="0" w:left="360" w:hanging="360"/>
@@ -15374,7 +15393,7 @@
             <w:pPr>
               <w:numPr>
                 <w:ilvl w:val="0"/>
-                <w:numId w:val="234"/>
+                <w:numId w:val="235"/>
               </w:numPr>
               <w:spacing w:before="0" w:after="0" w:line="240"/>
               <w:ind w:right="0" w:left="360" w:hanging="360"/>
@@ -15627,7 +15646,7 @@
             <w:pPr>
               <w:numPr>
                 <w:ilvl w:val="0"/>
-                <w:numId w:val="237"/>
+                <w:numId w:val="238"/>
               </w:numPr>
               <w:spacing w:before="0" w:after="0" w:line="240"/>
               <w:ind w:right="0" w:left="360" w:hanging="360"/>
@@ -15842,7 +15861,7 @@
             <w:pPr>
               <w:numPr>
                 <w:ilvl w:val="0"/>
-                <w:numId w:val="240"/>
+                <w:numId w:val="241"/>
               </w:numPr>
               <w:spacing w:before="0" w:after="0" w:line="240"/>
               <w:ind w:right="0" w:left="360" w:hanging="360"/>
@@ -16071,7 +16090,7 @@
             <w:pPr>
               <w:numPr>
                 <w:ilvl w:val="0"/>
-                <w:numId w:val="244"/>
+                <w:numId w:val="245"/>
               </w:numPr>
               <w:spacing w:before="0" w:after="0" w:line="240"/>
               <w:ind w:right="0" w:left="360" w:hanging="360"/>
@@ -16277,7 +16296,7 @@
             <w:pPr>
               <w:numPr>
                 <w:ilvl w:val="0"/>
-                <w:numId w:val="248"/>
+                <w:numId w:val="249"/>
               </w:numPr>
               <w:spacing w:before="0" w:after="0" w:line="240"/>
               <w:ind w:right="0" w:left="360" w:hanging="360"/>
@@ -16492,7 +16511,7 @@
             <w:pPr>
               <w:numPr>
                 <w:ilvl w:val="0"/>
-                <w:numId w:val="251"/>
+                <w:numId w:val="252"/>
               </w:numPr>
               <w:spacing w:before="0" w:after="0" w:line="240"/>
               <w:ind w:right="0" w:left="360" w:hanging="360"/>
@@ -16707,14 +16726,13 @@
             <w:pPr>
               <w:numPr>
                 <w:ilvl w:val="0"/>
-                <w:numId w:val="254"/>
+                <w:numId w:val="255"/>
               </w:numPr>
               <w:spacing w:before="0" w:after="0" w:line="240"/>
               <w:ind w:right="0" w:left="360" w:hanging="360"/>
               <w:jc w:val="left"/>
               <w:rPr>
                 <w:rFonts w:ascii="Calibri" w:hAnsi="Calibri" w:cs="Calibri" w:eastAsia="Calibri"/>
-                <w:color w:val="004DBB"/>
                 <w:spacing w:val="0"/>
                 <w:position w:val="0"/>
                 <w:sz w:val="22"/>
@@ -16768,7 +16786,6 @@
               <w:jc w:val="left"/>
               <w:rPr>
                 <w:rFonts w:ascii="Calibri" w:hAnsi="Calibri" w:cs="Calibri" w:eastAsia="Calibri"/>
-                <w:color w:val="004DBB"/>
                 <w:spacing w:val="0"/>
                 <w:position w:val="0"/>
                 <w:sz w:val="22"/>
@@ -16810,7 +16827,6 @@
               <w:jc w:val="left"/>
               <w:rPr>
                 <w:rFonts w:ascii="Calibri" w:hAnsi="Calibri" w:cs="Calibri" w:eastAsia="Calibri"/>
-                <w:color w:val="004DBB"/>
                 <w:spacing w:val="0"/>
                 <w:position w:val="0"/>
                 <w:sz w:val="22"/>
@@ -16852,7 +16868,6 @@
               <w:jc w:val="left"/>
               <w:rPr>
                 <w:rFonts w:ascii="Calibri" w:hAnsi="Calibri" w:cs="Calibri" w:eastAsia="Calibri"/>
-                <w:color w:val="004DBB"/>
                 <w:spacing w:val="0"/>
                 <w:position w:val="0"/>
                 <w:sz w:val="22"/>
@@ -16894,11 +16909,9 @@
               <w:jc w:val="left"/>
               <w:rPr>
                 <w:rFonts w:ascii="Calibri" w:hAnsi="Calibri" w:cs="Calibri" w:eastAsia="Calibri"/>
-                <w:color w:val="004DBB"/>
-                <w:spacing w:val="0"/>
-                <w:position w:val="0"/>
-                <w:sz w:val="22"/>
-                <w:shd w:fill="auto" w:val="clear"/>
+                <w:spacing w:val="0"/>
+                <w:position w:val="0"/>
+                <w:sz w:val="22"/>
               </w:rPr>
             </w:pPr>
             <w:r>
@@ -16940,7 +16953,7 @@
             <w:pPr>
               <w:numPr>
                 <w:ilvl w:val="0"/>
-                <w:numId w:val="257"/>
+                <w:numId w:val="258"/>
               </w:numPr>
               <w:spacing w:before="0" w:after="0" w:line="240"/>
               <w:ind w:right="0" w:left="360" w:hanging="360"/>
@@ -18066,118 +18079,118 @@
   <w:num w:numId="127">
     <w:abstractNumId w:val="228"/>
   </w:num>
-  <w:num w:numId="130">
+  <w:num w:numId="131">
     <w:abstractNumId w:val="222"/>
   </w:num>
-  <w:num w:numId="134">
+  <w:num w:numId="135">
     <w:abstractNumId w:val="216"/>
   </w:num>
-  <w:num w:numId="138">
+  <w:num w:numId="139">
     <w:abstractNumId w:val="210"/>
   </w:num>
-  <w:num w:numId="141">
+  <w:num w:numId="142">
     <w:abstractNumId w:val="204"/>
   </w:num>
-  <w:num w:numId="144">
+  <w:num w:numId="145">
     <w:abstractNumId w:val="198"/>
   </w:num>
-  <w:num w:numId="147">
+  <w:num w:numId="148">
     <w:abstractNumId w:val="192"/>
   </w:num>
-  <w:num w:numId="150">
+  <w:num w:numId="151">
     <w:abstractNumId w:val="186"/>
   </w:num>
-  <w:num w:numId="154">
+  <w:num w:numId="155">
     <w:abstractNumId w:val="180"/>
   </w:num>
-  <w:num w:numId="158">
+  <w:num w:numId="159">
     <w:abstractNumId w:val="174"/>
   </w:num>
-  <w:num w:numId="162">
+  <w:num w:numId="163">
     <w:abstractNumId w:val="168"/>
   </w:num>
-  <w:num w:numId="166">
+  <w:num w:numId="167">
     <w:abstractNumId w:val="162"/>
   </w:num>
-  <w:num w:numId="170">
+  <w:num w:numId="171">
     <w:abstractNumId w:val="156"/>
   </w:num>
-  <w:num w:numId="174">
+  <w:num w:numId="175">
     <w:abstractNumId w:val="150"/>
   </w:num>
-  <w:num w:numId="178">
+  <w:num w:numId="179">
     <w:abstractNumId w:val="144"/>
   </w:num>
-  <w:num w:numId="182">
+  <w:num w:numId="183">
     <w:abstractNumId w:val="138"/>
   </w:num>
-  <w:num w:numId="185">
+  <w:num w:numId="186">
     <w:abstractNumId w:val="132"/>
   </w:num>
-  <w:num w:numId="188">
+  <w:num w:numId="189">
     <w:abstractNumId w:val="126"/>
   </w:num>
-  <w:num w:numId="192">
+  <w:num w:numId="193">
     <w:abstractNumId w:val="120"/>
   </w:num>
-  <w:num w:numId="196">
+  <w:num w:numId="197">
     <w:abstractNumId w:val="114"/>
   </w:num>
-  <w:num w:numId="199">
+  <w:num w:numId="200">
     <w:abstractNumId w:val="108"/>
   </w:num>
-  <w:num w:numId="202">
+  <w:num w:numId="203">
     <w:abstractNumId w:val="102"/>
   </w:num>
-  <w:num w:numId="205">
+  <w:num w:numId="206">
     <w:abstractNumId w:val="96"/>
   </w:num>
-  <w:num w:numId="208">
+  <w:num w:numId="209">
     <w:abstractNumId w:val="90"/>
   </w:num>
-  <w:num w:numId="212">
+  <w:num w:numId="213">
     <w:abstractNumId w:val="84"/>
   </w:num>
-  <w:num w:numId="216">
+  <w:num w:numId="217">
     <w:abstractNumId w:val="78"/>
   </w:num>
-  <w:num w:numId="219">
+  <w:num w:numId="220">
     <w:abstractNumId w:val="72"/>
   </w:num>
-  <w:num w:numId="222">
+  <w:num w:numId="223">
     <w:abstractNumId w:val="66"/>
   </w:num>
-  <w:num w:numId="225">
+  <w:num w:numId="226">
     <w:abstractNumId w:val="60"/>
   </w:num>
-  <w:num w:numId="228">
+  <w:num w:numId="229">
     <w:abstractNumId w:val="54"/>
   </w:num>
-  <w:num w:numId="231">
+  <w:num w:numId="232">
     <w:abstractNumId w:val="48"/>
   </w:num>
-  <w:num w:numId="234">
+  <w:num w:numId="235">
     <w:abstractNumId w:val="42"/>
   </w:num>
-  <w:num w:numId="237">
+  <w:num w:numId="238">
     <w:abstractNumId w:val="36"/>
   </w:num>
-  <w:num w:numId="240">
+  <w:num w:numId="241">
     <w:abstractNumId w:val="30"/>
   </w:num>
-  <w:num w:numId="244">
+  <w:num w:numId="245">
     <w:abstractNumId w:val="24"/>
   </w:num>
-  <w:num w:numId="248">
+  <w:num w:numId="249">
     <w:abstractNumId w:val="18"/>
   </w:num>
-  <w:num w:numId="251">
+  <w:num w:numId="252">
     <w:abstractNumId w:val="12"/>
   </w:num>
-  <w:num w:numId="254">
+  <w:num w:numId="255">
     <w:abstractNumId w:val="6"/>
   </w:num>
-  <w:num w:numId="257">
+  <w:num w:numId="258">
     <w:abstractNumId w:val="0"/>
   </w:num>
 </w:numbering>

</xml_diff>